<commit_message>
modificacion a nexo numero 7
</commit_message>
<xml_diff>
--- a/anexos titulacion/ANEXO7anteproyecto.docx
+++ b/anexos titulacion/ANEXO7anteproyecto.docx
@@ -9979,8 +9979,20 @@
                 <w:highlight w:val="yellow"/>
                 <w:lang w:val="es-EC"/>
               </w:rPr>
-              <w:t>Dra. Verónica Chiluisa</w:t>
-            </w:r>
+              <w:t xml:space="preserve">Dra. Verónica </w:t>
+            </w:r>
+            <w:proofErr w:type="spellStart"/>
+            <w:r>
+              <w:rPr>
+                <w:rFonts w:ascii="Times New Roman" w:hAnsi="Times New Roman" w:cs="Times New Roman"/>
+                <w:sz w:val="24"/>
+                <w:szCs w:val="24"/>
+                <w:highlight w:val="yellow"/>
+                <w:lang w:val="es-EC"/>
+              </w:rPr>
+              <w:t>Chiluisa</w:t>
+            </w:r>
+            <w:proofErr w:type="spellEnd"/>
           </w:p>
         </w:tc>
         <w:tc>
@@ -10312,7 +10324,25 @@
           <w:sz w:val="24"/>
           <w:szCs w:val="24"/>
         </w:rPr>
-        <w:t>Los dispositivos móviles son herramientas mono-usuario que tiene cada vez más protagonismo en estas tareas. Los usuarios utilizan habitualmente estos equipos gestionando y transformando una tipología diversa de datos, y realizar actividades susceptibles de convertirse en conocimiento aprovechando las ventajas y atractivos de estos nuevos dispositivos electrónicos que se fabrica cada vez más accesible y amigable.</w:t>
+        <w:t xml:space="preserve">Los dispositivos móviles son herramientas </w:t>
+      </w:r>
+      <w:proofErr w:type="spellStart"/>
+      <w:r>
+        <w:rPr>
+          <w:rFonts w:ascii="Times New Roman" w:hAnsi="Times New Roman" w:cs="Times New Roman"/>
+          <w:sz w:val="24"/>
+          <w:szCs w:val="24"/>
+        </w:rPr>
+        <w:t>mono-usuario</w:t>
+      </w:r>
+      <w:proofErr w:type="spellEnd"/>
+      <w:r>
+        <w:rPr>
+          <w:rFonts w:ascii="Times New Roman" w:hAnsi="Times New Roman" w:cs="Times New Roman"/>
+          <w:sz w:val="24"/>
+          <w:szCs w:val="24"/>
+        </w:rPr>
+        <w:t xml:space="preserve"> que tiene cada vez más protagonismo en estas tareas. Los usuarios utilizan habitualmente estos equipos gestionando y transformando una tipología diversa de datos, y realizar actividades susceptibles de convertirse en conocimiento aprovechando las ventajas y atractivos de estos nuevos dispositivos electrónicos que se fabrica cada vez más accesible y amigable.</w:t>
       </w:r>
       <w:sdt>
         <w:sdtPr>
@@ -12186,6 +12216,7 @@
                 <w:szCs w:val="24"/>
                 <w:lang w:val="es-EC"/>
               </w:rPr>
+              <w:lastRenderedPageBreak/>
               <w:t>Diseñar el modelado de dominio, relaciones y procesos de gestión de citas, control médico utilizando herramientas de modelado de software para describir los aspectos y funcionalidades del aplicativo.</w:t>
             </w:r>
           </w:p>
@@ -12490,7 +12521,27 @@
                 <w:highlight w:val="yellow"/>
                 <w:lang w:val="es-EC"/>
               </w:rPr>
-              <w:t>Desarrollar un aplicativo web que permita la sistematización del control de citas médicas por parte del personal médico de la clínica dental mediante la utilización de tecnologías de software libre.</w:t>
+              <w:t xml:space="preserve">Desarrollar un </w:t>
+            </w:r>
+            <w:r>
+              <w:rPr>
+                <w:rFonts w:ascii="Times New Roman" w:hAnsi="Times New Roman" w:cs="Times New Roman"/>
+                <w:sz w:val="24"/>
+                <w:szCs w:val="24"/>
+                <w:highlight w:val="cyan"/>
+                <w:lang w:val="es-EC"/>
+              </w:rPr>
+              <w:t>aplicativ</w:t>
+            </w:r>
+            <w:r>
+              <w:rPr>
+                <w:rFonts w:ascii="Times New Roman" w:hAnsi="Times New Roman" w:cs="Times New Roman"/>
+                <w:sz w:val="24"/>
+                <w:szCs w:val="24"/>
+                <w:highlight w:val="yellow"/>
+                <w:lang w:val="es-EC"/>
+              </w:rPr>
+              <w:t>o web que permita la sistematización del control de citas médicas por parte del personal médico de la clínica dental mediante la utilización de tecnologías de software libre.</w:t>
             </w:r>
           </w:p>
         </w:tc>
@@ -12519,8 +12570,18 @@
                 <w:sz w:val="24"/>
                 <w:szCs w:val="24"/>
               </w:rPr>
-              <w:t>Implementar el Framework Laravel de software libre en el proceso del desarrollo del Backend</w:t>
-            </w:r>
+              <w:t xml:space="preserve">Implementar el Framework Laravel de software libre en el proceso del desarrollo del </w:t>
+            </w:r>
+            <w:proofErr w:type="spellStart"/>
+            <w:r>
+              <w:rPr>
+                <w:rFonts w:ascii="Times New Roman" w:hAnsi="Times New Roman" w:cs="Times New Roman"/>
+                <w:sz w:val="24"/>
+                <w:szCs w:val="24"/>
+              </w:rPr>
+              <w:t>Backend</w:t>
+            </w:r>
+            <w:proofErr w:type="spellEnd"/>
             <w:r>
               <w:rPr>
                 <w:rFonts w:ascii="Times New Roman" w:hAnsi="Times New Roman" w:cs="Times New Roman"/>
@@ -12543,16 +12604,44 @@
                 <w:sz w:val="24"/>
                 <w:szCs w:val="24"/>
               </w:rPr>
-              <w:t>el Backend de</w:t>
-            </w:r>
-            <w:r>
-              <w:rPr>
-                <w:rFonts w:ascii="Times New Roman" w:hAnsi="Times New Roman" w:cs="Times New Roman"/>
-                <w:sz w:val="24"/>
-                <w:szCs w:val="24"/>
-              </w:rPr>
-              <w:t>l aplicativo móvil en Andorid</w:t>
-            </w:r>
+              <w:t xml:space="preserve">el </w:t>
+            </w:r>
+            <w:proofErr w:type="spellStart"/>
+            <w:r>
+              <w:rPr>
+                <w:rFonts w:ascii="Times New Roman" w:hAnsi="Times New Roman" w:cs="Times New Roman"/>
+                <w:sz w:val="24"/>
+                <w:szCs w:val="24"/>
+              </w:rPr>
+              <w:t>Backend</w:t>
+            </w:r>
+            <w:proofErr w:type="spellEnd"/>
+            <w:r>
+              <w:rPr>
+                <w:rFonts w:ascii="Times New Roman" w:hAnsi="Times New Roman" w:cs="Times New Roman"/>
+                <w:sz w:val="24"/>
+                <w:szCs w:val="24"/>
+              </w:rPr>
+              <w:t xml:space="preserve"> de</w:t>
+            </w:r>
+            <w:r>
+              <w:rPr>
+                <w:rFonts w:ascii="Times New Roman" w:hAnsi="Times New Roman" w:cs="Times New Roman"/>
+                <w:sz w:val="24"/>
+                <w:szCs w:val="24"/>
+              </w:rPr>
+              <w:t xml:space="preserve">l aplicativo móvil en </w:t>
+            </w:r>
+            <w:proofErr w:type="spellStart"/>
+            <w:r>
+              <w:rPr>
+                <w:rFonts w:ascii="Times New Roman" w:hAnsi="Times New Roman" w:cs="Times New Roman"/>
+                <w:sz w:val="24"/>
+                <w:szCs w:val="24"/>
+              </w:rPr>
+              <w:t>Andorid</w:t>
+            </w:r>
+            <w:proofErr w:type="spellEnd"/>
             <w:r>
               <w:rPr>
                 <w:rFonts w:ascii="Times New Roman" w:hAnsi="Times New Roman" w:cs="Times New Roman"/>
@@ -12585,6 +12674,7 @@
               </w:rPr>
               <w:t xml:space="preserve">Implementar la tecnología de </w:t>
             </w:r>
+            <w:proofErr w:type="spellStart"/>
             <w:r>
               <w:rPr>
                 <w:rFonts w:ascii="Times New Roman" w:hAnsi="Times New Roman" w:cs="Times New Roman"/>
@@ -12593,14 +12683,25 @@
               </w:rPr>
               <w:t>React</w:t>
             </w:r>
-            <w:r>
-              <w:rPr>
-                <w:rFonts w:ascii="Times New Roman" w:hAnsi="Times New Roman" w:cs="Times New Roman"/>
-                <w:sz w:val="24"/>
-                <w:szCs w:val="24"/>
-              </w:rPr>
-              <w:t xml:space="preserve"> en el proceso del desarrollo del FronEnd</w:t>
-            </w:r>
+            <w:proofErr w:type="spellEnd"/>
+            <w:r>
+              <w:rPr>
+                <w:rFonts w:ascii="Times New Roman" w:hAnsi="Times New Roman" w:cs="Times New Roman"/>
+                <w:sz w:val="24"/>
+                <w:szCs w:val="24"/>
+              </w:rPr>
+              <w:t xml:space="preserve"> en el proceso del desarrollo del </w:t>
+            </w:r>
+            <w:proofErr w:type="spellStart"/>
+            <w:r>
+              <w:rPr>
+                <w:rFonts w:ascii="Times New Roman" w:hAnsi="Times New Roman" w:cs="Times New Roman"/>
+                <w:sz w:val="24"/>
+                <w:szCs w:val="24"/>
+              </w:rPr>
+              <w:t>FronEnd</w:t>
+            </w:r>
+            <w:proofErr w:type="spellEnd"/>
             <w:r>
               <w:rPr>
                 <w:rFonts w:ascii="Times New Roman" w:hAnsi="Times New Roman" w:cs="Times New Roman"/>
@@ -12696,8 +12797,19 @@
                 <w:szCs w:val="24"/>
                 <w:lang w:val="es-EC"/>
               </w:rPr>
-              <w:t xml:space="preserve"> a nivel web y movil</w:t>
-            </w:r>
+              <w:t xml:space="preserve"> a nivel web y </w:t>
+            </w:r>
+            <w:proofErr w:type="spellStart"/>
+            <w:r>
+              <w:rPr>
+                <w:rFonts w:ascii="Times New Roman" w:hAnsi="Times New Roman" w:cs="Times New Roman"/>
+                <w:sz w:val="24"/>
+                <w:szCs w:val="24"/>
+                <w:lang w:val="es-EC"/>
+              </w:rPr>
+              <w:t>movil</w:t>
+            </w:r>
+            <w:proofErr w:type="spellEnd"/>
             <w:r>
               <w:rPr>
                 <w:rFonts w:ascii="Times New Roman" w:hAnsi="Times New Roman" w:cs="Times New Roman"/>
@@ -12775,7 +12887,16 @@
                 <w:szCs w:val="24"/>
                 <w:lang w:val="es-EC"/>
               </w:rPr>
-              <w:t xml:space="preserve">Verificar que las funcionalidades del sistema cumplan con los requerimientos de software. </w:t>
+              <w:t>Verificar que las funcionalidades del sistema cumplan con los requerimientos de software</w:t>
+            </w:r>
+            <w:r>
+              <w:rPr>
+                <w:rFonts w:ascii="Times New Roman" w:hAnsi="Times New Roman" w:cs="Times New Roman"/>
+                <w:sz w:val="24"/>
+                <w:szCs w:val="24"/>
+                <w:lang w:val="es-EC"/>
+              </w:rPr>
+              <w:t>.</w:t>
             </w:r>
           </w:p>
         </w:tc>
@@ -12861,6 +12982,7 @@
               </w:rPr>
               <w:t xml:space="preserve">Implantación de los lenguajes </w:t>
             </w:r>
+            <w:proofErr w:type="spellStart"/>
             <w:r>
               <w:rPr>
                 <w:rFonts w:ascii="Times New Roman" w:hAnsi="Times New Roman" w:cs="Times New Roman"/>
@@ -12870,6 +12992,7 @@
               </w:rPr>
               <w:t>React</w:t>
             </w:r>
+            <w:proofErr w:type="spellEnd"/>
             <w:r>
               <w:rPr>
                 <w:rFonts w:ascii="Times New Roman" w:hAnsi="Times New Roman" w:cs="Times New Roman"/>
@@ -13096,7 +13219,27 @@
           <w:szCs w:val="24"/>
           <w:lang w:val="es-EC"/>
         </w:rPr>
-        <w:t xml:space="preserve"> (SOUR)  del Barrio san Felipe-Centro presenta </w:t>
+        <w:t xml:space="preserve"> (</w:t>
+      </w:r>
+      <w:proofErr w:type="gramStart"/>
+      <w:r>
+        <w:rPr>
+          <w:rFonts w:ascii="Times New Roman" w:hAnsi="Times New Roman" w:cs="Times New Roman"/>
+          <w:sz w:val="24"/>
+          <w:szCs w:val="24"/>
+          <w:lang w:val="es-EC"/>
+        </w:rPr>
+        <w:t>SOUR)  del</w:t>
+      </w:r>
+      <w:proofErr w:type="gramEnd"/>
+      <w:r>
+        <w:rPr>
+          <w:rFonts w:ascii="Times New Roman" w:hAnsi="Times New Roman" w:cs="Times New Roman"/>
+          <w:sz w:val="24"/>
+          <w:szCs w:val="24"/>
+          <w:lang w:val="es-EC"/>
+        </w:rPr>
+        <w:t xml:space="preserve"> Barrio san Felipe-Centro presenta </w:t>
       </w:r>
       <w:r>
         <w:rPr>
@@ -13310,7 +13453,107 @@
           <w:szCs w:val="24"/>
           <w:lang w:val="es-EC"/>
         </w:rPr>
-        <w:t xml:space="preserve"> es importante remitirse a sus antecedentes, que se vislumbran en la década de los años 60 del siglo xx, cuando surge su información Science en los estados unidos. Su primera definición aparece en las conferencias celebradas en 1961 y 1962, en el Georgia Institute of Technology.</w:t>
+        <w:t xml:space="preserve"> es importante remitirse a sus antecedentes, que se vislumbran en la década de los años 60 del siglo </w:t>
+      </w:r>
+      <w:proofErr w:type="spellStart"/>
+      <w:r>
+        <w:rPr>
+          <w:rFonts w:ascii="Times New Roman" w:hAnsi="Times New Roman" w:cs="Times New Roman"/>
+          <w:sz w:val="24"/>
+          <w:szCs w:val="24"/>
+          <w:lang w:val="es-EC"/>
+        </w:rPr>
+        <w:t>xx</w:t>
+      </w:r>
+      <w:proofErr w:type="spellEnd"/>
+      <w:r>
+        <w:rPr>
+          <w:rFonts w:ascii="Times New Roman" w:hAnsi="Times New Roman" w:cs="Times New Roman"/>
+          <w:sz w:val="24"/>
+          <w:szCs w:val="24"/>
+          <w:lang w:val="es-EC"/>
+        </w:rPr>
+        <w:t xml:space="preserve">, cuando surge su información </w:t>
+      </w:r>
+      <w:proofErr w:type="spellStart"/>
+      <w:r>
+        <w:rPr>
+          <w:rFonts w:ascii="Times New Roman" w:hAnsi="Times New Roman" w:cs="Times New Roman"/>
+          <w:sz w:val="24"/>
+          <w:szCs w:val="24"/>
+          <w:lang w:val="es-EC"/>
+        </w:rPr>
+        <w:t>Science</w:t>
+      </w:r>
+      <w:proofErr w:type="spellEnd"/>
+      <w:r>
+        <w:rPr>
+          <w:rFonts w:ascii="Times New Roman" w:hAnsi="Times New Roman" w:cs="Times New Roman"/>
+          <w:sz w:val="24"/>
+          <w:szCs w:val="24"/>
+          <w:lang w:val="es-EC"/>
+        </w:rPr>
+        <w:t xml:space="preserve"> en los estados unidos. Su primera definición aparece en las conferencias celebradas en 1961 y 1962, en el Georgia </w:t>
+      </w:r>
+      <w:proofErr w:type="spellStart"/>
+      <w:r>
+        <w:rPr>
+          <w:rFonts w:ascii="Times New Roman" w:hAnsi="Times New Roman" w:cs="Times New Roman"/>
+          <w:sz w:val="24"/>
+          <w:szCs w:val="24"/>
+          <w:lang w:val="es-EC"/>
+        </w:rPr>
+        <w:t>Institute</w:t>
+      </w:r>
+      <w:proofErr w:type="spellEnd"/>
+      <w:r>
+        <w:rPr>
+          <w:rFonts w:ascii="Times New Roman" w:hAnsi="Times New Roman" w:cs="Times New Roman"/>
+          <w:sz w:val="24"/>
+          <w:szCs w:val="24"/>
+          <w:lang w:val="es-EC"/>
+        </w:rPr>
+        <w:t xml:space="preserve"> </w:t>
+      </w:r>
+      <w:proofErr w:type="spellStart"/>
+      <w:r>
+        <w:rPr>
+          <w:rFonts w:ascii="Times New Roman" w:hAnsi="Times New Roman" w:cs="Times New Roman"/>
+          <w:sz w:val="24"/>
+          <w:szCs w:val="24"/>
+          <w:lang w:val="es-EC"/>
+        </w:rPr>
+        <w:t>of</w:t>
+      </w:r>
+      <w:proofErr w:type="spellEnd"/>
+      <w:r>
+        <w:rPr>
+          <w:rFonts w:ascii="Times New Roman" w:hAnsi="Times New Roman" w:cs="Times New Roman"/>
+          <w:sz w:val="24"/>
+          <w:szCs w:val="24"/>
+          <w:lang w:val="es-EC"/>
+        </w:rPr>
+        <w:t xml:space="preserve"> </w:t>
+      </w:r>
+      <w:proofErr w:type="spellStart"/>
+      <w:r>
+        <w:rPr>
+          <w:rFonts w:ascii="Times New Roman" w:hAnsi="Times New Roman" w:cs="Times New Roman"/>
+          <w:sz w:val="24"/>
+          <w:szCs w:val="24"/>
+          <w:lang w:val="es-EC"/>
+        </w:rPr>
+        <w:t>Technology</w:t>
+      </w:r>
+      <w:proofErr w:type="spellEnd"/>
+      <w:r>
+        <w:rPr>
+          <w:rFonts w:ascii="Times New Roman" w:hAnsi="Times New Roman" w:cs="Times New Roman"/>
+          <w:sz w:val="24"/>
+          <w:szCs w:val="24"/>
+          <w:lang w:val="es-EC"/>
+        </w:rPr>
+        <w:t>.</w:t>
       </w:r>
       <w:r>
         <w:rPr>
@@ -13350,7 +13593,47 @@
           <w:szCs w:val="24"/>
           <w:lang w:val="es-EC"/>
         </w:rPr>
-        <w:t>Este científico define la información Science como una: “ ciencia interdisciplinaria que investigas las propiedades y el comportamiento de la información, la fuerza que gobiernan el flujo y el uso de la información, y las técnicas, manuales y mecánicas, del proceso informativo para su eficaz almacenamiento, recuperación y dimensión, que incluye en el nivel teórico.”</w:t>
+        <w:t xml:space="preserve">Este científico define la información </w:t>
+      </w:r>
+      <w:proofErr w:type="spellStart"/>
+      <w:r>
+        <w:rPr>
+          <w:rFonts w:ascii="Times New Roman" w:hAnsi="Times New Roman" w:cs="Times New Roman"/>
+          <w:sz w:val="24"/>
+          <w:szCs w:val="24"/>
+          <w:lang w:val="es-EC"/>
+        </w:rPr>
+        <w:t>Science</w:t>
+      </w:r>
+      <w:proofErr w:type="spellEnd"/>
+      <w:r>
+        <w:rPr>
+          <w:rFonts w:ascii="Times New Roman" w:hAnsi="Times New Roman" w:cs="Times New Roman"/>
+          <w:sz w:val="24"/>
+          <w:szCs w:val="24"/>
+          <w:lang w:val="es-EC"/>
+        </w:rPr>
+        <w:t xml:space="preserve"> como una: </w:t>
+      </w:r>
+      <w:proofErr w:type="gramStart"/>
+      <w:r>
+        <w:rPr>
+          <w:rFonts w:ascii="Times New Roman" w:hAnsi="Times New Roman" w:cs="Times New Roman"/>
+          <w:sz w:val="24"/>
+          <w:szCs w:val="24"/>
+          <w:lang w:val="es-EC"/>
+        </w:rPr>
+        <w:t>“ ciencia</w:t>
+      </w:r>
+      <w:proofErr w:type="gramEnd"/>
+      <w:r>
+        <w:rPr>
+          <w:rFonts w:ascii="Times New Roman" w:hAnsi="Times New Roman" w:cs="Times New Roman"/>
+          <w:sz w:val="24"/>
+          <w:szCs w:val="24"/>
+          <w:lang w:val="es-EC"/>
+        </w:rPr>
+        <w:t xml:space="preserve"> interdisciplinaria que investigas las propiedades y el comportamiento de la información, la fuerza que gobiernan el flujo y el uso de la información, y las técnicas, manuales y mecánicas, del proceso informativo para su eficaz almacenamiento, recuperación y dimensión, que incluye en el nivel teórico.”</w:t>
       </w:r>
       <w:sdt>
         <w:sdtPr>
@@ -13691,7 +13974,27 @@
           <w:szCs w:val="24"/>
           <w:lang w:val="es-EC"/>
         </w:rPr>
-        <w:t xml:space="preserve">a ido estructurado en una subdiciplina denominada gestión de la información paralelamente con la aparición y la constante evolución que ha tenido los sistemas de </w:t>
+        <w:t xml:space="preserve">a ido estructurado en una </w:t>
+      </w:r>
+      <w:proofErr w:type="spellStart"/>
+      <w:r>
+        <w:rPr>
+          <w:rFonts w:ascii="Times New Roman" w:hAnsi="Times New Roman" w:cs="Times New Roman"/>
+          <w:sz w:val="24"/>
+          <w:szCs w:val="24"/>
+          <w:lang w:val="es-EC"/>
+        </w:rPr>
+        <w:t>subdiciplina</w:t>
+      </w:r>
+      <w:proofErr w:type="spellEnd"/>
+      <w:r>
+        <w:rPr>
+          <w:rFonts w:ascii="Times New Roman" w:hAnsi="Times New Roman" w:cs="Times New Roman"/>
+          <w:sz w:val="24"/>
+          <w:szCs w:val="24"/>
+          <w:lang w:val="es-EC"/>
+        </w:rPr>
+        <w:t xml:space="preserve"> denominada gestión de la información paralelamente con la aparición y la constante evolución que ha tenido los sistemas de </w:t>
       </w:r>
       <w:r>
         <w:rPr>
@@ -14035,14 +14338,25 @@
         </w:rPr>
         <w:t xml:space="preserve"> o usuario lo dese, </w:t>
       </w:r>
-      <w:r>
-        <w:rPr>
-          <w:rFonts w:ascii="Times New Roman" w:hAnsi="Times New Roman" w:cs="Times New Roman"/>
-          <w:sz w:val="24"/>
-          <w:szCs w:val="24"/>
-          <w:lang w:val="es-EC"/>
-        </w:rPr>
-        <w:t>no solo documentos se puede subir a la nube si no cualquier tipo de archivo</w:t>
+      <w:proofErr w:type="gramStart"/>
+      <w:r>
+        <w:rPr>
+          <w:rFonts w:ascii="Times New Roman" w:hAnsi="Times New Roman" w:cs="Times New Roman"/>
+          <w:sz w:val="24"/>
+          <w:szCs w:val="24"/>
+          <w:lang w:val="es-EC"/>
+        </w:rPr>
+        <w:t>no solo documentos se puede</w:t>
+      </w:r>
+      <w:proofErr w:type="gramEnd"/>
+      <w:r>
+        <w:rPr>
+          <w:rFonts w:ascii="Times New Roman" w:hAnsi="Times New Roman" w:cs="Times New Roman"/>
+          <w:sz w:val="24"/>
+          <w:szCs w:val="24"/>
+          <w:lang w:val="es-EC"/>
+        </w:rPr>
+        <w:t xml:space="preserve"> subir a la nube si no cualquier tipo de archivo</w:t>
       </w:r>
       <w:r>
         <w:rPr>
@@ -14537,6 +14851,7 @@
           <w:lang w:val="en-US"/>
         </w:rPr>
       </w:pPr>
+      <w:proofErr w:type="spellStart"/>
       <w:r>
         <w:rPr>
           <w:rFonts w:ascii="Times New Roman" w:hAnsi="Times New Roman" w:cs="Times New Roman"/>
@@ -14544,7 +14859,17 @@
           <w:szCs w:val="24"/>
           <w:lang w:val="en-US"/>
         </w:rPr>
-        <w:t>Programa MLS</w:t>
+        <w:t>Programa</w:t>
+      </w:r>
+      <w:proofErr w:type="spellEnd"/>
+      <w:r>
+        <w:rPr>
+          <w:rFonts w:ascii="Times New Roman" w:hAnsi="Times New Roman" w:cs="Times New Roman"/>
+          <w:sz w:val="24"/>
+          <w:szCs w:val="24"/>
+          <w:lang w:val="en-US"/>
+        </w:rPr>
+        <w:t xml:space="preserve"> MLS</w:t>
       </w:r>
     </w:p>
     <w:p>
@@ -14596,8 +14921,9 @@
           <w:szCs w:val="24"/>
           <w:lang w:val="en-US"/>
         </w:rPr>
-        <w:t>Hoja de cá</w:t>
-      </w:r>
+        <w:t xml:space="preserve">Hoja de </w:t>
+      </w:r>
+      <w:proofErr w:type="spellStart"/>
       <w:r>
         <w:rPr>
           <w:rFonts w:ascii="Times New Roman" w:hAnsi="Times New Roman" w:cs="Times New Roman"/>
@@ -14605,8 +14931,18 @@
           <w:szCs w:val="24"/>
           <w:lang w:val="en-US"/>
         </w:rPr>
+        <w:t>cá</w:t>
+      </w:r>
+      <w:r>
+        <w:rPr>
+          <w:rFonts w:ascii="Times New Roman" w:hAnsi="Times New Roman" w:cs="Times New Roman"/>
+          <w:sz w:val="24"/>
+          <w:szCs w:val="24"/>
+          <w:lang w:val="en-US"/>
+        </w:rPr>
         <w:t>lculo</w:t>
       </w:r>
+      <w:proofErr w:type="spellEnd"/>
     </w:p>
     <w:p>
       <w:pPr>
@@ -14911,7 +15247,47 @@
           <w:szCs w:val="24"/>
           <w:lang w:val="es-EC"/>
         </w:rPr>
-        <w:t>La evolución de las aplicaciones web fue la inclusión  de un método para confeccionar páginas dinámicas que permiten que lo mostrado fuese dinámico. Además nos proporciona total libertad a la hora de escoger el lenguaje de programación para desarrollarlo.</w:t>
+        <w:t xml:space="preserve">La evolución de las aplicaciones web fue la </w:t>
+      </w:r>
+      <w:proofErr w:type="gramStart"/>
+      <w:r>
+        <w:rPr>
+          <w:rFonts w:ascii="Times New Roman" w:hAnsi="Times New Roman" w:cs="Times New Roman"/>
+          <w:sz w:val="24"/>
+          <w:szCs w:val="24"/>
+          <w:lang w:val="es-EC"/>
+        </w:rPr>
+        <w:t>inclusión  de</w:t>
+      </w:r>
+      <w:proofErr w:type="gramEnd"/>
+      <w:r>
+        <w:rPr>
+          <w:rFonts w:ascii="Times New Roman" w:hAnsi="Times New Roman" w:cs="Times New Roman"/>
+          <w:sz w:val="24"/>
+          <w:szCs w:val="24"/>
+          <w:lang w:val="es-EC"/>
+        </w:rPr>
+        <w:t xml:space="preserve"> un método para confeccionar páginas dinámicas que permiten que lo mostrado fuese dinámico. </w:t>
+      </w:r>
+      <w:proofErr w:type="gramStart"/>
+      <w:r>
+        <w:rPr>
+          <w:rFonts w:ascii="Times New Roman" w:hAnsi="Times New Roman" w:cs="Times New Roman"/>
+          <w:sz w:val="24"/>
+          <w:szCs w:val="24"/>
+          <w:lang w:val="es-EC"/>
+        </w:rPr>
+        <w:t>Además</w:t>
+      </w:r>
+      <w:proofErr w:type="gramEnd"/>
+      <w:r>
+        <w:rPr>
+          <w:rFonts w:ascii="Times New Roman" w:hAnsi="Times New Roman" w:cs="Times New Roman"/>
+          <w:sz w:val="24"/>
+          <w:szCs w:val="24"/>
+          <w:lang w:val="es-EC"/>
+        </w:rPr>
+        <w:t xml:space="preserve"> nos proporciona total libertad a la hora de escoger el lenguaje de programación para desarrollarlo.</w:t>
       </w:r>
       <w:sdt>
         <w:sdtPr>
@@ -15012,7 +15388,27 @@
           <w:szCs w:val="24"/>
           <w:lang w:val="es-EC"/>
         </w:rPr>
-        <w:t xml:space="preserve">El desarrollo de las aplicaciones web disputan en el año 1995 cuando el programador Rasmus Lerdorf, puso a disposición el lenguaje PHP, con que todo el desarrollo de aplicaciones realmente desplego, meses más tarde Netscape permitió a loa programadores cambiar de forma dinámica el contenido de una página web que ha sido texto estático, en 1996 se lanzó un servicio de correo en línea que permite (por primera </w:t>
+        <w:t xml:space="preserve">El desarrollo de las aplicaciones web disputan en el año 1995 cuando el programador Rasmus Lerdorf, puso a disposición el lenguaje PHP, con que todo el desarrollo de aplicaciones realmente desplego, meses más tarde Netscape permitió a </w:t>
+      </w:r>
+      <w:proofErr w:type="spellStart"/>
+      <w:r>
+        <w:rPr>
+          <w:rFonts w:ascii="Times New Roman" w:hAnsi="Times New Roman" w:cs="Times New Roman"/>
+          <w:sz w:val="24"/>
+          <w:szCs w:val="24"/>
+          <w:lang w:val="es-EC"/>
+        </w:rPr>
+        <w:t>loa</w:t>
+      </w:r>
+      <w:proofErr w:type="spellEnd"/>
+      <w:r>
+        <w:rPr>
+          <w:rFonts w:ascii="Times New Roman" w:hAnsi="Times New Roman" w:cs="Times New Roman"/>
+          <w:sz w:val="24"/>
+          <w:szCs w:val="24"/>
+          <w:lang w:val="es-EC"/>
+        </w:rPr>
+        <w:t xml:space="preserve"> programadores cambiar de forma dinámica el contenido de una página web que ha sido texto estático, en 1996 se lanzó un servicio de correo en línea que permite (por primera </w:t>
       </w:r>
       <w:r>
         <w:rPr>
@@ -15147,6 +15543,7 @@
           <w:lang w:val="es-EC"/>
         </w:rPr>
       </w:pPr>
+      <w:proofErr w:type="gramStart"/>
       <w:r>
         <w:rPr>
           <w:rFonts w:ascii="Times New Roman" w:hAnsi="Times New Roman" w:cs="Times New Roman"/>
@@ -15163,7 +15560,17 @@
           <w:szCs w:val="24"/>
           <w:lang w:val="es-EC"/>
         </w:rPr>
-        <w:t xml:space="preserve"> aplicaciones web son las que se desarrollan con un lenguaje de programación orientado a web como: JAVA, PHP, C++ entre otros en combinación con otros lenguajes como HTML, CSS y JavaScript.</w:t>
+        <w:t xml:space="preserve"> aplicaciones</w:t>
+      </w:r>
+      <w:proofErr w:type="gramEnd"/>
+      <w:r>
+        <w:rPr>
+          <w:rFonts w:ascii="Times New Roman" w:hAnsi="Times New Roman" w:cs="Times New Roman"/>
+          <w:sz w:val="24"/>
+          <w:szCs w:val="24"/>
+          <w:lang w:val="es-EC"/>
+        </w:rPr>
+        <w:t xml:space="preserve"> web son las que se desarrollan con un lenguaje de programación orientado a web como: JAVA, PHP, C++ entre otros en combinación con otros lenguajes como HTML, CSS y JavaScript.</w:t>
       </w:r>
     </w:p>
     <w:p>
@@ -15443,7 +15850,27 @@
           <w:szCs w:val="24"/>
           <w:lang w:val="es-EC"/>
         </w:rPr>
-        <w:t xml:space="preserve"> de su uso y es destacable el caso de su uso y es destacable el caso de dispositivos móviles que se incorporan a la vida de los ciudadanos  como una herramienta indispensable en toda actividad cotidiana. La complejidad, variedad y dinamismo evolutivo de estos equipos impiden un sosegado análisis de los efectos en las distintas áreas donde pueda tener impacto su utilización.</w:t>
+        <w:t xml:space="preserve"> de su uso y es destacable el caso de su uso y es destacable el caso de dispositivos móviles que se incorporan a la vida de los </w:t>
+      </w:r>
+      <w:proofErr w:type="gramStart"/>
+      <w:r>
+        <w:rPr>
+          <w:rFonts w:ascii="Times New Roman" w:hAnsi="Times New Roman" w:cs="Times New Roman"/>
+          <w:sz w:val="24"/>
+          <w:szCs w:val="24"/>
+          <w:lang w:val="es-EC"/>
+        </w:rPr>
+        <w:t>ciudadanos  como</w:t>
+      </w:r>
+      <w:proofErr w:type="gramEnd"/>
+      <w:r>
+        <w:rPr>
+          <w:rFonts w:ascii="Times New Roman" w:hAnsi="Times New Roman" w:cs="Times New Roman"/>
+          <w:sz w:val="24"/>
+          <w:szCs w:val="24"/>
+          <w:lang w:val="es-EC"/>
+        </w:rPr>
+        <w:t xml:space="preserve"> una herramienta indispensable en toda actividad cotidiana. La complejidad, variedad y dinamismo evolutivo de estos equipos impiden un sosegado análisis de los efectos en las distintas áreas donde pueda tener impacto su utilización.</w:t>
       </w:r>
       <w:sdt>
         <w:sdtPr>
@@ -16392,7 +16819,27 @@
           <w:szCs w:val="24"/>
           <w:lang w:val="es-EC"/>
         </w:rPr>
-        <w:t>Este módulo permitirá al especialista a realizar consultas sobre las citas y listar pacientes que estén recibiendo algún tratamiento en particular, mostrara los reportes d</w:t>
+        <w:t xml:space="preserve">Este módulo permitirá al especialista a realizar consultas sobre las citas y listar pacientes que estén recibiendo algún tratamiento en particular, </w:t>
+      </w:r>
+      <w:proofErr w:type="gramStart"/>
+      <w:r>
+        <w:rPr>
+          <w:rFonts w:ascii="Times New Roman" w:hAnsi="Times New Roman" w:cs="Times New Roman"/>
+          <w:sz w:val="24"/>
+          <w:szCs w:val="24"/>
+          <w:lang w:val="es-EC"/>
+        </w:rPr>
+        <w:t>mostrara</w:t>
+      </w:r>
+      <w:proofErr w:type="gramEnd"/>
+      <w:r>
+        <w:rPr>
+          <w:rFonts w:ascii="Times New Roman" w:hAnsi="Times New Roman" w:cs="Times New Roman"/>
+          <w:sz w:val="24"/>
+          <w:szCs w:val="24"/>
+          <w:lang w:val="es-EC"/>
+        </w:rPr>
+        <w:t xml:space="preserve"> los reportes d</w:t>
       </w:r>
       <w:r>
         <w:rPr>
@@ -16634,7 +17081,27 @@
           <w:szCs w:val="24"/>
           <w:lang w:val="es-EC"/>
         </w:rPr>
-        <w:t>”. Con el propósito de generar beneficios en esta clínica dental en la agilización de la búsqueda de información, asignación de turnos y la inserción de la información para completar los labores profesionales que esta clínica brinda a cada uno de sus pacientes, con el fin de ampliar el mercado al cual dirige sus servicios odontológicos y ser un ente activo y positivo para la sociedad.</w:t>
+        <w:t xml:space="preserve">”. Con el propósito de generar beneficios en esta clínica dental en la agilización de la búsqueda de información, asignación de turnos y la inserción de la información para completar </w:t>
+      </w:r>
+      <w:proofErr w:type="gramStart"/>
+      <w:r>
+        <w:rPr>
+          <w:rFonts w:ascii="Times New Roman" w:hAnsi="Times New Roman" w:cs="Times New Roman"/>
+          <w:sz w:val="24"/>
+          <w:szCs w:val="24"/>
+          <w:lang w:val="es-EC"/>
+        </w:rPr>
+        <w:t>los labores profesionales</w:t>
+      </w:r>
+      <w:proofErr w:type="gramEnd"/>
+      <w:r>
+        <w:rPr>
+          <w:rFonts w:ascii="Times New Roman" w:hAnsi="Times New Roman" w:cs="Times New Roman"/>
+          <w:sz w:val="24"/>
+          <w:szCs w:val="24"/>
+          <w:lang w:val="es-EC"/>
+        </w:rPr>
+        <w:t xml:space="preserve"> que esta clínica brinda a cada uno de sus pacientes, con el fin de ampliar el mercado al cual dirige sus servicios odontológicos y ser un ente activo y positivo para la sociedad.</w:t>
       </w:r>
       <w:r>
         <w:rPr>
@@ -16904,7 +17371,27 @@
           <w:szCs w:val="24"/>
           <w:lang w:val="es-EC"/>
         </w:rPr>
-        <w:t xml:space="preserve"> donde tenga su cuenta de usuario en el sistema esta aplicación esta orientado a los clientes para realizar su reserva dando solamente un clic.</w:t>
+        <w:t xml:space="preserve"> donde tenga su cuenta de usuario en el sistema esta aplicación </w:t>
+      </w:r>
+      <w:proofErr w:type="spellStart"/>
+      <w:r>
+        <w:rPr>
+          <w:rFonts w:ascii="Times New Roman" w:hAnsi="Times New Roman" w:cs="Times New Roman"/>
+          <w:sz w:val="24"/>
+          <w:szCs w:val="24"/>
+          <w:lang w:val="es-EC"/>
+        </w:rPr>
+        <w:t>esta</w:t>
+      </w:r>
+      <w:proofErr w:type="spellEnd"/>
+      <w:r>
+        <w:rPr>
+          <w:rFonts w:ascii="Times New Roman" w:hAnsi="Times New Roman" w:cs="Times New Roman"/>
+          <w:sz w:val="24"/>
+          <w:szCs w:val="24"/>
+          <w:lang w:val="es-EC"/>
+        </w:rPr>
+        <w:t xml:space="preserve"> orientado a los clientes para realizar su reserva dando solamente un clic.</w:t>
       </w:r>
       <w:r>
         <w:rPr>
@@ -17199,7 +17686,67 @@
           <w:szCs w:val="24"/>
           <w:lang w:val="es-EC"/>
         </w:rPr>
-        <w:t>n la universidad nacional del centro del Perú escuela de posgrado se implementó las “metodologías ágiles en la implementación de una aplicación móvil para la gestión de citas en la clínica dental “perio dent”-huancayo”</w:t>
+        <w:t>n la universidad nacional del centro del Perú escuela de posgrado se implementó las “metodologías ágiles en la implementación de una aplicación móvil para la gestión de citas en la clínica dental “</w:t>
+      </w:r>
+      <w:proofErr w:type="spellStart"/>
+      <w:r>
+        <w:rPr>
+          <w:rFonts w:ascii="Times New Roman" w:hAnsi="Times New Roman" w:cs="Times New Roman"/>
+          <w:sz w:val="24"/>
+          <w:szCs w:val="24"/>
+          <w:lang w:val="es-EC"/>
+        </w:rPr>
+        <w:t>perio</w:t>
+      </w:r>
+      <w:proofErr w:type="spellEnd"/>
+      <w:r>
+        <w:rPr>
+          <w:rFonts w:ascii="Times New Roman" w:hAnsi="Times New Roman" w:cs="Times New Roman"/>
+          <w:sz w:val="24"/>
+          <w:szCs w:val="24"/>
+          <w:lang w:val="es-EC"/>
+        </w:rPr>
+        <w:t xml:space="preserve"> </w:t>
+      </w:r>
+      <w:proofErr w:type="spellStart"/>
+      <w:r>
+        <w:rPr>
+          <w:rFonts w:ascii="Times New Roman" w:hAnsi="Times New Roman" w:cs="Times New Roman"/>
+          <w:sz w:val="24"/>
+          <w:szCs w:val="24"/>
+          <w:lang w:val="es-EC"/>
+        </w:rPr>
+        <w:t>dent</w:t>
+      </w:r>
+      <w:proofErr w:type="spellEnd"/>
+      <w:r>
+        <w:rPr>
+          <w:rFonts w:ascii="Times New Roman" w:hAnsi="Times New Roman" w:cs="Times New Roman"/>
+          <w:sz w:val="24"/>
+          <w:szCs w:val="24"/>
+          <w:lang w:val="es-EC"/>
+        </w:rPr>
+        <w:t>”-</w:t>
+      </w:r>
+      <w:proofErr w:type="spellStart"/>
+      <w:r>
+        <w:rPr>
+          <w:rFonts w:ascii="Times New Roman" w:hAnsi="Times New Roman" w:cs="Times New Roman"/>
+          <w:sz w:val="24"/>
+          <w:szCs w:val="24"/>
+          <w:lang w:val="es-EC"/>
+        </w:rPr>
+        <w:t>huancayo</w:t>
+      </w:r>
+      <w:proofErr w:type="spellEnd"/>
+      <w:r>
+        <w:rPr>
+          <w:rFonts w:ascii="Times New Roman" w:hAnsi="Times New Roman" w:cs="Times New Roman"/>
+          <w:sz w:val="24"/>
+          <w:szCs w:val="24"/>
+          <w:lang w:val="es-EC"/>
+        </w:rPr>
+        <w:t>”</w:t>
       </w:r>
       <w:r>
         <w:rPr>
@@ -17890,8 +18437,20 @@
           <w:szCs w:val="24"/>
           <w:lang w:val="es-EC"/>
         </w:rPr>
-        <w:t>“DESARROLLO DE UNA SOLUCIÓN WEB PARA RESERVACIONES DE CITAS ODONTOLÓGICAS E INFORMACIÓN GENERAL, IMPLEMENTADO TECNOLOGIA DE APLICACIONES WEB PROGRESIVAS (PWA) EN DISPOSITIVOS MÓVILES (ANDROID) A FIN DE AGILIZAR LA OPERATIVIDAD DEL CONSULTORIO DENTAL “WENDY GARCIA” EN LA CIUDAD DE GUAYAQUIL ”</w:t>
-      </w:r>
+        <w:t xml:space="preserve">“DESARROLLO DE UNA SOLUCIÓN WEB PARA RESERVACIONES DE CITAS ODONTOLÓGICAS E INFORMACIÓN GENERAL, IMPLEMENTADO TECNOLOGIA DE APLICACIONES WEB PROGRESIVAS (PWA) EN DISPOSITIVOS MÓVILES (ANDROID) A FIN DE AGILIZAR LA OPERATIVIDAD DEL CONSULTORIO DENTAL “WENDY GARCIA” EN LA CIUDAD DE </w:t>
+      </w:r>
+      <w:proofErr w:type="gramStart"/>
+      <w:r>
+        <w:rPr>
+          <w:rFonts w:ascii="Times New Roman" w:hAnsi="Times New Roman" w:cs="Times New Roman"/>
+          <w:b/>
+          <w:sz w:val="24"/>
+          <w:szCs w:val="24"/>
+          <w:lang w:val="es-EC"/>
+        </w:rPr>
+        <w:t>GUAYAQUIL ”</w:t>
+      </w:r>
+      <w:proofErr w:type="gramEnd"/>
     </w:p>
     <w:p>
       <w:pPr>
@@ -17939,7 +18498,27 @@
           <w:szCs w:val="24"/>
           <w:lang w:val="es-EC"/>
         </w:rPr>
-        <w:t xml:space="preserve"> de aplicaciones web progresivas (pwa) en dispositivos móviles (</w:t>
+        <w:t xml:space="preserve"> de aplicaciones web progresivas (</w:t>
+      </w:r>
+      <w:proofErr w:type="spellStart"/>
+      <w:r>
+        <w:rPr>
+          <w:rFonts w:ascii="Times New Roman" w:hAnsi="Times New Roman" w:cs="Times New Roman"/>
+          <w:sz w:val="24"/>
+          <w:szCs w:val="24"/>
+          <w:lang w:val="es-EC"/>
+        </w:rPr>
+        <w:t>pwa</w:t>
+      </w:r>
+      <w:proofErr w:type="spellEnd"/>
+      <w:r>
+        <w:rPr>
+          <w:rFonts w:ascii="Times New Roman" w:hAnsi="Times New Roman" w:cs="Times New Roman"/>
+          <w:sz w:val="24"/>
+          <w:szCs w:val="24"/>
+          <w:lang w:val="es-EC"/>
+        </w:rPr>
+        <w:t>) en dispositivos móviles (</w:t>
       </w:r>
       <w:r>
         <w:rPr>
@@ -18465,7 +19044,27 @@
           <w:szCs w:val="24"/>
           <w:lang w:val="es-EC"/>
         </w:rPr>
-        <w:t>Una base de datos es una colección de datos almacenados y organizados de forma que un programa del ordenador pueda seleccionarlos rápidamente y capaces de ser: recobrados, actualizados, insertados y borrados. En un BDMS  “Sistema de Administración de Base de Datos”, una base de datos es un sistema de archivos electrónicos.</w:t>
+        <w:t xml:space="preserve">Una base de datos es una colección de datos almacenados y organizados de forma que un programa del ordenador pueda seleccionarlos rápidamente y capaces de ser: recobrados, actualizados, insertados y borrados. En un </w:t>
+      </w:r>
+      <w:proofErr w:type="gramStart"/>
+      <w:r>
+        <w:rPr>
+          <w:rFonts w:ascii="Times New Roman" w:hAnsi="Times New Roman" w:cs="Times New Roman"/>
+          <w:sz w:val="24"/>
+          <w:szCs w:val="24"/>
+          <w:lang w:val="es-EC"/>
+        </w:rPr>
+        <w:t>BDMS  “</w:t>
+      </w:r>
+      <w:proofErr w:type="gramEnd"/>
+      <w:r>
+        <w:rPr>
+          <w:rFonts w:ascii="Times New Roman" w:hAnsi="Times New Roman" w:cs="Times New Roman"/>
+          <w:sz w:val="24"/>
+          <w:szCs w:val="24"/>
+          <w:lang w:val="es-EC"/>
+        </w:rPr>
+        <w:t>Sistema de Administración de Base de Datos”, una base de datos es un sistema de archivos electrónicos.</w:t>
       </w:r>
       <w:sdt>
         <w:sdtPr>
@@ -18705,7 +19304,27 @@
           <w:lang w:val="es-EC"/>
         </w:rPr>
         <w:lastRenderedPageBreak/>
-        <w:t>Es un conjunto de datos conceptuales que es utilizado para modelar en un SGBD (sistema de gestión de base de datos),  que nos permite tener un modelo relacional de tablas, todo modelo de base de datos tiene tres tipos de herramientas.</w:t>
+        <w:t>Es un conjunto de datos conceptuales que es utilizado para modelar en un SGBD (sistema de gestión de base de datos</w:t>
+      </w:r>
+      <w:proofErr w:type="gramStart"/>
+      <w:r>
+        <w:rPr>
+          <w:rFonts w:ascii="Times New Roman" w:hAnsi="Times New Roman" w:cs="Times New Roman"/>
+          <w:sz w:val="24"/>
+          <w:szCs w:val="24"/>
+          <w:lang w:val="es-EC"/>
+        </w:rPr>
+        <w:t>),  que</w:t>
+      </w:r>
+      <w:proofErr w:type="gramEnd"/>
+      <w:r>
+        <w:rPr>
+          <w:rFonts w:ascii="Times New Roman" w:hAnsi="Times New Roman" w:cs="Times New Roman"/>
+          <w:sz w:val="24"/>
+          <w:szCs w:val="24"/>
+          <w:lang w:val="es-EC"/>
+        </w:rPr>
+        <w:t xml:space="preserve"> nos permite tener un modelo relacional de tablas, todo modelo de base de datos tiene tres tipos de herramientas.</w:t>
       </w:r>
     </w:p>
     <w:p>
@@ -18766,16 +19385,36 @@
           <w:szCs w:val="24"/>
           <w:lang w:val="es-EC"/>
         </w:rPr>
-        <w:t>Restricción (o reglas) de integridad.</w:t>
-      </w:r>
-      <w:r>
-        <w:rPr>
-          <w:rFonts w:ascii="Times New Roman" w:hAnsi="Times New Roman" w:cs="Times New Roman"/>
-          <w:sz w:val="24"/>
-          <w:szCs w:val="24"/>
-          <w:lang w:val="es-EC"/>
-        </w:rPr>
-        <w:t>(SGBD tendrá que hacer cumplir a los datos dominios y claves foráneas)</w:t>
+        <w:t xml:space="preserve">Restricción (o reglas) de </w:t>
+      </w:r>
+      <w:proofErr w:type="gramStart"/>
+      <w:r>
+        <w:rPr>
+          <w:rFonts w:ascii="Times New Roman" w:hAnsi="Times New Roman" w:cs="Times New Roman"/>
+          <w:sz w:val="24"/>
+          <w:szCs w:val="24"/>
+          <w:lang w:val="es-EC"/>
+        </w:rPr>
+        <w:t>integridad.</w:t>
+      </w:r>
+      <w:r>
+        <w:rPr>
+          <w:rFonts w:ascii="Times New Roman" w:hAnsi="Times New Roman" w:cs="Times New Roman"/>
+          <w:sz w:val="24"/>
+          <w:szCs w:val="24"/>
+          <w:lang w:val="es-EC"/>
+        </w:rPr>
+        <w:t>(</w:t>
+      </w:r>
+      <w:proofErr w:type="gramEnd"/>
+      <w:r>
+        <w:rPr>
+          <w:rFonts w:ascii="Times New Roman" w:hAnsi="Times New Roman" w:cs="Times New Roman"/>
+          <w:sz w:val="24"/>
+          <w:szCs w:val="24"/>
+          <w:lang w:val="es-EC"/>
+        </w:rPr>
+        <w:t>SGBD tendrá que hacer cumplir a los datos dominios y claves foráneas)</w:t>
       </w:r>
     </w:p>
     <w:p>
@@ -18859,7 +19498,27 @@
           <w:szCs w:val="24"/>
           <w:lang w:val="es-EC"/>
         </w:rPr>
-        <w:t>PHP es un lenguaje interpretado de lado del servidor que surge dentro de la corriente denominada código abierto (open sourse).</w:t>
+        <w:t xml:space="preserve">PHP es un lenguaje interpretado de lado del servidor que surge dentro de la corriente denominada código abierto (open </w:t>
+      </w:r>
+      <w:proofErr w:type="spellStart"/>
+      <w:r>
+        <w:rPr>
+          <w:rFonts w:ascii="Times New Roman" w:hAnsi="Times New Roman" w:cs="Times New Roman"/>
+          <w:sz w:val="24"/>
+          <w:szCs w:val="24"/>
+          <w:lang w:val="es-EC"/>
+        </w:rPr>
+        <w:t>sourse</w:t>
+      </w:r>
+      <w:proofErr w:type="spellEnd"/>
+      <w:r>
+        <w:rPr>
+          <w:rFonts w:ascii="Times New Roman" w:hAnsi="Times New Roman" w:cs="Times New Roman"/>
+          <w:sz w:val="24"/>
+          <w:szCs w:val="24"/>
+          <w:lang w:val="es-EC"/>
+        </w:rPr>
+        <w:t>).</w:t>
       </w:r>
       <w:r>
         <w:rPr>
@@ -19159,8 +19818,69 @@
           <w:szCs w:val="24"/>
           <w:lang w:val="es-EC"/>
         </w:rPr>
-        <w:t>HTML (Hyper Text Markup Language) es un lenguaje muy sencillo que permite describir hipertextos, es decir, textos presentados de forma estructurada y agradable, con enlaces (</w:t>
-      </w:r>
+        <w:t>HTML (</w:t>
+      </w:r>
+      <w:proofErr w:type="spellStart"/>
+      <w:r>
+        <w:rPr>
+          <w:rFonts w:ascii="Times New Roman" w:hAnsi="Times New Roman" w:cs="Times New Roman"/>
+          <w:sz w:val="24"/>
+          <w:szCs w:val="24"/>
+          <w:lang w:val="es-EC"/>
+        </w:rPr>
+        <w:t>Hyper</w:t>
+      </w:r>
+      <w:proofErr w:type="spellEnd"/>
+      <w:r>
+        <w:rPr>
+          <w:rFonts w:ascii="Times New Roman" w:hAnsi="Times New Roman" w:cs="Times New Roman"/>
+          <w:sz w:val="24"/>
+          <w:szCs w:val="24"/>
+          <w:lang w:val="es-EC"/>
+        </w:rPr>
+        <w:t xml:space="preserve"> Text </w:t>
+      </w:r>
+      <w:proofErr w:type="spellStart"/>
+      <w:r>
+        <w:rPr>
+          <w:rFonts w:ascii="Times New Roman" w:hAnsi="Times New Roman" w:cs="Times New Roman"/>
+          <w:sz w:val="24"/>
+          <w:szCs w:val="24"/>
+          <w:lang w:val="es-EC"/>
+        </w:rPr>
+        <w:t>Markup</w:t>
+      </w:r>
+      <w:proofErr w:type="spellEnd"/>
+      <w:r>
+        <w:rPr>
+          <w:rFonts w:ascii="Times New Roman" w:hAnsi="Times New Roman" w:cs="Times New Roman"/>
+          <w:sz w:val="24"/>
+          <w:szCs w:val="24"/>
+          <w:lang w:val="es-EC"/>
+        </w:rPr>
+        <w:t xml:space="preserve"> </w:t>
+      </w:r>
+      <w:proofErr w:type="spellStart"/>
+      <w:r>
+        <w:rPr>
+          <w:rFonts w:ascii="Times New Roman" w:hAnsi="Times New Roman" w:cs="Times New Roman"/>
+          <w:sz w:val="24"/>
+          <w:szCs w:val="24"/>
+          <w:lang w:val="es-EC"/>
+        </w:rPr>
+        <w:t>Language</w:t>
+      </w:r>
+      <w:proofErr w:type="spellEnd"/>
+      <w:r>
+        <w:rPr>
+          <w:rFonts w:ascii="Times New Roman" w:hAnsi="Times New Roman" w:cs="Times New Roman"/>
+          <w:sz w:val="24"/>
+          <w:szCs w:val="24"/>
+          <w:lang w:val="es-EC"/>
+        </w:rPr>
+        <w:t>) es un lenguaje muy sencillo que permite describir hipertextos, es decir, textos presentados de forma estructurada y agradable, con enlaces (</w:t>
+      </w:r>
+      <w:proofErr w:type="spellStart"/>
       <w:r>
         <w:rPr>
           <w:rFonts w:ascii="Times New Roman" w:hAnsi="Times New Roman" w:cs="Times New Roman"/>
@@ -19170,6 +19890,7 @@
         </w:rPr>
         <w:t>Hyperlinks</w:t>
       </w:r>
+      <w:proofErr w:type="spellEnd"/>
       <w:r>
         <w:rPr>
           <w:rFonts w:ascii="Times New Roman" w:hAnsi="Times New Roman" w:cs="Times New Roman"/>
@@ -19405,16 +20126,36 @@
           <w:szCs w:val="24"/>
           <w:lang w:val="es-EC"/>
         </w:rPr>
-        <w:t xml:space="preserve">para los usuarios dándoles un </w:t>
-      </w:r>
-      <w:r>
-        <w:rPr>
-          <w:rFonts w:ascii="Times New Roman" w:hAnsi="Times New Roman" w:cs="Times New Roman"/>
-          <w:sz w:val="24"/>
-          <w:szCs w:val="24"/>
-          <w:lang w:val="es-EC"/>
-        </w:rPr>
-        <w:t xml:space="preserve"> enlaces WWW.  Que conducen a otros documentos o fuentes de información. </w:t>
+        <w:t xml:space="preserve">para los usuarios dándoles </w:t>
+      </w:r>
+      <w:proofErr w:type="gramStart"/>
+      <w:r>
+        <w:rPr>
+          <w:rFonts w:ascii="Times New Roman" w:hAnsi="Times New Roman" w:cs="Times New Roman"/>
+          <w:sz w:val="24"/>
+          <w:szCs w:val="24"/>
+          <w:lang w:val="es-EC"/>
+        </w:rPr>
+        <w:t xml:space="preserve">un </w:t>
+      </w:r>
+      <w:r>
+        <w:rPr>
+          <w:rFonts w:ascii="Times New Roman" w:hAnsi="Times New Roman" w:cs="Times New Roman"/>
+          <w:sz w:val="24"/>
+          <w:szCs w:val="24"/>
+          <w:lang w:val="es-EC"/>
+        </w:rPr>
+        <w:t xml:space="preserve"> enlaces</w:t>
+      </w:r>
+      <w:proofErr w:type="gramEnd"/>
+      <w:r>
+        <w:rPr>
+          <w:rFonts w:ascii="Times New Roman" w:hAnsi="Times New Roman" w:cs="Times New Roman"/>
+          <w:sz w:val="24"/>
+          <w:szCs w:val="24"/>
+          <w:lang w:val="es-EC"/>
+        </w:rPr>
+        <w:t xml:space="preserve"> WWW.  Que conducen a otros documentos o fuentes de información. </w:t>
       </w:r>
     </w:p>
     <w:p>
@@ -19729,7 +20470,27 @@
           <w:szCs w:val="24"/>
           <w:lang w:val="es-EC"/>
         </w:rPr>
-        <w:t>, gracias a los estilos CSS podemos hacer sinnúmero de modificaciones al diseño de la página web dándoles márgenes, color a la página, color letra, tamaño de la letra, imágenes etc. Además declaramos los estilos de páginas y enlaces de los archivos.</w:t>
+        <w:t xml:space="preserve">, gracias a los estilos CSS podemos hacer sinnúmero de modificaciones al diseño de la página web dándoles márgenes, color a la página, color letra, tamaño de la letra, imágenes etc. </w:t>
+      </w:r>
+      <w:proofErr w:type="gramStart"/>
+      <w:r>
+        <w:rPr>
+          <w:rFonts w:ascii="Times New Roman" w:hAnsi="Times New Roman" w:cs="Times New Roman"/>
+          <w:sz w:val="24"/>
+          <w:szCs w:val="24"/>
+          <w:lang w:val="es-EC"/>
+        </w:rPr>
+        <w:t>Además</w:t>
+      </w:r>
+      <w:proofErr w:type="gramEnd"/>
+      <w:r>
+        <w:rPr>
+          <w:rFonts w:ascii="Times New Roman" w:hAnsi="Times New Roman" w:cs="Times New Roman"/>
+          <w:sz w:val="24"/>
+          <w:szCs w:val="24"/>
+          <w:lang w:val="es-EC"/>
+        </w:rPr>
+        <w:t xml:space="preserve"> declaramos los estilos de páginas y enlaces de los archivos.</w:t>
       </w:r>
       <w:r>
         <w:rPr>
@@ -19800,7 +20561,27 @@
           <w:szCs w:val="24"/>
           <w:lang w:val="es-EC"/>
         </w:rPr>
-        <w:t xml:space="preserve"> Una página web dinámica es aquella que incorpora efectos como textos que aparece y desaparece, animaciones , acciones que se activan al pulsar botones y ventanas con mensajes de aviso al usuario. Técnicamente, JavaScript es un lenguaje de programación interpretado, por lo que no es necesario compilar los programas para ejecutarlos.</w:t>
+        <w:t xml:space="preserve"> Una página web dinámica es aquella que incorpora efectos como textos que aparece y desaparece, </w:t>
+      </w:r>
+      <w:proofErr w:type="gramStart"/>
+      <w:r>
+        <w:rPr>
+          <w:rFonts w:ascii="Times New Roman" w:hAnsi="Times New Roman" w:cs="Times New Roman"/>
+          <w:sz w:val="24"/>
+          <w:szCs w:val="24"/>
+          <w:lang w:val="es-EC"/>
+        </w:rPr>
+        <w:t>animaciones ,</w:t>
+      </w:r>
+      <w:proofErr w:type="gramEnd"/>
+      <w:r>
+        <w:rPr>
+          <w:rFonts w:ascii="Times New Roman" w:hAnsi="Times New Roman" w:cs="Times New Roman"/>
+          <w:sz w:val="24"/>
+          <w:szCs w:val="24"/>
+          <w:lang w:val="es-EC"/>
+        </w:rPr>
+        <w:t xml:space="preserve"> acciones que se activan al pulsar botones y ventanas con mensajes de aviso al usuario. Técnicamente, JavaScript es un lenguaje de programación interpretado, por lo que no es necesario compilar los programas para ejecutarlos.</w:t>
       </w:r>
       <w:sdt>
         <w:sdtPr>
@@ -20070,7 +20851,47 @@
           <w:szCs w:val="24"/>
           <w:lang w:val="es-EC"/>
         </w:rPr>
-        <w:t xml:space="preserve"> es un framework constituido para archivo CSS, archivos con tipos de letras (fonts) y archivos JavaScript que facilitan la creación de sitios web responsivos e interactivos que se adapten a los distintos tamaños del dispositivo.</w:t>
+        <w:t xml:space="preserve"> es un </w:t>
+      </w:r>
+      <w:proofErr w:type="spellStart"/>
+      <w:r>
+        <w:rPr>
+          <w:rFonts w:ascii="Times New Roman" w:hAnsi="Times New Roman" w:cs="Times New Roman"/>
+          <w:sz w:val="24"/>
+          <w:szCs w:val="24"/>
+          <w:lang w:val="es-EC"/>
+        </w:rPr>
+        <w:t>framework</w:t>
+      </w:r>
+      <w:proofErr w:type="spellEnd"/>
+      <w:r>
+        <w:rPr>
+          <w:rFonts w:ascii="Times New Roman" w:hAnsi="Times New Roman" w:cs="Times New Roman"/>
+          <w:sz w:val="24"/>
+          <w:szCs w:val="24"/>
+          <w:lang w:val="es-EC"/>
+        </w:rPr>
+        <w:t xml:space="preserve"> constituido para archivo CSS, archivos con tipos de letras (</w:t>
+      </w:r>
+      <w:proofErr w:type="spellStart"/>
+      <w:r>
+        <w:rPr>
+          <w:rFonts w:ascii="Times New Roman" w:hAnsi="Times New Roman" w:cs="Times New Roman"/>
+          <w:sz w:val="24"/>
+          <w:szCs w:val="24"/>
+          <w:lang w:val="es-EC"/>
+        </w:rPr>
+        <w:t>fonts</w:t>
+      </w:r>
+      <w:proofErr w:type="spellEnd"/>
+      <w:r>
+        <w:rPr>
+          <w:rFonts w:ascii="Times New Roman" w:hAnsi="Times New Roman" w:cs="Times New Roman"/>
+          <w:sz w:val="24"/>
+          <w:szCs w:val="24"/>
+          <w:lang w:val="es-EC"/>
+        </w:rPr>
+        <w:t>) y archivos JavaScript que facilitan la creación de sitios web responsivos e interactivos que se adapten a los distintos tamaños del dispositivo.</w:t>
       </w:r>
       <w:sdt>
         <w:sdtPr>
@@ -20161,16 +20982,56 @@
           <w:szCs w:val="24"/>
           <w:lang w:val="es-EC"/>
         </w:rPr>
-        <w:t xml:space="preserve">Bootstrap es un marco que utiliza HTML, CSS Y JavaScripts para el diseño web. Es compactible con todos los principales navegadores </w:t>
-      </w:r>
-      <w:r>
-        <w:rPr>
-          <w:rFonts w:ascii="Times New Roman" w:hAnsi="Times New Roman" w:cs="Times New Roman"/>
-          <w:sz w:val="24"/>
-          <w:szCs w:val="24"/>
-          <w:lang w:val="es-EC"/>
-        </w:rPr>
-        <w:t>Opera Firefox Chrome, etc. Además, Bootstrap incluye varias clases predefinidas para diseños fáciles, botones desplegables, barras de navegación  y alertas, etc. El diseño cambia automáticamente según el dispositivo móvil o portátil, etc.</w:t>
+        <w:t xml:space="preserve">Bootstrap es un marco que utiliza HTML, CSS Y </w:t>
+      </w:r>
+      <w:proofErr w:type="spellStart"/>
+      <w:r>
+        <w:rPr>
+          <w:rFonts w:ascii="Times New Roman" w:hAnsi="Times New Roman" w:cs="Times New Roman"/>
+          <w:sz w:val="24"/>
+          <w:szCs w:val="24"/>
+          <w:lang w:val="es-EC"/>
+        </w:rPr>
+        <w:t>JavaScripts</w:t>
+      </w:r>
+      <w:proofErr w:type="spellEnd"/>
+      <w:r>
+        <w:rPr>
+          <w:rFonts w:ascii="Times New Roman" w:hAnsi="Times New Roman" w:cs="Times New Roman"/>
+          <w:sz w:val="24"/>
+          <w:szCs w:val="24"/>
+          <w:lang w:val="es-EC"/>
+        </w:rPr>
+        <w:t xml:space="preserve"> para el diseño web. Es compactible con todos los principales navegadores </w:t>
+      </w:r>
+      <w:r>
+        <w:rPr>
+          <w:rFonts w:ascii="Times New Roman" w:hAnsi="Times New Roman" w:cs="Times New Roman"/>
+          <w:sz w:val="24"/>
+          <w:szCs w:val="24"/>
+          <w:lang w:val="es-EC"/>
+        </w:rPr>
+        <w:t xml:space="preserve">Opera Firefox Chrome, etc. Además, Bootstrap incluye varias clases predefinidas para diseños fáciles, botones desplegables, barras de </w:t>
+      </w:r>
+      <w:proofErr w:type="gramStart"/>
+      <w:r>
+        <w:rPr>
+          <w:rFonts w:ascii="Times New Roman" w:hAnsi="Times New Roman" w:cs="Times New Roman"/>
+          <w:sz w:val="24"/>
+          <w:szCs w:val="24"/>
+          <w:lang w:val="es-EC"/>
+        </w:rPr>
+        <w:t>navegación  y</w:t>
+      </w:r>
+      <w:proofErr w:type="gramEnd"/>
+      <w:r>
+        <w:rPr>
+          <w:rFonts w:ascii="Times New Roman" w:hAnsi="Times New Roman" w:cs="Times New Roman"/>
+          <w:sz w:val="24"/>
+          <w:szCs w:val="24"/>
+          <w:lang w:val="es-EC"/>
+        </w:rPr>
+        <w:t xml:space="preserve"> alertas, etc. El diseño cambia automáticamente según el dispositivo móvil o portátil, etc.</w:t>
       </w:r>
       <w:sdt>
         <w:sdtPr>
@@ -20270,7 +21131,67 @@
           <w:szCs w:val="24"/>
           <w:lang w:val="es-EC"/>
         </w:rPr>
-        <w:t>Bootstrap es un framework que facilita a la creación de sitios web amigables es utilizado en HTML, CSS Y JavaScript este framework es también utilizado en los diferentes navegadores actuales que  le permite al dispositivo móvil tener una mejor visualización al momento de interactuar con el mismo con menú desplegables.</w:t>
+        <w:t xml:space="preserve">Bootstrap es un </w:t>
+      </w:r>
+      <w:proofErr w:type="spellStart"/>
+      <w:r>
+        <w:rPr>
+          <w:rFonts w:ascii="Times New Roman" w:hAnsi="Times New Roman" w:cs="Times New Roman"/>
+          <w:sz w:val="24"/>
+          <w:szCs w:val="24"/>
+          <w:lang w:val="es-EC"/>
+        </w:rPr>
+        <w:t>framework</w:t>
+      </w:r>
+      <w:proofErr w:type="spellEnd"/>
+      <w:r>
+        <w:rPr>
+          <w:rFonts w:ascii="Times New Roman" w:hAnsi="Times New Roman" w:cs="Times New Roman"/>
+          <w:sz w:val="24"/>
+          <w:szCs w:val="24"/>
+          <w:lang w:val="es-EC"/>
+        </w:rPr>
+        <w:t xml:space="preserve"> que facilita a la creación de sitios web amigables es utilizado en HTML, CSS Y JavaScript este </w:t>
+      </w:r>
+      <w:proofErr w:type="spellStart"/>
+      <w:r>
+        <w:rPr>
+          <w:rFonts w:ascii="Times New Roman" w:hAnsi="Times New Roman" w:cs="Times New Roman"/>
+          <w:sz w:val="24"/>
+          <w:szCs w:val="24"/>
+          <w:lang w:val="es-EC"/>
+        </w:rPr>
+        <w:t>framework</w:t>
+      </w:r>
+      <w:proofErr w:type="spellEnd"/>
+      <w:r>
+        <w:rPr>
+          <w:rFonts w:ascii="Times New Roman" w:hAnsi="Times New Roman" w:cs="Times New Roman"/>
+          <w:sz w:val="24"/>
+          <w:szCs w:val="24"/>
+          <w:lang w:val="es-EC"/>
+        </w:rPr>
+        <w:t xml:space="preserve"> es también utilizado en los diferentes navegadores actuales </w:t>
+      </w:r>
+      <w:proofErr w:type="gramStart"/>
+      <w:r>
+        <w:rPr>
+          <w:rFonts w:ascii="Times New Roman" w:hAnsi="Times New Roman" w:cs="Times New Roman"/>
+          <w:sz w:val="24"/>
+          <w:szCs w:val="24"/>
+          <w:lang w:val="es-EC"/>
+        </w:rPr>
+        <w:t>que  le</w:t>
+      </w:r>
+      <w:proofErr w:type="gramEnd"/>
+      <w:r>
+        <w:rPr>
+          <w:rFonts w:ascii="Times New Roman" w:hAnsi="Times New Roman" w:cs="Times New Roman"/>
+          <w:sz w:val="24"/>
+          <w:szCs w:val="24"/>
+          <w:lang w:val="es-EC"/>
+        </w:rPr>
+        <w:t xml:space="preserve"> permite al dispositivo móvil tener una mejor visualización al momento de interactuar con el mismo con menú desplegables.</w:t>
       </w:r>
     </w:p>
     <w:p>
@@ -20323,7 +21244,27 @@
           <w:lang w:val="es-EC"/>
         </w:rPr>
         <w:lastRenderedPageBreak/>
-        <w:t>MySQL Server se desarrolló originalmente para tratar grandes bases de datos mucho más rápido que soluciones existentes y ha sido utilizado con éxito en entorno de producción de alto rendimiento durante varios años. MySQL Server ofrece hoy en día gran cantidad de funciones. Sus conectividad, velocidad, y seguridad haces de MySQL Server altamente apropiado para acceder base de datos en internet. MySQL trabajo con cliente servidor.</w:t>
+        <w:t xml:space="preserve">MySQL Server se desarrolló originalmente para tratar grandes bases de datos mucho más rápido que soluciones existentes y ha sido utilizado con éxito en entorno de producción de alto rendimiento durante varios años. MySQL Server ofrece hoy en día gran cantidad de funciones. </w:t>
+      </w:r>
+      <w:proofErr w:type="gramStart"/>
+      <w:r>
+        <w:rPr>
+          <w:rFonts w:ascii="Times New Roman" w:hAnsi="Times New Roman" w:cs="Times New Roman"/>
+          <w:sz w:val="24"/>
+          <w:szCs w:val="24"/>
+          <w:lang w:val="es-EC"/>
+        </w:rPr>
+        <w:t>Sus conectividad</w:t>
+      </w:r>
+      <w:proofErr w:type="gramEnd"/>
+      <w:r>
+        <w:rPr>
+          <w:rFonts w:ascii="Times New Roman" w:hAnsi="Times New Roman" w:cs="Times New Roman"/>
+          <w:sz w:val="24"/>
+          <w:szCs w:val="24"/>
+          <w:lang w:val="es-EC"/>
+        </w:rPr>
+        <w:t>, velocidad, y seguridad haces de MySQL Server altamente apropiado para acceder base de datos en internet. MySQL trabajo con cliente servidor.</w:t>
       </w:r>
     </w:p>
     <w:p>
@@ -20573,7 +21514,47 @@
           <w:szCs w:val="24"/>
           <w:lang w:val="es-EC"/>
         </w:rPr>
-        <w:t>Apache tiene una participación superior al 60% de los servidores en todo el mundo. Apache se caracteriza por ser estable, multiplataforma, modular y altamente configurable, lo cual significa que se puede adaptar para satisfacer diferentes necesidades. Apache registra los diferentes eventos que ocurren cuando está en servicio a través de servicios  log. De esta manera facilita la obtención de estadísticas que son usadas para la toma de decisiones por parte del administrador. Además dispone de componentes de seguridad, los cuales pueden ser aprovechados para fortalecer las condiciones de acceso a recursos web disponible para ser recuperados a través de solicitudes HTTP realizado por un navegador, siempre y cuando sean configurados apropiadamente.</w:t>
+        <w:t xml:space="preserve">Apache tiene una participación superior al 60% de los servidores en todo el mundo. Apache se caracteriza por ser estable, multiplataforma, modular y altamente configurable, lo cual significa que se puede adaptar para satisfacer diferentes necesidades. Apache registra los diferentes eventos que ocurren cuando está en servicio a través de </w:t>
+      </w:r>
+      <w:proofErr w:type="gramStart"/>
+      <w:r>
+        <w:rPr>
+          <w:rFonts w:ascii="Times New Roman" w:hAnsi="Times New Roman" w:cs="Times New Roman"/>
+          <w:sz w:val="24"/>
+          <w:szCs w:val="24"/>
+          <w:lang w:val="es-EC"/>
+        </w:rPr>
+        <w:t>servicios  log</w:t>
+      </w:r>
+      <w:proofErr w:type="gramEnd"/>
+      <w:r>
+        <w:rPr>
+          <w:rFonts w:ascii="Times New Roman" w:hAnsi="Times New Roman" w:cs="Times New Roman"/>
+          <w:sz w:val="24"/>
+          <w:szCs w:val="24"/>
+          <w:lang w:val="es-EC"/>
+        </w:rPr>
+        <w:t xml:space="preserve">. De esta manera facilita la obtención de estadísticas que son usadas para la toma de decisiones por parte del administrador. </w:t>
+      </w:r>
+      <w:proofErr w:type="gramStart"/>
+      <w:r>
+        <w:rPr>
+          <w:rFonts w:ascii="Times New Roman" w:hAnsi="Times New Roman" w:cs="Times New Roman"/>
+          <w:sz w:val="24"/>
+          <w:szCs w:val="24"/>
+          <w:lang w:val="es-EC"/>
+        </w:rPr>
+        <w:t>Además</w:t>
+      </w:r>
+      <w:proofErr w:type="gramEnd"/>
+      <w:r>
+        <w:rPr>
+          <w:rFonts w:ascii="Times New Roman" w:hAnsi="Times New Roman" w:cs="Times New Roman"/>
+          <w:sz w:val="24"/>
+          <w:szCs w:val="24"/>
+          <w:lang w:val="es-EC"/>
+        </w:rPr>
+        <w:t xml:space="preserve"> dispone de componentes de seguridad, los cuales pueden ser aprovechados para fortalecer las condiciones de acceso a recursos web disponible para ser recuperados a través de solicitudes HTTP realizado por un navegador, siempre y cuando sean configurados apropiadamente.</w:t>
       </w:r>
       <w:sdt>
         <w:sdtPr>
@@ -20664,7 +21645,47 @@
           <w:szCs w:val="24"/>
           <w:lang w:val="es-EC"/>
         </w:rPr>
-        <w:t>Apache es un servidor web de software libre desarrollado por la apache software foundation (ASF). Es un servidor estable, eficiente, extensible y multiplataforma.</w:t>
+        <w:t xml:space="preserve">Apache es un servidor web de software libre desarrollado por </w:t>
+      </w:r>
+      <w:proofErr w:type="gramStart"/>
+      <w:r>
+        <w:rPr>
+          <w:rFonts w:ascii="Times New Roman" w:hAnsi="Times New Roman" w:cs="Times New Roman"/>
+          <w:sz w:val="24"/>
+          <w:szCs w:val="24"/>
+          <w:lang w:val="es-EC"/>
+        </w:rPr>
+        <w:t>la apache software</w:t>
+      </w:r>
+      <w:proofErr w:type="gramEnd"/>
+      <w:r>
+        <w:rPr>
+          <w:rFonts w:ascii="Times New Roman" w:hAnsi="Times New Roman" w:cs="Times New Roman"/>
+          <w:sz w:val="24"/>
+          <w:szCs w:val="24"/>
+          <w:lang w:val="es-EC"/>
+        </w:rPr>
+        <w:t xml:space="preserve"> </w:t>
+      </w:r>
+      <w:proofErr w:type="spellStart"/>
+      <w:r>
+        <w:rPr>
+          <w:rFonts w:ascii="Times New Roman" w:hAnsi="Times New Roman" w:cs="Times New Roman"/>
+          <w:sz w:val="24"/>
+          <w:szCs w:val="24"/>
+          <w:lang w:val="es-EC"/>
+        </w:rPr>
+        <w:t>foundation</w:t>
+      </w:r>
+      <w:proofErr w:type="spellEnd"/>
+      <w:r>
+        <w:rPr>
+          <w:rFonts w:ascii="Times New Roman" w:hAnsi="Times New Roman" w:cs="Times New Roman"/>
+          <w:sz w:val="24"/>
+          <w:szCs w:val="24"/>
+          <w:lang w:val="es-EC"/>
+        </w:rPr>
+        <w:t xml:space="preserve"> (ASF). Es un servidor estable, eficiente, extensible y multiplataforma.</w:t>
       </w:r>
       <w:sdt>
         <w:sdtPr>
@@ -21186,16 +22207,56 @@
           <w:szCs w:val="24"/>
           <w:lang w:val="es-EC"/>
         </w:rPr>
-        <w:t xml:space="preserve">Es así como Android studio a evolucionada en los últimos años donde antes era solo para hacer llamadas hoy en día se puede hacer diferentes actividades desde un teléfono móvil inteligente. </w:t>
-      </w:r>
-      <w:r>
-        <w:rPr>
-          <w:rFonts w:ascii="Times New Roman" w:hAnsi="Times New Roman" w:cs="Times New Roman"/>
-          <w:sz w:val="24"/>
-          <w:szCs w:val="24"/>
-          <w:lang w:val="es-EC"/>
-        </w:rPr>
-        <w:t>Android studio es un sistema operativo de código abierto y gratuito</w:t>
+        <w:t xml:space="preserve">Es así como Android </w:t>
+      </w:r>
+      <w:proofErr w:type="spellStart"/>
+      <w:r>
+        <w:rPr>
+          <w:rFonts w:ascii="Times New Roman" w:hAnsi="Times New Roman" w:cs="Times New Roman"/>
+          <w:sz w:val="24"/>
+          <w:szCs w:val="24"/>
+          <w:lang w:val="es-EC"/>
+        </w:rPr>
+        <w:t>studio</w:t>
+      </w:r>
+      <w:proofErr w:type="spellEnd"/>
+      <w:r>
+        <w:rPr>
+          <w:rFonts w:ascii="Times New Roman" w:hAnsi="Times New Roman" w:cs="Times New Roman"/>
+          <w:sz w:val="24"/>
+          <w:szCs w:val="24"/>
+          <w:lang w:val="es-EC"/>
+        </w:rPr>
+        <w:t xml:space="preserve"> a evolucionada en los últimos años donde antes era solo para hacer llamadas hoy en día se puede hacer diferentes actividades desde un teléfono móvil inteligente. </w:t>
+      </w:r>
+      <w:r>
+        <w:rPr>
+          <w:rFonts w:ascii="Times New Roman" w:hAnsi="Times New Roman" w:cs="Times New Roman"/>
+          <w:sz w:val="24"/>
+          <w:szCs w:val="24"/>
+          <w:lang w:val="es-EC"/>
+        </w:rPr>
+        <w:t xml:space="preserve">Android </w:t>
+      </w:r>
+      <w:proofErr w:type="spellStart"/>
+      <w:r>
+        <w:rPr>
+          <w:rFonts w:ascii="Times New Roman" w:hAnsi="Times New Roman" w:cs="Times New Roman"/>
+          <w:sz w:val="24"/>
+          <w:szCs w:val="24"/>
+          <w:lang w:val="es-EC"/>
+        </w:rPr>
+        <w:t>studio</w:t>
+      </w:r>
+      <w:proofErr w:type="spellEnd"/>
+      <w:r>
+        <w:rPr>
+          <w:rFonts w:ascii="Times New Roman" w:hAnsi="Times New Roman" w:cs="Times New Roman"/>
+          <w:sz w:val="24"/>
+          <w:szCs w:val="24"/>
+          <w:lang w:val="es-EC"/>
+        </w:rPr>
+        <w:t xml:space="preserve"> es un sistema operativo de código abierto y gratuito</w:t>
       </w:r>
       <w:r>
         <w:rPr>
@@ -21213,7 +22274,27 @@
           <w:szCs w:val="24"/>
           <w:lang w:val="es-EC"/>
         </w:rPr>
-        <w:t xml:space="preserve"> para dispositivos móviles como tabletas televisores, minis ordenadores, Android studio está desarrollado principalmente para java</w:t>
+        <w:t xml:space="preserve"> para dispositivos móviles como tabletas televisores, minis ordenadores, Android </w:t>
+      </w:r>
+      <w:proofErr w:type="spellStart"/>
+      <w:r>
+        <w:rPr>
+          <w:rFonts w:ascii="Times New Roman" w:hAnsi="Times New Roman" w:cs="Times New Roman"/>
+          <w:sz w:val="24"/>
+          <w:szCs w:val="24"/>
+          <w:lang w:val="es-EC"/>
+        </w:rPr>
+        <w:t>studio</w:t>
+      </w:r>
+      <w:proofErr w:type="spellEnd"/>
+      <w:r>
+        <w:rPr>
+          <w:rFonts w:ascii="Times New Roman" w:hAnsi="Times New Roman" w:cs="Times New Roman"/>
+          <w:sz w:val="24"/>
+          <w:szCs w:val="24"/>
+          <w:lang w:val="es-EC"/>
+        </w:rPr>
+        <w:t xml:space="preserve"> está desarrollado principalmente para java</w:t>
       </w:r>
       <w:r>
         <w:rPr>
@@ -21243,7 +22324,87 @@
           <w:szCs w:val="24"/>
           <w:lang w:val="es-EC"/>
         </w:rPr>
-        <w:t>Las estructuras del sistema operativo Android se compone de aplicaciones ejecutadas en el marco de trabajo java de aplicaciones orientadas a objetos. Las aplicaciones de ejecutaban en una máquina virtual Dalvik compiladas en tiempo de ejecución, hasta la versión 5.0, que se cambia en entorno Android Rutine, Android se compone de Aplicaciones, Marco de trabajo de las aplicaciones, Bibliotecas , Rutine de Android, Núcleo Linux.</w:t>
+        <w:t xml:space="preserve">Las estructuras del sistema operativo Android se compone de aplicaciones ejecutadas en el marco de trabajo java de aplicaciones orientadas a objetos. Las aplicaciones de ejecutaban en una máquina virtual </w:t>
+      </w:r>
+      <w:proofErr w:type="spellStart"/>
+      <w:r>
+        <w:rPr>
+          <w:rFonts w:ascii="Times New Roman" w:hAnsi="Times New Roman" w:cs="Times New Roman"/>
+          <w:sz w:val="24"/>
+          <w:szCs w:val="24"/>
+          <w:lang w:val="es-EC"/>
+        </w:rPr>
+        <w:t>Dalvik</w:t>
+      </w:r>
+      <w:proofErr w:type="spellEnd"/>
+      <w:r>
+        <w:rPr>
+          <w:rFonts w:ascii="Times New Roman" w:hAnsi="Times New Roman" w:cs="Times New Roman"/>
+          <w:sz w:val="24"/>
+          <w:szCs w:val="24"/>
+          <w:lang w:val="es-EC"/>
+        </w:rPr>
+        <w:t xml:space="preserve"> compiladas en tiempo de ejecución, hasta la versión 5.0, que se cambia en entorno Android </w:t>
+      </w:r>
+      <w:proofErr w:type="spellStart"/>
+      <w:r>
+        <w:rPr>
+          <w:rFonts w:ascii="Times New Roman" w:hAnsi="Times New Roman" w:cs="Times New Roman"/>
+          <w:sz w:val="24"/>
+          <w:szCs w:val="24"/>
+          <w:lang w:val="es-EC"/>
+        </w:rPr>
+        <w:t>Rutine</w:t>
+      </w:r>
+      <w:proofErr w:type="spellEnd"/>
+      <w:r>
+        <w:rPr>
+          <w:rFonts w:ascii="Times New Roman" w:hAnsi="Times New Roman" w:cs="Times New Roman"/>
+          <w:sz w:val="24"/>
+          <w:szCs w:val="24"/>
+          <w:lang w:val="es-EC"/>
+        </w:rPr>
+        <w:t xml:space="preserve">, Android se compone de Aplicaciones, Marco de trabajo de las aplicaciones, </w:t>
+      </w:r>
+      <w:proofErr w:type="gramStart"/>
+      <w:r>
+        <w:rPr>
+          <w:rFonts w:ascii="Times New Roman" w:hAnsi="Times New Roman" w:cs="Times New Roman"/>
+          <w:sz w:val="24"/>
+          <w:szCs w:val="24"/>
+          <w:lang w:val="es-EC"/>
+        </w:rPr>
+        <w:t>Bibliotecas ,</w:t>
+      </w:r>
+      <w:proofErr w:type="gramEnd"/>
+      <w:r>
+        <w:rPr>
+          <w:rFonts w:ascii="Times New Roman" w:hAnsi="Times New Roman" w:cs="Times New Roman"/>
+          <w:sz w:val="24"/>
+          <w:szCs w:val="24"/>
+          <w:lang w:val="es-EC"/>
+        </w:rPr>
+        <w:t xml:space="preserve"> </w:t>
+      </w:r>
+      <w:proofErr w:type="spellStart"/>
+      <w:r>
+        <w:rPr>
+          <w:rFonts w:ascii="Times New Roman" w:hAnsi="Times New Roman" w:cs="Times New Roman"/>
+          <w:sz w:val="24"/>
+          <w:szCs w:val="24"/>
+          <w:lang w:val="es-EC"/>
+        </w:rPr>
+        <w:t>Rutine</w:t>
+      </w:r>
+      <w:proofErr w:type="spellEnd"/>
+      <w:r>
+        <w:rPr>
+          <w:rFonts w:ascii="Times New Roman" w:hAnsi="Times New Roman" w:cs="Times New Roman"/>
+          <w:sz w:val="24"/>
+          <w:szCs w:val="24"/>
+          <w:lang w:val="es-EC"/>
+        </w:rPr>
+        <w:t xml:space="preserve"> de Android, Núcleo Linux.</w:t>
       </w:r>
       <w:sdt>
         <w:sdtPr>
@@ -21335,7 +22496,27 @@
           <w:lang w:val="es-EC"/>
         </w:rPr>
         <w:lastRenderedPageBreak/>
-        <w:t xml:space="preserve">La arquitectura de Android studio está compuesta por aplicaciones ejecutadas orientadas a objetos la cual nos permite el desarrollo de la aplicación móvil, compilada en tiempo de </w:t>
+        <w:t xml:space="preserve">La arquitectura de Android </w:t>
+      </w:r>
+      <w:proofErr w:type="spellStart"/>
+      <w:r>
+        <w:rPr>
+          <w:rFonts w:ascii="Times New Roman" w:hAnsi="Times New Roman" w:cs="Times New Roman"/>
+          <w:sz w:val="24"/>
+          <w:szCs w:val="24"/>
+          <w:lang w:val="es-EC"/>
+        </w:rPr>
+        <w:t>studio</w:t>
+      </w:r>
+      <w:proofErr w:type="spellEnd"/>
+      <w:r>
+        <w:rPr>
+          <w:rFonts w:ascii="Times New Roman" w:hAnsi="Times New Roman" w:cs="Times New Roman"/>
+          <w:sz w:val="24"/>
+          <w:szCs w:val="24"/>
+          <w:lang w:val="es-EC"/>
+        </w:rPr>
+        <w:t xml:space="preserve"> está compuesta por aplicaciones ejecutadas orientadas a objetos la cual nos permite el desarrollo de la aplicación móvil, compilada en tiempo de </w:t>
       </w:r>
       <w:r>
         <w:rPr>
@@ -21405,7 +22586,47 @@
           <w:szCs w:val="24"/>
           <w:lang w:val="es-EC"/>
         </w:rPr>
-        <w:t xml:space="preserve"> es un lenguaje modelado visual de propósito general que se utiliza para especificar, visualizar, construir y documentar los artefactos de un sistema de software. Captura decisiones y conocimientos sobre sistemas que deben ser construidos. Se usa para comprender, diseñar, ojear, configurar, mantener y controlar la información sobre tales sistemas. Está pensado para ser utilizado con todo los métodos de desarrollo, etapas de ciclo, dominios de aplicaciones y medios. El lenguaje de modelado pretende unificar la experiencia pasada sobre las técnicas de modelado e incorpora las mejores prácticas de software actuales en una próxima estándar.</w:t>
+        <w:t xml:space="preserve"> es un lenguaje modelado visual de propósito general que se utiliza para especificar, visualizar, construir y documentar los artefactos de un sistema de software. Captura decisiones y conocimientos sobre sistemas que deben ser construidos. Se usa para comprender, diseñar, ojear, configurar, mantener y controlar la información sobre tales sistemas. Está pensado para ser utilizado con </w:t>
+      </w:r>
+      <w:proofErr w:type="gramStart"/>
+      <w:r>
+        <w:rPr>
+          <w:rFonts w:ascii="Times New Roman" w:hAnsi="Times New Roman" w:cs="Times New Roman"/>
+          <w:sz w:val="24"/>
+          <w:szCs w:val="24"/>
+          <w:lang w:val="es-EC"/>
+        </w:rPr>
+        <w:t>todo los métodos</w:t>
+      </w:r>
+      <w:proofErr w:type="gramEnd"/>
+      <w:r>
+        <w:rPr>
+          <w:rFonts w:ascii="Times New Roman" w:hAnsi="Times New Roman" w:cs="Times New Roman"/>
+          <w:sz w:val="24"/>
+          <w:szCs w:val="24"/>
+          <w:lang w:val="es-EC"/>
+        </w:rPr>
+        <w:t xml:space="preserve"> de desarrollo, etapas de ciclo, dominios de aplicaciones y medios. El lenguaje de modelado pretende unificar la experiencia pasada sobre las técnicas de modelado e incorpora las mejores prácticas de software actuales en una </w:t>
+      </w:r>
+      <w:proofErr w:type="gramStart"/>
+      <w:r>
+        <w:rPr>
+          <w:rFonts w:ascii="Times New Roman" w:hAnsi="Times New Roman" w:cs="Times New Roman"/>
+          <w:sz w:val="24"/>
+          <w:szCs w:val="24"/>
+          <w:lang w:val="es-EC"/>
+        </w:rPr>
+        <w:t>próxima estándar</w:t>
+      </w:r>
+      <w:proofErr w:type="gramEnd"/>
+      <w:r>
+        <w:rPr>
+          <w:rFonts w:ascii="Times New Roman" w:hAnsi="Times New Roman" w:cs="Times New Roman"/>
+          <w:sz w:val="24"/>
+          <w:szCs w:val="24"/>
+          <w:lang w:val="es-EC"/>
+        </w:rPr>
+        <w:t>.</w:t>
       </w:r>
       <w:sdt>
         <w:sdtPr>
@@ -21635,7 +22856,27 @@
           <w:szCs w:val="24"/>
           <w:lang w:val="es-EC"/>
         </w:rPr>
-        <w:t>Claramente para [42]  se puede evidenciar que usando el UML se puede realizar diferentes tipos de diagramas.</w:t>
+        <w:t>Claramente para [42</w:t>
+      </w:r>
+      <w:proofErr w:type="gramStart"/>
+      <w:r>
+        <w:rPr>
+          <w:rFonts w:ascii="Times New Roman" w:hAnsi="Times New Roman" w:cs="Times New Roman"/>
+          <w:sz w:val="24"/>
+          <w:szCs w:val="24"/>
+          <w:lang w:val="es-EC"/>
+        </w:rPr>
+        <w:t>]  se</w:t>
+      </w:r>
+      <w:proofErr w:type="gramEnd"/>
+      <w:r>
+        <w:rPr>
+          <w:rFonts w:ascii="Times New Roman" w:hAnsi="Times New Roman" w:cs="Times New Roman"/>
+          <w:sz w:val="24"/>
+          <w:szCs w:val="24"/>
+          <w:lang w:val="es-EC"/>
+        </w:rPr>
+        <w:t xml:space="preserve"> puede evidenciar que usando el UML se puede realizar diferentes tipos de diagramas.</w:t>
       </w:r>
     </w:p>
     <w:p>
@@ -21661,7 +22902,47 @@
           <w:szCs w:val="24"/>
           <w:lang w:val="es-EC"/>
         </w:rPr>
-        <w:t>Modelo de cascada.-está basado en análisis, diseño, pruebas y mantenimiento. Al final de cada prueba se reúnen para revisar los documentos que cumplan todo los requerimientos.</w:t>
+        <w:t xml:space="preserve">Modelo de </w:t>
+      </w:r>
+      <w:proofErr w:type="gramStart"/>
+      <w:r>
+        <w:rPr>
+          <w:rFonts w:ascii="Times New Roman" w:hAnsi="Times New Roman" w:cs="Times New Roman"/>
+          <w:sz w:val="24"/>
+          <w:szCs w:val="24"/>
+          <w:lang w:val="es-EC"/>
+        </w:rPr>
+        <w:t>cascada.-</w:t>
+      </w:r>
+      <w:proofErr w:type="gramEnd"/>
+      <w:r>
+        <w:rPr>
+          <w:rFonts w:ascii="Times New Roman" w:hAnsi="Times New Roman" w:cs="Times New Roman"/>
+          <w:sz w:val="24"/>
+          <w:szCs w:val="24"/>
+          <w:lang w:val="es-EC"/>
+        </w:rPr>
+        <w:t xml:space="preserve">está basado en análisis, diseño, pruebas y mantenimiento. Al final de cada prueba se reúnen para revisar los documentos que cumplan </w:t>
+      </w:r>
+      <w:proofErr w:type="gramStart"/>
+      <w:r>
+        <w:rPr>
+          <w:rFonts w:ascii="Times New Roman" w:hAnsi="Times New Roman" w:cs="Times New Roman"/>
+          <w:sz w:val="24"/>
+          <w:szCs w:val="24"/>
+          <w:lang w:val="es-EC"/>
+        </w:rPr>
+        <w:t>todo los requerimientos</w:t>
+      </w:r>
+      <w:proofErr w:type="gramEnd"/>
+      <w:r>
+        <w:rPr>
+          <w:rFonts w:ascii="Times New Roman" w:hAnsi="Times New Roman" w:cs="Times New Roman"/>
+          <w:sz w:val="24"/>
+          <w:szCs w:val="24"/>
+          <w:lang w:val="es-EC"/>
+        </w:rPr>
+        <w:t>.</w:t>
       </w:r>
     </w:p>
     <w:p>
@@ -21687,7 +22968,27 @@
           <w:szCs w:val="24"/>
           <w:lang w:val="es-EC"/>
         </w:rPr>
-        <w:t>Modelo de desarrollo incremental.- se basa en el desarrollo incremental de las funcionalidades de la metodología interactiva, en que cada incremento en una entrega escalable donde cada incremento son versiones incompletas del producto final.</w:t>
+        <w:t xml:space="preserve">Modelo de desarrollo </w:t>
+      </w:r>
+      <w:proofErr w:type="gramStart"/>
+      <w:r>
+        <w:rPr>
+          <w:rFonts w:ascii="Times New Roman" w:hAnsi="Times New Roman" w:cs="Times New Roman"/>
+          <w:sz w:val="24"/>
+          <w:szCs w:val="24"/>
+          <w:lang w:val="es-EC"/>
+        </w:rPr>
+        <w:t>incremental.-</w:t>
+      </w:r>
+      <w:proofErr w:type="gramEnd"/>
+      <w:r>
+        <w:rPr>
+          <w:rFonts w:ascii="Times New Roman" w:hAnsi="Times New Roman" w:cs="Times New Roman"/>
+          <w:sz w:val="24"/>
+          <w:szCs w:val="24"/>
+          <w:lang w:val="es-EC"/>
+        </w:rPr>
+        <w:t xml:space="preserve"> se basa en el desarrollo incremental de las funcionalidades de la metodología interactiva, en que cada incremento en una entrega escalable donde cada incremento son versiones incompletas del producto final.</w:t>
       </w:r>
     </w:p>
     <w:p>
@@ -21713,7 +23014,27 @@
           <w:szCs w:val="24"/>
           <w:lang w:val="es-EC"/>
         </w:rPr>
-        <w:t xml:space="preserve">Modelo de desarrollo espiral.- </w:t>
+        <w:t xml:space="preserve">Modelo de desarrollo </w:t>
+      </w:r>
+      <w:proofErr w:type="gramStart"/>
+      <w:r>
+        <w:rPr>
+          <w:rFonts w:ascii="Times New Roman" w:hAnsi="Times New Roman" w:cs="Times New Roman"/>
+          <w:sz w:val="24"/>
+          <w:szCs w:val="24"/>
+          <w:lang w:val="es-EC"/>
+        </w:rPr>
+        <w:t>espiral.-</w:t>
+      </w:r>
+      <w:proofErr w:type="gramEnd"/>
+      <w:r>
+        <w:rPr>
+          <w:rFonts w:ascii="Times New Roman" w:hAnsi="Times New Roman" w:cs="Times New Roman"/>
+          <w:sz w:val="24"/>
+          <w:szCs w:val="24"/>
+          <w:lang w:val="es-EC"/>
+        </w:rPr>
+        <w:t xml:space="preserve"> </w:t>
       </w:r>
       <w:r>
         <w:rPr>
@@ -21946,7 +23267,27 @@
           <w:szCs w:val="24"/>
           <w:lang w:val="es-EC"/>
         </w:rPr>
-        <w:t xml:space="preserve">El UML  es un sistema orientado a objetos este lenguaje está basado en normas estándares y símbolos que permite presentar los modelos de diagrama para realizar las fases de un proyecto.  </w:t>
+        <w:t xml:space="preserve">El </w:t>
+      </w:r>
+      <w:proofErr w:type="gramStart"/>
+      <w:r>
+        <w:rPr>
+          <w:rFonts w:ascii="Times New Roman" w:hAnsi="Times New Roman" w:cs="Times New Roman"/>
+          <w:sz w:val="24"/>
+          <w:szCs w:val="24"/>
+          <w:lang w:val="es-EC"/>
+        </w:rPr>
+        <w:t>UML  es</w:t>
+      </w:r>
+      <w:proofErr w:type="gramEnd"/>
+      <w:r>
+        <w:rPr>
+          <w:rFonts w:ascii="Times New Roman" w:hAnsi="Times New Roman" w:cs="Times New Roman"/>
+          <w:sz w:val="24"/>
+          <w:szCs w:val="24"/>
+          <w:lang w:val="es-EC"/>
+        </w:rPr>
+        <w:t xml:space="preserve"> un sistema orientado a objetos este lenguaje está basado en normas estándares y símbolos que permite presentar los modelos de diagrama para realizar las fases de un proyecto.  </w:t>
       </w:r>
     </w:p>
     <w:p>
@@ -22025,7 +23366,27 @@
           <w:szCs w:val="24"/>
           <w:lang w:val="es-EC"/>
         </w:rPr>
-        <w:t>UML, los diagramas más sugestivo son los siguientes.</w:t>
+        <w:t xml:space="preserve">UML, los </w:t>
+      </w:r>
+      <w:proofErr w:type="gramStart"/>
+      <w:r>
+        <w:rPr>
+          <w:rFonts w:ascii="Times New Roman" w:hAnsi="Times New Roman" w:cs="Times New Roman"/>
+          <w:sz w:val="24"/>
+          <w:szCs w:val="24"/>
+          <w:lang w:val="es-EC"/>
+        </w:rPr>
+        <w:t>diagramas más sugestivo</w:t>
+      </w:r>
+      <w:proofErr w:type="gramEnd"/>
+      <w:r>
+        <w:rPr>
+          <w:rFonts w:ascii="Times New Roman" w:hAnsi="Times New Roman" w:cs="Times New Roman"/>
+          <w:sz w:val="24"/>
+          <w:szCs w:val="24"/>
+          <w:lang w:val="es-EC"/>
+        </w:rPr>
+        <w:t xml:space="preserve"> son los siguientes.</w:t>
       </w:r>
     </w:p>
     <w:p>
@@ -22051,7 +23412,27 @@
           <w:szCs w:val="24"/>
           <w:lang w:val="es-EC"/>
         </w:rPr>
-        <w:t xml:space="preserve">El diagrama de caso de uso.- </w:t>
+        <w:t xml:space="preserve">El diagrama de caso de </w:t>
+      </w:r>
+      <w:proofErr w:type="gramStart"/>
+      <w:r>
+        <w:rPr>
+          <w:rFonts w:ascii="Times New Roman" w:hAnsi="Times New Roman" w:cs="Times New Roman"/>
+          <w:sz w:val="24"/>
+          <w:szCs w:val="24"/>
+          <w:lang w:val="es-EC"/>
+        </w:rPr>
+        <w:t>uso.-</w:t>
+      </w:r>
+      <w:proofErr w:type="gramEnd"/>
+      <w:r>
+        <w:rPr>
+          <w:rFonts w:ascii="Times New Roman" w:hAnsi="Times New Roman" w:cs="Times New Roman"/>
+          <w:sz w:val="24"/>
+          <w:szCs w:val="24"/>
+          <w:lang w:val="es-EC"/>
+        </w:rPr>
+        <w:t xml:space="preserve"> </w:t>
       </w:r>
       <w:r>
         <w:rPr>
@@ -22095,8 +23476,19 @@
           <w:szCs w:val="24"/>
           <w:lang w:val="es-EC"/>
         </w:rPr>
-        <w:t>Diagrama de clases.-</w:t>
-      </w:r>
+        <w:t xml:space="preserve">Diagrama de </w:t>
+      </w:r>
+      <w:proofErr w:type="gramStart"/>
+      <w:r>
+        <w:rPr>
+          <w:rFonts w:ascii="Times New Roman" w:hAnsi="Times New Roman" w:cs="Times New Roman"/>
+          <w:sz w:val="24"/>
+          <w:szCs w:val="24"/>
+          <w:lang w:val="es-EC"/>
+        </w:rPr>
+        <w:t>clases.-</w:t>
+      </w:r>
+      <w:proofErr w:type="gramEnd"/>
       <w:r>
         <w:rPr>
           <w:rFonts w:ascii="Times New Roman" w:hAnsi="Times New Roman" w:cs="Times New Roman"/>
@@ -22130,8 +23522,19 @@
           <w:szCs w:val="24"/>
           <w:lang w:val="es-EC"/>
         </w:rPr>
-        <w:t>Diagrama de secuencia.-</w:t>
-      </w:r>
+        <w:t xml:space="preserve">Diagrama de </w:t>
+      </w:r>
+      <w:proofErr w:type="gramStart"/>
+      <w:r>
+        <w:rPr>
+          <w:rFonts w:ascii="Times New Roman" w:hAnsi="Times New Roman" w:cs="Times New Roman"/>
+          <w:sz w:val="24"/>
+          <w:szCs w:val="24"/>
+          <w:lang w:val="es-EC"/>
+        </w:rPr>
+        <w:t>secuencia.-</w:t>
+      </w:r>
+      <w:proofErr w:type="gramEnd"/>
       <w:r>
         <w:rPr>
           <w:rFonts w:ascii="Times New Roman" w:hAnsi="Times New Roman" w:cs="Times New Roman"/>
@@ -22165,7 +23568,27 @@
           <w:szCs w:val="24"/>
           <w:lang w:val="es-EC"/>
         </w:rPr>
-        <w:t>Diagrama de actividades.- es un modelado de flujo de actividad en actividad donde una actividad representa una operación de la clase del sistema que resulta un cambio de estado del sistema, este diagrama es utilizado para modelar flujos de trabajos internos.</w:t>
+        <w:t xml:space="preserve">Diagrama de </w:t>
+      </w:r>
+      <w:proofErr w:type="gramStart"/>
+      <w:r>
+        <w:rPr>
+          <w:rFonts w:ascii="Times New Roman" w:hAnsi="Times New Roman" w:cs="Times New Roman"/>
+          <w:sz w:val="24"/>
+          <w:szCs w:val="24"/>
+          <w:lang w:val="es-EC"/>
+        </w:rPr>
+        <w:t>actividades.-</w:t>
+      </w:r>
+      <w:proofErr w:type="gramEnd"/>
+      <w:r>
+        <w:rPr>
+          <w:rFonts w:ascii="Times New Roman" w:hAnsi="Times New Roman" w:cs="Times New Roman"/>
+          <w:sz w:val="24"/>
+          <w:szCs w:val="24"/>
+          <w:lang w:val="es-EC"/>
+        </w:rPr>
+        <w:t xml:space="preserve"> es un modelado de flujo de actividad en actividad donde una actividad representa una operación de la clase del sistema que resulta un cambio de estado del sistema, este diagrama es utilizado para modelar flujos de trabajos internos.</w:t>
       </w:r>
     </w:p>
     <w:p>
@@ -22191,8 +23614,19 @@
           <w:szCs w:val="24"/>
           <w:lang w:val="es-EC"/>
         </w:rPr>
-        <w:t>Otros diagramas.-</w:t>
-      </w:r>
+        <w:t xml:space="preserve">Otros </w:t>
+      </w:r>
+      <w:proofErr w:type="gramStart"/>
+      <w:r>
+        <w:rPr>
+          <w:rFonts w:ascii="Times New Roman" w:hAnsi="Times New Roman" w:cs="Times New Roman"/>
+          <w:sz w:val="24"/>
+          <w:szCs w:val="24"/>
+          <w:lang w:val="es-EC"/>
+        </w:rPr>
+        <w:t>diagramas.-</w:t>
+      </w:r>
+      <w:proofErr w:type="gramEnd"/>
       <w:r>
         <w:rPr>
           <w:rFonts w:ascii="Times New Roman" w:hAnsi="Times New Roman" w:cs="Times New Roman"/>
@@ -22393,14 +23827,25 @@
         </w:rPr>
         <w:t>Los modelos interactivos se basan en dividir el proyecto de desarrollo en varias etapas, llamadas interacciones. Las alteraciones son cortas (</w:t>
       </w:r>
-      <w:r>
-        <w:rPr>
-          <w:rFonts w:ascii="Times New Roman" w:hAnsi="Times New Roman" w:cs="Times New Roman"/>
-          <w:sz w:val="24"/>
-          <w:szCs w:val="24"/>
-          <w:lang w:val="es-EC"/>
-        </w:rPr>
-        <w:t>una cuantas semanas, excepto en proyectos enormes) y en evolución es fija (</w:t>
+      <w:proofErr w:type="gramStart"/>
+      <w:r>
+        <w:rPr>
+          <w:rFonts w:ascii="Times New Roman" w:hAnsi="Times New Roman" w:cs="Times New Roman"/>
+          <w:sz w:val="24"/>
+          <w:szCs w:val="24"/>
+          <w:lang w:val="es-EC"/>
+        </w:rPr>
+        <w:t>una cuantas semanas</w:t>
+      </w:r>
+      <w:proofErr w:type="gramEnd"/>
+      <w:r>
+        <w:rPr>
+          <w:rFonts w:ascii="Times New Roman" w:hAnsi="Times New Roman" w:cs="Times New Roman"/>
+          <w:sz w:val="24"/>
+          <w:szCs w:val="24"/>
+          <w:lang w:val="es-EC"/>
+        </w:rPr>
+        <w:t>, excepto en proyectos enormes) y en evolución es fija (</w:t>
       </w:r>
       <w:r>
         <w:rPr>
@@ -22519,7 +23964,27 @@
           <w:szCs w:val="24"/>
           <w:lang w:val="es-EC"/>
         </w:rPr>
-        <w:t>El modelo interactivo incremental es el ciclo de vida que se le da a un proyecto es dividir en número de interacciones cada interacción en un ciclo  completo de desarrollo del proyecto que tiene como entrega. El producto final es el que se va creando de iteración en iteración para convertirse en un producto final.</w:t>
+        <w:t xml:space="preserve">El modelo interactivo incremental es el ciclo de vida que se le da a un proyecto es dividir en número de interacciones cada interacción en un </w:t>
+      </w:r>
+      <w:proofErr w:type="gramStart"/>
+      <w:r>
+        <w:rPr>
+          <w:rFonts w:ascii="Times New Roman" w:hAnsi="Times New Roman" w:cs="Times New Roman"/>
+          <w:sz w:val="24"/>
+          <w:szCs w:val="24"/>
+          <w:lang w:val="es-EC"/>
+        </w:rPr>
+        <w:t>ciclo  completo</w:t>
+      </w:r>
+      <w:proofErr w:type="gramEnd"/>
+      <w:r>
+        <w:rPr>
+          <w:rFonts w:ascii="Times New Roman" w:hAnsi="Times New Roman" w:cs="Times New Roman"/>
+          <w:sz w:val="24"/>
+          <w:szCs w:val="24"/>
+          <w:lang w:val="es-EC"/>
+        </w:rPr>
+        <w:t xml:space="preserve"> de desarrollo del proyecto que tiene como entrega. El producto final es el que se va creando de iteración en iteración para convertirse en un producto final.</w:t>
       </w:r>
     </w:p>
     <w:p>
@@ -22581,16 +24046,36 @@
           <w:szCs w:val="24"/>
           <w:lang w:val="es-EC"/>
         </w:rPr>
-        <w:t xml:space="preserve"> al cliente ya que es el encargado de hacer reuniones e historias de usuario, con sus respectivas descripciones de software a desarrollar, permite las estimaciones de tiempo y el plazo de entrega del producto final</w:t>
-      </w:r>
-      <w:r>
-        <w:rPr>
-          <w:rFonts w:ascii="Times New Roman" w:hAnsi="Times New Roman" w:cs="Times New Roman"/>
-          <w:sz w:val="24"/>
-          <w:szCs w:val="24"/>
-          <w:lang w:val="es-EC"/>
-        </w:rPr>
-        <w:t>,  la cual está dividida en diferentes fases para el desarrollo del software.</w:t>
+        <w:t xml:space="preserve"> al cliente ya que es el encargado de hacer reuniones e historias de usuario, con sus respectivas descripciones de software a desarrollar, permite las estimaciones de tiempo y el plazo de entrega del producto </w:t>
+      </w:r>
+      <w:proofErr w:type="gramStart"/>
+      <w:r>
+        <w:rPr>
+          <w:rFonts w:ascii="Times New Roman" w:hAnsi="Times New Roman" w:cs="Times New Roman"/>
+          <w:sz w:val="24"/>
+          <w:szCs w:val="24"/>
+          <w:lang w:val="es-EC"/>
+        </w:rPr>
+        <w:t>final</w:t>
+      </w:r>
+      <w:r>
+        <w:rPr>
+          <w:rFonts w:ascii="Times New Roman" w:hAnsi="Times New Roman" w:cs="Times New Roman"/>
+          <w:sz w:val="24"/>
+          <w:szCs w:val="24"/>
+          <w:lang w:val="es-EC"/>
+        </w:rPr>
+        <w:t>,  la</w:t>
+      </w:r>
+      <w:proofErr w:type="gramEnd"/>
+      <w:r>
+        <w:rPr>
+          <w:rFonts w:ascii="Times New Roman" w:hAnsi="Times New Roman" w:cs="Times New Roman"/>
+          <w:sz w:val="24"/>
+          <w:szCs w:val="24"/>
+          <w:lang w:val="es-EC"/>
+        </w:rPr>
+        <w:t xml:space="preserve"> cual está dividida en diferentes fases para el desarrollo del software.</w:t>
       </w:r>
       <w:r>
         <w:rPr>
@@ -22652,7 +24137,27 @@
           <w:szCs w:val="24"/>
           <w:lang w:val="es-EC"/>
         </w:rPr>
-        <w:t>La fase del análisis tiene que ver con la primera abstracciones (clases y objetos) y mecanismos que estarán presentes en el dominio del problema. Las clases se modelan y se vinculan a través de relaciones con otras clases y se describe en el diagrama de clases las colaboraciones entre clases también se muestran en el diagrama para desarrollar los casos de uso modelado previamente estas colaboraciones de crean a través de modelos dinámicos en UML.</w:t>
+        <w:t xml:space="preserve">La fase del análisis tiene que ver con la </w:t>
+      </w:r>
+      <w:proofErr w:type="gramStart"/>
+      <w:r>
+        <w:rPr>
+          <w:rFonts w:ascii="Times New Roman" w:hAnsi="Times New Roman" w:cs="Times New Roman"/>
+          <w:sz w:val="24"/>
+          <w:szCs w:val="24"/>
+          <w:lang w:val="es-EC"/>
+        </w:rPr>
+        <w:t>primera abstracciones</w:t>
+      </w:r>
+      <w:proofErr w:type="gramEnd"/>
+      <w:r>
+        <w:rPr>
+          <w:rFonts w:ascii="Times New Roman" w:hAnsi="Times New Roman" w:cs="Times New Roman"/>
+          <w:sz w:val="24"/>
+          <w:szCs w:val="24"/>
+          <w:lang w:val="es-EC"/>
+        </w:rPr>
+        <w:t xml:space="preserve"> (clases y objetos) y mecanismos que estarán presentes en el dominio del problema. Las clases se modelan y se vinculan a través de relaciones con otras clases y se describe en el diagrama de clases las colaboraciones entre clases también se muestran en el diagrama para desarrollar los casos de uso modelado previamente estas colaboraciones de crean a través de modelos dinámicos en UML.</w:t>
       </w:r>
       <w:sdt>
         <w:sdtPr>
@@ -22807,16 +24312,36 @@
           <w:szCs w:val="24"/>
           <w:lang w:val="es-EC"/>
         </w:rPr>
-        <w:t>Reconocimiento del problema.</w:t>
-      </w:r>
-      <w:r>
-        <w:rPr>
-          <w:rFonts w:ascii="Times New Roman" w:hAnsi="Times New Roman" w:cs="Times New Roman"/>
-          <w:sz w:val="24"/>
-          <w:szCs w:val="24"/>
-          <w:lang w:val="es-EC"/>
-        </w:rPr>
-        <w:t>- el objetivo del analista debe de reconocer el problema que percibe el usuario/cliente para el desarrollo del software.</w:t>
+        <w:t xml:space="preserve">Reconocimiento del </w:t>
+      </w:r>
+      <w:proofErr w:type="gramStart"/>
+      <w:r>
+        <w:rPr>
+          <w:rFonts w:ascii="Times New Roman" w:hAnsi="Times New Roman" w:cs="Times New Roman"/>
+          <w:sz w:val="24"/>
+          <w:szCs w:val="24"/>
+          <w:lang w:val="es-EC"/>
+        </w:rPr>
+        <w:t>problema.</w:t>
+      </w:r>
+      <w:r>
+        <w:rPr>
+          <w:rFonts w:ascii="Times New Roman" w:hAnsi="Times New Roman" w:cs="Times New Roman"/>
+          <w:sz w:val="24"/>
+          <w:szCs w:val="24"/>
+          <w:lang w:val="es-EC"/>
+        </w:rPr>
+        <w:t>-</w:t>
+      </w:r>
+      <w:proofErr w:type="gramEnd"/>
+      <w:r>
+        <w:rPr>
+          <w:rFonts w:ascii="Times New Roman" w:hAnsi="Times New Roman" w:cs="Times New Roman"/>
+          <w:sz w:val="24"/>
+          <w:szCs w:val="24"/>
+          <w:lang w:val="es-EC"/>
+        </w:rPr>
+        <w:t xml:space="preserve"> el objetivo del analista debe de reconocer el problema que percibe el usuario/cliente para el desarrollo del software.</w:t>
       </w:r>
     </w:p>
     <w:p>
@@ -22842,16 +24367,36 @@
           <w:szCs w:val="24"/>
           <w:lang w:val="es-EC"/>
         </w:rPr>
-        <w:t>Evaluación y síntesis</w:t>
-      </w:r>
-      <w:r>
-        <w:rPr>
-          <w:rFonts w:ascii="Times New Roman" w:hAnsi="Times New Roman" w:cs="Times New Roman"/>
-          <w:sz w:val="24"/>
-          <w:szCs w:val="24"/>
-          <w:lang w:val="es-EC"/>
-        </w:rPr>
-        <w:t>.- evalúa la estructura del software, construye las características de una interfaz y detalla las limitaciones del diseño.</w:t>
+        <w:t xml:space="preserve">Evaluación y </w:t>
+      </w:r>
+      <w:proofErr w:type="gramStart"/>
+      <w:r>
+        <w:rPr>
+          <w:rFonts w:ascii="Times New Roman" w:hAnsi="Times New Roman" w:cs="Times New Roman"/>
+          <w:sz w:val="24"/>
+          <w:szCs w:val="24"/>
+          <w:lang w:val="es-EC"/>
+        </w:rPr>
+        <w:t>síntesis</w:t>
+      </w:r>
+      <w:r>
+        <w:rPr>
+          <w:rFonts w:ascii="Times New Roman" w:hAnsi="Times New Roman" w:cs="Times New Roman"/>
+          <w:sz w:val="24"/>
+          <w:szCs w:val="24"/>
+          <w:lang w:val="es-EC"/>
+        </w:rPr>
+        <w:t>.-</w:t>
+      </w:r>
+      <w:proofErr w:type="gramEnd"/>
+      <w:r>
+        <w:rPr>
+          <w:rFonts w:ascii="Times New Roman" w:hAnsi="Times New Roman" w:cs="Times New Roman"/>
+          <w:sz w:val="24"/>
+          <w:szCs w:val="24"/>
+          <w:lang w:val="es-EC"/>
+        </w:rPr>
+        <w:t xml:space="preserve"> evalúa la estructura del software, construye las características de una interfaz y detalla las limitaciones del diseño.</w:t>
       </w:r>
     </w:p>
     <w:p>
@@ -22870,14 +24415,25 @@
           <w:lang w:val="es-EC"/>
         </w:rPr>
       </w:pPr>
-      <w:r>
-        <w:rPr>
-          <w:rFonts w:ascii="Times New Roman" w:hAnsi="Times New Roman" w:cs="Times New Roman"/>
-          <w:sz w:val="24"/>
-          <w:szCs w:val="24"/>
-          <w:lang w:val="es-EC"/>
-        </w:rPr>
-        <w:t xml:space="preserve">Modelización.- </w:t>
+      <w:proofErr w:type="gramStart"/>
+      <w:r>
+        <w:rPr>
+          <w:rFonts w:ascii="Times New Roman" w:hAnsi="Times New Roman" w:cs="Times New Roman"/>
+          <w:sz w:val="24"/>
+          <w:szCs w:val="24"/>
+          <w:lang w:val="es-EC"/>
+        </w:rPr>
+        <w:t>Modelización.-</w:t>
+      </w:r>
+      <w:proofErr w:type="gramEnd"/>
+      <w:r>
+        <w:rPr>
+          <w:rFonts w:ascii="Times New Roman" w:hAnsi="Times New Roman" w:cs="Times New Roman"/>
+          <w:sz w:val="24"/>
+          <w:szCs w:val="24"/>
+          <w:lang w:val="es-EC"/>
+        </w:rPr>
+        <w:t xml:space="preserve"> </w:t>
       </w:r>
       <w:r>
         <w:rPr>
@@ -22905,14 +24461,25 @@
           <w:lang w:val="es-EC"/>
         </w:rPr>
       </w:pPr>
-      <w:r>
-        <w:rPr>
-          <w:rFonts w:ascii="Times New Roman" w:hAnsi="Times New Roman" w:cs="Times New Roman"/>
-          <w:sz w:val="24"/>
-          <w:szCs w:val="24"/>
-          <w:lang w:val="es-EC"/>
-        </w:rPr>
-        <w:t xml:space="preserve">Especificación.- </w:t>
+      <w:proofErr w:type="gramStart"/>
+      <w:r>
+        <w:rPr>
+          <w:rFonts w:ascii="Times New Roman" w:hAnsi="Times New Roman" w:cs="Times New Roman"/>
+          <w:sz w:val="24"/>
+          <w:szCs w:val="24"/>
+          <w:lang w:val="es-EC"/>
+        </w:rPr>
+        <w:t>Especificación.-</w:t>
+      </w:r>
+      <w:proofErr w:type="gramEnd"/>
+      <w:r>
+        <w:rPr>
+          <w:rFonts w:ascii="Times New Roman" w:hAnsi="Times New Roman" w:cs="Times New Roman"/>
+          <w:sz w:val="24"/>
+          <w:szCs w:val="24"/>
+          <w:lang w:val="es-EC"/>
+        </w:rPr>
+        <w:t xml:space="preserve"> </w:t>
       </w:r>
       <w:r>
         <w:rPr>
@@ -22994,14 +24561,25 @@
           <w:lang w:val="es-EC"/>
         </w:rPr>
       </w:pPr>
-      <w:r>
-        <w:rPr>
-          <w:rFonts w:ascii="Times New Roman" w:hAnsi="Times New Roman" w:cs="Times New Roman"/>
-          <w:sz w:val="24"/>
-          <w:szCs w:val="24"/>
-          <w:lang w:val="es-EC"/>
-        </w:rPr>
-        <w:t xml:space="preserve">Revisión.- </w:t>
+      <w:proofErr w:type="gramStart"/>
+      <w:r>
+        <w:rPr>
+          <w:rFonts w:ascii="Times New Roman" w:hAnsi="Times New Roman" w:cs="Times New Roman"/>
+          <w:sz w:val="24"/>
+          <w:szCs w:val="24"/>
+          <w:lang w:val="es-EC"/>
+        </w:rPr>
+        <w:t>Revisión.-</w:t>
+      </w:r>
+      <w:proofErr w:type="gramEnd"/>
+      <w:r>
+        <w:rPr>
+          <w:rFonts w:ascii="Times New Roman" w:hAnsi="Times New Roman" w:cs="Times New Roman"/>
+          <w:sz w:val="24"/>
+          <w:szCs w:val="24"/>
+          <w:lang w:val="es-EC"/>
+        </w:rPr>
+        <w:t xml:space="preserve"> </w:t>
       </w:r>
       <w:r>
         <w:rPr>
@@ -24468,7 +26046,27 @@
           <w:szCs w:val="24"/>
           <w:lang w:val="es-EC"/>
         </w:rPr>
-        <w:t>que se basara en las técnicas como la observación, encuesta y entrevista aplicadas para la tabulación de los resultados obtenidos.</w:t>
+        <w:t xml:space="preserve">que se </w:t>
+      </w:r>
+      <w:proofErr w:type="gramStart"/>
+      <w:r>
+        <w:rPr>
+          <w:rFonts w:ascii="Times New Roman" w:hAnsi="Times New Roman" w:cs="Times New Roman"/>
+          <w:sz w:val="24"/>
+          <w:szCs w:val="24"/>
+          <w:lang w:val="es-EC"/>
+        </w:rPr>
+        <w:t>basara</w:t>
+      </w:r>
+      <w:proofErr w:type="gramEnd"/>
+      <w:r>
+        <w:rPr>
+          <w:rFonts w:ascii="Times New Roman" w:hAnsi="Times New Roman" w:cs="Times New Roman"/>
+          <w:sz w:val="24"/>
+          <w:szCs w:val="24"/>
+          <w:lang w:val="es-EC"/>
+        </w:rPr>
+        <w:t xml:space="preserve"> en las técnicas como la observación, encuesta y entrevista aplicadas para la tabulación de los resultados obtenidos.</w:t>
       </w:r>
       <w:r>
         <w:rPr>
@@ -26937,7 +28535,27 @@
           <w:szCs w:val="24"/>
           <w:lang w:val="es-EC"/>
         </w:rPr>
-        <w:t>por transporte, alimentación y comunicación para el desarrollo de la propuesta tecnológica en la cual consta con la cantidad de los recursos, la unidades el valor unitario y su valor total.</w:t>
+        <w:t xml:space="preserve">por transporte, alimentación y comunicación para el desarrollo de la propuesta tecnológica en la cual consta con la cantidad de los recursos, </w:t>
+      </w:r>
+      <w:proofErr w:type="gramStart"/>
+      <w:r>
+        <w:rPr>
+          <w:rFonts w:ascii="Times New Roman" w:hAnsi="Times New Roman" w:cs="Times New Roman"/>
+          <w:sz w:val="24"/>
+          <w:szCs w:val="24"/>
+          <w:lang w:val="es-EC"/>
+        </w:rPr>
+        <w:t>la unidades</w:t>
+      </w:r>
+      <w:proofErr w:type="gramEnd"/>
+      <w:r>
+        <w:rPr>
+          <w:rFonts w:ascii="Times New Roman" w:hAnsi="Times New Roman" w:cs="Times New Roman"/>
+          <w:sz w:val="24"/>
+          <w:szCs w:val="24"/>
+          <w:lang w:val="es-EC"/>
+        </w:rPr>
+        <w:t xml:space="preserve"> el valor unitario y su valor total.</w:t>
       </w:r>
     </w:p>
     <w:p>
@@ -38913,8 +40531,19 @@
                 <w:iCs/>
                 <w:lang w:val="es-EC"/>
               </w:rPr>
-              <w:t>40 Horas</w:t>
-            </w:r>
+              <w:t xml:space="preserve">40 </w:t>
+            </w:r>
+            <w:proofErr w:type="gramStart"/>
+            <w:r>
+              <w:rPr>
+                <w:rFonts w:ascii="Times New Roman" w:hAnsi="Times New Roman" w:cs="Times New Roman"/>
+                <w:bCs/>
+                <w:iCs/>
+                <w:lang w:val="es-EC"/>
+              </w:rPr>
+              <w:t>Horas</w:t>
+            </w:r>
+            <w:proofErr w:type="gramEnd"/>
           </w:p>
         </w:tc>
       </w:tr>
@@ -39053,8 +40682,17 @@
                 <w:rFonts w:ascii="Times New Roman" w:hAnsi="Times New Roman" w:cs="Times New Roman"/>
                 <w:lang w:val="es-EC"/>
               </w:rPr>
-              <w:t>32 Horas</w:t>
-            </w:r>
+              <w:t xml:space="preserve">32 </w:t>
+            </w:r>
+            <w:proofErr w:type="gramStart"/>
+            <w:r>
+              <w:rPr>
+                <w:rFonts w:ascii="Times New Roman" w:hAnsi="Times New Roman" w:cs="Times New Roman"/>
+                <w:lang w:val="es-EC"/>
+              </w:rPr>
+              <w:t>Horas</w:t>
+            </w:r>
+            <w:proofErr w:type="gramEnd"/>
           </w:p>
         </w:tc>
       </w:tr>
@@ -39147,8 +40785,17 @@
                 <w:rFonts w:ascii="Times New Roman" w:hAnsi="Times New Roman" w:cs="Times New Roman"/>
                 <w:lang w:val="es-EC"/>
               </w:rPr>
-              <w:t>40 Horas</w:t>
-            </w:r>
+              <w:t xml:space="preserve">40 </w:t>
+            </w:r>
+            <w:proofErr w:type="gramStart"/>
+            <w:r>
+              <w:rPr>
+                <w:rFonts w:ascii="Times New Roman" w:hAnsi="Times New Roman" w:cs="Times New Roman"/>
+                <w:lang w:val="es-EC"/>
+              </w:rPr>
+              <w:t>Horas</w:t>
+            </w:r>
+            <w:proofErr w:type="gramEnd"/>
           </w:p>
         </w:tc>
       </w:tr>
@@ -39213,8 +40860,17 @@
                 <w:rFonts w:ascii="Times New Roman" w:hAnsi="Times New Roman" w:cs="Times New Roman"/>
                 <w:lang w:val="es-EC"/>
               </w:rPr>
-              <w:t>20 Horas</w:t>
-            </w:r>
+              <w:t xml:space="preserve">20 </w:t>
+            </w:r>
+            <w:proofErr w:type="gramStart"/>
+            <w:r>
+              <w:rPr>
+                <w:rFonts w:ascii="Times New Roman" w:hAnsi="Times New Roman" w:cs="Times New Roman"/>
+                <w:lang w:val="es-EC"/>
+              </w:rPr>
+              <w:t>Horas</w:t>
+            </w:r>
+            <w:proofErr w:type="gramEnd"/>
           </w:p>
         </w:tc>
       </w:tr>
@@ -40352,8 +42008,19 @@
                 <w:iCs/>
                 <w:lang w:val="es-EC"/>
               </w:rPr>
-              <w:t>40 Horas</w:t>
-            </w:r>
+              <w:t xml:space="preserve">40 </w:t>
+            </w:r>
+            <w:proofErr w:type="gramStart"/>
+            <w:r>
+              <w:rPr>
+                <w:rFonts w:ascii="Times New Roman" w:hAnsi="Times New Roman" w:cs="Times New Roman"/>
+                <w:bCs/>
+                <w:iCs/>
+                <w:lang w:val="es-EC"/>
+              </w:rPr>
+              <w:t>Horas</w:t>
+            </w:r>
+            <w:proofErr w:type="gramEnd"/>
           </w:p>
         </w:tc>
       </w:tr>
@@ -40492,8 +42159,17 @@
                 <w:rFonts w:ascii="Times New Roman" w:hAnsi="Times New Roman" w:cs="Times New Roman"/>
                 <w:lang w:val="es-EC"/>
               </w:rPr>
-              <w:t>32 Horas</w:t>
-            </w:r>
+              <w:t xml:space="preserve">32 </w:t>
+            </w:r>
+            <w:proofErr w:type="gramStart"/>
+            <w:r>
+              <w:rPr>
+                <w:rFonts w:ascii="Times New Roman" w:hAnsi="Times New Roman" w:cs="Times New Roman"/>
+                <w:lang w:val="es-EC"/>
+              </w:rPr>
+              <w:t>Horas</w:t>
+            </w:r>
+            <w:proofErr w:type="gramEnd"/>
           </w:p>
         </w:tc>
       </w:tr>
@@ -40558,8 +42234,17 @@
                 <w:rFonts w:ascii="Times New Roman" w:hAnsi="Times New Roman" w:cs="Times New Roman"/>
                 <w:lang w:val="es-EC"/>
               </w:rPr>
-              <w:t>40 Horas</w:t>
-            </w:r>
+              <w:t xml:space="preserve">40 </w:t>
+            </w:r>
+            <w:proofErr w:type="gramStart"/>
+            <w:r>
+              <w:rPr>
+                <w:rFonts w:ascii="Times New Roman" w:hAnsi="Times New Roman" w:cs="Times New Roman"/>
+                <w:lang w:val="es-EC"/>
+              </w:rPr>
+              <w:t>Horas</w:t>
+            </w:r>
+            <w:proofErr w:type="gramEnd"/>
           </w:p>
         </w:tc>
       </w:tr>
@@ -40624,8 +42309,17 @@
                 <w:rFonts w:ascii="Times New Roman" w:hAnsi="Times New Roman" w:cs="Times New Roman"/>
                 <w:lang w:val="es-EC"/>
               </w:rPr>
-              <w:t>20 Horas</w:t>
-            </w:r>
+              <w:t xml:space="preserve">20 </w:t>
+            </w:r>
+            <w:proofErr w:type="gramStart"/>
+            <w:r>
+              <w:rPr>
+                <w:rFonts w:ascii="Times New Roman" w:hAnsi="Times New Roman" w:cs="Times New Roman"/>
+                <w:lang w:val="es-EC"/>
+              </w:rPr>
+              <w:t>Horas</w:t>
+            </w:r>
+            <w:proofErr w:type="gramEnd"/>
           </w:p>
         </w:tc>
       </w:tr>
@@ -46126,7 +47820,7 @@
 </file>
 
 <file path=customXml/itemProps1.xml><?xml version="1.0" encoding="utf-8"?>
-<ds:datastoreItem xmlns:ds="http://schemas.openxmlformats.org/officeDocument/2006/customXml" ds:itemID="{F11A07A4-8FB9-48FB-A28B-9F7680CAFF52}">
+<ds:datastoreItem xmlns:ds="http://schemas.openxmlformats.org/officeDocument/2006/customXml" ds:itemID="{B542A112-54F2-4615-9462-A06BE3B31914}">
   <ds:schemaRefs>
     <ds:schemaRef ds:uri="http://schemas.openxmlformats.org/officeDocument/2006/bibliography"/>
   </ds:schemaRefs>

</xml_diff>

<commit_message>
modificacion plateamiento del problema
</commit_message>
<xml_diff>
--- a/anexos titulacion/ANEXO7anteproyecto.docx
+++ b/anexos titulacion/ANEXO7anteproyecto.docx
@@ -9633,44 +9633,332 @@
           <w:sz w:val="24"/>
           <w:szCs w:val="24"/>
         </w:rPr>
-        <w:t xml:space="preserve">En la actualidad estamos viviendo cambios de tiempo </w:t>
-      </w:r>
-      <w:r>
-        <w:rPr>
-          <w:rFonts w:ascii="Times New Roman" w:hAnsi="Times New Roman" w:cs="Times New Roman"/>
-          <w:sz w:val="24"/>
-          <w:szCs w:val="24"/>
-        </w:rPr>
-        <w:t>en dónde lo único que parece no cambiar es el propio cambio, donde la globalización está impulsando a la sociedad</w:t>
+        <w:t xml:space="preserve">El consultorio </w:t>
+      </w:r>
+      <w:r>
+        <w:rPr>
+          <w:rFonts w:ascii="Times New Roman" w:hAnsi="Times New Roman" w:cs="Times New Roman"/>
+          <w:sz w:val="24"/>
+          <w:szCs w:val="24"/>
+        </w:rPr>
+        <w:t xml:space="preserve">Dental </w:t>
+      </w:r>
+      <w:r>
+        <w:rPr>
+          <w:rFonts w:ascii="Times New Roman" w:hAnsi="Times New Roman" w:cs="Times New Roman"/>
+          <w:sz w:val="24"/>
+          <w:szCs w:val="24"/>
+        </w:rPr>
+        <w:t>SOURI</w:t>
+      </w:r>
+      <w:r>
+        <w:rPr>
+          <w:rFonts w:ascii="Times New Roman" w:hAnsi="Times New Roman" w:cs="Times New Roman"/>
+          <w:sz w:val="24"/>
+          <w:szCs w:val="24"/>
+        </w:rPr>
+        <w:t xml:space="preserve"> </w:t>
+      </w:r>
+      <w:r>
+        <w:rPr>
+          <w:rFonts w:ascii="Times New Roman" w:hAnsi="Times New Roman" w:cs="Times New Roman"/>
+          <w:sz w:val="24"/>
+          <w:szCs w:val="24"/>
+        </w:rPr>
+        <w:t>fue fundado</w:t>
+      </w:r>
+      <w:r>
+        <w:rPr>
+          <w:rFonts w:ascii="Times New Roman" w:hAnsi="Times New Roman" w:cs="Times New Roman"/>
+          <w:sz w:val="24"/>
+          <w:szCs w:val="24"/>
+        </w:rPr>
+        <w:t xml:space="preserve"> el </w:t>
+      </w:r>
+      <w:r>
+        <w:rPr>
+          <w:rFonts w:ascii="Times New Roman" w:hAnsi="Times New Roman" w:cs="Times New Roman"/>
+          <w:sz w:val="24"/>
+          <w:szCs w:val="24"/>
+        </w:rPr>
+        <w:t>X</w:t>
+      </w:r>
+      <w:r>
+        <w:rPr>
+          <w:rFonts w:ascii="Times New Roman" w:hAnsi="Times New Roman" w:cs="Times New Roman"/>
+          <w:sz w:val="24"/>
+          <w:szCs w:val="24"/>
+        </w:rPr>
+        <w:t xml:space="preserve"> de </w:t>
+      </w:r>
+      <w:proofErr w:type="spellStart"/>
+      <w:r>
+        <w:rPr>
+          <w:rFonts w:ascii="Times New Roman" w:hAnsi="Times New Roman" w:cs="Times New Roman"/>
+          <w:sz w:val="24"/>
+          <w:szCs w:val="24"/>
+        </w:rPr>
+        <w:t>xx</w:t>
+      </w:r>
+      <w:proofErr w:type="spellEnd"/>
+      <w:r>
+        <w:rPr>
+          <w:rFonts w:ascii="Times New Roman" w:hAnsi="Times New Roman" w:cs="Times New Roman"/>
+          <w:sz w:val="24"/>
+          <w:szCs w:val="24"/>
+        </w:rPr>
+        <w:t xml:space="preserve"> del </w:t>
+      </w:r>
+      <w:r>
+        <w:rPr>
+          <w:rFonts w:ascii="Times New Roman" w:hAnsi="Times New Roman" w:cs="Times New Roman"/>
+          <w:sz w:val="24"/>
+          <w:szCs w:val="24"/>
+        </w:rPr>
+        <w:t>XXXX</w:t>
+      </w:r>
+      <w:r>
+        <w:rPr>
+          <w:rFonts w:ascii="Times New Roman" w:hAnsi="Times New Roman" w:cs="Times New Roman"/>
+          <w:sz w:val="24"/>
+          <w:szCs w:val="24"/>
+        </w:rPr>
+        <w:t xml:space="preserve">, </w:t>
+      </w:r>
+      <w:r>
+        <w:rPr>
+          <w:rFonts w:ascii="Times New Roman" w:hAnsi="Times New Roman" w:cs="Times New Roman"/>
+          <w:sz w:val="24"/>
+          <w:szCs w:val="24"/>
+        </w:rPr>
+        <w:t xml:space="preserve">con la finalidad de ofrecer sus servicios a la comunidad y el </w:t>
+      </w:r>
+      <w:r>
+        <w:rPr>
+          <w:rFonts w:ascii="Times New Roman" w:hAnsi="Times New Roman" w:cs="Times New Roman"/>
+          <w:sz w:val="24"/>
+          <w:szCs w:val="24"/>
+        </w:rPr>
+        <w:t>entusiasmo</w:t>
+      </w:r>
+      <w:r>
+        <w:rPr>
+          <w:rFonts w:ascii="Times New Roman" w:hAnsi="Times New Roman" w:cs="Times New Roman"/>
+          <w:sz w:val="24"/>
+          <w:szCs w:val="24"/>
+        </w:rPr>
+        <w:t xml:space="preserve"> de</w:t>
+      </w:r>
+      <w:r>
+        <w:rPr>
+          <w:rFonts w:ascii="Times New Roman" w:hAnsi="Times New Roman" w:cs="Times New Roman"/>
+          <w:sz w:val="24"/>
+          <w:szCs w:val="24"/>
+        </w:rPr>
+        <w:t xml:space="preserve"> crear su propia entidad y así poderla extender. </w:t>
+      </w:r>
+      <w:r>
+        <w:rPr>
+          <w:rFonts w:ascii="Times New Roman" w:hAnsi="Times New Roman" w:cs="Times New Roman"/>
+          <w:sz w:val="24"/>
+          <w:szCs w:val="24"/>
+        </w:rPr>
+        <w:t>Actualmente posee</w:t>
+      </w:r>
+      <w:r>
+        <w:rPr>
+          <w:rFonts w:ascii="Times New Roman" w:hAnsi="Times New Roman" w:cs="Times New Roman"/>
+          <w:sz w:val="24"/>
+          <w:szCs w:val="24"/>
+        </w:rPr>
+        <w:t xml:space="preserve"> un gran grupo</w:t>
+      </w:r>
+      <w:r>
+        <w:rPr>
+          <w:rFonts w:ascii="Times New Roman" w:hAnsi="Times New Roman" w:cs="Times New Roman"/>
+          <w:sz w:val="24"/>
+          <w:szCs w:val="24"/>
+        </w:rPr>
+        <w:t xml:space="preserve"> de profesionales</w:t>
+      </w:r>
+      <w:r>
+        <w:rPr>
+          <w:rFonts w:ascii="Times New Roman" w:hAnsi="Times New Roman" w:cs="Times New Roman"/>
+          <w:sz w:val="24"/>
+          <w:szCs w:val="24"/>
+        </w:rPr>
+        <w:t xml:space="preserve"> en su </w:t>
+      </w:r>
+      <w:r>
+        <w:rPr>
+          <w:rFonts w:ascii="Times New Roman" w:hAnsi="Times New Roman" w:cs="Times New Roman"/>
+          <w:sz w:val="24"/>
+          <w:szCs w:val="24"/>
+        </w:rPr>
+        <w:t xml:space="preserve">entidad, los mismos que se encuentran </w:t>
+      </w:r>
+      <w:r>
+        <w:rPr>
+          <w:rFonts w:ascii="Times New Roman" w:hAnsi="Times New Roman" w:cs="Times New Roman"/>
+          <w:sz w:val="24"/>
+          <w:szCs w:val="24"/>
+        </w:rPr>
+        <w:t xml:space="preserve">claramente preparados para realizar </w:t>
+      </w:r>
+      <w:r>
+        <w:rPr>
+          <w:rFonts w:ascii="Times New Roman" w:hAnsi="Times New Roman" w:cs="Times New Roman"/>
+          <w:sz w:val="24"/>
+          <w:szCs w:val="24"/>
+        </w:rPr>
+        <w:t>una correcta</w:t>
+      </w:r>
+      <w:r>
+        <w:rPr>
+          <w:rFonts w:ascii="Times New Roman" w:hAnsi="Times New Roman" w:cs="Times New Roman"/>
+          <w:sz w:val="24"/>
+          <w:szCs w:val="24"/>
+        </w:rPr>
+        <w:t xml:space="preserve"> función odontológic</w:t>
+      </w:r>
+      <w:r>
+        <w:rPr>
+          <w:rFonts w:ascii="Times New Roman" w:hAnsi="Times New Roman" w:cs="Times New Roman"/>
+          <w:sz w:val="24"/>
+          <w:szCs w:val="24"/>
+        </w:rPr>
+        <w:t>a</w:t>
+      </w:r>
+      <w:r>
+        <w:rPr>
+          <w:rFonts w:ascii="Times New Roman" w:hAnsi="Times New Roman" w:cs="Times New Roman"/>
+          <w:sz w:val="24"/>
+          <w:szCs w:val="24"/>
+        </w:rPr>
+        <w:t xml:space="preserve"> en sus distintas especialidades. Entre cada una de sus especialidades que ofrece la Clínica son las </w:t>
+      </w:r>
+      <w:r>
+        <w:rPr>
+          <w:rFonts w:ascii="Times New Roman" w:hAnsi="Times New Roman" w:cs="Times New Roman"/>
+          <w:sz w:val="24"/>
+          <w:szCs w:val="24"/>
+        </w:rPr>
+        <w:lastRenderedPageBreak/>
+        <w:t xml:space="preserve">siguientes: </w:t>
+      </w:r>
+      <w:r>
+        <w:rPr>
+          <w:rFonts w:ascii="Times New Roman" w:hAnsi="Times New Roman" w:cs="Times New Roman"/>
+          <w:sz w:val="24"/>
+          <w:szCs w:val="24"/>
+        </w:rPr>
+        <w:t xml:space="preserve">rehabilitación oral, </w:t>
+      </w:r>
+      <w:r>
+        <w:rPr>
+          <w:rFonts w:ascii="Times New Roman" w:hAnsi="Times New Roman" w:cs="Times New Roman"/>
+          <w:sz w:val="24"/>
+          <w:szCs w:val="24"/>
+        </w:rPr>
+        <w:t xml:space="preserve">odontología </w:t>
+      </w:r>
+      <w:r>
+        <w:rPr>
+          <w:rFonts w:ascii="Times New Roman" w:hAnsi="Times New Roman" w:cs="Times New Roman"/>
+          <w:sz w:val="24"/>
+          <w:szCs w:val="24"/>
+        </w:rPr>
+        <w:t>general</w:t>
+      </w:r>
+      <w:r>
+        <w:rPr>
+          <w:rFonts w:ascii="Times New Roman" w:hAnsi="Times New Roman" w:cs="Times New Roman"/>
+          <w:sz w:val="24"/>
+          <w:szCs w:val="24"/>
+        </w:rPr>
+        <w:t xml:space="preserve">, </w:t>
+      </w:r>
+      <w:r>
+        <w:rPr>
+          <w:rFonts w:ascii="Times New Roman" w:hAnsi="Times New Roman" w:cs="Times New Roman"/>
+          <w:sz w:val="24"/>
+          <w:szCs w:val="24"/>
+        </w:rPr>
+        <w:t>ortodoncia</w:t>
+      </w:r>
+      <w:r>
+        <w:rPr>
+          <w:rFonts w:ascii="Times New Roman" w:hAnsi="Times New Roman" w:cs="Times New Roman"/>
+          <w:sz w:val="24"/>
+          <w:szCs w:val="24"/>
+        </w:rPr>
+        <w:t xml:space="preserve">, </w:t>
+      </w:r>
+      <w:r>
+        <w:rPr>
+          <w:rFonts w:ascii="Times New Roman" w:hAnsi="Times New Roman" w:cs="Times New Roman"/>
+          <w:sz w:val="24"/>
+          <w:szCs w:val="24"/>
+        </w:rPr>
+        <w:t>endodoncia,</w:t>
+      </w:r>
+      <w:r>
+        <w:rPr>
+          <w:rFonts w:ascii="Times New Roman" w:hAnsi="Times New Roman" w:cs="Times New Roman"/>
+          <w:sz w:val="24"/>
+          <w:szCs w:val="24"/>
+        </w:rPr>
+        <w:t xml:space="preserve"> cirugías,</w:t>
+      </w:r>
+      <w:r>
+        <w:rPr>
+          <w:rFonts w:ascii="Times New Roman" w:hAnsi="Times New Roman" w:cs="Times New Roman"/>
+          <w:sz w:val="24"/>
+          <w:szCs w:val="24"/>
+        </w:rPr>
+        <w:t xml:space="preserve"> entre otras. Los problemas </w:t>
+      </w:r>
+      <w:r>
+        <w:rPr>
+          <w:rFonts w:ascii="Times New Roman" w:hAnsi="Times New Roman" w:cs="Times New Roman"/>
+          <w:sz w:val="24"/>
+          <w:szCs w:val="24"/>
+        </w:rPr>
+        <w:t xml:space="preserve">identificados </w:t>
+      </w:r>
+      <w:r>
+        <w:rPr>
+          <w:rFonts w:ascii="Times New Roman" w:hAnsi="Times New Roman" w:cs="Times New Roman"/>
+          <w:sz w:val="24"/>
+          <w:szCs w:val="24"/>
+        </w:rPr>
+        <w:t>fueron</w:t>
+      </w:r>
+      <w:r>
+        <w:rPr>
+          <w:rFonts w:ascii="Times New Roman" w:hAnsi="Times New Roman" w:cs="Times New Roman"/>
+          <w:sz w:val="24"/>
+          <w:szCs w:val="24"/>
+        </w:rPr>
+        <w:t xml:space="preserve"> los siguientes: </w:t>
       </w:r>
     </w:p>
     <w:p>
       <w:pPr>
+        <w:pStyle w:val="Prrafodelista"/>
+        <w:numPr>
+          <w:ilvl w:val="0"/>
+          <w:numId w:val="31"/>
+        </w:numPr>
         <w:spacing w:line="360" w:lineRule="auto"/>
         <w:jc w:val="both"/>
         <w:rPr>
           <w:rFonts w:ascii="Times New Roman" w:hAnsi="Times New Roman" w:cs="Times New Roman"/>
           <w:sz w:val="24"/>
           <w:szCs w:val="24"/>
-        </w:rPr>
-      </w:pPr>
-      <w:r>
-        <w:rPr>
-          <w:rFonts w:ascii="Times New Roman" w:hAnsi="Times New Roman" w:cs="Times New Roman"/>
-          <w:sz w:val="24"/>
-          <w:szCs w:val="24"/>
-        </w:rPr>
-        <w:t xml:space="preserve">Ante los inicios del internet se remontan a los años 60, no ha sido hasta los años 90 cuando, gracias a la web, se ha extendido su uso por todo el mundo, la web ha evolucionado </w:t>
-      </w:r>
-      <w:r>
-        <w:rPr>
-          <w:rFonts w:ascii="Times New Roman" w:hAnsi="Times New Roman" w:cs="Times New Roman"/>
-          <w:sz w:val="24"/>
-          <w:szCs w:val="24"/>
           <w:highlight w:val="yellow"/>
         </w:rPr>
-        <w:t>enormemente con contenido dinámico, lo que permite la creación de</w:t>
-      </w:r>
+      </w:pPr>
       <w:r>
         <w:rPr>
           <w:rFonts w:ascii="Times New Roman" w:hAnsi="Times New Roman" w:cs="Times New Roman"/>
@@ -9678,7 +9966,7 @@
           <w:szCs w:val="24"/>
           <w:highlight w:val="yellow"/>
         </w:rPr>
-        <w:t xml:space="preserve"> </w:t>
+        <w:t xml:space="preserve">Los pacientes que se atienden en </w:t>
       </w:r>
       <w:r>
         <w:rPr>
@@ -9687,7 +9975,7 @@
           <w:szCs w:val="24"/>
           <w:highlight w:val="yellow"/>
         </w:rPr>
-        <w:t>aplicaciones web</w:t>
+        <w:t xml:space="preserve">el consultorio </w:t>
       </w:r>
       <w:r>
         <w:rPr>
@@ -9696,35 +9984,342 @@
           <w:szCs w:val="24"/>
           <w:highlight w:val="yellow"/>
         </w:rPr>
-        <w:t>,</w:t>
-      </w:r>
-      <w:r>
-        <w:rPr>
-          <w:rFonts w:ascii="Times New Roman" w:hAnsi="Times New Roman" w:cs="Times New Roman"/>
-          <w:sz w:val="24"/>
-          <w:szCs w:val="24"/>
-          <w:highlight w:val="yellow"/>
-        </w:rPr>
-        <w:t xml:space="preserve"> de forma breve una aplicación web se puede definir como una aplicación.</w:t>
+        <w:t>dental opinan que por falta de tiempo en la inscripción de la información es de 8 a 13 minutos por cada paciente, justo por las inscripciones son hechos de forma y el personal asignado de estar haciendo en este método no se proporciona causando un leve retardo en el manejo de la clínica.</w:t>
       </w:r>
     </w:p>
     <w:p>
       <w:pPr>
+        <w:pStyle w:val="Prrafodelista"/>
+        <w:numPr>
+          <w:ilvl w:val="0"/>
+          <w:numId w:val="31"/>
+        </w:numPr>
         <w:spacing w:line="360" w:lineRule="auto"/>
         <w:jc w:val="both"/>
         <w:rPr>
           <w:rFonts w:ascii="Times New Roman" w:hAnsi="Times New Roman" w:cs="Times New Roman"/>
           <w:sz w:val="24"/>
           <w:szCs w:val="24"/>
-        </w:rPr>
-      </w:pPr>
-      <w:r>
-        <w:rPr>
-          <w:rFonts w:ascii="Times New Roman" w:hAnsi="Times New Roman" w:cs="Times New Roman"/>
-          <w:sz w:val="24"/>
-          <w:szCs w:val="24"/>
+          <w:highlight w:val="cyan"/>
+        </w:rPr>
+      </w:pPr>
+      <w:r>
+        <w:rPr>
+          <w:rFonts w:ascii="Times New Roman" w:hAnsi="Times New Roman" w:cs="Times New Roman"/>
+          <w:sz w:val="24"/>
+          <w:szCs w:val="24"/>
+          <w:highlight w:val="cyan"/>
+        </w:rPr>
+        <w:t>La inscripción de los pacientes y de la manera de apartar las citas es realizado por el personal indicado (</w:t>
+      </w:r>
+      <w:r>
+        <w:rPr>
+          <w:rFonts w:ascii="Times New Roman" w:hAnsi="Times New Roman" w:cs="Times New Roman"/>
+          <w:sz w:val="24"/>
+          <w:szCs w:val="24"/>
+          <w:highlight w:val="cyan"/>
+        </w:rPr>
+        <w:t>secretaria</w:t>
+      </w:r>
+      <w:r>
+        <w:rPr>
+          <w:rFonts w:ascii="Times New Roman" w:hAnsi="Times New Roman" w:cs="Times New Roman"/>
+          <w:sz w:val="24"/>
+          <w:szCs w:val="24"/>
+          <w:highlight w:val="cyan"/>
+        </w:rPr>
+        <w:t>) de dicho consultorio en 17 la que hace una búsqueda de 3 a 5 minutos en los archivos para comprobar si el paciente ya existe o no, luego el especialista (Doctor) acepta la ficha del paciente para generar la conclusión y así dar un adecuado tratamiento a seguir después de haber efectuado el servicio, finalmente la ficha es archivada en folder.</w:t>
+      </w:r>
+    </w:p>
+    <w:p>
+      <w:pPr>
+        <w:pStyle w:val="Prrafodelista"/>
+        <w:numPr>
+          <w:ilvl w:val="0"/>
+          <w:numId w:val="31"/>
+        </w:numPr>
+        <w:spacing w:line="360" w:lineRule="auto"/>
+        <w:jc w:val="both"/>
+        <w:rPr>
+          <w:rFonts w:ascii="Times New Roman" w:hAnsi="Times New Roman" w:cs="Times New Roman"/>
+          <w:sz w:val="24"/>
+          <w:szCs w:val="24"/>
+          <w:highlight w:val="cyan"/>
+        </w:rPr>
+      </w:pPr>
+      <w:r>
+        <w:rPr>
+          <w:rFonts w:ascii="Times New Roman" w:hAnsi="Times New Roman" w:cs="Times New Roman"/>
+          <w:sz w:val="24"/>
+          <w:szCs w:val="24"/>
+          <w:highlight w:val="cyan"/>
+        </w:rPr>
+        <w:t>El personal indicado (</w:t>
+      </w:r>
+      <w:proofErr w:type="gramStart"/>
+      <w:r>
+        <w:rPr>
+          <w:rFonts w:ascii="Times New Roman" w:hAnsi="Times New Roman" w:cs="Times New Roman"/>
+          <w:sz w:val="24"/>
+          <w:szCs w:val="24"/>
+          <w:highlight w:val="cyan"/>
+        </w:rPr>
+        <w:t>Secretaria</w:t>
+      </w:r>
+      <w:proofErr w:type="gramEnd"/>
+      <w:r>
+        <w:rPr>
+          <w:rFonts w:ascii="Times New Roman" w:hAnsi="Times New Roman" w:cs="Times New Roman"/>
+          <w:sz w:val="24"/>
+          <w:szCs w:val="24"/>
+          <w:highlight w:val="cyan"/>
+        </w:rPr>
+        <w:t xml:space="preserve">) de la clínica dental tarda en la búsqueda de la información, por el mal uso del almacenaje de la información realizada y procesada, puesto que realizados en forma de documentos de Excel en forma desordenada e </w:t>
+      </w:r>
+      <w:proofErr w:type="spellStart"/>
+      <w:r>
+        <w:rPr>
+          <w:rFonts w:ascii="Times New Roman" w:hAnsi="Times New Roman" w:cs="Times New Roman"/>
+          <w:sz w:val="24"/>
+          <w:szCs w:val="24"/>
+          <w:highlight w:val="cyan"/>
+        </w:rPr>
+        <w:t>incluse</w:t>
+      </w:r>
+      <w:proofErr w:type="spellEnd"/>
+      <w:r>
+        <w:rPr>
+          <w:rFonts w:ascii="Times New Roman" w:hAnsi="Times New Roman" w:cs="Times New Roman"/>
+          <w:sz w:val="24"/>
+          <w:szCs w:val="24"/>
+          <w:highlight w:val="cyan"/>
+        </w:rPr>
+        <w:t xml:space="preserve"> con diferentes nombres, causando la manera restricción de 4 a 7 minutos al momento de hacer o solicitar una búsqueda de dicha información (historia clínica, citas).</w:t>
+      </w:r>
+    </w:p>
+    <w:p>
+      <w:pPr>
+        <w:pStyle w:val="Prrafodelista"/>
+        <w:numPr>
+          <w:ilvl w:val="0"/>
+          <w:numId w:val="31"/>
+        </w:numPr>
+        <w:spacing w:line="360" w:lineRule="auto"/>
+        <w:jc w:val="both"/>
+        <w:rPr>
+          <w:rFonts w:ascii="Times New Roman" w:hAnsi="Times New Roman" w:cs="Times New Roman"/>
+          <w:sz w:val="24"/>
+          <w:szCs w:val="24"/>
+          <w:highlight w:val="cyan"/>
+        </w:rPr>
+      </w:pPr>
+      <w:r>
+        <w:rPr>
+          <w:rFonts w:ascii="Times New Roman" w:hAnsi="Times New Roman" w:cs="Times New Roman"/>
+          <w:sz w:val="24"/>
+          <w:szCs w:val="24"/>
+          <w:highlight w:val="cyan"/>
+        </w:rPr>
+        <w:t>De las investigaciones se ha puede notar que las historias clínicas están desorganizadas en distintos archiveros; por consiguiente, trae como resultado que se elabora una tardanza de 5 minutos en la creación de reportes de las historias clínicas.</w:t>
+      </w:r>
+    </w:p>
+    <w:p>
+      <w:pPr>
+        <w:pStyle w:val="Prrafodelista"/>
+        <w:numPr>
+          <w:ilvl w:val="0"/>
+          <w:numId w:val="31"/>
+        </w:numPr>
+        <w:spacing w:line="360" w:lineRule="auto"/>
+        <w:jc w:val="both"/>
+        <w:rPr>
+          <w:rFonts w:ascii="Times New Roman" w:hAnsi="Times New Roman" w:cs="Times New Roman"/>
+          <w:sz w:val="24"/>
+          <w:szCs w:val="24"/>
+          <w:highlight w:val="cyan"/>
+        </w:rPr>
+      </w:pPr>
+      <w:r>
+        <w:rPr>
+          <w:rFonts w:ascii="Times New Roman" w:hAnsi="Times New Roman" w:cs="Times New Roman"/>
+          <w:sz w:val="24"/>
+          <w:szCs w:val="24"/>
+          <w:highlight w:val="cyan"/>
+        </w:rPr>
+        <w:t>De igual modo, se ha encontrado una falla en el registro de la información del paciente, una falla en el asignar de citas para los pacientes; esto ocasiona como resultado una mala gestión de la información de los pacientes, transmitiendo desazón y molestia para los pacientes.</w:t>
+      </w:r>
+    </w:p>
+    <w:p>
+      <w:pPr>
+        <w:pStyle w:val="Prrafodelista"/>
+        <w:numPr>
+          <w:ilvl w:val="0"/>
+          <w:numId w:val="31"/>
+        </w:numPr>
+        <w:spacing w:line="360" w:lineRule="auto"/>
+        <w:jc w:val="both"/>
+        <w:rPr>
+          <w:rFonts w:ascii="Times New Roman" w:hAnsi="Times New Roman" w:cs="Times New Roman"/>
+          <w:sz w:val="24"/>
+          <w:szCs w:val="24"/>
+          <w:highlight w:val="cyan"/>
+        </w:rPr>
+      </w:pPr>
+      <w:r>
+        <w:rPr>
+          <w:rFonts w:ascii="Times New Roman" w:hAnsi="Times New Roman" w:cs="Times New Roman"/>
+          <w:sz w:val="24"/>
+          <w:szCs w:val="24"/>
+          <w:highlight w:val="cyan"/>
+        </w:rPr>
+        <w:t>Los pacientes son los importantes (razón) de la clínica, los pacientes están inconformes, por el hecho de la manera incorrecta de otorgar los horarios de forma incorrecta una cita ocasiona un cruce de los mismos y que los pacientes tienen demoras en que sea atendidos en el tiempo asignado y así se genera más el malestar y molestias de los pacientes.</w:t>
+      </w:r>
+    </w:p>
+    <w:p>
+      <w:pPr>
+        <w:pStyle w:val="Prrafodelista"/>
+        <w:numPr>
+          <w:ilvl w:val="0"/>
+          <w:numId w:val="31"/>
+        </w:numPr>
+        <w:spacing w:line="360" w:lineRule="auto"/>
+        <w:jc w:val="both"/>
+        <w:rPr>
+          <w:rFonts w:ascii="Times New Roman" w:hAnsi="Times New Roman" w:cs="Times New Roman"/>
+          <w:sz w:val="24"/>
+          <w:szCs w:val="24"/>
+          <w:highlight w:val="cyan"/>
+        </w:rPr>
+      </w:pPr>
+      <w:r>
+        <w:rPr>
+          <w:rFonts w:ascii="Times New Roman" w:hAnsi="Times New Roman" w:cs="Times New Roman"/>
+          <w:sz w:val="24"/>
+          <w:szCs w:val="24"/>
+          <w:highlight w:val="cyan"/>
         </w:rPr>
         <w:lastRenderedPageBreak/>
+        <w:t>Los documentos ya una vez terminados los trámites son puestos y organizados en archivadores, ocasionando muchísimos costos de impresión de papel y por lo tanto gastos económicos para la clínica.</w:t>
+      </w:r>
+    </w:p>
+    <w:p>
+      <w:pPr>
+        <w:spacing w:line="360" w:lineRule="auto"/>
+        <w:jc w:val="both"/>
+        <w:rPr>
+          <w:rFonts w:ascii="Times New Roman" w:hAnsi="Times New Roman" w:cs="Times New Roman"/>
+          <w:sz w:val="24"/>
+          <w:szCs w:val="24"/>
+        </w:rPr>
+      </w:pPr>
+    </w:p>
+    <w:p>
+      <w:pPr>
+        <w:spacing w:line="360" w:lineRule="auto"/>
+        <w:jc w:val="both"/>
+        <w:rPr>
+          <w:rFonts w:ascii="Times New Roman" w:hAnsi="Times New Roman" w:cs="Times New Roman"/>
+          <w:sz w:val="24"/>
+          <w:szCs w:val="24"/>
+        </w:rPr>
+      </w:pPr>
+      <w:r>
+        <w:rPr>
+          <w:rFonts w:ascii="Times New Roman" w:hAnsi="Times New Roman" w:cs="Times New Roman"/>
+          <w:sz w:val="24"/>
+          <w:szCs w:val="24"/>
+        </w:rPr>
+        <w:t xml:space="preserve">En la actualidad estamos viviendo cambios de tiempo </w:t>
+      </w:r>
+      <w:r>
+        <w:rPr>
+          <w:rFonts w:ascii="Times New Roman" w:hAnsi="Times New Roman" w:cs="Times New Roman"/>
+          <w:sz w:val="24"/>
+          <w:szCs w:val="24"/>
+        </w:rPr>
+        <w:t>en dónde lo único que parece no cambiar es el propio cambio, donde la globalización está impulsando a la sociedad</w:t>
+      </w:r>
+    </w:p>
+    <w:p>
+      <w:pPr>
+        <w:spacing w:line="360" w:lineRule="auto"/>
+        <w:jc w:val="both"/>
+        <w:rPr>
+          <w:rFonts w:ascii="Times New Roman" w:hAnsi="Times New Roman" w:cs="Times New Roman"/>
+          <w:sz w:val="24"/>
+          <w:szCs w:val="24"/>
+        </w:rPr>
+      </w:pPr>
+      <w:r>
+        <w:rPr>
+          <w:rFonts w:ascii="Times New Roman" w:hAnsi="Times New Roman" w:cs="Times New Roman"/>
+          <w:sz w:val="24"/>
+          <w:szCs w:val="24"/>
+        </w:rPr>
+        <w:t xml:space="preserve">Ante los inicios del internet se remontan a los años 60, no ha sido hasta los años 90 cuando, gracias a la web, se ha extendido su uso por todo el mundo, la web ha evolucionado </w:t>
+      </w:r>
+      <w:r>
+        <w:rPr>
+          <w:rFonts w:ascii="Times New Roman" w:hAnsi="Times New Roman" w:cs="Times New Roman"/>
+          <w:sz w:val="24"/>
+          <w:szCs w:val="24"/>
+          <w:highlight w:val="yellow"/>
+        </w:rPr>
+        <w:t>enormemente con contenido dinámico, lo que permite la creación de</w:t>
+      </w:r>
+      <w:r>
+        <w:rPr>
+          <w:rFonts w:ascii="Times New Roman" w:hAnsi="Times New Roman" w:cs="Times New Roman"/>
+          <w:sz w:val="24"/>
+          <w:szCs w:val="24"/>
+          <w:highlight w:val="yellow"/>
+        </w:rPr>
+        <w:t xml:space="preserve"> </w:t>
+      </w:r>
+      <w:r>
+        <w:rPr>
+          <w:rFonts w:ascii="Times New Roman" w:hAnsi="Times New Roman" w:cs="Times New Roman"/>
+          <w:sz w:val="24"/>
+          <w:szCs w:val="24"/>
+          <w:highlight w:val="yellow"/>
+        </w:rPr>
+        <w:t>aplicaciones web</w:t>
+      </w:r>
+      <w:r>
+        <w:rPr>
+          <w:rFonts w:ascii="Times New Roman" w:hAnsi="Times New Roman" w:cs="Times New Roman"/>
+          <w:sz w:val="24"/>
+          <w:szCs w:val="24"/>
+          <w:highlight w:val="yellow"/>
+        </w:rPr>
+        <w:t>,</w:t>
+      </w:r>
+      <w:r>
+        <w:rPr>
+          <w:rFonts w:ascii="Times New Roman" w:hAnsi="Times New Roman" w:cs="Times New Roman"/>
+          <w:sz w:val="24"/>
+          <w:szCs w:val="24"/>
+          <w:highlight w:val="yellow"/>
+        </w:rPr>
+        <w:t xml:space="preserve"> de forma breve una aplicación web se puede definir como una aplicación.</w:t>
+      </w:r>
+    </w:p>
+    <w:p>
+      <w:pPr>
+        <w:spacing w:line="360" w:lineRule="auto"/>
+        <w:jc w:val="both"/>
+        <w:rPr>
+          <w:rFonts w:ascii="Times New Roman" w:hAnsi="Times New Roman" w:cs="Times New Roman"/>
+          <w:sz w:val="24"/>
+          <w:szCs w:val="24"/>
+        </w:rPr>
+      </w:pPr>
+      <w:r>
+        <w:rPr>
+          <w:rFonts w:ascii="Times New Roman" w:hAnsi="Times New Roman" w:cs="Times New Roman"/>
+          <w:sz w:val="24"/>
+          <w:szCs w:val="24"/>
+        </w:rPr>
         <w:t>“Los servicios de telefonía móvil en Latinoamérica contextualizados en las diferentes generaciones tecnológicas, las características de software para dispositivos móviles.</w:t>
       </w:r>
       <w:r>
@@ -10023,16 +10618,7 @@
           <w:sz w:val="24"/>
           <w:szCs w:val="24"/>
         </w:rPr>
-        <w:t xml:space="preserve">El consultorio odontológico (SOURI) del Barrio la Estación se puede evidenciar la inexistencia de un sistema que permita optimizar tiempo y recursos en los diferentes procesos que se realizan, actualmente se ha realizado manualmente es decir se utiliza cuadernos, fichas médicas y llamadas telefónicas para el registro y control de pacientes, dando como resultado una molestia para el usuario debido que en ocasiones no se encuentra en el consultorio  y no posé  su agenda para poder reservar una cita de un paciente, la misma que el usuario  debe revisar por orden  alfabético  en su agenda  para verificar si está disponible o no   y así  </w:t>
-      </w:r>
-      <w:r>
-        <w:rPr>
-          <w:rFonts w:ascii="Times New Roman" w:hAnsi="Times New Roman" w:cs="Times New Roman"/>
-          <w:sz w:val="24"/>
-          <w:szCs w:val="24"/>
-        </w:rPr>
-        <w:lastRenderedPageBreak/>
-        <w:t xml:space="preserve">confirmar la cita al paciente, esto afecta tanto al </w:t>
+        <w:t xml:space="preserve">El consultorio odontológico (SOURI) del Barrio la Estación se puede evidenciar la inexistencia de un sistema que permita optimizar tiempo y recursos en los diferentes procesos que se realizan, actualmente se ha realizado manualmente es decir se utiliza cuadernos, fichas médicas y llamadas telefónicas para el registro y control de pacientes, dando como resultado una molestia para el usuario debido que en ocasiones no se encuentra en el consultorio  y no posé  su agenda para poder reservar una cita de un paciente, la misma que el usuario  debe revisar por orden  alfabético  en su agenda  para verificar si está disponible o no   y así  confirmar la cita al paciente, esto afecta tanto al </w:t>
       </w:r>
       <w:r>
         <w:rPr>
@@ -10535,6 +11121,7 @@
           <w:highlight w:val="cyan"/>
           <w:lang w:val="es-EC"/>
         </w:rPr>
+        <w:lastRenderedPageBreak/>
         <w:t xml:space="preserve">Desarrollar un aplicativo web que permita la sistematización del </w:t>
       </w:r>
       <w:r>
@@ -11729,6 +12316,7 @@
                 <w:szCs w:val="24"/>
                 <w:lang w:val="es-EC"/>
               </w:rPr>
+              <w:lastRenderedPageBreak/>
               <w:t>Diseñar el modelado de dominio, relaciones y procesos de gestión de citas, control médico utilizando herramientas de modelado de software para describir los aspectos y funcionalidades del aplicativo.</w:t>
             </w:r>
           </w:p>
@@ -36716,6 +37304,7 @@
                       <w:rPr>
                         <w:noProof/>
                       </w:rPr>
+                      <w:lastRenderedPageBreak/>
                       <w:t xml:space="preserve">[21] </w:t>
                     </w:r>
                   </w:p>
@@ -43189,6 +43778,119 @@
     </w:lvl>
   </w:abstractNum>
   <w:abstractNum w:abstractNumId="13" w15:restartNumberingAfterBreak="0">
+    <w:nsid w:val="3E3C526C"/>
+    <w:multiLevelType w:val="hybridMultilevel"/>
+    <w:tmpl w:val="7F0C96B6"/>
+    <w:lvl w:ilvl="0" w:tplc="300A0001">
+      <w:start w:val="1"/>
+      <w:numFmt w:val="bullet"/>
+      <w:lvlText w:val=""/>
+      <w:lvlJc w:val="left"/>
+      <w:pPr>
+        <w:ind w:left="720" w:hanging="360"/>
+      </w:pPr>
+      <w:rPr>
+        <w:rFonts w:ascii="Symbol" w:hAnsi="Symbol" w:cs="Symbol" w:hint="default"/>
+      </w:rPr>
+    </w:lvl>
+    <w:lvl w:ilvl="1" w:tplc="300A0003" w:tentative="1">
+      <w:start w:val="1"/>
+      <w:numFmt w:val="bullet"/>
+      <w:lvlText w:val="o"/>
+      <w:lvlJc w:val="left"/>
+      <w:pPr>
+        <w:ind w:left="1440" w:hanging="360"/>
+      </w:pPr>
+      <w:rPr>
+        <w:rFonts w:ascii="Courier New" w:hAnsi="Courier New" w:cs="Courier New" w:hint="default"/>
+      </w:rPr>
+    </w:lvl>
+    <w:lvl w:ilvl="2" w:tplc="300A0005" w:tentative="1">
+      <w:start w:val="1"/>
+      <w:numFmt w:val="bullet"/>
+      <w:lvlText w:val=""/>
+      <w:lvlJc w:val="left"/>
+      <w:pPr>
+        <w:ind w:left="2160" w:hanging="360"/>
+      </w:pPr>
+      <w:rPr>
+        <w:rFonts w:ascii="Wingdings" w:hAnsi="Wingdings" w:cs="Wingdings" w:hint="default"/>
+      </w:rPr>
+    </w:lvl>
+    <w:lvl w:ilvl="3" w:tplc="300A0001" w:tentative="1">
+      <w:start w:val="1"/>
+      <w:numFmt w:val="bullet"/>
+      <w:lvlText w:val=""/>
+      <w:lvlJc w:val="left"/>
+      <w:pPr>
+        <w:ind w:left="2880" w:hanging="360"/>
+      </w:pPr>
+      <w:rPr>
+        <w:rFonts w:ascii="Symbol" w:hAnsi="Symbol" w:cs="Symbol" w:hint="default"/>
+      </w:rPr>
+    </w:lvl>
+    <w:lvl w:ilvl="4" w:tplc="300A0003" w:tentative="1">
+      <w:start w:val="1"/>
+      <w:numFmt w:val="bullet"/>
+      <w:lvlText w:val="o"/>
+      <w:lvlJc w:val="left"/>
+      <w:pPr>
+        <w:ind w:left="3600" w:hanging="360"/>
+      </w:pPr>
+      <w:rPr>
+        <w:rFonts w:ascii="Courier New" w:hAnsi="Courier New" w:cs="Courier New" w:hint="default"/>
+      </w:rPr>
+    </w:lvl>
+    <w:lvl w:ilvl="5" w:tplc="300A0005" w:tentative="1">
+      <w:start w:val="1"/>
+      <w:numFmt w:val="bullet"/>
+      <w:lvlText w:val=""/>
+      <w:lvlJc w:val="left"/>
+      <w:pPr>
+        <w:ind w:left="4320" w:hanging="360"/>
+      </w:pPr>
+      <w:rPr>
+        <w:rFonts w:ascii="Wingdings" w:hAnsi="Wingdings" w:cs="Wingdings" w:hint="default"/>
+      </w:rPr>
+    </w:lvl>
+    <w:lvl w:ilvl="6" w:tplc="300A0001" w:tentative="1">
+      <w:start w:val="1"/>
+      <w:numFmt w:val="bullet"/>
+      <w:lvlText w:val=""/>
+      <w:lvlJc w:val="left"/>
+      <w:pPr>
+        <w:ind w:left="5040" w:hanging="360"/>
+      </w:pPr>
+      <w:rPr>
+        <w:rFonts w:ascii="Symbol" w:hAnsi="Symbol" w:cs="Symbol" w:hint="default"/>
+      </w:rPr>
+    </w:lvl>
+    <w:lvl w:ilvl="7" w:tplc="300A0003" w:tentative="1">
+      <w:start w:val="1"/>
+      <w:numFmt w:val="bullet"/>
+      <w:lvlText w:val="o"/>
+      <w:lvlJc w:val="left"/>
+      <w:pPr>
+        <w:ind w:left="5760" w:hanging="360"/>
+      </w:pPr>
+      <w:rPr>
+        <w:rFonts w:ascii="Courier New" w:hAnsi="Courier New" w:cs="Courier New" w:hint="default"/>
+      </w:rPr>
+    </w:lvl>
+    <w:lvl w:ilvl="8" w:tplc="300A0005" w:tentative="1">
+      <w:start w:val="1"/>
+      <w:numFmt w:val="bullet"/>
+      <w:lvlText w:val=""/>
+      <w:lvlJc w:val="left"/>
+      <w:pPr>
+        <w:ind w:left="6480" w:hanging="360"/>
+      </w:pPr>
+      <w:rPr>
+        <w:rFonts w:ascii="Wingdings" w:hAnsi="Wingdings" w:cs="Wingdings" w:hint="default"/>
+      </w:rPr>
+    </w:lvl>
+  </w:abstractNum>
+  <w:abstractNum w:abstractNumId="14" w15:restartNumberingAfterBreak="0">
     <w:nsid w:val="3FD476FA"/>
     <w:multiLevelType w:val="hybridMultilevel"/>
     <w:tmpl w:val="730043F0"/>
@@ -43301,7 +44003,7 @@
       </w:rPr>
     </w:lvl>
   </w:abstractNum>
-  <w:abstractNum w:abstractNumId="14" w15:restartNumberingAfterBreak="0">
+  <w:abstractNum w:abstractNumId="15" w15:restartNumberingAfterBreak="0">
     <w:nsid w:val="4027660A"/>
     <w:multiLevelType w:val="hybridMultilevel"/>
     <w:tmpl w:val="B478D164"/>
@@ -43390,7 +44092,7 @@
       </w:pPr>
     </w:lvl>
   </w:abstractNum>
-  <w:abstractNum w:abstractNumId="15" w15:restartNumberingAfterBreak="0">
+  <w:abstractNum w:abstractNumId="16" w15:restartNumberingAfterBreak="0">
     <w:nsid w:val="43C47438"/>
     <w:multiLevelType w:val="hybridMultilevel"/>
     <w:tmpl w:val="B1F0ECAA"/>
@@ -43479,7 +44181,7 @@
       </w:pPr>
     </w:lvl>
   </w:abstractNum>
-  <w:abstractNum w:abstractNumId="16" w15:restartNumberingAfterBreak="0">
+  <w:abstractNum w:abstractNumId="17" w15:restartNumberingAfterBreak="0">
     <w:nsid w:val="455F01BB"/>
     <w:multiLevelType w:val="hybridMultilevel"/>
     <w:tmpl w:val="1982FEBE"/>
@@ -43592,7 +44294,7 @@
       </w:rPr>
     </w:lvl>
   </w:abstractNum>
-  <w:abstractNum w:abstractNumId="17" w15:restartNumberingAfterBreak="0">
+  <w:abstractNum w:abstractNumId="18" w15:restartNumberingAfterBreak="0">
     <w:nsid w:val="45DF50E0"/>
     <w:multiLevelType w:val="hybridMultilevel"/>
     <w:tmpl w:val="F104F088"/>
@@ -43705,7 +44407,7 @@
       </w:rPr>
     </w:lvl>
   </w:abstractNum>
-  <w:abstractNum w:abstractNumId="18" w15:restartNumberingAfterBreak="0">
+  <w:abstractNum w:abstractNumId="19" w15:restartNumberingAfterBreak="0">
     <w:nsid w:val="46695DF2"/>
     <w:multiLevelType w:val="multilevel"/>
     <w:tmpl w:val="6B1C8276"/>
@@ -43826,7 +44528,7 @@
       </w:rPr>
     </w:lvl>
   </w:abstractNum>
-  <w:abstractNum w:abstractNumId="19" w15:restartNumberingAfterBreak="0">
+  <w:abstractNum w:abstractNumId="20" w15:restartNumberingAfterBreak="0">
     <w:nsid w:val="48925452"/>
     <w:multiLevelType w:val="hybridMultilevel"/>
     <w:tmpl w:val="4D703834"/>
@@ -43939,7 +44641,7 @@
       </w:rPr>
     </w:lvl>
   </w:abstractNum>
-  <w:abstractNum w:abstractNumId="20" w15:restartNumberingAfterBreak="0">
+  <w:abstractNum w:abstractNumId="21" w15:restartNumberingAfterBreak="0">
     <w:nsid w:val="50F20906"/>
     <w:multiLevelType w:val="hybridMultilevel"/>
     <w:tmpl w:val="B1F0ECAA"/>
@@ -44028,7 +44730,7 @@
       </w:pPr>
     </w:lvl>
   </w:abstractNum>
-  <w:abstractNum w:abstractNumId="21" w15:restartNumberingAfterBreak="0">
+  <w:abstractNum w:abstractNumId="22" w15:restartNumberingAfterBreak="0">
     <w:nsid w:val="51394FD2"/>
     <w:multiLevelType w:val="hybridMultilevel"/>
     <w:tmpl w:val="B1F0ECAA"/>
@@ -44117,7 +44819,7 @@
       </w:pPr>
     </w:lvl>
   </w:abstractNum>
-  <w:abstractNum w:abstractNumId="22" w15:restartNumberingAfterBreak="0">
+  <w:abstractNum w:abstractNumId="23" w15:restartNumberingAfterBreak="0">
     <w:nsid w:val="5D1F2EB5"/>
     <w:multiLevelType w:val="hybridMultilevel"/>
     <w:tmpl w:val="56DA4558"/>
@@ -44206,7 +44908,7 @@
       </w:pPr>
     </w:lvl>
   </w:abstractNum>
-  <w:abstractNum w:abstractNumId="23" w15:restartNumberingAfterBreak="0">
+  <w:abstractNum w:abstractNumId="24" w15:restartNumberingAfterBreak="0">
     <w:nsid w:val="62687A06"/>
     <w:multiLevelType w:val="hybridMultilevel"/>
     <w:tmpl w:val="FAC86FD4"/>
@@ -44295,7 +44997,7 @@
       </w:pPr>
     </w:lvl>
   </w:abstractNum>
-  <w:abstractNum w:abstractNumId="24" w15:restartNumberingAfterBreak="0">
+  <w:abstractNum w:abstractNumId="25" w15:restartNumberingAfterBreak="0">
     <w:nsid w:val="63A86512"/>
     <w:multiLevelType w:val="hybridMultilevel"/>
     <w:tmpl w:val="5A6C4DDE"/>
@@ -44408,7 +45110,7 @@
       </w:rPr>
     </w:lvl>
   </w:abstractNum>
-  <w:abstractNum w:abstractNumId="25" w15:restartNumberingAfterBreak="0">
+  <w:abstractNum w:abstractNumId="26" w15:restartNumberingAfterBreak="0">
     <w:nsid w:val="69A10E2F"/>
     <w:multiLevelType w:val="hybridMultilevel"/>
     <w:tmpl w:val="1024B952"/>
@@ -44497,7 +45199,7 @@
       </w:pPr>
     </w:lvl>
   </w:abstractNum>
-  <w:abstractNum w:abstractNumId="26" w15:restartNumberingAfterBreak="0">
+  <w:abstractNum w:abstractNumId="27" w15:restartNumberingAfterBreak="0">
     <w:nsid w:val="6F2E7773"/>
     <w:multiLevelType w:val="multilevel"/>
     <w:tmpl w:val="2034E928"/>
@@ -44627,7 +45329,7 @@
       </w:rPr>
     </w:lvl>
   </w:abstractNum>
-  <w:abstractNum w:abstractNumId="27" w15:restartNumberingAfterBreak="0">
+  <w:abstractNum w:abstractNumId="28" w15:restartNumberingAfterBreak="0">
     <w:nsid w:val="6F586570"/>
     <w:multiLevelType w:val="hybridMultilevel"/>
     <w:tmpl w:val="8B084B72"/>
@@ -44740,7 +45442,7 @@
       </w:rPr>
     </w:lvl>
   </w:abstractNum>
-  <w:abstractNum w:abstractNumId="28" w15:restartNumberingAfterBreak="0">
+  <w:abstractNum w:abstractNumId="29" w15:restartNumberingAfterBreak="0">
     <w:nsid w:val="6FD219B6"/>
     <w:multiLevelType w:val="hybridMultilevel"/>
     <w:tmpl w:val="1EF62286"/>
@@ -44826,7 +45528,7 @@
       </w:pPr>
     </w:lvl>
   </w:abstractNum>
-  <w:abstractNum w:abstractNumId="29" w15:restartNumberingAfterBreak="0">
+  <w:abstractNum w:abstractNumId="30" w15:restartNumberingAfterBreak="0">
     <w:nsid w:val="7E9040D0"/>
     <w:multiLevelType w:val="hybridMultilevel"/>
     <w:tmpl w:val="75802652"/>
@@ -44919,13 +45621,13 @@
     <w:abstractNumId w:val="5"/>
   </w:num>
   <w:num w:numId="2">
-    <w:abstractNumId w:val="19"/>
+    <w:abstractNumId w:val="20"/>
   </w:num>
   <w:num w:numId="3">
-    <w:abstractNumId w:val="25"/>
+    <w:abstractNumId w:val="26"/>
   </w:num>
   <w:num w:numId="4">
-    <w:abstractNumId w:val="21"/>
+    <w:abstractNumId w:val="22"/>
   </w:num>
   <w:num w:numId="5">
     <w:abstractNumId w:val="1"/>
@@ -44934,43 +45636,43 @@
     <w:abstractNumId w:val="7"/>
   </w:num>
   <w:num w:numId="7">
+    <w:abstractNumId w:val="16"/>
+  </w:num>
+  <w:num w:numId="8">
+    <w:abstractNumId w:val="21"/>
+  </w:num>
+  <w:num w:numId="9">
+    <w:abstractNumId w:val="24"/>
+  </w:num>
+  <w:num w:numId="10">
+    <w:abstractNumId w:val="30"/>
+  </w:num>
+  <w:num w:numId="11">
+    <w:abstractNumId w:val="23"/>
+  </w:num>
+  <w:num w:numId="12">
+    <w:abstractNumId w:val="19"/>
+  </w:num>
+  <w:num w:numId="13">
+    <w:abstractNumId w:val="27"/>
+  </w:num>
+  <w:num w:numId="14">
     <w:abstractNumId w:val="15"/>
   </w:num>
-  <w:num w:numId="8">
-    <w:abstractNumId w:val="20"/>
-  </w:num>
-  <w:num w:numId="9">
-    <w:abstractNumId w:val="23"/>
-  </w:num>
-  <w:num w:numId="10">
-    <w:abstractNumId w:val="29"/>
-  </w:num>
-  <w:num w:numId="11">
-    <w:abstractNumId w:val="22"/>
-  </w:num>
-  <w:num w:numId="12">
+  <w:num w:numId="15">
     <w:abstractNumId w:val="18"/>
-  </w:num>
-  <w:num w:numId="13">
-    <w:abstractNumId w:val="26"/>
-  </w:num>
-  <w:num w:numId="14">
-    <w:abstractNumId w:val="14"/>
-  </w:num>
-  <w:num w:numId="15">
-    <w:abstractNumId w:val="17"/>
   </w:num>
   <w:num w:numId="16">
     <w:abstractNumId w:val="9"/>
   </w:num>
   <w:num w:numId="17">
-    <w:abstractNumId w:val="27"/>
+    <w:abstractNumId w:val="28"/>
   </w:num>
   <w:num w:numId="18">
     <w:abstractNumId w:val="10"/>
   </w:num>
   <w:num w:numId="19">
-    <w:abstractNumId w:val="24"/>
+    <w:abstractNumId w:val="25"/>
   </w:num>
   <w:num w:numId="20">
     <w:abstractNumId w:val="2"/>
@@ -44982,16 +45684,16 @@
     <w:abstractNumId w:val="11"/>
   </w:num>
   <w:num w:numId="23">
-    <w:abstractNumId w:val="28"/>
+    <w:abstractNumId w:val="29"/>
   </w:num>
   <w:num w:numId="24">
-    <w:abstractNumId w:val="16"/>
+    <w:abstractNumId w:val="17"/>
   </w:num>
   <w:num w:numId="25">
     <w:abstractNumId w:val="12"/>
   </w:num>
   <w:num w:numId="26">
-    <w:abstractNumId w:val="13"/>
+    <w:abstractNumId w:val="14"/>
   </w:num>
   <w:num w:numId="27">
     <w:abstractNumId w:val="8"/>
@@ -45004,6 +45706,9 @@
   </w:num>
   <w:num w:numId="30">
     <w:abstractNumId w:val="0"/>
+  </w:num>
+  <w:num w:numId="31">
+    <w:abstractNumId w:val="13"/>
   </w:num>
 </w:numbering>
 </file>
@@ -47046,7 +47751,7 @@
 </file>
 
 <file path=customXml/itemProps1.xml><?xml version="1.0" encoding="utf-8"?>
-<ds:datastoreItem xmlns:ds="http://schemas.openxmlformats.org/officeDocument/2006/customXml" ds:itemID="{5E08DBE6-67E7-4EDF-88FF-7C030F96741E}">
+<ds:datastoreItem xmlns:ds="http://schemas.openxmlformats.org/officeDocument/2006/customXml" ds:itemID="{312216C9-391F-4A4E-8A32-6A6FAC663AE4}">
   <ds:schemaRefs>
     <ds:schemaRef ds:uri="http://schemas.openxmlformats.org/officeDocument/2006/bibliography"/>
   </ds:schemaRefs>

</xml_diff>

<commit_message>
repositorio oms inteligencia artificail
</commit_message>
<xml_diff>
--- a/anexos titulacion/ANEXO7anteproyecto.docx
+++ b/anexos titulacion/ANEXO7anteproyecto.docx
@@ -1,6 +1,6 @@
 
 <file path=word/document.xml><?xml version="1.0" encoding="utf-8"?>
-<w:document xmlns:wpc="http://schemas.microsoft.com/office/word/2010/wordprocessingCanvas" xmlns:cx="http://schemas.microsoft.com/office/drawing/2014/chartex" xmlns:cx1="http://schemas.microsoft.com/office/drawing/2015/9/8/chartex" xmlns:cx2="http://schemas.microsoft.com/office/drawing/2015/10/21/chartex" xmlns:cx3="http://schemas.microsoft.com/office/drawing/2016/5/9/chartex" xmlns:cx4="http://schemas.microsoft.com/office/drawing/2016/5/10/chartex" xmlns:cx5="http://schemas.microsoft.com/office/drawing/2016/5/11/chartex" xmlns:cx6="http://schemas.microsoft.com/office/drawing/2016/5/12/chartex" xmlns:cx7="http://schemas.microsoft.com/office/drawing/2016/5/13/chartex" xmlns:cx8="http://schemas.microsoft.com/office/drawing/2016/5/14/chartex" xmlns:mc="http://schemas.openxmlformats.org/markup-compatibility/2006" xmlns:aink="http://schemas.microsoft.com/office/drawing/2016/ink" xmlns:am3d="http://schemas.microsoft.com/office/drawing/2017/model3d" xmlns:o="urn:schemas-microsoft-com:office:office" xmlns:r="http://schemas.openxmlformats.org/officeDocument/2006/relationships" xmlns:m="http://schemas.openxmlformats.org/officeDocument/2006/math" xmlns:v="urn:schemas-microsoft-com:vml" xmlns:wp14="http://schemas.microsoft.com/office/word/2010/wordprocessingDrawing" xmlns:wp="http://schemas.openxmlformats.org/drawingml/2006/wordprocessingDrawing" xmlns:w10="urn:schemas-microsoft-com:office:word" xmlns:w="http://schemas.openxmlformats.org/wordprocessingml/2006/main" xmlns:w14="http://schemas.microsoft.com/office/word/2010/wordml" xmlns:w15="http://schemas.microsoft.com/office/word/2012/wordml" xmlns:w16cid="http://schemas.microsoft.com/office/word/2016/wordml/cid" xmlns:w16se="http://schemas.microsoft.com/office/word/2015/wordml/symex" xmlns:wpg="http://schemas.microsoft.com/office/word/2010/wordprocessingGroup" xmlns:wpi="http://schemas.microsoft.com/office/word/2010/wordprocessingInk" xmlns:wne="http://schemas.microsoft.com/office/word/2006/wordml" xmlns:wps="http://schemas.microsoft.com/office/word/2010/wordprocessingShape" mc:Ignorable="w14 w15 w16se w16cid wp14">
+<w:document xmlns:wpc="http://schemas.microsoft.com/office/word/2010/wordprocessingCanvas" xmlns:cx="http://schemas.microsoft.com/office/drawing/2014/chartex" xmlns:cx1="http://schemas.microsoft.com/office/drawing/2015/9/8/chartex" xmlns:cx2="http://schemas.microsoft.com/office/drawing/2015/10/21/chartex" xmlns:cx3="http://schemas.microsoft.com/office/drawing/2016/5/9/chartex" xmlns:cx4="http://schemas.microsoft.com/office/drawing/2016/5/10/chartex" xmlns:cx5="http://schemas.microsoft.com/office/drawing/2016/5/11/chartex" xmlns:cx6="http://schemas.microsoft.com/office/drawing/2016/5/12/chartex" xmlns:cx7="http://schemas.microsoft.com/office/drawing/2016/5/13/chartex" xmlns:cx8="http://schemas.microsoft.com/office/drawing/2016/5/14/chartex" xmlns:mc="http://schemas.openxmlformats.org/markup-compatibility/2006" xmlns:aink="http://schemas.microsoft.com/office/drawing/2016/ink" xmlns:am3d="http://schemas.microsoft.com/office/drawing/2017/model3d" xmlns:o="urn:schemas-microsoft-com:office:office" xmlns:r="http://schemas.openxmlformats.org/officeDocument/2006/relationships" xmlns:m="http://schemas.openxmlformats.org/officeDocument/2006/math" xmlns:v="urn:schemas-microsoft-com:vml" xmlns:wp14="http://schemas.microsoft.com/office/word/2010/wordprocessingDrawing" xmlns:wp="http://schemas.openxmlformats.org/drawingml/2006/wordprocessingDrawing" xmlns:w10="urn:schemas-microsoft-com:office:word" xmlns:w="http://schemas.openxmlformats.org/wordprocessingml/2006/main" xmlns:w14="http://schemas.microsoft.com/office/word/2010/wordml" xmlns:w15="http://schemas.microsoft.com/office/word/2012/wordml" xmlns:w16cex="http://schemas.microsoft.com/office/word/2018/wordml/cex" xmlns:w16cid="http://schemas.microsoft.com/office/word/2016/wordml/cid" xmlns:w16="http://schemas.microsoft.com/office/word/2018/wordml" xmlns:w16se="http://schemas.microsoft.com/office/word/2015/wordml/symex" xmlns:wpg="http://schemas.microsoft.com/office/word/2010/wordprocessingGroup" xmlns:wpi="http://schemas.microsoft.com/office/word/2010/wordprocessingInk" xmlns:wne="http://schemas.microsoft.com/office/word/2006/wordml" xmlns:wps="http://schemas.microsoft.com/office/word/2010/wordprocessingShape" mc:Ignorable="w14 w15 w16se w16cid w16 w16cex wp14">
   <w:body>
     <w:sdt>
       <w:sdtPr>
@@ -7182,14 +7182,25 @@
           <w:lang w:val="es-EC"/>
         </w:rPr>
       </w:pPr>
-      <w:r>
-        <w:rPr>
-          <w:rFonts w:ascii="Times New Roman" w:hAnsi="Times New Roman" w:cs="Times New Roman"/>
-          <w:sz w:val="24"/>
-          <w:szCs w:val="24"/>
-          <w:lang w:val="es-EC"/>
-        </w:rPr>
-        <w:t>Chiluisa Osorio Stefany</w:t>
+      <w:proofErr w:type="spellStart"/>
+      <w:r>
+        <w:rPr>
+          <w:rFonts w:ascii="Times New Roman" w:hAnsi="Times New Roman" w:cs="Times New Roman"/>
+          <w:sz w:val="24"/>
+          <w:szCs w:val="24"/>
+          <w:lang w:val="es-EC"/>
+        </w:rPr>
+        <w:t>Chiluisa</w:t>
+      </w:r>
+      <w:proofErr w:type="spellEnd"/>
+      <w:r>
+        <w:rPr>
+          <w:rFonts w:ascii="Times New Roman" w:hAnsi="Times New Roman" w:cs="Times New Roman"/>
+          <w:sz w:val="24"/>
+          <w:szCs w:val="24"/>
+          <w:lang w:val="es-EC"/>
+        </w:rPr>
+        <w:t xml:space="preserve"> Osorio Stefany</w:t>
       </w:r>
       <w:r>
         <w:rPr>
@@ -7389,7 +7400,27 @@
           <w:szCs w:val="24"/>
           <w:lang w:val="es-EC"/>
         </w:rPr>
-        <w:t>omunicación (TICs)</w:t>
+        <w:t>omunicación (</w:t>
+      </w:r>
+      <w:proofErr w:type="spellStart"/>
+      <w:r>
+        <w:rPr>
+          <w:rFonts w:ascii="Times New Roman" w:hAnsi="Times New Roman" w:cs="Times New Roman"/>
+          <w:sz w:val="24"/>
+          <w:szCs w:val="24"/>
+          <w:lang w:val="es-EC"/>
+        </w:rPr>
+        <w:t>TICs</w:t>
+      </w:r>
+      <w:proofErr w:type="spellEnd"/>
+      <w:r>
+        <w:rPr>
+          <w:rFonts w:ascii="Times New Roman" w:hAnsi="Times New Roman" w:cs="Times New Roman"/>
+          <w:sz w:val="24"/>
+          <w:szCs w:val="24"/>
+          <w:lang w:val="es-EC"/>
+        </w:rPr>
+        <w:t>)</w:t>
       </w:r>
     </w:p>
     <w:p>
@@ -8200,8 +8231,19 @@
           <w:szCs w:val="24"/>
           <w:lang w:val="es-EC"/>
         </w:rPr>
-        <w:t xml:space="preserve"> Integral Souri</w:t>
-      </w:r>
+        <w:t xml:space="preserve"> Integral </w:t>
+      </w:r>
+      <w:proofErr w:type="spellStart"/>
+      <w:r>
+        <w:rPr>
+          <w:rFonts w:ascii="Times New Roman" w:hAnsi="Times New Roman" w:cs="Times New Roman"/>
+          <w:sz w:val="24"/>
+          <w:szCs w:val="24"/>
+          <w:lang w:val="es-EC"/>
+        </w:rPr>
+        <w:t>Souri</w:t>
+      </w:r>
+      <w:proofErr w:type="spellEnd"/>
       <w:r>
         <w:rPr>
           <w:rFonts w:ascii="Times New Roman" w:hAnsi="Times New Roman" w:cs="Times New Roman"/>
@@ -9402,8 +9444,20 @@
                 <w:highlight w:val="yellow"/>
                 <w:lang w:val="es-EC"/>
               </w:rPr>
-              <w:t>Dra. Verónica Chiluisa</w:t>
-            </w:r>
+              <w:t xml:space="preserve">Dra. Verónica </w:t>
+            </w:r>
+            <w:proofErr w:type="spellStart"/>
+            <w:r>
+              <w:rPr>
+                <w:rFonts w:ascii="Times New Roman" w:hAnsi="Times New Roman" w:cs="Times New Roman"/>
+                <w:sz w:val="24"/>
+                <w:szCs w:val="24"/>
+                <w:highlight w:val="yellow"/>
+                <w:lang w:val="es-EC"/>
+              </w:rPr>
+              <w:t>Chiluisa</w:t>
+            </w:r>
+            <w:proofErr w:type="spellEnd"/>
           </w:p>
         </w:tc>
         <w:tc>
@@ -9559,6 +9613,7 @@
           <w:rFonts w:ascii="Times New Roman" w:hAnsi="Times New Roman" w:cs="Times New Roman"/>
           <w:sz w:val="24"/>
           <w:szCs w:val="24"/>
+          <w:highlight w:val="yellow"/>
         </w:rPr>
         <w:t>Según</w:t>
       </w:r>
@@ -9567,6 +9622,7 @@
           <w:rFonts w:ascii="Times New Roman" w:hAnsi="Times New Roman" w:cs="Times New Roman"/>
           <w:sz w:val="24"/>
           <w:szCs w:val="24"/>
+          <w:highlight w:val="yellow"/>
         </w:rPr>
         <w:t xml:space="preserve"> </w:t>
       </w:r>
@@ -9575,6 +9631,7 @@
           <w:rFonts w:ascii="Times New Roman" w:hAnsi="Times New Roman" w:cs="Times New Roman"/>
           <w:sz w:val="24"/>
           <w:szCs w:val="24"/>
+          <w:highlight w:val="yellow"/>
         </w:rPr>
         <w:fldChar w:fldCharType="begin" w:fldLock="1"/>
       </w:r>
@@ -9583,6 +9640,7 @@
           <w:rFonts w:ascii="Times New Roman" w:hAnsi="Times New Roman" w:cs="Times New Roman"/>
           <w:sz w:val="24"/>
           <w:szCs w:val="24"/>
+          <w:highlight w:val="yellow"/>
         </w:rPr>
         <w:instrText>ADDIN CSL_CITATION {"citationItems":[{"id":"ITEM-1","itemData":{"abstract":"Four studies with 256 undergraduates showed that positive affect, induced in any of 3 ways, influenced categorization of either of 2 types of stimuli—words or colors. As reflected by performance on 2 types of tasks (rating and sorting), Ss in whom positive affect had been induced tended to create and use categories more inclusively than did Ss in a control condition. On one task, they tended to group more stimuli together, and on the other task they tended to rate more low-prototypic exemplars of a category as members of the category. Results are interpreted in terms of an influence of affect on cognitive organization or on processes that might influence cognitive organization. It is suggested that borderline effects of negative affect on categorization, obtained in 2 of the studies, might result from normal people's attempts to cope with negative affect. (32 ref) (PsycINFO Database Record (c) 2010 APA, all rights reserved)","author":[{"dropping-particle":"","family":"Scheil-Adlung","given":"X.","non-dropping-particle":"","parse-names":false,"suffix":""}],"id":"ITEM-1","issue":"47","issued":{"date-parts":[["2015"]]},"title":"ESS — Extension of Social Security Global evidence on inequities in rural health protection New data on rural deficits in health coverage for 174 countries INTERNATIONAL LABOUR OFFICE ii Global evidence on inequities in rural health protection","type":"article-journal"},"uris":["http://www.mendeley.com/documents/?uuid=96b06402-e9a2-4d4e-a526-072044e9b843"]}],"mendeley":{"formattedCitation":"[1]","plainTextFormattedCitation":"[1]","previouslyFormattedCitation":"[1]"},"properties":{"noteIndex":0},"schema":"https://github.com/citation-style-language/schema/raw/master/csl-citation.json"}</w:instrText>
       </w:r>
@@ -9591,6 +9649,7 @@
           <w:rFonts w:ascii="Times New Roman" w:hAnsi="Times New Roman" w:cs="Times New Roman"/>
           <w:sz w:val="24"/>
           <w:szCs w:val="24"/>
+          <w:highlight w:val="yellow"/>
         </w:rPr>
         <w:fldChar w:fldCharType="separate"/>
       </w:r>
@@ -9600,6 +9659,7 @@
           <w:noProof/>
           <w:sz w:val="24"/>
           <w:szCs w:val="24"/>
+          <w:highlight w:val="yellow"/>
         </w:rPr>
         <w:t>[1]</w:t>
       </w:r>
@@ -9608,6 +9668,7 @@
           <w:rFonts w:ascii="Times New Roman" w:hAnsi="Times New Roman" w:cs="Times New Roman"/>
           <w:sz w:val="24"/>
           <w:szCs w:val="24"/>
+          <w:highlight w:val="yellow"/>
         </w:rPr>
         <w:fldChar w:fldCharType="end"/>
       </w:r>
@@ -9616,6 +9677,7 @@
           <w:rFonts w:ascii="Times New Roman" w:hAnsi="Times New Roman" w:cs="Times New Roman"/>
           <w:sz w:val="24"/>
           <w:szCs w:val="24"/>
+          <w:highlight w:val="yellow"/>
         </w:rPr>
         <w:t xml:space="preserve"> </w:t>
       </w:r>
@@ -9624,6 +9686,7 @@
           <w:rFonts w:ascii="Times New Roman" w:hAnsi="Times New Roman" w:cs="Times New Roman"/>
           <w:sz w:val="24"/>
           <w:szCs w:val="24"/>
+          <w:highlight w:val="yellow"/>
         </w:rPr>
         <w:t>las desigualdades para el acceso a los servicios de salud entre las zonas rurales y urbanas persisten en todo el mundo y son particularmente evidentes en los países en desarrollo. En estos países el nivel económico se convierte en una barrera hacía el acceso a servicios de salud asequibles y de calidad en pro de la cobertura sanitaria universal propuesta por la Organización Mundial de la Salud (OMS)</w:t>
       </w:r>
@@ -9632,6 +9695,7 @@
           <w:rFonts w:ascii="Times New Roman" w:hAnsi="Times New Roman" w:cs="Times New Roman"/>
           <w:sz w:val="24"/>
           <w:szCs w:val="24"/>
+          <w:highlight w:val="yellow"/>
         </w:rPr>
         <w:t>.</w:t>
       </w:r>
@@ -9651,6 +9715,7 @@
           <w:rFonts w:ascii="Times New Roman" w:hAnsi="Times New Roman" w:cs="Times New Roman"/>
           <w:sz w:val="24"/>
           <w:szCs w:val="24"/>
+          <w:highlight w:val="yellow"/>
         </w:rPr>
         <w:t xml:space="preserve">En África, por ejemplo, el 83% de la población rural no tiene acceso a la atención de salud básica, en las áreas urbanas, el 61% de la población todavía no goza de los derechos de salud </w:t>
       </w:r>
@@ -9659,6 +9724,7 @@
           <w:rFonts w:ascii="Times New Roman" w:hAnsi="Times New Roman" w:cs="Times New Roman"/>
           <w:sz w:val="24"/>
           <w:szCs w:val="24"/>
+          <w:highlight w:val="yellow"/>
         </w:rPr>
         <w:lastRenderedPageBreak/>
         <w:fldChar w:fldCharType="begin" w:fldLock="1"/>
@@ -9668,6 +9734,7 @@
           <w:rFonts w:ascii="Times New Roman" w:hAnsi="Times New Roman" w:cs="Times New Roman"/>
           <w:sz w:val="24"/>
           <w:szCs w:val="24"/>
+          <w:highlight w:val="yellow"/>
         </w:rPr>
         <w:instrText>ADDIN CSL_CITATION {"citationItems":[{"id":"ITEM-1","itemData":{"abstract":"Four studies with 256 undergraduates showed that positive affect, induced in any of 3 ways, influenced categorization of either of 2 types of stimuli—words or colors. As reflected by performance on 2 types of tasks (rating and sorting), Ss in whom positive affect had been induced tended to create and use categories more inclusively than did Ss in a control condition. On one task, they tended to group more stimuli together, and on the other task they tended to rate more low-prototypic exemplars of a category as members of the category. Results are interpreted in terms of an influence of affect on cognitive organization or on processes that might influence cognitive organization. It is suggested that borderline effects of negative affect on categorization, obtained in 2 of the studies, might result from normal people's attempts to cope with negative affect. (32 ref) (PsycINFO Database Record (c) 2010 APA, all rights reserved)","author":[{"dropping-particle":"","family":"Scheil-Adlung","given":"X.","non-dropping-particle":"","parse-names":false,"suffix":""}],"id":"ITEM-1","issue":"47","issued":{"date-parts":[["2015"]]},"title":"ESS — Extension of Social Security Global evidence on inequities in rural health protection New data on rural deficits in health coverage for 174 countries INTERNATIONAL LABOUR OFFICE ii Global evidence on inequities in rural health protection","type":"article-journal"},"uris":["http://www.mendeley.com/documents/?uuid=96b06402-e9a2-4d4e-a526-072044e9b843"]}],"mendeley":{"formattedCitation":"[1]","plainTextFormattedCitation":"[1]","previouslyFormattedCitation":"[1]"},"properties":{"noteIndex":0},"schema":"https://github.com/citation-style-language/schema/raw/master/csl-citation.json"}</w:instrText>
       </w:r>
@@ -9676,6 +9743,7 @@
           <w:rFonts w:ascii="Times New Roman" w:hAnsi="Times New Roman" w:cs="Times New Roman"/>
           <w:sz w:val="24"/>
           <w:szCs w:val="24"/>
+          <w:highlight w:val="yellow"/>
         </w:rPr>
         <w:fldChar w:fldCharType="separate"/>
       </w:r>
@@ -9685,6 +9753,7 @@
           <w:noProof/>
           <w:sz w:val="24"/>
           <w:szCs w:val="24"/>
+          <w:highlight w:val="yellow"/>
         </w:rPr>
         <w:t>[1]</w:t>
       </w:r>
@@ -9693,6 +9762,7 @@
           <w:rFonts w:ascii="Times New Roman" w:hAnsi="Times New Roman" w:cs="Times New Roman"/>
           <w:sz w:val="24"/>
           <w:szCs w:val="24"/>
+          <w:highlight w:val="yellow"/>
         </w:rPr>
         <w:fldChar w:fldCharType="end"/>
       </w:r>
@@ -9701,6 +9771,7 @@
           <w:rFonts w:ascii="Times New Roman" w:hAnsi="Times New Roman" w:cs="Times New Roman"/>
           <w:sz w:val="24"/>
           <w:szCs w:val="24"/>
+          <w:highlight w:val="yellow"/>
         </w:rPr>
         <w:t>. En Asia, existen países donde el porcentaje de personas sin acceso a servicios básicos de salud duplica el porcentaje de personas sin acceso en el área urbana.</w:t>
       </w:r>
@@ -9715,17 +9786,6 @@
           <w:szCs w:val="24"/>
         </w:rPr>
       </w:pPr>
-    </w:p>
-    <w:p>
-      <w:pPr>
-        <w:spacing w:line="360" w:lineRule="auto"/>
-        <w:jc w:val="both"/>
-        <w:rPr>
-          <w:rFonts w:ascii="Times New Roman" w:hAnsi="Times New Roman" w:cs="Times New Roman"/>
-          <w:sz w:val="24"/>
-          <w:szCs w:val="24"/>
-        </w:rPr>
-      </w:pPr>
       <w:r>
         <w:rPr>
           <w:rFonts w:ascii="Times New Roman" w:hAnsi="Times New Roman" w:cs="Times New Roman"/>
@@ -9763,6 +9823,7 @@
           <w:rFonts w:ascii="Times New Roman" w:hAnsi="Times New Roman" w:cs="Times New Roman"/>
           <w:sz w:val="24"/>
           <w:szCs w:val="24"/>
+          <w:highlight w:val="red"/>
         </w:rPr>
         <w:t>X</w:t>
       </w:r>
@@ -9771,22 +9832,27 @@
           <w:rFonts w:ascii="Times New Roman" w:hAnsi="Times New Roman" w:cs="Times New Roman"/>
           <w:sz w:val="24"/>
           <w:szCs w:val="24"/>
+          <w:highlight w:val="red"/>
         </w:rPr>
         <w:t xml:space="preserve"> de </w:t>
       </w:r>
-      <w:r>
-        <w:rPr>
-          <w:rFonts w:ascii="Times New Roman" w:hAnsi="Times New Roman" w:cs="Times New Roman"/>
-          <w:sz w:val="24"/>
-          <w:szCs w:val="24"/>
+      <w:proofErr w:type="spellStart"/>
+      <w:r>
+        <w:rPr>
+          <w:rFonts w:ascii="Times New Roman" w:hAnsi="Times New Roman" w:cs="Times New Roman"/>
+          <w:sz w:val="24"/>
+          <w:szCs w:val="24"/>
+          <w:highlight w:val="red"/>
         </w:rPr>
         <w:t>xx</w:t>
       </w:r>
-      <w:r>
-        <w:rPr>
-          <w:rFonts w:ascii="Times New Roman" w:hAnsi="Times New Roman" w:cs="Times New Roman"/>
-          <w:sz w:val="24"/>
-          <w:szCs w:val="24"/>
+      <w:proofErr w:type="spellEnd"/>
+      <w:r>
+        <w:rPr>
+          <w:rFonts w:ascii="Times New Roman" w:hAnsi="Times New Roman" w:cs="Times New Roman"/>
+          <w:sz w:val="24"/>
+          <w:szCs w:val="24"/>
+          <w:highlight w:val="red"/>
         </w:rPr>
         <w:t xml:space="preserve"> del </w:t>
       </w:r>
@@ -9795,6 +9861,7 @@
           <w:rFonts w:ascii="Times New Roman" w:hAnsi="Times New Roman" w:cs="Times New Roman"/>
           <w:sz w:val="24"/>
           <w:szCs w:val="24"/>
+          <w:highlight w:val="red"/>
         </w:rPr>
         <w:t>XXXX</w:t>
       </w:r>
@@ -9956,15 +10023,7 @@
           <w:sz w:val="24"/>
           <w:szCs w:val="24"/>
         </w:rPr>
-        <w:t>ortodoncia</w:t>
-      </w:r>
-      <w:r>
-        <w:rPr>
-          <w:rFonts w:ascii="Times New Roman" w:hAnsi="Times New Roman" w:cs="Times New Roman"/>
-          <w:sz w:val="24"/>
-          <w:szCs w:val="24"/>
-        </w:rPr>
-        <w:t xml:space="preserve">, </w:t>
+        <w:t xml:space="preserve">ortodoncia, </w:t>
       </w:r>
       <w:r>
         <w:rPr>
@@ -9996,15 +10055,7 @@
           <w:sz w:val="24"/>
           <w:szCs w:val="24"/>
         </w:rPr>
-        <w:t xml:space="preserve">identificados </w:t>
-      </w:r>
-      <w:r>
-        <w:rPr>
-          <w:rFonts w:ascii="Times New Roman" w:hAnsi="Times New Roman" w:cs="Times New Roman"/>
-          <w:sz w:val="24"/>
-          <w:szCs w:val="24"/>
-        </w:rPr>
-        <w:t>fueron</w:t>
+        <w:t>identificados fueron</w:t>
       </w:r>
       <w:r>
         <w:rPr>
@@ -10372,23 +10423,7 @@
           <w:sz w:val="24"/>
           <w:szCs w:val="24"/>
         </w:rPr>
-        <w:t>l consultorio</w:t>
-      </w:r>
-      <w:r>
-        <w:rPr>
-          <w:rFonts w:ascii="Times New Roman" w:hAnsi="Times New Roman" w:cs="Times New Roman"/>
-          <w:sz w:val="24"/>
-          <w:szCs w:val="24"/>
-        </w:rPr>
-        <w:t xml:space="preserve"> dental </w:t>
-      </w:r>
-      <w:r>
-        <w:rPr>
-          <w:rFonts w:ascii="Times New Roman" w:hAnsi="Times New Roman" w:cs="Times New Roman"/>
-          <w:sz w:val="24"/>
-          <w:szCs w:val="24"/>
-        </w:rPr>
-        <w:t>tarda</w:t>
+        <w:t>l consultorio dental tarda</w:t>
       </w:r>
       <w:r>
         <w:rPr>
@@ -10404,15 +10439,15 @@
           <w:sz w:val="24"/>
           <w:szCs w:val="24"/>
         </w:rPr>
-        <w:t xml:space="preserve">de </w:t>
-      </w:r>
-      <w:r>
-        <w:rPr>
-          <w:rFonts w:ascii="Times New Roman" w:hAnsi="Times New Roman" w:cs="Times New Roman"/>
-          <w:sz w:val="24"/>
-          <w:szCs w:val="24"/>
-        </w:rPr>
-        <w:t>historial médico de los pacientes</w:t>
+        <w:t>de historial médico de los pacientes</w:t>
+      </w:r>
+      <w:r>
+        <w:rPr>
+          <w:rFonts w:ascii="Times New Roman" w:hAnsi="Times New Roman" w:cs="Times New Roman"/>
+          <w:sz w:val="24"/>
+          <w:szCs w:val="24"/>
+        </w:rPr>
+        <w:t>,</w:t>
       </w:r>
       <w:r>
         <w:rPr>
@@ -10428,15 +10463,7 @@
           <w:sz w:val="24"/>
           <w:szCs w:val="24"/>
         </w:rPr>
-        <w:t xml:space="preserve">almacenamiento </w:t>
-      </w:r>
-      <w:r>
-        <w:rPr>
-          <w:rFonts w:ascii="Times New Roman" w:hAnsi="Times New Roman" w:cs="Times New Roman"/>
-          <w:sz w:val="24"/>
-          <w:szCs w:val="24"/>
-        </w:rPr>
-        <w:t>de</w:t>
+        <w:t>almacenamiento de</w:t>
       </w:r>
       <w:r>
         <w:rPr>
@@ -10468,15 +10495,7 @@
           <w:sz w:val="24"/>
           <w:szCs w:val="24"/>
         </w:rPr>
-        <w:t xml:space="preserve">incluso </w:t>
-      </w:r>
-      <w:r>
-        <w:rPr>
-          <w:rFonts w:ascii="Times New Roman" w:hAnsi="Times New Roman" w:cs="Times New Roman"/>
-          <w:sz w:val="24"/>
-          <w:szCs w:val="24"/>
-        </w:rPr>
-        <w:t>con</w:t>
+        <w:t>incluso con</w:t>
       </w:r>
       <w:r>
         <w:rPr>
@@ -10492,15 +10511,7 @@
           <w:sz w:val="24"/>
           <w:szCs w:val="24"/>
         </w:rPr>
-        <w:t>causando</w:t>
-      </w:r>
-      <w:r>
-        <w:rPr>
-          <w:rFonts w:ascii="Times New Roman" w:hAnsi="Times New Roman" w:cs="Times New Roman"/>
-          <w:sz w:val="24"/>
-          <w:szCs w:val="24"/>
-        </w:rPr>
-        <w:t xml:space="preserve"> así</w:t>
+        <w:t>produciendo</w:t>
       </w:r>
       <w:r>
         <w:rPr>
@@ -10524,7 +10535,23 @@
           <w:sz w:val="24"/>
           <w:szCs w:val="24"/>
         </w:rPr>
-        <w:t xml:space="preserve"> de 4 a 7 minutos al momento de hacer o solicitar una búsqueda de dicha información</w:t>
+        <w:t xml:space="preserve"> de 4 a 7 minutos al momento de hacer o </w:t>
+      </w:r>
+      <w:r>
+        <w:rPr>
+          <w:rFonts w:ascii="Times New Roman" w:hAnsi="Times New Roman" w:cs="Times New Roman"/>
+          <w:sz w:val="24"/>
+          <w:szCs w:val="24"/>
+        </w:rPr>
+        <w:t>solicitar dicha</w:t>
+      </w:r>
+      <w:r>
+        <w:rPr>
+          <w:rFonts w:ascii="Times New Roman" w:hAnsi="Times New Roman" w:cs="Times New Roman"/>
+          <w:sz w:val="24"/>
+          <w:szCs w:val="24"/>
+        </w:rPr>
+        <w:t xml:space="preserve"> información</w:t>
       </w:r>
       <w:r>
         <w:rPr>
@@ -10633,31 +10660,55 @@
           <w:sz w:val="24"/>
           <w:szCs w:val="24"/>
         </w:rPr>
-        <w:t xml:space="preserve">; por </w:t>
-      </w:r>
-      <w:r>
-        <w:rPr>
-          <w:rFonts w:ascii="Times New Roman" w:hAnsi="Times New Roman" w:cs="Times New Roman"/>
-          <w:sz w:val="24"/>
-          <w:szCs w:val="24"/>
-        </w:rPr>
-        <w:t>lo consecuente</w:t>
-      </w:r>
-      <w:r>
-        <w:rPr>
-          <w:rFonts w:ascii="Times New Roman" w:hAnsi="Times New Roman" w:cs="Times New Roman"/>
-          <w:sz w:val="24"/>
-          <w:szCs w:val="24"/>
-        </w:rPr>
-        <w:t>, trae como resultado una tardanza de 5 minutos en la creación de reportes</w:t>
-      </w:r>
-      <w:r>
-        <w:rPr>
-          <w:rFonts w:ascii="Times New Roman" w:hAnsi="Times New Roman" w:cs="Times New Roman"/>
-          <w:sz w:val="24"/>
-          <w:szCs w:val="24"/>
-        </w:rPr>
-        <w:t xml:space="preserve"> de historial clínico</w:t>
+        <w:t xml:space="preserve">; </w:t>
+      </w:r>
+      <w:r>
+        <w:rPr>
+          <w:rFonts w:ascii="Times New Roman" w:hAnsi="Times New Roman" w:cs="Times New Roman"/>
+          <w:sz w:val="24"/>
+          <w:szCs w:val="24"/>
+        </w:rPr>
+        <w:t xml:space="preserve">causando un retraso </w:t>
+      </w:r>
+      <w:r>
+        <w:rPr>
+          <w:rFonts w:ascii="Times New Roman" w:hAnsi="Times New Roman" w:cs="Times New Roman"/>
+          <w:sz w:val="24"/>
+          <w:szCs w:val="24"/>
+        </w:rPr>
+        <w:t>de 5 minutos en la creación de reportes</w:t>
+      </w:r>
+      <w:r>
+        <w:rPr>
+          <w:rFonts w:ascii="Times New Roman" w:hAnsi="Times New Roman" w:cs="Times New Roman"/>
+          <w:sz w:val="24"/>
+          <w:szCs w:val="24"/>
+        </w:rPr>
+        <w:t xml:space="preserve"> de</w:t>
+      </w:r>
+      <w:r>
+        <w:rPr>
+          <w:rFonts w:ascii="Times New Roman" w:hAnsi="Times New Roman" w:cs="Times New Roman"/>
+          <w:sz w:val="24"/>
+          <w:szCs w:val="24"/>
+        </w:rPr>
+        <w:t>l</w:t>
+      </w:r>
+      <w:r>
+        <w:rPr>
+          <w:rFonts w:ascii="Times New Roman" w:hAnsi="Times New Roman" w:cs="Times New Roman"/>
+          <w:sz w:val="24"/>
+          <w:szCs w:val="24"/>
+        </w:rPr>
+        <w:t xml:space="preserve"> historial clínico</w:t>
+      </w:r>
+      <w:r>
+        <w:rPr>
+          <w:rFonts w:ascii="Times New Roman" w:hAnsi="Times New Roman" w:cs="Times New Roman"/>
+          <w:sz w:val="24"/>
+          <w:szCs w:val="24"/>
+        </w:rPr>
+        <w:t xml:space="preserve"> de un paciente</w:t>
       </w:r>
       <w:r>
         <w:rPr>
@@ -10713,15 +10764,7 @@
           <w:sz w:val="24"/>
           <w:szCs w:val="24"/>
         </w:rPr>
-        <w:t xml:space="preserve">problema </w:t>
-      </w:r>
-      <w:r>
-        <w:rPr>
-          <w:rFonts w:ascii="Times New Roman" w:hAnsi="Times New Roman" w:cs="Times New Roman"/>
-          <w:sz w:val="24"/>
-          <w:szCs w:val="24"/>
-        </w:rPr>
-        <w:t>en</w:t>
+        <w:t>problema en</w:t>
       </w:r>
       <w:r>
         <w:rPr>
@@ -10753,7 +10796,23 @@
           <w:sz w:val="24"/>
           <w:szCs w:val="24"/>
         </w:rPr>
-        <w:t xml:space="preserve">debido a que se genera una mala gestión de información de los pacientes trasmitiendo perdida de tiempo y molestia. </w:t>
+        <w:t>debido a que se genera una mala gestión de información de los pacientes trasmitiendo</w:t>
+      </w:r>
+      <w:r>
+        <w:rPr>
+          <w:rFonts w:ascii="Times New Roman" w:hAnsi="Times New Roman" w:cs="Times New Roman"/>
+          <w:sz w:val="24"/>
+          <w:szCs w:val="24"/>
+        </w:rPr>
+        <w:t xml:space="preserve"> incomodidad </w:t>
+      </w:r>
+      <w:r>
+        <w:rPr>
+          <w:rFonts w:ascii="Times New Roman" w:hAnsi="Times New Roman" w:cs="Times New Roman"/>
+          <w:sz w:val="24"/>
+          <w:szCs w:val="24"/>
+        </w:rPr>
+        <w:t xml:space="preserve">y molestia. </w:t>
       </w:r>
     </w:p>
     <w:p>
@@ -10777,7 +10836,23 @@
           <w:sz w:val="24"/>
           <w:szCs w:val="24"/>
         </w:rPr>
-        <w:t xml:space="preserve">Los pacientes están inconformes, por el hecho de la manera incorrecta de otorgar los horarios </w:t>
+        <w:t xml:space="preserve">Los pacientes están inconformes, por la manera incorrecta de </w:t>
+      </w:r>
+      <w:r>
+        <w:rPr>
+          <w:rFonts w:ascii="Times New Roman" w:hAnsi="Times New Roman" w:cs="Times New Roman"/>
+          <w:sz w:val="24"/>
+          <w:szCs w:val="24"/>
+        </w:rPr>
+        <w:t>disponer</w:t>
+      </w:r>
+      <w:r>
+        <w:rPr>
+          <w:rFonts w:ascii="Times New Roman" w:hAnsi="Times New Roman" w:cs="Times New Roman"/>
+          <w:sz w:val="24"/>
+          <w:szCs w:val="24"/>
+        </w:rPr>
+        <w:t xml:space="preserve"> los horarios </w:t>
       </w:r>
       <w:r>
         <w:rPr>
@@ -10817,7 +10892,55 @@
           <w:sz w:val="24"/>
           <w:szCs w:val="24"/>
         </w:rPr>
-        <w:t xml:space="preserve"> ocasiones existe un crucé de los mismos y no pueden ser atendidos en la hora prevista es por ello que existe el malestar y molestia de los pacientes. </w:t>
+        <w:t xml:space="preserve"> ocasiones existe </w:t>
+      </w:r>
+      <w:r>
+        <w:rPr>
+          <w:rFonts w:ascii="Times New Roman" w:hAnsi="Times New Roman" w:cs="Times New Roman"/>
+          <w:sz w:val="24"/>
+          <w:szCs w:val="24"/>
+        </w:rPr>
+        <w:t xml:space="preserve">confluencia </w:t>
+      </w:r>
+      <w:r>
+        <w:rPr>
+          <w:rFonts w:ascii="Times New Roman" w:hAnsi="Times New Roman" w:cs="Times New Roman"/>
+          <w:sz w:val="24"/>
+          <w:szCs w:val="24"/>
+        </w:rPr>
+        <w:t xml:space="preserve">de los mismos y no pueden ser atendidos en la hora prevista es por ello que existe el </w:t>
+      </w:r>
+      <w:r>
+        <w:rPr>
+          <w:rFonts w:ascii="Times New Roman" w:hAnsi="Times New Roman" w:cs="Times New Roman"/>
+          <w:sz w:val="24"/>
+          <w:szCs w:val="24"/>
+        </w:rPr>
+        <w:t xml:space="preserve">desazón </w:t>
+      </w:r>
+      <w:r>
+        <w:rPr>
+          <w:rFonts w:ascii="Times New Roman" w:hAnsi="Times New Roman" w:cs="Times New Roman"/>
+          <w:sz w:val="24"/>
+          <w:szCs w:val="24"/>
+        </w:rPr>
+        <w:t xml:space="preserve">y </w:t>
+      </w:r>
+      <w:r>
+        <w:rPr>
+          <w:rFonts w:ascii="Times New Roman" w:hAnsi="Times New Roman" w:cs="Times New Roman"/>
+          <w:sz w:val="24"/>
+          <w:szCs w:val="24"/>
+        </w:rPr>
+        <w:t>desagrado</w:t>
+      </w:r>
+      <w:r>
+        <w:rPr>
+          <w:rFonts w:ascii="Times New Roman" w:hAnsi="Times New Roman" w:cs="Times New Roman"/>
+          <w:sz w:val="24"/>
+          <w:szCs w:val="24"/>
+        </w:rPr>
+        <w:t xml:space="preserve"> de los pacientes. </w:t>
       </w:r>
     </w:p>
     <w:p>
@@ -10857,7 +10980,23 @@
           <w:sz w:val="24"/>
           <w:szCs w:val="24"/>
         </w:rPr>
-        <w:t>recopilada la información de los pacientes y creado su historial clínico son puestos y organizados en carpetas, genera</w:t>
+        <w:t xml:space="preserve">recopilada la información de los pacientes y creado su historial clínico son </w:t>
+      </w:r>
+      <w:r>
+        <w:rPr>
+          <w:rFonts w:ascii="Times New Roman" w:hAnsi="Times New Roman" w:cs="Times New Roman"/>
+          <w:sz w:val="24"/>
+          <w:szCs w:val="24"/>
+        </w:rPr>
+        <w:t>ubicados</w:t>
+      </w:r>
+      <w:r>
+        <w:rPr>
+          <w:rFonts w:ascii="Times New Roman" w:hAnsi="Times New Roman" w:cs="Times New Roman"/>
+          <w:sz w:val="24"/>
+          <w:szCs w:val="24"/>
+        </w:rPr>
+        <w:t xml:space="preserve"> y organizados en carpetas, genera</w:t>
       </w:r>
       <w:r>
         <w:rPr>
@@ -10867,24 +11006,14 @@
         </w:rPr>
         <w:t xml:space="preserve">ndo </w:t>
       </w:r>
-      <w:proofErr w:type="gramStart"/>
-      <w:r>
-        <w:rPr>
-          <w:rFonts w:ascii="Times New Roman" w:hAnsi="Times New Roman" w:cs="Times New Roman"/>
-          <w:sz w:val="24"/>
-          <w:szCs w:val="24"/>
-        </w:rPr>
-        <w:t xml:space="preserve">un </w:t>
-      </w:r>
-      <w:r>
-        <w:rPr>
-          <w:rFonts w:ascii="Times New Roman" w:hAnsi="Times New Roman" w:cs="Times New Roman"/>
-          <w:sz w:val="24"/>
-          <w:szCs w:val="24"/>
-        </w:rPr>
-        <w:t xml:space="preserve"> costo</w:t>
-      </w:r>
-      <w:proofErr w:type="gramEnd"/>
+      <w:r>
+        <w:rPr>
+          <w:rFonts w:ascii="Times New Roman" w:hAnsi="Times New Roman" w:cs="Times New Roman"/>
+          <w:sz w:val="24"/>
+          <w:szCs w:val="24"/>
+        </w:rPr>
+        <w:t>un costo</w:t>
+      </w:r>
       <w:r>
         <w:rPr>
           <w:rFonts w:ascii="Times New Roman" w:hAnsi="Times New Roman" w:cs="Times New Roman"/>
@@ -10899,15 +11028,15 @@
           <w:sz w:val="24"/>
           <w:szCs w:val="24"/>
         </w:rPr>
-        <w:t xml:space="preserve">de </w:t>
-      </w:r>
-      <w:r>
-        <w:rPr>
-          <w:rFonts w:ascii="Times New Roman" w:hAnsi="Times New Roman" w:cs="Times New Roman"/>
-          <w:sz w:val="24"/>
-          <w:szCs w:val="24"/>
-        </w:rPr>
-        <w:t>impresión de papel y por lo tanto gastos económicos para</w:t>
+        <w:t xml:space="preserve">en utilería de oficina </w:t>
+      </w:r>
+      <w:r>
+        <w:rPr>
+          <w:rFonts w:ascii="Times New Roman" w:hAnsi="Times New Roman" w:cs="Times New Roman"/>
+          <w:sz w:val="24"/>
+          <w:szCs w:val="24"/>
+        </w:rPr>
+        <w:t>y por lo tanto gastos económicos para</w:t>
       </w:r>
       <w:r>
         <w:rPr>
@@ -12946,8 +13075,18 @@
                 <w:sz w:val="24"/>
                 <w:szCs w:val="24"/>
               </w:rPr>
-              <w:t>Implementar el Framework Laravel de software libre en el proceso del desarrollo del Backend</w:t>
-            </w:r>
+              <w:t xml:space="preserve">Implementar el Framework Laravel de software libre en el proceso del desarrollo del </w:t>
+            </w:r>
+            <w:proofErr w:type="spellStart"/>
+            <w:r>
+              <w:rPr>
+                <w:rFonts w:ascii="Times New Roman" w:hAnsi="Times New Roman" w:cs="Times New Roman"/>
+                <w:sz w:val="24"/>
+                <w:szCs w:val="24"/>
+              </w:rPr>
+              <w:t>Backend</w:t>
+            </w:r>
+            <w:proofErr w:type="spellEnd"/>
             <w:r>
               <w:rPr>
                 <w:rFonts w:ascii="Times New Roman" w:hAnsi="Times New Roman" w:cs="Times New Roman"/>
@@ -12970,16 +13109,44 @@
                 <w:sz w:val="24"/>
                 <w:szCs w:val="24"/>
               </w:rPr>
-              <w:t>el Backend de</w:t>
-            </w:r>
-            <w:r>
-              <w:rPr>
-                <w:rFonts w:ascii="Times New Roman" w:hAnsi="Times New Roman" w:cs="Times New Roman"/>
-                <w:sz w:val="24"/>
-                <w:szCs w:val="24"/>
-              </w:rPr>
-              <w:t>l aplicativo móvil en Andorid</w:t>
-            </w:r>
+              <w:t xml:space="preserve">el </w:t>
+            </w:r>
+            <w:proofErr w:type="spellStart"/>
+            <w:r>
+              <w:rPr>
+                <w:rFonts w:ascii="Times New Roman" w:hAnsi="Times New Roman" w:cs="Times New Roman"/>
+                <w:sz w:val="24"/>
+                <w:szCs w:val="24"/>
+              </w:rPr>
+              <w:t>Backend</w:t>
+            </w:r>
+            <w:proofErr w:type="spellEnd"/>
+            <w:r>
+              <w:rPr>
+                <w:rFonts w:ascii="Times New Roman" w:hAnsi="Times New Roman" w:cs="Times New Roman"/>
+                <w:sz w:val="24"/>
+                <w:szCs w:val="24"/>
+              </w:rPr>
+              <w:t xml:space="preserve"> de</w:t>
+            </w:r>
+            <w:r>
+              <w:rPr>
+                <w:rFonts w:ascii="Times New Roman" w:hAnsi="Times New Roman" w:cs="Times New Roman"/>
+                <w:sz w:val="24"/>
+                <w:szCs w:val="24"/>
+              </w:rPr>
+              <w:t xml:space="preserve">l aplicativo móvil en </w:t>
+            </w:r>
+            <w:proofErr w:type="spellStart"/>
+            <w:r>
+              <w:rPr>
+                <w:rFonts w:ascii="Times New Roman" w:hAnsi="Times New Roman" w:cs="Times New Roman"/>
+                <w:sz w:val="24"/>
+                <w:szCs w:val="24"/>
+              </w:rPr>
+              <w:t>Andorid</w:t>
+            </w:r>
+            <w:proofErr w:type="spellEnd"/>
             <w:r>
               <w:rPr>
                 <w:rFonts w:ascii="Times New Roman" w:hAnsi="Times New Roman" w:cs="Times New Roman"/>
@@ -13012,6 +13179,7 @@
               </w:rPr>
               <w:t xml:space="preserve">Implementar la tecnología de </w:t>
             </w:r>
+            <w:proofErr w:type="spellStart"/>
             <w:r>
               <w:rPr>
                 <w:rFonts w:ascii="Times New Roman" w:hAnsi="Times New Roman" w:cs="Times New Roman"/>
@@ -13020,14 +13188,25 @@
               </w:rPr>
               <w:t>React</w:t>
             </w:r>
-            <w:r>
-              <w:rPr>
-                <w:rFonts w:ascii="Times New Roman" w:hAnsi="Times New Roman" w:cs="Times New Roman"/>
-                <w:sz w:val="24"/>
-                <w:szCs w:val="24"/>
-              </w:rPr>
-              <w:t xml:space="preserve"> en el proceso del desarrollo del FronEnd</w:t>
-            </w:r>
+            <w:proofErr w:type="spellEnd"/>
+            <w:r>
+              <w:rPr>
+                <w:rFonts w:ascii="Times New Roman" w:hAnsi="Times New Roman" w:cs="Times New Roman"/>
+                <w:sz w:val="24"/>
+                <w:szCs w:val="24"/>
+              </w:rPr>
+              <w:t xml:space="preserve"> en el proceso del desarrollo del </w:t>
+            </w:r>
+            <w:proofErr w:type="spellStart"/>
+            <w:r>
+              <w:rPr>
+                <w:rFonts w:ascii="Times New Roman" w:hAnsi="Times New Roman" w:cs="Times New Roman"/>
+                <w:sz w:val="24"/>
+                <w:szCs w:val="24"/>
+              </w:rPr>
+              <w:t>FronEnd</w:t>
+            </w:r>
+            <w:proofErr w:type="spellEnd"/>
             <w:r>
               <w:rPr>
                 <w:rFonts w:ascii="Times New Roman" w:hAnsi="Times New Roman" w:cs="Times New Roman"/>
@@ -13123,8 +13302,19 @@
                 <w:szCs w:val="24"/>
                 <w:lang w:val="es-EC"/>
               </w:rPr>
-              <w:t xml:space="preserve"> a nivel web y movil</w:t>
-            </w:r>
+              <w:t xml:space="preserve"> a nivel web y </w:t>
+            </w:r>
+            <w:proofErr w:type="spellStart"/>
+            <w:r>
+              <w:rPr>
+                <w:rFonts w:ascii="Times New Roman" w:hAnsi="Times New Roman" w:cs="Times New Roman"/>
+                <w:sz w:val="24"/>
+                <w:szCs w:val="24"/>
+                <w:lang w:val="es-EC"/>
+              </w:rPr>
+              <w:t>movil</w:t>
+            </w:r>
+            <w:proofErr w:type="spellEnd"/>
             <w:r>
               <w:rPr>
                 <w:rFonts w:ascii="Times New Roman" w:hAnsi="Times New Roman" w:cs="Times New Roman"/>
@@ -13158,7 +13348,27 @@
                 <w:szCs w:val="24"/>
                 <w:lang w:val="es-EC"/>
               </w:rPr>
-              <w:t>Interfaz grafica de usuario que soporta</w:t>
+              <w:t xml:space="preserve">Interfaz </w:t>
+            </w:r>
+            <w:proofErr w:type="spellStart"/>
+            <w:r>
+              <w:rPr>
+                <w:rFonts w:ascii="Times New Roman" w:hAnsi="Times New Roman" w:cs="Times New Roman"/>
+                <w:sz w:val="24"/>
+                <w:szCs w:val="24"/>
+                <w:lang w:val="es-EC"/>
+              </w:rPr>
+              <w:t>grafica</w:t>
+            </w:r>
+            <w:proofErr w:type="spellEnd"/>
+            <w:r>
+              <w:rPr>
+                <w:rFonts w:ascii="Times New Roman" w:hAnsi="Times New Roman" w:cs="Times New Roman"/>
+                <w:sz w:val="24"/>
+                <w:szCs w:val="24"/>
+                <w:lang w:val="es-EC"/>
+              </w:rPr>
+              <w:t xml:space="preserve"> de usuario que soporta</w:t>
             </w:r>
             <w:r>
               <w:rPr>
@@ -13295,7 +13505,27 @@
                 <w:szCs w:val="24"/>
                 <w:lang w:val="es-EC"/>
               </w:rPr>
-              <w:t>Implantación de los lenguajes React y XML en la lógica de negocio.</w:t>
+              <w:t xml:space="preserve">Implantación de los lenguajes </w:t>
+            </w:r>
+            <w:proofErr w:type="spellStart"/>
+            <w:r>
+              <w:rPr>
+                <w:rFonts w:ascii="Times New Roman" w:hAnsi="Times New Roman" w:cs="Times New Roman"/>
+                <w:sz w:val="24"/>
+                <w:szCs w:val="24"/>
+                <w:lang w:val="es-EC"/>
+              </w:rPr>
+              <w:t>React</w:t>
+            </w:r>
+            <w:proofErr w:type="spellEnd"/>
+            <w:r>
+              <w:rPr>
+                <w:rFonts w:ascii="Times New Roman" w:hAnsi="Times New Roman" w:cs="Times New Roman"/>
+                <w:sz w:val="24"/>
+                <w:szCs w:val="24"/>
+                <w:lang w:val="es-EC"/>
+              </w:rPr>
+              <w:t xml:space="preserve"> y XML en la lógica de negocio.</w:t>
             </w:r>
           </w:p>
           <w:p>
@@ -13748,7 +13978,107 @@
           <w:szCs w:val="24"/>
           <w:lang w:val="es-EC"/>
         </w:rPr>
-        <w:t xml:space="preserve"> es importante remitirse a sus antecedentes, que se vislumbran en la década de los años 60 del siglo xx, cuando surge su información Science en los estados unidos. Su primera definición aparece en las conferencias celebradas en 1961 y 1962, en el Georgia Institute of Technology.</w:t>
+        <w:t xml:space="preserve"> es importante remitirse a sus antecedentes, que se vislumbran en la década de los años 60 del siglo </w:t>
+      </w:r>
+      <w:proofErr w:type="spellStart"/>
+      <w:r>
+        <w:rPr>
+          <w:rFonts w:ascii="Times New Roman" w:hAnsi="Times New Roman" w:cs="Times New Roman"/>
+          <w:sz w:val="24"/>
+          <w:szCs w:val="24"/>
+          <w:lang w:val="es-EC"/>
+        </w:rPr>
+        <w:t>xx</w:t>
+      </w:r>
+      <w:proofErr w:type="spellEnd"/>
+      <w:r>
+        <w:rPr>
+          <w:rFonts w:ascii="Times New Roman" w:hAnsi="Times New Roman" w:cs="Times New Roman"/>
+          <w:sz w:val="24"/>
+          <w:szCs w:val="24"/>
+          <w:lang w:val="es-EC"/>
+        </w:rPr>
+        <w:t xml:space="preserve">, cuando surge su información </w:t>
+      </w:r>
+      <w:proofErr w:type="spellStart"/>
+      <w:r>
+        <w:rPr>
+          <w:rFonts w:ascii="Times New Roman" w:hAnsi="Times New Roman" w:cs="Times New Roman"/>
+          <w:sz w:val="24"/>
+          <w:szCs w:val="24"/>
+          <w:lang w:val="es-EC"/>
+        </w:rPr>
+        <w:t>Science</w:t>
+      </w:r>
+      <w:proofErr w:type="spellEnd"/>
+      <w:r>
+        <w:rPr>
+          <w:rFonts w:ascii="Times New Roman" w:hAnsi="Times New Roman" w:cs="Times New Roman"/>
+          <w:sz w:val="24"/>
+          <w:szCs w:val="24"/>
+          <w:lang w:val="es-EC"/>
+        </w:rPr>
+        <w:t xml:space="preserve"> en los estados unidos. Su primera definición aparece en las conferencias celebradas en 1961 y 1962, en el Georgia </w:t>
+      </w:r>
+      <w:proofErr w:type="spellStart"/>
+      <w:r>
+        <w:rPr>
+          <w:rFonts w:ascii="Times New Roman" w:hAnsi="Times New Roman" w:cs="Times New Roman"/>
+          <w:sz w:val="24"/>
+          <w:szCs w:val="24"/>
+          <w:lang w:val="es-EC"/>
+        </w:rPr>
+        <w:t>Institute</w:t>
+      </w:r>
+      <w:proofErr w:type="spellEnd"/>
+      <w:r>
+        <w:rPr>
+          <w:rFonts w:ascii="Times New Roman" w:hAnsi="Times New Roman" w:cs="Times New Roman"/>
+          <w:sz w:val="24"/>
+          <w:szCs w:val="24"/>
+          <w:lang w:val="es-EC"/>
+        </w:rPr>
+        <w:t xml:space="preserve"> </w:t>
+      </w:r>
+      <w:proofErr w:type="spellStart"/>
+      <w:r>
+        <w:rPr>
+          <w:rFonts w:ascii="Times New Roman" w:hAnsi="Times New Roman" w:cs="Times New Roman"/>
+          <w:sz w:val="24"/>
+          <w:szCs w:val="24"/>
+          <w:lang w:val="es-EC"/>
+        </w:rPr>
+        <w:t>of</w:t>
+      </w:r>
+      <w:proofErr w:type="spellEnd"/>
+      <w:r>
+        <w:rPr>
+          <w:rFonts w:ascii="Times New Roman" w:hAnsi="Times New Roman" w:cs="Times New Roman"/>
+          <w:sz w:val="24"/>
+          <w:szCs w:val="24"/>
+          <w:lang w:val="es-EC"/>
+        </w:rPr>
+        <w:t xml:space="preserve"> </w:t>
+      </w:r>
+      <w:proofErr w:type="spellStart"/>
+      <w:r>
+        <w:rPr>
+          <w:rFonts w:ascii="Times New Roman" w:hAnsi="Times New Roman" w:cs="Times New Roman"/>
+          <w:sz w:val="24"/>
+          <w:szCs w:val="24"/>
+          <w:lang w:val="es-EC"/>
+        </w:rPr>
+        <w:t>Technology</w:t>
+      </w:r>
+      <w:proofErr w:type="spellEnd"/>
+      <w:r>
+        <w:rPr>
+          <w:rFonts w:ascii="Times New Roman" w:hAnsi="Times New Roman" w:cs="Times New Roman"/>
+          <w:sz w:val="24"/>
+          <w:szCs w:val="24"/>
+          <w:lang w:val="es-EC"/>
+        </w:rPr>
+        <w:t>.</w:t>
       </w:r>
       <w:r>
         <w:rPr>
@@ -13788,7 +14118,27 @@
           <w:szCs w:val="24"/>
           <w:lang w:val="es-EC"/>
         </w:rPr>
-        <w:t xml:space="preserve">Este científico define la información Science como una: </w:t>
+        <w:t xml:space="preserve">Este científico define la información </w:t>
+      </w:r>
+      <w:proofErr w:type="spellStart"/>
+      <w:r>
+        <w:rPr>
+          <w:rFonts w:ascii="Times New Roman" w:hAnsi="Times New Roman" w:cs="Times New Roman"/>
+          <w:sz w:val="24"/>
+          <w:szCs w:val="24"/>
+          <w:lang w:val="es-EC"/>
+        </w:rPr>
+        <w:t>Science</w:t>
+      </w:r>
+      <w:proofErr w:type="spellEnd"/>
+      <w:r>
+        <w:rPr>
+          <w:rFonts w:ascii="Times New Roman" w:hAnsi="Times New Roman" w:cs="Times New Roman"/>
+          <w:sz w:val="24"/>
+          <w:szCs w:val="24"/>
+          <w:lang w:val="es-EC"/>
+        </w:rPr>
+        <w:t xml:space="preserve"> como una: </w:t>
       </w:r>
       <w:proofErr w:type="gramStart"/>
       <w:r>
@@ -13821,7 +14171,6 @@
           <w:id w:val="-1910215528"/>
           <w:citation/>
         </w:sdtPr>
-        <w:sdtEndPr/>
         <w:sdtContent>
           <w:r>
             <w:rPr>
@@ -13972,7 +14321,6 @@
           <w:id w:val="-1589920668"/>
           <w:citation/>
         </w:sdtPr>
-        <w:sdtEndPr/>
         <w:sdtContent>
           <w:r>
             <w:rPr>
@@ -14151,7 +14499,27 @@
           <w:szCs w:val="24"/>
           <w:lang w:val="es-EC"/>
         </w:rPr>
-        <w:t xml:space="preserve">a ido estructurado en una subdiciplina denominada gestión de la información paralelamente con la aparición y la constante evolución que ha tenido los sistemas de </w:t>
+        <w:t xml:space="preserve">a ido estructurado en una </w:t>
+      </w:r>
+      <w:proofErr w:type="spellStart"/>
+      <w:r>
+        <w:rPr>
+          <w:rFonts w:ascii="Times New Roman" w:hAnsi="Times New Roman" w:cs="Times New Roman"/>
+          <w:sz w:val="24"/>
+          <w:szCs w:val="24"/>
+          <w:lang w:val="es-EC"/>
+        </w:rPr>
+        <w:t>subdiciplina</w:t>
+      </w:r>
+      <w:proofErr w:type="spellEnd"/>
+      <w:r>
+        <w:rPr>
+          <w:rFonts w:ascii="Times New Roman" w:hAnsi="Times New Roman" w:cs="Times New Roman"/>
+          <w:sz w:val="24"/>
+          <w:szCs w:val="24"/>
+          <w:lang w:val="es-EC"/>
+        </w:rPr>
+        <w:t xml:space="preserve"> denominada gestión de la información paralelamente con la aparición y la constante evolución que ha tenido los sistemas de </w:t>
       </w:r>
       <w:r>
         <w:rPr>
@@ -14236,7 +14604,6 @@
           <w:id w:val="2088416544"/>
           <w:citation/>
         </w:sdtPr>
-        <w:sdtEndPr/>
         <w:sdtContent>
           <w:r>
             <w:rPr>
@@ -14369,7 +14736,6 @@
           <w:id w:val="1093514305"/>
           <w:citation/>
         </w:sdtPr>
-        <w:sdtEndPr/>
         <w:sdtContent>
           <w:r>
             <w:rPr>
@@ -14590,7 +14956,6 @@
           <w:id w:val="1492750358"/>
           <w:citation/>
         </w:sdtPr>
-        <w:sdtEndPr/>
         <w:sdtContent>
           <w:r>
             <w:rPr>
@@ -14861,7 +15226,6 @@
           <w:id w:val="954130983"/>
           <w:citation/>
         </w:sdtPr>
-        <w:sdtEndPr/>
         <w:sdtContent>
           <w:r>
             <w:rPr>
@@ -15012,6 +15376,7 @@
           <w:lang w:val="en-US"/>
         </w:rPr>
       </w:pPr>
+      <w:proofErr w:type="spellStart"/>
       <w:r>
         <w:rPr>
           <w:rFonts w:ascii="Times New Roman" w:hAnsi="Times New Roman" w:cs="Times New Roman"/>
@@ -15019,7 +15384,17 @@
           <w:szCs w:val="24"/>
           <w:lang w:val="en-US"/>
         </w:rPr>
-        <w:t>Programa MLS</w:t>
+        <w:t>Programa</w:t>
+      </w:r>
+      <w:proofErr w:type="spellEnd"/>
+      <w:r>
+        <w:rPr>
+          <w:rFonts w:ascii="Times New Roman" w:hAnsi="Times New Roman" w:cs="Times New Roman"/>
+          <w:sz w:val="24"/>
+          <w:szCs w:val="24"/>
+          <w:lang w:val="en-US"/>
+        </w:rPr>
+        <w:t xml:space="preserve"> MLS</w:t>
       </w:r>
     </w:p>
     <w:p>
@@ -15071,8 +15446,9 @@
           <w:szCs w:val="24"/>
           <w:lang w:val="en-US"/>
         </w:rPr>
-        <w:t>Hoja de cá</w:t>
-      </w:r>
+        <w:t xml:space="preserve">Hoja de </w:t>
+      </w:r>
+      <w:proofErr w:type="spellStart"/>
       <w:r>
         <w:rPr>
           <w:rFonts w:ascii="Times New Roman" w:hAnsi="Times New Roman" w:cs="Times New Roman"/>
@@ -15080,8 +15456,18 @@
           <w:szCs w:val="24"/>
           <w:lang w:val="en-US"/>
         </w:rPr>
+        <w:t>cá</w:t>
+      </w:r>
+      <w:r>
+        <w:rPr>
+          <w:rFonts w:ascii="Times New Roman" w:hAnsi="Times New Roman" w:cs="Times New Roman"/>
+          <w:sz w:val="24"/>
+          <w:szCs w:val="24"/>
+          <w:lang w:val="en-US"/>
+        </w:rPr>
         <w:t>lculo</w:t>
       </w:r>
+      <w:proofErr w:type="spellEnd"/>
     </w:p>
     <w:p>
       <w:pPr>
@@ -15439,7 +15825,6 @@
           <w:id w:val="-1479528980"/>
           <w:citation/>
         </w:sdtPr>
-        <w:sdtEndPr/>
         <w:sdtContent>
           <w:r>
             <w:rPr>
@@ -15528,7 +15913,27 @@
           <w:szCs w:val="24"/>
           <w:lang w:val="es-EC"/>
         </w:rPr>
-        <w:t xml:space="preserve">El desarrollo de las aplicaciones web disputan en el año 1995 cuando el programador Rasmus Lerdorf, puso a disposición el lenguaje PHP, con que todo el desarrollo de aplicaciones realmente desplego, meses más tarde Netscape permitió a loa programadores cambiar de forma dinámica el contenido de una página web que ha sido texto estático, en 1996 se lanzó un servicio de correo en línea que permite (por primera </w:t>
+        <w:t xml:space="preserve">El desarrollo de las aplicaciones web disputan en el año 1995 cuando el programador Rasmus Lerdorf, puso a disposición el lenguaje PHP, con que todo el desarrollo de aplicaciones realmente desplego, meses más tarde Netscape permitió a </w:t>
+      </w:r>
+      <w:proofErr w:type="spellStart"/>
+      <w:r>
+        <w:rPr>
+          <w:rFonts w:ascii="Times New Roman" w:hAnsi="Times New Roman" w:cs="Times New Roman"/>
+          <w:sz w:val="24"/>
+          <w:szCs w:val="24"/>
+          <w:lang w:val="es-EC"/>
+        </w:rPr>
+        <w:t>loa</w:t>
+      </w:r>
+      <w:proofErr w:type="spellEnd"/>
+      <w:r>
+        <w:rPr>
+          <w:rFonts w:ascii="Times New Roman" w:hAnsi="Times New Roman" w:cs="Times New Roman"/>
+          <w:sz w:val="24"/>
+          <w:szCs w:val="24"/>
+          <w:lang w:val="es-EC"/>
+        </w:rPr>
+        <w:t xml:space="preserve"> programadores cambiar de forma dinámica el contenido de una página web que ha sido texto estático, en 1996 se lanzó un servicio de correo en línea que permite (por primera </w:t>
       </w:r>
       <w:r>
         <w:rPr>
@@ -15569,7 +15974,6 @@
           <w:id w:val="-1659382023"/>
           <w:citation/>
         </w:sdtPr>
-        <w:sdtEndPr/>
         <w:sdtContent>
           <w:r>
             <w:rPr>
@@ -15741,7 +16145,6 @@
           <w:id w:val="-2099705408"/>
           <w:citation/>
         </w:sdtPr>
-        <w:sdtEndPr/>
         <w:sdtContent>
           <w:r>
             <w:rPr>
@@ -15831,7 +16234,6 @@
           <w:id w:val="1751855057"/>
           <w:citation/>
         </w:sdtPr>
-        <w:sdtEndPr/>
         <w:sdtContent>
           <w:r>
             <w:rPr>
@@ -16006,7 +16408,6 @@
           <w:id w:val="-1016612058"/>
           <w:citation/>
         </w:sdtPr>
-        <w:sdtEndPr/>
         <w:sdtContent>
           <w:r>
             <w:rPr>
@@ -16131,7 +16532,6 @@
           <w:id w:val="1550654109"/>
           <w:citation/>
         </w:sdtPr>
-        <w:sdtEndPr/>
         <w:sdtContent>
           <w:r>
             <w:rPr>
@@ -17248,7 +17648,6 @@
           <w:id w:val="873120134"/>
           <w:citation/>
         </w:sdtPr>
-        <w:sdtEndPr/>
         <w:sdtContent>
           <w:r>
             <w:rPr>
@@ -17399,7 +17798,6 @@
           <w:id w:val="1427072041"/>
           <w:citation/>
         </w:sdtPr>
-        <w:sdtEndPr/>
         <w:sdtContent>
           <w:r>
             <w:rPr>
@@ -17498,7 +17896,27 @@
           <w:szCs w:val="24"/>
           <w:lang w:val="es-EC"/>
         </w:rPr>
-        <w:t xml:space="preserve"> donde tenga su cuenta de usuario en el sistema esta aplicación esta orientado a los clientes para realizar su reserva dando solamente un clic.</w:t>
+        <w:t xml:space="preserve"> donde tenga su cuenta de usuario en el sistema esta aplicación </w:t>
+      </w:r>
+      <w:proofErr w:type="spellStart"/>
+      <w:r>
+        <w:rPr>
+          <w:rFonts w:ascii="Times New Roman" w:hAnsi="Times New Roman" w:cs="Times New Roman"/>
+          <w:sz w:val="24"/>
+          <w:szCs w:val="24"/>
+          <w:lang w:val="es-EC"/>
+        </w:rPr>
+        <w:t>esta</w:t>
+      </w:r>
+      <w:proofErr w:type="spellEnd"/>
+      <w:r>
+        <w:rPr>
+          <w:rFonts w:ascii="Times New Roman" w:hAnsi="Times New Roman" w:cs="Times New Roman"/>
+          <w:sz w:val="24"/>
+          <w:szCs w:val="24"/>
+          <w:lang w:val="es-EC"/>
+        </w:rPr>
+        <w:t xml:space="preserve"> orientado a los clientes para realizar su reserva dando solamente un clic.</w:t>
       </w:r>
       <w:r>
         <w:rPr>
@@ -17635,7 +18053,6 @@
           <w:id w:val="1132679427"/>
           <w:citation/>
         </w:sdtPr>
-        <w:sdtEndPr/>
         <w:sdtContent>
           <w:r>
             <w:rPr>
@@ -17794,7 +18211,67 @@
           <w:szCs w:val="24"/>
           <w:lang w:val="es-EC"/>
         </w:rPr>
-        <w:t>n la universidad nacional del centro del Perú escuela de posgrado se implementó las “metodologías ágiles en la implementación de una aplicación móvil para la gestión de citas en la clínica dental “perio dent”-huancayo”</w:t>
+        <w:t>n la universidad nacional del centro del Perú escuela de posgrado se implementó las “metodologías ágiles en la implementación de una aplicación móvil para la gestión de citas en la clínica dental “</w:t>
+      </w:r>
+      <w:proofErr w:type="spellStart"/>
+      <w:r>
+        <w:rPr>
+          <w:rFonts w:ascii="Times New Roman" w:hAnsi="Times New Roman" w:cs="Times New Roman"/>
+          <w:sz w:val="24"/>
+          <w:szCs w:val="24"/>
+          <w:lang w:val="es-EC"/>
+        </w:rPr>
+        <w:t>perio</w:t>
+      </w:r>
+      <w:proofErr w:type="spellEnd"/>
+      <w:r>
+        <w:rPr>
+          <w:rFonts w:ascii="Times New Roman" w:hAnsi="Times New Roman" w:cs="Times New Roman"/>
+          <w:sz w:val="24"/>
+          <w:szCs w:val="24"/>
+          <w:lang w:val="es-EC"/>
+        </w:rPr>
+        <w:t xml:space="preserve"> </w:t>
+      </w:r>
+      <w:proofErr w:type="spellStart"/>
+      <w:r>
+        <w:rPr>
+          <w:rFonts w:ascii="Times New Roman" w:hAnsi="Times New Roman" w:cs="Times New Roman"/>
+          <w:sz w:val="24"/>
+          <w:szCs w:val="24"/>
+          <w:lang w:val="es-EC"/>
+        </w:rPr>
+        <w:t>dent</w:t>
+      </w:r>
+      <w:proofErr w:type="spellEnd"/>
+      <w:r>
+        <w:rPr>
+          <w:rFonts w:ascii="Times New Roman" w:hAnsi="Times New Roman" w:cs="Times New Roman"/>
+          <w:sz w:val="24"/>
+          <w:szCs w:val="24"/>
+          <w:lang w:val="es-EC"/>
+        </w:rPr>
+        <w:t>”-</w:t>
+      </w:r>
+      <w:proofErr w:type="spellStart"/>
+      <w:r>
+        <w:rPr>
+          <w:rFonts w:ascii="Times New Roman" w:hAnsi="Times New Roman" w:cs="Times New Roman"/>
+          <w:sz w:val="24"/>
+          <w:szCs w:val="24"/>
+          <w:lang w:val="es-EC"/>
+        </w:rPr>
+        <w:t>huancayo</w:t>
+      </w:r>
+      <w:proofErr w:type="spellEnd"/>
+      <w:r>
+        <w:rPr>
+          <w:rFonts w:ascii="Times New Roman" w:hAnsi="Times New Roman" w:cs="Times New Roman"/>
+          <w:sz w:val="24"/>
+          <w:szCs w:val="24"/>
+          <w:lang w:val="es-EC"/>
+        </w:rPr>
+        <w:t>”</w:t>
       </w:r>
       <w:r>
         <w:rPr>
@@ -17928,7 +18405,6 @@
           <w:id w:val="431324652"/>
           <w:citation/>
         </w:sdtPr>
-        <w:sdtEndPr/>
         <w:sdtContent>
           <w:r>
             <w:rPr>
@@ -18389,7 +18865,6 @@
           <w:id w:val="1864632845"/>
           <w:citation/>
         </w:sdtPr>
-        <w:sdtEndPr/>
         <w:sdtContent>
           <w:r>
             <w:rPr>
@@ -18548,7 +19023,27 @@
           <w:szCs w:val="24"/>
           <w:lang w:val="es-EC"/>
         </w:rPr>
-        <w:t xml:space="preserve"> de aplicaciones web progresivas (pwa) en dispositivos móviles (</w:t>
+        <w:t xml:space="preserve"> de aplicaciones web progresivas (</w:t>
+      </w:r>
+      <w:proofErr w:type="spellStart"/>
+      <w:r>
+        <w:rPr>
+          <w:rFonts w:ascii="Times New Roman" w:hAnsi="Times New Roman" w:cs="Times New Roman"/>
+          <w:sz w:val="24"/>
+          <w:szCs w:val="24"/>
+          <w:lang w:val="es-EC"/>
+        </w:rPr>
+        <w:t>pwa</w:t>
+      </w:r>
+      <w:proofErr w:type="spellEnd"/>
+      <w:r>
+        <w:rPr>
+          <w:rFonts w:ascii="Times New Roman" w:hAnsi="Times New Roman" w:cs="Times New Roman"/>
+          <w:sz w:val="24"/>
+          <w:szCs w:val="24"/>
+          <w:lang w:val="es-EC"/>
+        </w:rPr>
+        <w:t>) en dispositivos móviles (</w:t>
       </w:r>
       <w:r>
         <w:rPr>
@@ -18633,7 +19128,6 @@
           <w:id w:val="-1841696244"/>
           <w:citation/>
         </w:sdtPr>
-        <w:sdtEndPr/>
         <w:sdtContent>
           <w:r>
             <w:rPr>
@@ -18828,7 +19322,6 @@
           <w:id w:val="1950512050"/>
           <w:citation/>
         </w:sdtPr>
-        <w:sdtEndPr/>
         <w:sdtContent>
           <w:r>
             <w:rPr>
@@ -18929,7 +19422,6 @@
           <w:id w:val="-1696080081"/>
           <w:citation/>
         </w:sdtPr>
-        <w:sdtEndPr/>
         <w:sdtContent>
           <w:r>
             <w:rPr>
@@ -19110,7 +19602,6 @@
           <w:id w:val="-19163367"/>
           <w:citation/>
         </w:sdtPr>
-        <w:sdtEndPr/>
         <w:sdtContent>
           <w:r>
             <w:rPr>
@@ -19259,7 +19750,6 @@
           <w:id w:val="-609591000"/>
           <w:citation/>
         </w:sdtPr>
-        <w:sdtEndPr/>
         <w:sdtContent>
           <w:r>
             <w:rPr>
@@ -19533,7 +20023,27 @@
           <w:szCs w:val="24"/>
           <w:lang w:val="es-EC"/>
         </w:rPr>
-        <w:t>PHP es un lenguaje interpretado de lado del servidor que surge dentro de la corriente denominada código abierto (open sourse).</w:t>
+        <w:t xml:space="preserve">PHP es un lenguaje interpretado de lado del servidor que surge dentro de la corriente denominada código abierto (open </w:t>
+      </w:r>
+      <w:proofErr w:type="spellStart"/>
+      <w:r>
+        <w:rPr>
+          <w:rFonts w:ascii="Times New Roman" w:hAnsi="Times New Roman" w:cs="Times New Roman"/>
+          <w:sz w:val="24"/>
+          <w:szCs w:val="24"/>
+          <w:lang w:val="es-EC"/>
+        </w:rPr>
+        <w:t>sourse</w:t>
+      </w:r>
+      <w:proofErr w:type="spellEnd"/>
+      <w:r>
+        <w:rPr>
+          <w:rFonts w:ascii="Times New Roman" w:hAnsi="Times New Roman" w:cs="Times New Roman"/>
+          <w:sz w:val="24"/>
+          <w:szCs w:val="24"/>
+          <w:lang w:val="es-EC"/>
+        </w:rPr>
+        <w:t>).</w:t>
       </w:r>
       <w:r>
         <w:rPr>
@@ -19555,7 +20065,6 @@
           <w:id w:val="731517865"/>
           <w:citation/>
         </w:sdtPr>
-        <w:sdtEndPr/>
         <w:sdtContent>
           <w:r>
             <w:rPr>
@@ -19686,7 +20195,6 @@
           <w:id w:val="-2035028645"/>
           <w:citation/>
         </w:sdtPr>
-        <w:sdtEndPr/>
         <w:sdtContent>
           <w:r>
             <w:rPr>
@@ -19835,8 +20343,69 @@
           <w:szCs w:val="24"/>
           <w:lang w:val="es-EC"/>
         </w:rPr>
-        <w:t>HTML (Hyper Text Markup Language) es un lenguaje muy sencillo que permite describir hipertextos, es decir, textos presentados de forma estructurada y agradable, con enlaces (</w:t>
-      </w:r>
+        <w:t>HTML (</w:t>
+      </w:r>
+      <w:proofErr w:type="spellStart"/>
+      <w:r>
+        <w:rPr>
+          <w:rFonts w:ascii="Times New Roman" w:hAnsi="Times New Roman" w:cs="Times New Roman"/>
+          <w:sz w:val="24"/>
+          <w:szCs w:val="24"/>
+          <w:lang w:val="es-EC"/>
+        </w:rPr>
+        <w:t>Hyper</w:t>
+      </w:r>
+      <w:proofErr w:type="spellEnd"/>
+      <w:r>
+        <w:rPr>
+          <w:rFonts w:ascii="Times New Roman" w:hAnsi="Times New Roman" w:cs="Times New Roman"/>
+          <w:sz w:val="24"/>
+          <w:szCs w:val="24"/>
+          <w:lang w:val="es-EC"/>
+        </w:rPr>
+        <w:t xml:space="preserve"> Text </w:t>
+      </w:r>
+      <w:proofErr w:type="spellStart"/>
+      <w:r>
+        <w:rPr>
+          <w:rFonts w:ascii="Times New Roman" w:hAnsi="Times New Roman" w:cs="Times New Roman"/>
+          <w:sz w:val="24"/>
+          <w:szCs w:val="24"/>
+          <w:lang w:val="es-EC"/>
+        </w:rPr>
+        <w:t>Markup</w:t>
+      </w:r>
+      <w:proofErr w:type="spellEnd"/>
+      <w:r>
+        <w:rPr>
+          <w:rFonts w:ascii="Times New Roman" w:hAnsi="Times New Roman" w:cs="Times New Roman"/>
+          <w:sz w:val="24"/>
+          <w:szCs w:val="24"/>
+          <w:lang w:val="es-EC"/>
+        </w:rPr>
+        <w:t xml:space="preserve"> </w:t>
+      </w:r>
+      <w:proofErr w:type="spellStart"/>
+      <w:r>
+        <w:rPr>
+          <w:rFonts w:ascii="Times New Roman" w:hAnsi="Times New Roman" w:cs="Times New Roman"/>
+          <w:sz w:val="24"/>
+          <w:szCs w:val="24"/>
+          <w:lang w:val="es-EC"/>
+        </w:rPr>
+        <w:t>Language</w:t>
+      </w:r>
+      <w:proofErr w:type="spellEnd"/>
+      <w:r>
+        <w:rPr>
+          <w:rFonts w:ascii="Times New Roman" w:hAnsi="Times New Roman" w:cs="Times New Roman"/>
+          <w:sz w:val="24"/>
+          <w:szCs w:val="24"/>
+          <w:lang w:val="es-EC"/>
+        </w:rPr>
+        <w:t>) es un lenguaje muy sencillo que permite describir hipertextos, es decir, textos presentados de forma estructurada y agradable, con enlaces (</w:t>
+      </w:r>
+      <w:proofErr w:type="spellStart"/>
       <w:r>
         <w:rPr>
           <w:rFonts w:ascii="Times New Roman" w:hAnsi="Times New Roman" w:cs="Times New Roman"/>
@@ -19846,6 +20415,7 @@
         </w:rPr>
         <w:t>Hyperlinks</w:t>
       </w:r>
+      <w:proofErr w:type="spellEnd"/>
       <w:r>
         <w:rPr>
           <w:rFonts w:ascii="Times New Roman" w:hAnsi="Times New Roman" w:cs="Times New Roman"/>
@@ -19903,7 +20473,6 @@
           <w:id w:val="1729728939"/>
           <w:citation/>
         </w:sdtPr>
-        <w:sdtEndPr/>
         <w:sdtContent>
           <w:r>
             <w:rPr>
@@ -19995,7 +20564,6 @@
           <w:id w:val="-1740936879"/>
           <w:citation/>
         </w:sdtPr>
-        <w:sdtEndPr/>
         <w:sdtContent>
           <w:r>
             <w:rPr>
@@ -20186,7 +20754,6 @@
           <w:id w:val="2089024811"/>
           <w:citation/>
         </w:sdtPr>
-        <w:sdtEndPr/>
         <w:sdtContent>
           <w:r>
             <w:rPr>
@@ -20305,7 +20872,6 @@
           <w:id w:val="1411425409"/>
           <w:citation/>
         </w:sdtPr>
-        <w:sdtEndPr/>
         <w:sdtContent>
           <w:r>
             <w:rPr>
@@ -20553,7 +21119,6 @@
           <w:id w:val="1864327270"/>
           <w:citation/>
         </w:sdtPr>
-        <w:sdtEndPr/>
         <w:sdtContent>
           <w:r>
             <w:rPr>
@@ -20645,7 +21210,6 @@
           <w:id w:val="-103343592"/>
           <w:citation/>
         </w:sdtPr>
-        <w:sdtEndPr/>
         <w:sdtContent>
           <w:r>
             <w:rPr>
@@ -20812,7 +21376,47 @@
           <w:szCs w:val="24"/>
           <w:lang w:val="es-EC"/>
         </w:rPr>
-        <w:t xml:space="preserve"> es un framework constituido para archivo CSS, archivos con tipos de letras (fonts) y archivos JavaScript que facilitan la creación de sitios web responsivos e interactivos que se adapten a los distintos tamaños del dispositivo.</w:t>
+        <w:t xml:space="preserve"> es un </w:t>
+      </w:r>
+      <w:proofErr w:type="spellStart"/>
+      <w:r>
+        <w:rPr>
+          <w:rFonts w:ascii="Times New Roman" w:hAnsi="Times New Roman" w:cs="Times New Roman"/>
+          <w:sz w:val="24"/>
+          <w:szCs w:val="24"/>
+          <w:lang w:val="es-EC"/>
+        </w:rPr>
+        <w:t>framework</w:t>
+      </w:r>
+      <w:proofErr w:type="spellEnd"/>
+      <w:r>
+        <w:rPr>
+          <w:rFonts w:ascii="Times New Roman" w:hAnsi="Times New Roman" w:cs="Times New Roman"/>
+          <w:sz w:val="24"/>
+          <w:szCs w:val="24"/>
+          <w:lang w:val="es-EC"/>
+        </w:rPr>
+        <w:t xml:space="preserve"> constituido para archivo CSS, archivos con tipos de letras (</w:t>
+      </w:r>
+      <w:proofErr w:type="spellStart"/>
+      <w:r>
+        <w:rPr>
+          <w:rFonts w:ascii="Times New Roman" w:hAnsi="Times New Roman" w:cs="Times New Roman"/>
+          <w:sz w:val="24"/>
+          <w:szCs w:val="24"/>
+          <w:lang w:val="es-EC"/>
+        </w:rPr>
+        <w:t>fonts</w:t>
+      </w:r>
+      <w:proofErr w:type="spellEnd"/>
+      <w:r>
+        <w:rPr>
+          <w:rFonts w:ascii="Times New Roman" w:hAnsi="Times New Roman" w:cs="Times New Roman"/>
+          <w:sz w:val="24"/>
+          <w:szCs w:val="24"/>
+          <w:lang w:val="es-EC"/>
+        </w:rPr>
+        <w:t>) y archivos JavaScript que facilitan la creación de sitios web responsivos e interactivos que se adapten a los distintos tamaños del dispositivo.</w:t>
       </w:r>
       <w:sdt>
         <w:sdtPr>
@@ -20825,7 +21429,6 @@
           <w:id w:val="1556346803"/>
           <w:citation/>
         </w:sdtPr>
-        <w:sdtEndPr/>
         <w:sdtContent>
           <w:r>
             <w:rPr>
@@ -20904,7 +21507,27 @@
           <w:szCs w:val="24"/>
           <w:lang w:val="es-EC"/>
         </w:rPr>
-        <w:t xml:space="preserve">Bootstrap es un marco que utiliza HTML, CSS Y JavaScripts para el diseño web. Es compactible con todos los principales navegadores </w:t>
+        <w:t xml:space="preserve">Bootstrap es un marco que utiliza HTML, CSS Y </w:t>
+      </w:r>
+      <w:proofErr w:type="spellStart"/>
+      <w:r>
+        <w:rPr>
+          <w:rFonts w:ascii="Times New Roman" w:hAnsi="Times New Roman" w:cs="Times New Roman"/>
+          <w:sz w:val="24"/>
+          <w:szCs w:val="24"/>
+          <w:lang w:val="es-EC"/>
+        </w:rPr>
+        <w:t>JavaScripts</w:t>
+      </w:r>
+      <w:proofErr w:type="spellEnd"/>
+      <w:r>
+        <w:rPr>
+          <w:rFonts w:ascii="Times New Roman" w:hAnsi="Times New Roman" w:cs="Times New Roman"/>
+          <w:sz w:val="24"/>
+          <w:szCs w:val="24"/>
+          <w:lang w:val="es-EC"/>
+        </w:rPr>
+        <w:t xml:space="preserve"> para el diseño web. Es compactible con todos los principales navegadores </w:t>
       </w:r>
       <w:r>
         <w:rPr>
@@ -20946,7 +21569,6 @@
           <w:id w:val="-1181504702"/>
           <w:citation/>
         </w:sdtPr>
-        <w:sdtEndPr/>
         <w:sdtContent>
           <w:r>
             <w:rPr>
@@ -21034,7 +21656,47 @@
           <w:szCs w:val="24"/>
           <w:lang w:val="es-EC"/>
         </w:rPr>
-        <w:t xml:space="preserve">Bootstrap es un framework que facilita a la creación de sitios web amigables es utilizado en HTML, CSS Y JavaScript este framework es también utilizado en los diferentes navegadores actuales </w:t>
+        <w:t xml:space="preserve">Bootstrap es un </w:t>
+      </w:r>
+      <w:proofErr w:type="spellStart"/>
+      <w:r>
+        <w:rPr>
+          <w:rFonts w:ascii="Times New Roman" w:hAnsi="Times New Roman" w:cs="Times New Roman"/>
+          <w:sz w:val="24"/>
+          <w:szCs w:val="24"/>
+          <w:lang w:val="es-EC"/>
+        </w:rPr>
+        <w:t>framework</w:t>
+      </w:r>
+      <w:proofErr w:type="spellEnd"/>
+      <w:r>
+        <w:rPr>
+          <w:rFonts w:ascii="Times New Roman" w:hAnsi="Times New Roman" w:cs="Times New Roman"/>
+          <w:sz w:val="24"/>
+          <w:szCs w:val="24"/>
+          <w:lang w:val="es-EC"/>
+        </w:rPr>
+        <w:t xml:space="preserve"> que facilita a la creación de sitios web amigables es utilizado en HTML, CSS Y JavaScript este </w:t>
+      </w:r>
+      <w:proofErr w:type="spellStart"/>
+      <w:r>
+        <w:rPr>
+          <w:rFonts w:ascii="Times New Roman" w:hAnsi="Times New Roman" w:cs="Times New Roman"/>
+          <w:sz w:val="24"/>
+          <w:szCs w:val="24"/>
+          <w:lang w:val="es-EC"/>
+        </w:rPr>
+        <w:t>framework</w:t>
+      </w:r>
+      <w:proofErr w:type="spellEnd"/>
+      <w:r>
+        <w:rPr>
+          <w:rFonts w:ascii="Times New Roman" w:hAnsi="Times New Roman" w:cs="Times New Roman"/>
+          <w:sz w:val="24"/>
+          <w:szCs w:val="24"/>
+          <w:lang w:val="es-EC"/>
+        </w:rPr>
+        <w:t xml:space="preserve"> es también utilizado en los diferentes navegadores actuales </w:t>
       </w:r>
       <w:proofErr w:type="gramStart"/>
       <w:r>
@@ -21430,7 +22092,6 @@
           <w:id w:val="1190727261"/>
           <w:citation/>
         </w:sdtPr>
-        <w:sdtEndPr/>
         <w:sdtContent>
           <w:r>
             <w:rPr>
@@ -21529,7 +22190,27 @@
           <w:szCs w:val="24"/>
           <w:lang w:val="es-EC"/>
         </w:rPr>
-        <w:t xml:space="preserve"> foundation (ASF). Es un servidor estable, eficiente, extensible y multiplataforma.</w:t>
+        <w:t xml:space="preserve"> </w:t>
+      </w:r>
+      <w:proofErr w:type="spellStart"/>
+      <w:r>
+        <w:rPr>
+          <w:rFonts w:ascii="Times New Roman" w:hAnsi="Times New Roman" w:cs="Times New Roman"/>
+          <w:sz w:val="24"/>
+          <w:szCs w:val="24"/>
+          <w:lang w:val="es-EC"/>
+        </w:rPr>
+        <w:t>foundation</w:t>
+      </w:r>
+      <w:proofErr w:type="spellEnd"/>
+      <w:r>
+        <w:rPr>
+          <w:rFonts w:ascii="Times New Roman" w:hAnsi="Times New Roman" w:cs="Times New Roman"/>
+          <w:sz w:val="24"/>
+          <w:szCs w:val="24"/>
+          <w:lang w:val="es-EC"/>
+        </w:rPr>
+        <w:t xml:space="preserve"> (ASF). Es un servidor estable, eficiente, extensible y multiplataforma.</w:t>
       </w:r>
       <w:sdt>
         <w:sdtPr>
@@ -21542,7 +22223,6 @@
           <w:id w:val="2129744496"/>
           <w:citation/>
         </w:sdtPr>
-        <w:sdtEndPr/>
         <w:sdtContent>
           <w:r>
             <w:rPr>
@@ -21635,7 +22315,6 @@
           <w:id w:val="1321473086"/>
           <w:citation/>
         </w:sdtPr>
-        <w:sdtEndPr/>
         <w:sdtContent>
           <w:r>
             <w:rPr>
@@ -21779,7 +22458,6 @@
           <w:id w:val="-460108888"/>
           <w:citation/>
         </w:sdtPr>
-        <w:sdtEndPr/>
         <w:sdtContent>
           <w:r>
             <w:rPr>
@@ -21976,7 +22654,6 @@
           <w:id w:val="1108236048"/>
           <w:citation/>
         </w:sdtPr>
-        <w:sdtEndPr/>
         <w:sdtContent>
           <w:r>
             <w:rPr>
@@ -22055,16 +22732,56 @@
           <w:szCs w:val="24"/>
           <w:lang w:val="es-EC"/>
         </w:rPr>
-        <w:t xml:space="preserve">Es así como Android studio a evolucionada en los últimos años donde antes era solo para hacer llamadas hoy en día se puede hacer diferentes actividades desde un teléfono móvil inteligente. </w:t>
-      </w:r>
-      <w:r>
-        <w:rPr>
-          <w:rFonts w:ascii="Times New Roman" w:hAnsi="Times New Roman" w:cs="Times New Roman"/>
-          <w:sz w:val="24"/>
-          <w:szCs w:val="24"/>
-          <w:lang w:val="es-EC"/>
-        </w:rPr>
-        <w:t>Android studio es un sistema operativo de código abierto y gratuito</w:t>
+        <w:t xml:space="preserve">Es así como Android </w:t>
+      </w:r>
+      <w:proofErr w:type="spellStart"/>
+      <w:r>
+        <w:rPr>
+          <w:rFonts w:ascii="Times New Roman" w:hAnsi="Times New Roman" w:cs="Times New Roman"/>
+          <w:sz w:val="24"/>
+          <w:szCs w:val="24"/>
+          <w:lang w:val="es-EC"/>
+        </w:rPr>
+        <w:t>studio</w:t>
+      </w:r>
+      <w:proofErr w:type="spellEnd"/>
+      <w:r>
+        <w:rPr>
+          <w:rFonts w:ascii="Times New Roman" w:hAnsi="Times New Roman" w:cs="Times New Roman"/>
+          <w:sz w:val="24"/>
+          <w:szCs w:val="24"/>
+          <w:lang w:val="es-EC"/>
+        </w:rPr>
+        <w:t xml:space="preserve"> a evolucionada en los últimos años donde antes era solo para hacer llamadas hoy en día se puede hacer diferentes actividades desde un teléfono móvil inteligente. </w:t>
+      </w:r>
+      <w:r>
+        <w:rPr>
+          <w:rFonts w:ascii="Times New Roman" w:hAnsi="Times New Roman" w:cs="Times New Roman"/>
+          <w:sz w:val="24"/>
+          <w:szCs w:val="24"/>
+          <w:lang w:val="es-EC"/>
+        </w:rPr>
+        <w:t xml:space="preserve">Android </w:t>
+      </w:r>
+      <w:proofErr w:type="spellStart"/>
+      <w:r>
+        <w:rPr>
+          <w:rFonts w:ascii="Times New Roman" w:hAnsi="Times New Roman" w:cs="Times New Roman"/>
+          <w:sz w:val="24"/>
+          <w:szCs w:val="24"/>
+          <w:lang w:val="es-EC"/>
+        </w:rPr>
+        <w:t>studio</w:t>
+      </w:r>
+      <w:proofErr w:type="spellEnd"/>
+      <w:r>
+        <w:rPr>
+          <w:rFonts w:ascii="Times New Roman" w:hAnsi="Times New Roman" w:cs="Times New Roman"/>
+          <w:sz w:val="24"/>
+          <w:szCs w:val="24"/>
+          <w:lang w:val="es-EC"/>
+        </w:rPr>
+        <w:t xml:space="preserve"> es un sistema operativo de código abierto y gratuito</w:t>
       </w:r>
       <w:r>
         <w:rPr>
@@ -22082,7 +22799,27 @@
           <w:szCs w:val="24"/>
           <w:lang w:val="es-EC"/>
         </w:rPr>
-        <w:t xml:space="preserve"> para dispositivos móviles como tabletas televisores, minis ordenadores, Android studio está desarrollado principalmente para java</w:t>
+        <w:t xml:space="preserve"> para dispositivos móviles como tabletas televisores, minis ordenadores, Android </w:t>
+      </w:r>
+      <w:proofErr w:type="spellStart"/>
+      <w:r>
+        <w:rPr>
+          <w:rFonts w:ascii="Times New Roman" w:hAnsi="Times New Roman" w:cs="Times New Roman"/>
+          <w:sz w:val="24"/>
+          <w:szCs w:val="24"/>
+          <w:lang w:val="es-EC"/>
+        </w:rPr>
+        <w:t>studio</w:t>
+      </w:r>
+      <w:proofErr w:type="spellEnd"/>
+      <w:r>
+        <w:rPr>
+          <w:rFonts w:ascii="Times New Roman" w:hAnsi="Times New Roman" w:cs="Times New Roman"/>
+          <w:sz w:val="24"/>
+          <w:szCs w:val="24"/>
+          <w:lang w:val="es-EC"/>
+        </w:rPr>
+        <w:t xml:space="preserve"> está desarrollado principalmente para java</w:t>
       </w:r>
       <w:r>
         <w:rPr>
@@ -22112,7 +22849,47 @@
           <w:szCs w:val="24"/>
           <w:lang w:val="es-EC"/>
         </w:rPr>
-        <w:t xml:space="preserve">Las estructuras del sistema operativo Android se compone de aplicaciones ejecutadas en el marco de trabajo java de aplicaciones orientadas a objetos. Las aplicaciones de ejecutaban en una máquina virtual Dalvik compiladas en tiempo de ejecución, hasta la versión 5.0, que se cambia en entorno Android Rutine, Android se compone de Aplicaciones, Marco de trabajo de las aplicaciones, </w:t>
+        <w:t xml:space="preserve">Las estructuras del sistema operativo Android se compone de aplicaciones ejecutadas en el marco de trabajo java de aplicaciones orientadas a objetos. Las aplicaciones de ejecutaban en una máquina virtual </w:t>
+      </w:r>
+      <w:proofErr w:type="spellStart"/>
+      <w:r>
+        <w:rPr>
+          <w:rFonts w:ascii="Times New Roman" w:hAnsi="Times New Roman" w:cs="Times New Roman"/>
+          <w:sz w:val="24"/>
+          <w:szCs w:val="24"/>
+          <w:lang w:val="es-EC"/>
+        </w:rPr>
+        <w:t>Dalvik</w:t>
+      </w:r>
+      <w:proofErr w:type="spellEnd"/>
+      <w:r>
+        <w:rPr>
+          <w:rFonts w:ascii="Times New Roman" w:hAnsi="Times New Roman" w:cs="Times New Roman"/>
+          <w:sz w:val="24"/>
+          <w:szCs w:val="24"/>
+          <w:lang w:val="es-EC"/>
+        </w:rPr>
+        <w:t xml:space="preserve"> compiladas en tiempo de ejecución, hasta la versión 5.0, que se cambia en entorno Android </w:t>
+      </w:r>
+      <w:proofErr w:type="spellStart"/>
+      <w:r>
+        <w:rPr>
+          <w:rFonts w:ascii="Times New Roman" w:hAnsi="Times New Roman" w:cs="Times New Roman"/>
+          <w:sz w:val="24"/>
+          <w:szCs w:val="24"/>
+          <w:lang w:val="es-EC"/>
+        </w:rPr>
+        <w:t>Rutine</w:t>
+      </w:r>
+      <w:proofErr w:type="spellEnd"/>
+      <w:r>
+        <w:rPr>
+          <w:rFonts w:ascii="Times New Roman" w:hAnsi="Times New Roman" w:cs="Times New Roman"/>
+          <w:sz w:val="24"/>
+          <w:szCs w:val="24"/>
+          <w:lang w:val="es-EC"/>
+        </w:rPr>
+        <w:t xml:space="preserve">, Android se compone de Aplicaciones, Marco de trabajo de las aplicaciones, </w:t>
       </w:r>
       <w:proofErr w:type="gramStart"/>
       <w:r>
@@ -22132,7 +22909,27 @@
           <w:szCs w:val="24"/>
           <w:lang w:val="es-EC"/>
         </w:rPr>
-        <w:t xml:space="preserve"> Rutine de Android, Núcleo Linux.</w:t>
+        <w:t xml:space="preserve"> </w:t>
+      </w:r>
+      <w:proofErr w:type="spellStart"/>
+      <w:r>
+        <w:rPr>
+          <w:rFonts w:ascii="Times New Roman" w:hAnsi="Times New Roman" w:cs="Times New Roman"/>
+          <w:sz w:val="24"/>
+          <w:szCs w:val="24"/>
+          <w:lang w:val="es-EC"/>
+        </w:rPr>
+        <w:t>Rutine</w:t>
+      </w:r>
+      <w:proofErr w:type="spellEnd"/>
+      <w:r>
+        <w:rPr>
+          <w:rFonts w:ascii="Times New Roman" w:hAnsi="Times New Roman" w:cs="Times New Roman"/>
+          <w:sz w:val="24"/>
+          <w:szCs w:val="24"/>
+          <w:lang w:val="es-EC"/>
+        </w:rPr>
+        <w:t xml:space="preserve"> de Android, Núcleo Linux.</w:t>
       </w:r>
       <w:sdt>
         <w:sdtPr>
@@ -22145,7 +22942,6 @@
           <w:id w:val="-1471894415"/>
           <w:citation/>
         </w:sdtPr>
-        <w:sdtEndPr/>
         <w:sdtContent>
           <w:r>
             <w:rPr>
@@ -22225,7 +23021,27 @@
           <w:lang w:val="es-EC"/>
         </w:rPr>
         <w:lastRenderedPageBreak/>
-        <w:t xml:space="preserve">La arquitectura de Android studio está compuesta por aplicaciones ejecutadas orientadas a objetos la cual nos permite el desarrollo de la aplicación móvil, compilada en tiempo de </w:t>
+        <w:t xml:space="preserve">La arquitectura de Android </w:t>
+      </w:r>
+      <w:proofErr w:type="spellStart"/>
+      <w:r>
+        <w:rPr>
+          <w:rFonts w:ascii="Times New Roman" w:hAnsi="Times New Roman" w:cs="Times New Roman"/>
+          <w:sz w:val="24"/>
+          <w:szCs w:val="24"/>
+          <w:lang w:val="es-EC"/>
+        </w:rPr>
+        <w:t>studio</w:t>
+      </w:r>
+      <w:proofErr w:type="spellEnd"/>
+      <w:r>
+        <w:rPr>
+          <w:rFonts w:ascii="Times New Roman" w:hAnsi="Times New Roman" w:cs="Times New Roman"/>
+          <w:sz w:val="24"/>
+          <w:szCs w:val="24"/>
+          <w:lang w:val="es-EC"/>
+        </w:rPr>
+        <w:t xml:space="preserve"> está compuesta por aplicaciones ejecutadas orientadas a objetos la cual nos permite el desarrollo de la aplicación móvil, compilada en tiempo de </w:t>
       </w:r>
       <w:r>
         <w:rPr>
@@ -22348,7 +23164,6 @@
           <w:id w:val="-595869000"/>
           <w:citation/>
         </w:sdtPr>
-        <w:sdtEndPr/>
         <w:sdtContent>
           <w:r>
             <w:rPr>
@@ -22488,7 +23303,6 @@
           <w:id w:val="1140157175"/>
           <w:citation/>
         </w:sdtPr>
-        <w:sdtEndPr/>
         <w:sdtContent>
           <w:r>
             <w:rPr>
@@ -22829,7 +23643,6 @@
           <w:id w:val="-355350999"/>
           <w:citation/>
         </w:sdtPr>
-        <w:sdtEndPr/>
         <w:sdtContent>
           <w:r>
             <w:rPr>
@@ -22911,7 +23724,6 @@
           <w:id w:val="-1839224533"/>
           <w:citation/>
         </w:sdtPr>
-        <w:sdtEndPr/>
         <w:sdtContent>
           <w:r>
             <w:rPr>
@@ -23459,7 +24271,6 @@
           <w:id w:val="-820657689"/>
           <w:citation/>
         </w:sdtPr>
-        <w:sdtEndPr/>
         <w:sdtContent>
           <w:r>
             <w:rPr>
@@ -23599,7 +24410,6 @@
           <w:id w:val="830789437"/>
           <w:citation/>
         </w:sdtPr>
-        <w:sdtEndPr/>
         <w:sdtContent>
           <w:r>
             <w:rPr>
@@ -23885,7 +24695,6 @@
           <w:id w:val="-1439287701"/>
           <w:citation/>
         </w:sdtPr>
-        <w:sdtEndPr/>
         <w:sdtContent>
           <w:r>
             <w:rPr>
@@ -24370,7 +25179,6 @@
           <w:id w:val="-53548599"/>
           <w:citation/>
         </w:sdtPr>
-        <w:sdtEndPr/>
         <w:sdtContent>
           <w:r>
             <w:rPr>
@@ -24525,7 +25333,6 @@
           <w:id w:val="-414331155"/>
           <w:citation/>
         </w:sdtPr>
-        <w:sdtEndPr/>
         <w:sdtContent>
           <w:r>
             <w:rPr>
@@ -24711,7 +25518,6 @@
           <w:id w:val="1990674705"/>
           <w:citation/>
         </w:sdtPr>
-        <w:sdtEndPr/>
         <w:sdtContent>
           <w:r>
             <w:rPr>
@@ -24885,7 +25691,6 @@
           <w:id w:val="-247574390"/>
           <w:citation/>
         </w:sdtPr>
-        <w:sdtEndPr/>
         <w:sdtContent>
           <w:r>
             <w:rPr>
@@ -35886,14 +36691,12 @@
           <w:docPartUnique/>
         </w:docPartObj>
       </w:sdtPr>
-      <w:sdtEndPr/>
       <w:sdtContent>
         <w:sdt>
           <w:sdtPr>
             <w:id w:val="-573587230"/>
             <w:bibliography/>
           </w:sdtPr>
-          <w:sdtEndPr/>
           <w:sdtContent>
             <w:p>
               <w:pPr>
@@ -36655,14 +37458,25 @@
         </w:rPr>
         <w:t xml:space="preserve">Apellido:                                         </w:t>
       </w:r>
-      <w:r>
-        <w:rPr>
-          <w:rFonts w:ascii="Times New Roman" w:hAnsi="Times New Roman" w:cs="Times New Roman"/>
-          <w:sz w:val="24"/>
-          <w:szCs w:val="24"/>
-          <w:lang w:val="es-EC"/>
-        </w:rPr>
-        <w:t>Chiluisa Osorio</w:t>
+      <w:proofErr w:type="spellStart"/>
+      <w:r>
+        <w:rPr>
+          <w:rFonts w:ascii="Times New Roman" w:hAnsi="Times New Roman" w:cs="Times New Roman"/>
+          <w:sz w:val="24"/>
+          <w:szCs w:val="24"/>
+          <w:lang w:val="es-EC"/>
+        </w:rPr>
+        <w:t>Chiluisa</w:t>
+      </w:r>
+      <w:proofErr w:type="spellEnd"/>
+      <w:r>
+        <w:rPr>
+          <w:rFonts w:ascii="Times New Roman" w:hAnsi="Times New Roman" w:cs="Times New Roman"/>
+          <w:sz w:val="24"/>
+          <w:szCs w:val="24"/>
+          <w:lang w:val="es-EC"/>
+        </w:rPr>
+        <w:t xml:space="preserve"> Osorio</w:t>
       </w:r>
     </w:p>
     <w:p>
@@ -38184,14 +38998,25 @@
         </w:rPr>
         <w:t xml:space="preserve">Apellido:                                         </w:t>
       </w:r>
-      <w:r>
-        <w:rPr>
-          <w:rFonts w:ascii="Times New Roman" w:hAnsi="Times New Roman" w:cs="Times New Roman"/>
-          <w:sz w:val="24"/>
-          <w:szCs w:val="24"/>
-          <w:lang w:val="es-EC"/>
-        </w:rPr>
-        <w:t>Chiluisa Osorio</w:t>
+      <w:proofErr w:type="spellStart"/>
+      <w:r>
+        <w:rPr>
+          <w:rFonts w:ascii="Times New Roman" w:hAnsi="Times New Roman" w:cs="Times New Roman"/>
+          <w:sz w:val="24"/>
+          <w:szCs w:val="24"/>
+          <w:lang w:val="es-EC"/>
+        </w:rPr>
+        <w:t>Chiluisa</w:t>
+      </w:r>
+      <w:proofErr w:type="spellEnd"/>
+      <w:r>
+        <w:rPr>
+          <w:rFonts w:ascii="Times New Roman" w:hAnsi="Times New Roman" w:cs="Times New Roman"/>
+          <w:sz w:val="24"/>
+          <w:szCs w:val="24"/>
+          <w:lang w:val="es-EC"/>
+        </w:rPr>
+        <w:t xml:space="preserve"> Osorio</w:t>
       </w:r>
     </w:p>
     <w:p>
@@ -39328,7 +40153,7 @@
 </file>
 
 <file path=word/endnotes.xml><?xml version="1.0" encoding="utf-8"?>
-<w:endnotes xmlns:wpc="http://schemas.microsoft.com/office/word/2010/wordprocessingCanvas" xmlns:cx="http://schemas.microsoft.com/office/drawing/2014/chartex" xmlns:cx1="http://schemas.microsoft.com/office/drawing/2015/9/8/chartex" xmlns:cx2="http://schemas.microsoft.com/office/drawing/2015/10/21/chartex" xmlns:cx3="http://schemas.microsoft.com/office/drawing/2016/5/9/chartex" xmlns:cx4="http://schemas.microsoft.com/office/drawing/2016/5/10/chartex" xmlns:cx5="http://schemas.microsoft.com/office/drawing/2016/5/11/chartex" xmlns:cx6="http://schemas.microsoft.com/office/drawing/2016/5/12/chartex" xmlns:cx7="http://schemas.microsoft.com/office/drawing/2016/5/13/chartex" xmlns:cx8="http://schemas.microsoft.com/office/drawing/2016/5/14/chartex" xmlns:mc="http://schemas.openxmlformats.org/markup-compatibility/2006" xmlns:aink="http://schemas.microsoft.com/office/drawing/2016/ink" xmlns:am3d="http://schemas.microsoft.com/office/drawing/2017/model3d" xmlns:o="urn:schemas-microsoft-com:office:office" xmlns:r="http://schemas.openxmlformats.org/officeDocument/2006/relationships" xmlns:m="http://schemas.openxmlformats.org/officeDocument/2006/math" xmlns:v="urn:schemas-microsoft-com:vml" xmlns:wp14="http://schemas.microsoft.com/office/word/2010/wordprocessingDrawing" xmlns:wp="http://schemas.openxmlformats.org/drawingml/2006/wordprocessingDrawing" xmlns:w10="urn:schemas-microsoft-com:office:word" xmlns:w="http://schemas.openxmlformats.org/wordprocessingml/2006/main" xmlns:w14="http://schemas.microsoft.com/office/word/2010/wordml" xmlns:w15="http://schemas.microsoft.com/office/word/2012/wordml" xmlns:w16cid="http://schemas.microsoft.com/office/word/2016/wordml/cid" xmlns:w16se="http://schemas.microsoft.com/office/word/2015/wordml/symex" xmlns:wpg="http://schemas.microsoft.com/office/word/2010/wordprocessingGroup" xmlns:wpi="http://schemas.microsoft.com/office/word/2010/wordprocessingInk" xmlns:wne="http://schemas.microsoft.com/office/word/2006/wordml" xmlns:wps="http://schemas.microsoft.com/office/word/2010/wordprocessingShape" mc:Ignorable="w14 w15 w16se w16cid wp14">
+<w:endnotes xmlns:wpc="http://schemas.microsoft.com/office/word/2010/wordprocessingCanvas" xmlns:cx="http://schemas.microsoft.com/office/drawing/2014/chartex" xmlns:cx1="http://schemas.microsoft.com/office/drawing/2015/9/8/chartex" xmlns:cx2="http://schemas.microsoft.com/office/drawing/2015/10/21/chartex" xmlns:cx3="http://schemas.microsoft.com/office/drawing/2016/5/9/chartex" xmlns:cx4="http://schemas.microsoft.com/office/drawing/2016/5/10/chartex" xmlns:cx5="http://schemas.microsoft.com/office/drawing/2016/5/11/chartex" xmlns:cx6="http://schemas.microsoft.com/office/drawing/2016/5/12/chartex" xmlns:cx7="http://schemas.microsoft.com/office/drawing/2016/5/13/chartex" xmlns:cx8="http://schemas.microsoft.com/office/drawing/2016/5/14/chartex" xmlns:mc="http://schemas.openxmlformats.org/markup-compatibility/2006" xmlns:aink="http://schemas.microsoft.com/office/drawing/2016/ink" xmlns:am3d="http://schemas.microsoft.com/office/drawing/2017/model3d" xmlns:o="urn:schemas-microsoft-com:office:office" xmlns:r="http://schemas.openxmlformats.org/officeDocument/2006/relationships" xmlns:m="http://schemas.openxmlformats.org/officeDocument/2006/math" xmlns:v="urn:schemas-microsoft-com:vml" xmlns:wp14="http://schemas.microsoft.com/office/word/2010/wordprocessingDrawing" xmlns:wp="http://schemas.openxmlformats.org/drawingml/2006/wordprocessingDrawing" xmlns:w10="urn:schemas-microsoft-com:office:word" xmlns:w="http://schemas.openxmlformats.org/wordprocessingml/2006/main" xmlns:w14="http://schemas.microsoft.com/office/word/2010/wordml" xmlns:w15="http://schemas.microsoft.com/office/word/2012/wordml" xmlns:w16cex="http://schemas.microsoft.com/office/word/2018/wordml/cex" xmlns:w16cid="http://schemas.microsoft.com/office/word/2016/wordml/cid" xmlns:w16="http://schemas.microsoft.com/office/word/2018/wordml" xmlns:w16se="http://schemas.microsoft.com/office/word/2015/wordml/symex" xmlns:wpg="http://schemas.microsoft.com/office/word/2010/wordprocessingGroup" xmlns:wpi="http://schemas.microsoft.com/office/word/2010/wordprocessingInk" xmlns:wne="http://schemas.microsoft.com/office/word/2006/wordml" xmlns:wps="http://schemas.microsoft.com/office/word/2010/wordprocessingShape" mc:Ignorable="w14 w15 w16se w16cid w16 w16cex wp14">
   <w:endnote w:type="separator" w:id="-1">
     <w:p>
       <w:r>
@@ -39347,7 +40172,7 @@
 </file>
 
 <file path=word/footer1.xml><?xml version="1.0" encoding="utf-8"?>
-<w:ftr xmlns:wpc="http://schemas.microsoft.com/office/word/2010/wordprocessingCanvas" xmlns:cx="http://schemas.microsoft.com/office/drawing/2014/chartex" xmlns:cx1="http://schemas.microsoft.com/office/drawing/2015/9/8/chartex" xmlns:cx2="http://schemas.microsoft.com/office/drawing/2015/10/21/chartex" xmlns:cx3="http://schemas.microsoft.com/office/drawing/2016/5/9/chartex" xmlns:cx4="http://schemas.microsoft.com/office/drawing/2016/5/10/chartex" xmlns:cx5="http://schemas.microsoft.com/office/drawing/2016/5/11/chartex" xmlns:cx6="http://schemas.microsoft.com/office/drawing/2016/5/12/chartex" xmlns:cx7="http://schemas.microsoft.com/office/drawing/2016/5/13/chartex" xmlns:cx8="http://schemas.microsoft.com/office/drawing/2016/5/14/chartex" xmlns:mc="http://schemas.openxmlformats.org/markup-compatibility/2006" xmlns:aink="http://schemas.microsoft.com/office/drawing/2016/ink" xmlns:am3d="http://schemas.microsoft.com/office/drawing/2017/model3d" xmlns:o="urn:schemas-microsoft-com:office:office" xmlns:r="http://schemas.openxmlformats.org/officeDocument/2006/relationships" xmlns:m="http://schemas.openxmlformats.org/officeDocument/2006/math" xmlns:v="urn:schemas-microsoft-com:vml" xmlns:wp14="http://schemas.microsoft.com/office/word/2010/wordprocessingDrawing" xmlns:wp="http://schemas.openxmlformats.org/drawingml/2006/wordprocessingDrawing" xmlns:w10="urn:schemas-microsoft-com:office:word" xmlns:w="http://schemas.openxmlformats.org/wordprocessingml/2006/main" xmlns:w14="http://schemas.microsoft.com/office/word/2010/wordml" xmlns:w15="http://schemas.microsoft.com/office/word/2012/wordml" xmlns:w16cid="http://schemas.microsoft.com/office/word/2016/wordml/cid" xmlns:w16se="http://schemas.microsoft.com/office/word/2015/wordml/symex" xmlns:wpg="http://schemas.microsoft.com/office/word/2010/wordprocessingGroup" xmlns:wpi="http://schemas.microsoft.com/office/word/2010/wordprocessingInk" xmlns:wne="http://schemas.microsoft.com/office/word/2006/wordml" xmlns:wps="http://schemas.microsoft.com/office/word/2010/wordprocessingShape" mc:Ignorable="w14 w15 w16se w16cid wp14">
+<w:ftr xmlns:wpc="http://schemas.microsoft.com/office/word/2010/wordprocessingCanvas" xmlns:cx="http://schemas.microsoft.com/office/drawing/2014/chartex" xmlns:cx1="http://schemas.microsoft.com/office/drawing/2015/9/8/chartex" xmlns:cx2="http://schemas.microsoft.com/office/drawing/2015/10/21/chartex" xmlns:cx3="http://schemas.microsoft.com/office/drawing/2016/5/9/chartex" xmlns:cx4="http://schemas.microsoft.com/office/drawing/2016/5/10/chartex" xmlns:cx5="http://schemas.microsoft.com/office/drawing/2016/5/11/chartex" xmlns:cx6="http://schemas.microsoft.com/office/drawing/2016/5/12/chartex" xmlns:cx7="http://schemas.microsoft.com/office/drawing/2016/5/13/chartex" xmlns:cx8="http://schemas.microsoft.com/office/drawing/2016/5/14/chartex" xmlns:mc="http://schemas.openxmlformats.org/markup-compatibility/2006" xmlns:aink="http://schemas.microsoft.com/office/drawing/2016/ink" xmlns:am3d="http://schemas.microsoft.com/office/drawing/2017/model3d" xmlns:o="urn:schemas-microsoft-com:office:office" xmlns:r="http://schemas.openxmlformats.org/officeDocument/2006/relationships" xmlns:m="http://schemas.openxmlformats.org/officeDocument/2006/math" xmlns:v="urn:schemas-microsoft-com:vml" xmlns:wp14="http://schemas.microsoft.com/office/word/2010/wordprocessingDrawing" xmlns:wp="http://schemas.openxmlformats.org/drawingml/2006/wordprocessingDrawing" xmlns:w10="urn:schemas-microsoft-com:office:word" xmlns:w="http://schemas.openxmlformats.org/wordprocessingml/2006/main" xmlns:w14="http://schemas.microsoft.com/office/word/2010/wordml" xmlns:w15="http://schemas.microsoft.com/office/word/2012/wordml" xmlns:w16cex="http://schemas.microsoft.com/office/word/2018/wordml/cex" xmlns:w16cid="http://schemas.microsoft.com/office/word/2016/wordml/cid" xmlns:w16="http://schemas.microsoft.com/office/word/2018/wordml" xmlns:w16se="http://schemas.microsoft.com/office/word/2015/wordml/symex" xmlns:wpg="http://schemas.microsoft.com/office/word/2010/wordprocessingGroup" xmlns:wpi="http://schemas.microsoft.com/office/word/2010/wordprocessingInk" xmlns:wne="http://schemas.microsoft.com/office/word/2006/wordml" xmlns:wps="http://schemas.microsoft.com/office/word/2010/wordprocessingShape" mc:Ignorable="w14 w15 w16se w16cid w16 w16cex wp14">
   <w:p>
     <w:pPr>
       <w:pStyle w:val="Piedepgina"/>
@@ -39402,7 +40227,7 @@
 </file>
 
 <file path=word/footnotes.xml><?xml version="1.0" encoding="utf-8"?>
-<w:footnotes xmlns:wpc="http://schemas.microsoft.com/office/word/2010/wordprocessingCanvas" xmlns:cx="http://schemas.microsoft.com/office/drawing/2014/chartex" xmlns:cx1="http://schemas.microsoft.com/office/drawing/2015/9/8/chartex" xmlns:cx2="http://schemas.microsoft.com/office/drawing/2015/10/21/chartex" xmlns:cx3="http://schemas.microsoft.com/office/drawing/2016/5/9/chartex" xmlns:cx4="http://schemas.microsoft.com/office/drawing/2016/5/10/chartex" xmlns:cx5="http://schemas.microsoft.com/office/drawing/2016/5/11/chartex" xmlns:cx6="http://schemas.microsoft.com/office/drawing/2016/5/12/chartex" xmlns:cx7="http://schemas.microsoft.com/office/drawing/2016/5/13/chartex" xmlns:cx8="http://schemas.microsoft.com/office/drawing/2016/5/14/chartex" xmlns:mc="http://schemas.openxmlformats.org/markup-compatibility/2006" xmlns:aink="http://schemas.microsoft.com/office/drawing/2016/ink" xmlns:am3d="http://schemas.microsoft.com/office/drawing/2017/model3d" xmlns:o="urn:schemas-microsoft-com:office:office" xmlns:r="http://schemas.openxmlformats.org/officeDocument/2006/relationships" xmlns:m="http://schemas.openxmlformats.org/officeDocument/2006/math" xmlns:v="urn:schemas-microsoft-com:vml" xmlns:wp14="http://schemas.microsoft.com/office/word/2010/wordprocessingDrawing" xmlns:wp="http://schemas.openxmlformats.org/drawingml/2006/wordprocessingDrawing" xmlns:w10="urn:schemas-microsoft-com:office:word" xmlns:w="http://schemas.openxmlformats.org/wordprocessingml/2006/main" xmlns:w14="http://schemas.microsoft.com/office/word/2010/wordml" xmlns:w15="http://schemas.microsoft.com/office/word/2012/wordml" xmlns:w16cid="http://schemas.microsoft.com/office/word/2016/wordml/cid" xmlns:w16se="http://schemas.microsoft.com/office/word/2015/wordml/symex" xmlns:wpg="http://schemas.microsoft.com/office/word/2010/wordprocessingGroup" xmlns:wpi="http://schemas.microsoft.com/office/word/2010/wordprocessingInk" xmlns:wne="http://schemas.microsoft.com/office/word/2006/wordml" xmlns:wps="http://schemas.microsoft.com/office/word/2010/wordprocessingShape" mc:Ignorable="w14 w15 w16se w16cid wp14">
+<w:footnotes xmlns:wpc="http://schemas.microsoft.com/office/word/2010/wordprocessingCanvas" xmlns:cx="http://schemas.microsoft.com/office/drawing/2014/chartex" xmlns:cx1="http://schemas.microsoft.com/office/drawing/2015/9/8/chartex" xmlns:cx2="http://schemas.microsoft.com/office/drawing/2015/10/21/chartex" xmlns:cx3="http://schemas.microsoft.com/office/drawing/2016/5/9/chartex" xmlns:cx4="http://schemas.microsoft.com/office/drawing/2016/5/10/chartex" xmlns:cx5="http://schemas.microsoft.com/office/drawing/2016/5/11/chartex" xmlns:cx6="http://schemas.microsoft.com/office/drawing/2016/5/12/chartex" xmlns:cx7="http://schemas.microsoft.com/office/drawing/2016/5/13/chartex" xmlns:cx8="http://schemas.microsoft.com/office/drawing/2016/5/14/chartex" xmlns:mc="http://schemas.openxmlformats.org/markup-compatibility/2006" xmlns:aink="http://schemas.microsoft.com/office/drawing/2016/ink" xmlns:am3d="http://schemas.microsoft.com/office/drawing/2017/model3d" xmlns:o="urn:schemas-microsoft-com:office:office" xmlns:r="http://schemas.openxmlformats.org/officeDocument/2006/relationships" xmlns:m="http://schemas.openxmlformats.org/officeDocument/2006/math" xmlns:v="urn:schemas-microsoft-com:vml" xmlns:wp14="http://schemas.microsoft.com/office/word/2010/wordprocessingDrawing" xmlns:wp="http://schemas.openxmlformats.org/drawingml/2006/wordprocessingDrawing" xmlns:w10="urn:schemas-microsoft-com:office:word" xmlns:w="http://schemas.openxmlformats.org/wordprocessingml/2006/main" xmlns:w14="http://schemas.microsoft.com/office/word/2010/wordml" xmlns:w15="http://schemas.microsoft.com/office/word/2012/wordml" xmlns:w16cex="http://schemas.microsoft.com/office/word/2018/wordml/cex" xmlns:w16cid="http://schemas.microsoft.com/office/word/2016/wordml/cid" xmlns:w16="http://schemas.microsoft.com/office/word/2018/wordml" xmlns:w16se="http://schemas.microsoft.com/office/word/2015/wordml/symex" xmlns:wpg="http://schemas.microsoft.com/office/word/2010/wordprocessingGroup" xmlns:wpi="http://schemas.microsoft.com/office/word/2010/wordprocessingInk" xmlns:wne="http://schemas.microsoft.com/office/word/2006/wordml" xmlns:wps="http://schemas.microsoft.com/office/word/2010/wordprocessingShape" mc:Ignorable="w14 w15 w16se w16cid w16 w16cex wp14">
   <w:footnote w:type="separator" w:id="-1">
     <w:p>
       <w:r>
@@ -39421,7 +40246,7 @@
 </file>
 
 <file path=word/header1.xml><?xml version="1.0" encoding="utf-8"?>
-<w:hdr xmlns:wpc="http://schemas.microsoft.com/office/word/2010/wordprocessingCanvas" xmlns:cx="http://schemas.microsoft.com/office/drawing/2014/chartex" xmlns:cx1="http://schemas.microsoft.com/office/drawing/2015/9/8/chartex" xmlns:cx2="http://schemas.microsoft.com/office/drawing/2015/10/21/chartex" xmlns:cx3="http://schemas.microsoft.com/office/drawing/2016/5/9/chartex" xmlns:cx4="http://schemas.microsoft.com/office/drawing/2016/5/10/chartex" xmlns:cx5="http://schemas.microsoft.com/office/drawing/2016/5/11/chartex" xmlns:cx6="http://schemas.microsoft.com/office/drawing/2016/5/12/chartex" xmlns:cx7="http://schemas.microsoft.com/office/drawing/2016/5/13/chartex" xmlns:cx8="http://schemas.microsoft.com/office/drawing/2016/5/14/chartex" xmlns:mc="http://schemas.openxmlformats.org/markup-compatibility/2006" xmlns:aink="http://schemas.microsoft.com/office/drawing/2016/ink" xmlns:am3d="http://schemas.microsoft.com/office/drawing/2017/model3d" xmlns:o="urn:schemas-microsoft-com:office:office" xmlns:r="http://schemas.openxmlformats.org/officeDocument/2006/relationships" xmlns:m="http://schemas.openxmlformats.org/officeDocument/2006/math" xmlns:v="urn:schemas-microsoft-com:vml" xmlns:wp14="http://schemas.microsoft.com/office/word/2010/wordprocessingDrawing" xmlns:wp="http://schemas.openxmlformats.org/drawingml/2006/wordprocessingDrawing" xmlns:w10="urn:schemas-microsoft-com:office:word" xmlns:w="http://schemas.openxmlformats.org/wordprocessingml/2006/main" xmlns:w14="http://schemas.microsoft.com/office/word/2010/wordml" xmlns:w15="http://schemas.microsoft.com/office/word/2012/wordml" xmlns:w16cid="http://schemas.microsoft.com/office/word/2016/wordml/cid" xmlns:w16se="http://schemas.microsoft.com/office/word/2015/wordml/symex" xmlns:wpg="http://schemas.microsoft.com/office/word/2010/wordprocessingGroup" xmlns:wpi="http://schemas.microsoft.com/office/word/2010/wordprocessingInk" xmlns:wne="http://schemas.microsoft.com/office/word/2006/wordml" xmlns:wps="http://schemas.microsoft.com/office/word/2010/wordprocessingShape" mc:Ignorable="w14 w15 w16se w16cid wp14">
+<w:hdr xmlns:wpc="http://schemas.microsoft.com/office/word/2010/wordprocessingCanvas" xmlns:cx="http://schemas.microsoft.com/office/drawing/2014/chartex" xmlns:cx1="http://schemas.microsoft.com/office/drawing/2015/9/8/chartex" xmlns:cx2="http://schemas.microsoft.com/office/drawing/2015/10/21/chartex" xmlns:cx3="http://schemas.microsoft.com/office/drawing/2016/5/9/chartex" xmlns:cx4="http://schemas.microsoft.com/office/drawing/2016/5/10/chartex" xmlns:cx5="http://schemas.microsoft.com/office/drawing/2016/5/11/chartex" xmlns:cx6="http://schemas.microsoft.com/office/drawing/2016/5/12/chartex" xmlns:cx7="http://schemas.microsoft.com/office/drawing/2016/5/13/chartex" xmlns:cx8="http://schemas.microsoft.com/office/drawing/2016/5/14/chartex" xmlns:mc="http://schemas.openxmlformats.org/markup-compatibility/2006" xmlns:aink="http://schemas.microsoft.com/office/drawing/2016/ink" xmlns:am3d="http://schemas.microsoft.com/office/drawing/2017/model3d" xmlns:o="urn:schemas-microsoft-com:office:office" xmlns:r="http://schemas.openxmlformats.org/officeDocument/2006/relationships" xmlns:m="http://schemas.openxmlformats.org/officeDocument/2006/math" xmlns:v="urn:schemas-microsoft-com:vml" xmlns:wp14="http://schemas.microsoft.com/office/word/2010/wordprocessingDrawing" xmlns:wp="http://schemas.openxmlformats.org/drawingml/2006/wordprocessingDrawing" xmlns:w10="urn:schemas-microsoft-com:office:word" xmlns:w="http://schemas.openxmlformats.org/wordprocessingml/2006/main" xmlns:w14="http://schemas.microsoft.com/office/word/2010/wordml" xmlns:w15="http://schemas.microsoft.com/office/word/2012/wordml" xmlns:w16cex="http://schemas.microsoft.com/office/word/2018/wordml/cex" xmlns:w16cid="http://schemas.microsoft.com/office/word/2016/wordml/cid" xmlns:w16="http://schemas.microsoft.com/office/word/2018/wordml" xmlns:w16se="http://schemas.microsoft.com/office/word/2015/wordml/symex" xmlns:wpg="http://schemas.microsoft.com/office/word/2010/wordprocessingGroup" xmlns:wpi="http://schemas.microsoft.com/office/word/2010/wordprocessingInk" xmlns:wne="http://schemas.microsoft.com/office/word/2006/wordml" xmlns:wps="http://schemas.microsoft.com/office/word/2010/wordprocessingShape" mc:Ignorable="w14 w15 w16se w16cid w16 w16cex wp14">
   <w:sdt>
     <w:sdtPr>
       <w:id w:val="1414503898"/>
@@ -39430,7 +40255,6 @@
         <w:docPartUnique/>
       </w:docPartObj>
     </w:sdtPr>
-    <w:sdtEndPr/>
     <w:sdtContent>
       <w:p>
         <w:pPr>
@@ -39526,7 +40350,7 @@
 </file>
 
 <file path=word/numbering.xml><?xml version="1.0" encoding="utf-8"?>
-<w:numbering xmlns:wpc="http://schemas.microsoft.com/office/word/2010/wordprocessingCanvas" xmlns:cx="http://schemas.microsoft.com/office/drawing/2014/chartex" xmlns:cx1="http://schemas.microsoft.com/office/drawing/2015/9/8/chartex" xmlns:cx2="http://schemas.microsoft.com/office/drawing/2015/10/21/chartex" xmlns:cx3="http://schemas.microsoft.com/office/drawing/2016/5/9/chartex" xmlns:cx4="http://schemas.microsoft.com/office/drawing/2016/5/10/chartex" xmlns:cx5="http://schemas.microsoft.com/office/drawing/2016/5/11/chartex" xmlns:cx6="http://schemas.microsoft.com/office/drawing/2016/5/12/chartex" xmlns:cx7="http://schemas.microsoft.com/office/drawing/2016/5/13/chartex" xmlns:cx8="http://schemas.microsoft.com/office/drawing/2016/5/14/chartex" xmlns:mc="http://schemas.openxmlformats.org/markup-compatibility/2006" xmlns:aink="http://schemas.microsoft.com/office/drawing/2016/ink" xmlns:am3d="http://schemas.microsoft.com/office/drawing/2017/model3d" xmlns:o="urn:schemas-microsoft-com:office:office" xmlns:r="http://schemas.openxmlformats.org/officeDocument/2006/relationships" xmlns:m="http://schemas.openxmlformats.org/officeDocument/2006/math" xmlns:v="urn:schemas-microsoft-com:vml" xmlns:wp14="http://schemas.microsoft.com/office/word/2010/wordprocessingDrawing" xmlns:wp="http://schemas.openxmlformats.org/drawingml/2006/wordprocessingDrawing" xmlns:w10="urn:schemas-microsoft-com:office:word" xmlns:w="http://schemas.openxmlformats.org/wordprocessingml/2006/main" xmlns:w14="http://schemas.microsoft.com/office/word/2010/wordml" xmlns:w15="http://schemas.microsoft.com/office/word/2012/wordml" xmlns:w16cid="http://schemas.microsoft.com/office/word/2016/wordml/cid" xmlns:w16se="http://schemas.microsoft.com/office/word/2015/wordml/symex" xmlns:wpg="http://schemas.microsoft.com/office/word/2010/wordprocessingGroup" xmlns:wpi="http://schemas.microsoft.com/office/word/2010/wordprocessingInk" xmlns:wne="http://schemas.microsoft.com/office/word/2006/wordml" xmlns:wps="http://schemas.microsoft.com/office/word/2010/wordprocessingShape" mc:Ignorable="w14 w15 w16se w16cid wp14">
+<w:numbering xmlns:wpc="http://schemas.microsoft.com/office/word/2010/wordprocessingCanvas" xmlns:cx="http://schemas.microsoft.com/office/drawing/2014/chartex" xmlns:cx1="http://schemas.microsoft.com/office/drawing/2015/9/8/chartex" xmlns:cx2="http://schemas.microsoft.com/office/drawing/2015/10/21/chartex" xmlns:cx3="http://schemas.microsoft.com/office/drawing/2016/5/9/chartex" xmlns:cx4="http://schemas.microsoft.com/office/drawing/2016/5/10/chartex" xmlns:cx5="http://schemas.microsoft.com/office/drawing/2016/5/11/chartex" xmlns:cx6="http://schemas.microsoft.com/office/drawing/2016/5/12/chartex" xmlns:cx7="http://schemas.microsoft.com/office/drawing/2016/5/13/chartex" xmlns:cx8="http://schemas.microsoft.com/office/drawing/2016/5/14/chartex" xmlns:mc="http://schemas.openxmlformats.org/markup-compatibility/2006" xmlns:aink="http://schemas.microsoft.com/office/drawing/2016/ink" xmlns:am3d="http://schemas.microsoft.com/office/drawing/2017/model3d" xmlns:o="urn:schemas-microsoft-com:office:office" xmlns:r="http://schemas.openxmlformats.org/officeDocument/2006/relationships" xmlns:m="http://schemas.openxmlformats.org/officeDocument/2006/math" xmlns:v="urn:schemas-microsoft-com:vml" xmlns:wp14="http://schemas.microsoft.com/office/word/2010/wordprocessingDrawing" xmlns:wp="http://schemas.openxmlformats.org/drawingml/2006/wordprocessingDrawing" xmlns:w10="urn:schemas-microsoft-com:office:word" xmlns:w="http://schemas.openxmlformats.org/wordprocessingml/2006/main" xmlns:w14="http://schemas.microsoft.com/office/word/2010/wordml" xmlns:w15="http://schemas.microsoft.com/office/word/2012/wordml" xmlns:w16cex="http://schemas.microsoft.com/office/word/2018/wordml/cex" xmlns:w16cid="http://schemas.microsoft.com/office/word/2016/wordml/cid" xmlns:w16="http://schemas.microsoft.com/office/word/2018/wordml" xmlns:w16se="http://schemas.microsoft.com/office/word/2015/wordml/symex" xmlns:wpg="http://schemas.microsoft.com/office/word/2010/wordprocessingGroup" xmlns:wpi="http://schemas.microsoft.com/office/word/2010/wordprocessingInk" xmlns:wne="http://schemas.microsoft.com/office/word/2006/wordml" xmlns:wps="http://schemas.microsoft.com/office/word/2010/wordprocessingShape" mc:Ignorable="w14 w15 w16se w16cid w16 w16cex wp14">
   <w:abstractNum w:abstractNumId="0" w15:restartNumberingAfterBreak="0">
     <w:nsid w:val="021D32AA"/>
     <w:multiLevelType w:val="hybridMultilevel"/>
@@ -42855,7 +43679,7 @@
 </file>
 
 <file path=word/styles.xml><?xml version="1.0" encoding="utf-8"?>
-<w:styles xmlns:mc="http://schemas.openxmlformats.org/markup-compatibility/2006" xmlns:r="http://schemas.openxmlformats.org/officeDocument/2006/relationships" xmlns:w="http://schemas.openxmlformats.org/wordprocessingml/2006/main" xmlns:w14="http://schemas.microsoft.com/office/word/2010/wordml" xmlns:w15="http://schemas.microsoft.com/office/word/2012/wordml" xmlns:w16cid="http://schemas.microsoft.com/office/word/2016/wordml/cid" xmlns:w16se="http://schemas.microsoft.com/office/word/2015/wordml/symex" mc:Ignorable="w14 w15 w16se w16cid">
+<w:styles xmlns:mc="http://schemas.openxmlformats.org/markup-compatibility/2006" xmlns:r="http://schemas.openxmlformats.org/officeDocument/2006/relationships" xmlns:w="http://schemas.openxmlformats.org/wordprocessingml/2006/main" xmlns:w14="http://schemas.microsoft.com/office/word/2010/wordml" xmlns:w15="http://schemas.microsoft.com/office/word/2012/wordml" xmlns:w16cex="http://schemas.microsoft.com/office/word/2018/wordml/cex" xmlns:w16cid="http://schemas.microsoft.com/office/word/2016/wordml/cid" xmlns:w16="http://schemas.microsoft.com/office/word/2018/wordml" xmlns:w16se="http://schemas.microsoft.com/office/word/2015/wordml/symex" mc:Ignorable="w14 w15 w16se w16cid w16 w16cex">
   <w:docDefaults>
     <w:rPrDefault>
       <w:rPr>
@@ -44892,7 +45716,7 @@
 </file>
 
 <file path=customXml/itemProps1.xml><?xml version="1.0" encoding="utf-8"?>
-<ds:datastoreItem xmlns:ds="http://schemas.openxmlformats.org/officeDocument/2006/customXml" ds:itemID="{FF44C78F-303E-47F1-9277-B75524A58921}">
+<ds:datastoreItem xmlns:ds="http://schemas.openxmlformats.org/officeDocument/2006/customXml" ds:itemID="{88DB7BE9-2153-45A2-BFF3-FC74C6CFE6BF}">
   <ds:schemaRefs>
     <ds:schemaRef ds:uri="http://schemas.openxmlformats.org/officeDocument/2006/bibliography"/>
   </ds:schemaRefs>

</xml_diff>

<commit_message>
Modifiacion alacance, problema, limitacion, documento Quinatoa
</commit_message>
<xml_diff>
--- a/anexos titulacion/ANEXO7anteproyecto.docx
+++ b/anexos titulacion/ANEXO7anteproyecto.docx
@@ -10935,6 +10935,14 @@
           <w:sz w:val="24"/>
           <w:szCs w:val="24"/>
         </w:rPr>
+        <w:t xml:space="preserve"> que</w:t>
+      </w:r>
+      <w:r>
+        <w:rPr>
+          <w:rFonts w:ascii="Times New Roman" w:hAnsi="Times New Roman" w:cs="Times New Roman"/>
+          <w:sz w:val="24"/>
+          <w:szCs w:val="24"/>
+        </w:rPr>
         <w:t xml:space="preserve"> </w:t>
       </w:r>
       <w:r>
@@ -10967,7 +10975,39 @@
           <w:sz w:val="24"/>
           <w:szCs w:val="24"/>
         </w:rPr>
-        <w:t xml:space="preserve"> 3 a 5 minutos en los archivos para comprobar si el paciente ya existe o no, luego el especialista (Doctor) acepta la ficha del paciente para generar </w:t>
+        <w:t xml:space="preserve"> </w:t>
+      </w:r>
+      <w:r>
+        <w:rPr>
+          <w:rFonts w:ascii="Times New Roman" w:hAnsi="Times New Roman" w:cs="Times New Roman"/>
+          <w:sz w:val="24"/>
+          <w:szCs w:val="24"/>
+        </w:rPr>
+        <w:t>5</w:t>
+      </w:r>
+      <w:r>
+        <w:rPr>
+          <w:rFonts w:ascii="Times New Roman" w:hAnsi="Times New Roman" w:cs="Times New Roman"/>
+          <w:sz w:val="24"/>
+          <w:szCs w:val="24"/>
+        </w:rPr>
+        <w:t xml:space="preserve"> a </w:t>
+      </w:r>
+      <w:r>
+        <w:rPr>
+          <w:rFonts w:ascii="Times New Roman" w:hAnsi="Times New Roman" w:cs="Times New Roman"/>
+          <w:sz w:val="24"/>
+          <w:szCs w:val="24"/>
+        </w:rPr>
+        <w:t>10</w:t>
+      </w:r>
+      <w:r>
+        <w:rPr>
+          <w:rFonts w:ascii="Times New Roman" w:hAnsi="Times New Roman" w:cs="Times New Roman"/>
+          <w:sz w:val="24"/>
+          <w:szCs w:val="24"/>
+        </w:rPr>
+        <w:t xml:space="preserve"> minutos en los archivos para comprobar si el paciente ya existe o no, luego el especialista (Doctor) acepta la ficha del paciente para generar </w:t>
       </w:r>
       <w:r>
         <w:rPr>
@@ -11159,7 +11199,39 @@
           <w:sz w:val="24"/>
           <w:szCs w:val="24"/>
         </w:rPr>
-        <w:t xml:space="preserve"> de 4 a 7 minutos al momento de hacer o </w:t>
+        <w:t xml:space="preserve"> de </w:t>
+      </w:r>
+      <w:r>
+        <w:rPr>
+          <w:rFonts w:ascii="Times New Roman" w:hAnsi="Times New Roman" w:cs="Times New Roman"/>
+          <w:sz w:val="24"/>
+          <w:szCs w:val="24"/>
+        </w:rPr>
+        <w:t>7</w:t>
+      </w:r>
+      <w:r>
+        <w:rPr>
+          <w:rFonts w:ascii="Times New Roman" w:hAnsi="Times New Roman" w:cs="Times New Roman"/>
+          <w:sz w:val="24"/>
+          <w:szCs w:val="24"/>
+        </w:rPr>
+        <w:t xml:space="preserve"> a </w:t>
+      </w:r>
+      <w:r>
+        <w:rPr>
+          <w:rFonts w:ascii="Times New Roman" w:hAnsi="Times New Roman" w:cs="Times New Roman"/>
+          <w:sz w:val="24"/>
+          <w:szCs w:val="24"/>
+        </w:rPr>
+        <w:t>13</w:t>
+      </w:r>
+      <w:r>
+        <w:rPr>
+          <w:rFonts w:ascii="Times New Roman" w:hAnsi="Times New Roman" w:cs="Times New Roman"/>
+          <w:sz w:val="24"/>
+          <w:szCs w:val="24"/>
+        </w:rPr>
+        <w:t xml:space="preserve"> minutos al momento de hacer o </w:t>
       </w:r>
       <w:r>
         <w:rPr>
@@ -11185,18 +11257,6 @@
         </w:rPr>
         <w:t>.</w:t>
       </w:r>
-    </w:p>
-    <w:p>
-      <w:pPr>
-        <w:pStyle w:val="Prrafodelista"/>
-        <w:spacing w:line="360" w:lineRule="auto"/>
-        <w:jc w:val="both"/>
-        <w:rPr>
-          <w:rFonts w:ascii="Times New Roman" w:hAnsi="Times New Roman" w:cs="Times New Roman"/>
-          <w:sz w:val="24"/>
-          <w:szCs w:val="24"/>
-        </w:rPr>
-      </w:pPr>
     </w:p>
     <w:p>
       <w:pPr>
@@ -11323,7 +11383,15 @@
           <w:sz w:val="24"/>
           <w:szCs w:val="24"/>
         </w:rPr>
-        <w:t xml:space="preserve"> historial clínico</w:t>
+        <w:t xml:space="preserve"> historial </w:t>
+      </w:r>
+      <w:r>
+        <w:rPr>
+          <w:rFonts w:ascii="Times New Roman" w:hAnsi="Times New Roman" w:cs="Times New Roman"/>
+          <w:sz w:val="24"/>
+          <w:szCs w:val="24"/>
+        </w:rPr>
+        <w:t>médico</w:t>
       </w:r>
       <w:r>
         <w:rPr>
@@ -11387,23 +11455,15 @@
           <w:sz w:val="24"/>
           <w:szCs w:val="24"/>
         </w:rPr>
-        <w:t>problema en</w:t>
-      </w:r>
-      <w:r>
-        <w:rPr>
-          <w:rFonts w:ascii="Times New Roman" w:hAnsi="Times New Roman" w:cs="Times New Roman"/>
-          <w:sz w:val="24"/>
-          <w:szCs w:val="24"/>
-        </w:rPr>
-        <w:t xml:space="preserve"> el registro de la información del paciente, </w:t>
-      </w:r>
-      <w:r>
-        <w:rPr>
-          <w:rFonts w:ascii="Times New Roman" w:hAnsi="Times New Roman" w:cs="Times New Roman"/>
-          <w:sz w:val="24"/>
-          <w:szCs w:val="24"/>
-        </w:rPr>
-        <w:t>como también al momento de reservar una cita para</w:t>
+        <w:t xml:space="preserve">problema </w:t>
+      </w:r>
+      <w:r>
+        <w:rPr>
+          <w:rFonts w:ascii="Times New Roman" w:hAnsi="Times New Roman" w:cs="Times New Roman"/>
+          <w:sz w:val="24"/>
+          <w:szCs w:val="24"/>
+        </w:rPr>
+        <w:t>al momento de reservar una cita para</w:t>
       </w:r>
       <w:r>
         <w:rPr>
@@ -11459,111 +11519,7 @@
           <w:sz w:val="24"/>
           <w:szCs w:val="24"/>
         </w:rPr>
-        <w:t xml:space="preserve">Los pacientes están inconformes, por la manera incorrecta de </w:t>
-      </w:r>
-      <w:r>
-        <w:rPr>
-          <w:rFonts w:ascii="Times New Roman" w:hAnsi="Times New Roman" w:cs="Times New Roman"/>
-          <w:sz w:val="24"/>
-          <w:szCs w:val="24"/>
-        </w:rPr>
-        <w:t>disponer</w:t>
-      </w:r>
-      <w:r>
-        <w:rPr>
-          <w:rFonts w:ascii="Times New Roman" w:hAnsi="Times New Roman" w:cs="Times New Roman"/>
-          <w:sz w:val="24"/>
-          <w:szCs w:val="24"/>
-        </w:rPr>
-        <w:t xml:space="preserve"> los horarios </w:t>
-      </w:r>
-      <w:r>
-        <w:rPr>
-          <w:rFonts w:ascii="Times New Roman" w:hAnsi="Times New Roman" w:cs="Times New Roman"/>
-          <w:sz w:val="24"/>
-          <w:szCs w:val="24"/>
-        </w:rPr>
-        <w:t>de citas</w:t>
-      </w:r>
-      <w:r>
-        <w:rPr>
-          <w:rFonts w:ascii="Times New Roman" w:hAnsi="Times New Roman" w:cs="Times New Roman"/>
-          <w:sz w:val="24"/>
-          <w:szCs w:val="24"/>
-        </w:rPr>
-        <w:t>,</w:t>
-      </w:r>
-      <w:r>
-        <w:rPr>
-          <w:rFonts w:ascii="Times New Roman" w:hAnsi="Times New Roman" w:cs="Times New Roman"/>
-          <w:sz w:val="24"/>
-          <w:szCs w:val="24"/>
-        </w:rPr>
-        <w:t xml:space="preserve"> </w:t>
-      </w:r>
-      <w:r>
-        <w:rPr>
-          <w:rFonts w:ascii="Times New Roman" w:hAnsi="Times New Roman" w:cs="Times New Roman"/>
-          <w:sz w:val="24"/>
-          <w:szCs w:val="24"/>
-        </w:rPr>
-        <w:t>en varias</w:t>
-      </w:r>
-      <w:r>
-        <w:rPr>
-          <w:rFonts w:ascii="Times New Roman" w:hAnsi="Times New Roman" w:cs="Times New Roman"/>
-          <w:sz w:val="24"/>
-          <w:szCs w:val="24"/>
-        </w:rPr>
-        <w:t xml:space="preserve"> ocasiones existe </w:t>
-      </w:r>
-      <w:r>
-        <w:rPr>
-          <w:rFonts w:ascii="Times New Roman" w:hAnsi="Times New Roman" w:cs="Times New Roman"/>
-          <w:sz w:val="24"/>
-          <w:szCs w:val="24"/>
-        </w:rPr>
-        <w:t xml:space="preserve">confluencia </w:t>
-      </w:r>
-      <w:r>
-        <w:rPr>
-          <w:rFonts w:ascii="Times New Roman" w:hAnsi="Times New Roman" w:cs="Times New Roman"/>
-          <w:sz w:val="24"/>
-          <w:szCs w:val="24"/>
-        </w:rPr>
-        <w:t xml:space="preserve">de los mismos y no pueden ser atendidos en la hora prevista es por ello que existe el </w:t>
-      </w:r>
-      <w:r>
-        <w:rPr>
-          <w:rFonts w:ascii="Times New Roman" w:hAnsi="Times New Roman" w:cs="Times New Roman"/>
-          <w:sz w:val="24"/>
-          <w:szCs w:val="24"/>
-        </w:rPr>
-        <w:t xml:space="preserve">desazón </w:t>
-      </w:r>
-      <w:r>
-        <w:rPr>
-          <w:rFonts w:ascii="Times New Roman" w:hAnsi="Times New Roman" w:cs="Times New Roman"/>
-          <w:sz w:val="24"/>
-          <w:szCs w:val="24"/>
-        </w:rPr>
-        <w:t xml:space="preserve">y </w:t>
-      </w:r>
-      <w:r>
-        <w:rPr>
-          <w:rFonts w:ascii="Times New Roman" w:hAnsi="Times New Roman" w:cs="Times New Roman"/>
-          <w:sz w:val="24"/>
-          <w:szCs w:val="24"/>
-        </w:rPr>
-        <w:t>desagrado</w:t>
-      </w:r>
-      <w:r>
-        <w:rPr>
-          <w:rFonts w:ascii="Times New Roman" w:hAnsi="Times New Roman" w:cs="Times New Roman"/>
-          <w:sz w:val="24"/>
-          <w:szCs w:val="24"/>
-        </w:rPr>
-        <w:t xml:space="preserve"> de los pacientes. </w:t>
+        <w:t xml:space="preserve">Los pacientes están inconformes, por la manera incorrecta de disponer los horarios y fechas de citas, en varias ocasiones existe confluencia de los mismos y no pueden ser atendidos en la hora y la fecha prevista es por ello que existe el desazón y desagrado de los pacientes. </w:t>
       </w:r>
     </w:p>
     <w:p>
@@ -11573,7 +11529,7 @@
           <w:ilvl w:val="0"/>
           <w:numId w:val="31"/>
         </w:numPr>
-        <w:spacing w:line="360" w:lineRule="auto"/>
+        <w:spacing w:after="160" w:line="360" w:lineRule="auto"/>
         <w:jc w:val="both"/>
         <w:rPr>
           <w:rFonts w:ascii="Times New Roman" w:hAnsi="Times New Roman" w:cs="Times New Roman"/>
@@ -11587,95 +11543,144 @@
           <w:sz w:val="24"/>
           <w:szCs w:val="24"/>
         </w:rPr>
-        <w:t>U</w:t>
-      </w:r>
-      <w:r>
-        <w:rPr>
-          <w:rFonts w:ascii="Times New Roman" w:hAnsi="Times New Roman" w:cs="Times New Roman"/>
-          <w:sz w:val="24"/>
-          <w:szCs w:val="24"/>
-        </w:rPr>
-        <w:t xml:space="preserve">na vez </w:t>
-      </w:r>
-      <w:r>
-        <w:rPr>
-          <w:rFonts w:ascii="Times New Roman" w:hAnsi="Times New Roman" w:cs="Times New Roman"/>
-          <w:sz w:val="24"/>
-          <w:szCs w:val="24"/>
-        </w:rPr>
-        <w:t xml:space="preserve">recopilada la información de los pacientes y creado su historial clínico son </w:t>
-      </w:r>
-      <w:r>
-        <w:rPr>
-          <w:rFonts w:ascii="Times New Roman" w:hAnsi="Times New Roman" w:cs="Times New Roman"/>
-          <w:sz w:val="24"/>
-          <w:szCs w:val="24"/>
-        </w:rPr>
-        <w:t>ubicados</w:t>
-      </w:r>
-      <w:r>
-        <w:rPr>
-          <w:rFonts w:ascii="Times New Roman" w:hAnsi="Times New Roman" w:cs="Times New Roman"/>
-          <w:sz w:val="24"/>
-          <w:szCs w:val="24"/>
-        </w:rPr>
-        <w:t xml:space="preserve"> y organizados en carpetas, genera</w:t>
-      </w:r>
-      <w:r>
-        <w:rPr>
-          <w:rFonts w:ascii="Times New Roman" w:hAnsi="Times New Roman" w:cs="Times New Roman"/>
-          <w:sz w:val="24"/>
-          <w:szCs w:val="24"/>
-        </w:rPr>
-        <w:t xml:space="preserve">ndo </w:t>
-      </w:r>
-      <w:r>
-        <w:rPr>
-          <w:rFonts w:ascii="Times New Roman" w:hAnsi="Times New Roman" w:cs="Times New Roman"/>
-          <w:sz w:val="24"/>
-          <w:szCs w:val="24"/>
-        </w:rPr>
-        <w:t>un costo</w:t>
-      </w:r>
-      <w:r>
-        <w:rPr>
-          <w:rFonts w:ascii="Times New Roman" w:hAnsi="Times New Roman" w:cs="Times New Roman"/>
-          <w:sz w:val="24"/>
-          <w:szCs w:val="24"/>
-        </w:rPr>
-        <w:t xml:space="preserve"> </w:t>
-      </w:r>
-      <w:r>
-        <w:rPr>
-          <w:rFonts w:ascii="Times New Roman" w:hAnsi="Times New Roman" w:cs="Times New Roman"/>
-          <w:sz w:val="24"/>
-          <w:szCs w:val="24"/>
-        </w:rPr>
-        <w:t xml:space="preserve">en utilería de oficina </w:t>
-      </w:r>
-      <w:r>
-        <w:rPr>
-          <w:rFonts w:ascii="Times New Roman" w:hAnsi="Times New Roman" w:cs="Times New Roman"/>
-          <w:sz w:val="24"/>
-          <w:szCs w:val="24"/>
-        </w:rPr>
-        <w:t>y por lo tanto gastos económicos para</w:t>
-      </w:r>
-      <w:r>
-        <w:rPr>
-          <w:rFonts w:ascii="Times New Roman" w:hAnsi="Times New Roman" w:cs="Times New Roman"/>
-          <w:sz w:val="24"/>
-          <w:szCs w:val="24"/>
-        </w:rPr>
-        <w:t xml:space="preserve"> el consultorio</w:t>
-      </w:r>
-      <w:r>
-        <w:rPr>
-          <w:rFonts w:ascii="Times New Roman" w:hAnsi="Times New Roman" w:cs="Times New Roman"/>
-          <w:sz w:val="24"/>
-          <w:szCs w:val="24"/>
-        </w:rPr>
-        <w:t>.</w:t>
+        <w:t xml:space="preserve">Las consultas médicas que los pacientes se realizan en el consultorio no son almacenan por lo que esto genera inconvenientes al momento de acceder a los antecedentes de posibles patologías, diagnósticos y tratamientos.  </w:t>
+      </w:r>
+    </w:p>
+    <w:p>
+      <w:pPr>
+        <w:pStyle w:val="Prrafodelista"/>
+        <w:numPr>
+          <w:ilvl w:val="0"/>
+          <w:numId w:val="31"/>
+        </w:numPr>
+        <w:spacing w:after="160" w:line="360" w:lineRule="auto"/>
+        <w:jc w:val="both"/>
+        <w:rPr>
+          <w:rFonts w:ascii="Times New Roman" w:hAnsi="Times New Roman" w:cs="Times New Roman"/>
+          <w:sz w:val="24"/>
+          <w:szCs w:val="24"/>
+        </w:rPr>
+      </w:pPr>
+      <w:r>
+        <w:rPr>
+          <w:rFonts w:ascii="Times New Roman" w:hAnsi="Times New Roman" w:cs="Times New Roman"/>
+          <w:sz w:val="24"/>
+          <w:szCs w:val="24"/>
+        </w:rPr>
+        <w:t xml:space="preserve">El consultorio en la actualidad gestiona los pagos mediante recibos de cobro, dichos recibos son almacenados sin ninguna organización causando así inconvenientes al </w:t>
+      </w:r>
+      <w:r>
+        <w:rPr>
+          <w:rFonts w:ascii="Times New Roman" w:hAnsi="Times New Roman" w:cs="Times New Roman"/>
+          <w:sz w:val="24"/>
+          <w:szCs w:val="24"/>
+        </w:rPr>
+        <w:lastRenderedPageBreak/>
+        <w:t>momento de realizar un reporte de ingresos, ya que en el proceso dichos documentos son extraviados o no se encuentran legibles.</w:t>
+      </w:r>
+    </w:p>
+    <w:p>
+      <w:pPr>
+        <w:pStyle w:val="Prrafodelista"/>
+        <w:numPr>
+          <w:ilvl w:val="0"/>
+          <w:numId w:val="31"/>
+        </w:numPr>
+        <w:spacing w:after="160" w:line="360" w:lineRule="auto"/>
+        <w:jc w:val="both"/>
+        <w:rPr>
+          <w:rFonts w:ascii="Times New Roman" w:hAnsi="Times New Roman" w:cs="Times New Roman"/>
+          <w:sz w:val="24"/>
+          <w:szCs w:val="24"/>
+        </w:rPr>
+      </w:pPr>
+      <w:r>
+        <w:rPr>
+          <w:rFonts w:ascii="Times New Roman" w:hAnsi="Times New Roman" w:cs="Times New Roman"/>
+          <w:sz w:val="24"/>
+          <w:szCs w:val="24"/>
+        </w:rPr>
+        <w:t xml:space="preserve">El personal del consultorio presenta incomodidad con el proceso de citas debido a que los pacientes no acuden en el tiempo acordado causando desorden en la planificación de las citas, a su vez también generando molestia a los demás pacientes, a esto también se suma la dificultad del cobro de pagos pendientes ya que en algunos casos los pacientes no recuerdan los valores y fechas de pago. </w:t>
+      </w:r>
+    </w:p>
+    <w:p>
+      <w:pPr>
+        <w:pStyle w:val="Prrafodelista"/>
+        <w:numPr>
+          <w:ilvl w:val="0"/>
+          <w:numId w:val="31"/>
+        </w:numPr>
+        <w:spacing w:after="160" w:line="360" w:lineRule="auto"/>
+        <w:jc w:val="both"/>
+        <w:rPr>
+          <w:rFonts w:ascii="Times New Roman" w:hAnsi="Times New Roman" w:cs="Times New Roman"/>
+          <w:sz w:val="24"/>
+          <w:szCs w:val="24"/>
+        </w:rPr>
+      </w:pPr>
+      <w:r>
+        <w:rPr>
+          <w:rFonts w:ascii="Times New Roman" w:hAnsi="Times New Roman" w:cs="Times New Roman"/>
+          <w:sz w:val="24"/>
+          <w:szCs w:val="24"/>
+        </w:rPr>
+        <w:t>La única forma para acceder a una cita médica consiste que el paciente acuda físicamente al consultorio, esto causa desazón e incertidumbre debido a que algunos pacientes no disponen de mucho tiempo o llegan de sitios lejanos, existen casos que los pacientes solicitan permisos en sus lugares de trabajo y no obtienen una cita, a esto se suma la molestia de que un médico especifico no se encuentran.</w:t>
+      </w:r>
+    </w:p>
+    <w:p>
+      <w:pPr>
+        <w:pStyle w:val="Prrafodelista"/>
+        <w:numPr>
+          <w:ilvl w:val="0"/>
+          <w:numId w:val="31"/>
+        </w:numPr>
+        <w:spacing w:after="160" w:line="360" w:lineRule="auto"/>
+        <w:jc w:val="both"/>
+        <w:rPr>
+          <w:rFonts w:ascii="Times New Roman" w:hAnsi="Times New Roman" w:cs="Times New Roman"/>
+          <w:sz w:val="24"/>
+          <w:szCs w:val="24"/>
+        </w:rPr>
+      </w:pPr>
+      <w:r>
+        <w:rPr>
+          <w:rFonts w:ascii="Times New Roman" w:hAnsi="Times New Roman" w:cs="Times New Roman"/>
+          <w:sz w:val="24"/>
+          <w:szCs w:val="24"/>
+        </w:rPr>
+        <w:t xml:space="preserve">Los pacientes muestran una incertidumbre al momento de iniciar un tratamiento, causado por la poca legibilidad de las indicaciones que el medico señala en la receta física o la perdida de la misma, además el desconocimiento de una proyección de gastos por el tratamiento a seguir. </w:t>
+      </w:r>
+    </w:p>
+    <w:p>
+      <w:pPr>
+        <w:pStyle w:val="Prrafodelista"/>
+        <w:numPr>
+          <w:ilvl w:val="0"/>
+          <w:numId w:val="31"/>
+        </w:numPr>
+        <w:spacing w:after="160" w:line="360" w:lineRule="auto"/>
+        <w:jc w:val="both"/>
+        <w:rPr>
+          <w:rFonts w:ascii="Times New Roman" w:hAnsi="Times New Roman" w:cs="Times New Roman"/>
+          <w:sz w:val="24"/>
+          <w:szCs w:val="24"/>
+        </w:rPr>
+      </w:pPr>
+      <w:r>
+        <w:rPr>
+          <w:rFonts w:ascii="Times New Roman" w:hAnsi="Times New Roman" w:cs="Times New Roman"/>
+          <w:sz w:val="24"/>
+          <w:szCs w:val="24"/>
+        </w:rPr>
+        <w:t xml:space="preserve">Para realizar una consulta de los </w:t>
+      </w:r>
+      <w:r>
+        <w:rPr>
+          <w:rFonts w:ascii="Times New Roman" w:hAnsi="Times New Roman" w:cs="Times New Roman"/>
+          <w:sz w:val="24"/>
+          <w:szCs w:val="24"/>
+        </w:rPr>
+        <w:t>pagos pendientes, vencidos o cancelados los pacientes se ven limitados a ir personalmente al consultorio médico o realizar llamadas telefónicas, esto genera un inconveniente al no tener conocimiento del estado del pago del servicio adquirido.</w:t>
       </w:r>
     </w:p>
     <w:p>
@@ -11696,6 +11701,7 @@
         </w:rPr>
       </w:pPr>
       <w:bookmarkStart w:id="6" w:name="_Toc33631891"/>
+      <w:bookmarkStart w:id="7" w:name="_Hlk38623865"/>
       <w:r>
         <w:rPr>
           <w:rFonts w:ascii="Times New Roman" w:hAnsi="Times New Roman" w:cs="Times New Roman"/>
@@ -11704,7 +11710,6 @@
           <w:szCs w:val="24"/>
           <w:lang w:val="es-EC"/>
         </w:rPr>
-        <w:lastRenderedPageBreak/>
         <w:t>OBJETIVOS</w:t>
       </w:r>
       <w:bookmarkEnd w:id="6"/>
@@ -11726,7 +11731,7 @@
           <w:lang w:val="es-EC"/>
         </w:rPr>
       </w:pPr>
-      <w:bookmarkStart w:id="7" w:name="_Toc33631892"/>
+      <w:bookmarkStart w:id="8" w:name="_Toc33631892"/>
       <w:r>
         <w:rPr>
           <w:rFonts w:ascii="Times New Roman" w:hAnsi="Times New Roman" w:cs="Times New Roman"/>
@@ -11737,7 +11742,7 @@
         </w:rPr>
         <w:t>Objetivo General</w:t>
       </w:r>
-      <w:bookmarkEnd w:id="7"/>
+      <w:bookmarkEnd w:id="8"/>
     </w:p>
     <w:p>
       <w:pPr>
@@ -11885,7 +11890,7 @@
           <w:lang w:val="es-EC"/>
         </w:rPr>
       </w:pPr>
-      <w:bookmarkStart w:id="8" w:name="_Toc33631893"/>
+      <w:bookmarkStart w:id="9" w:name="_Toc33631893"/>
       <w:r>
         <w:rPr>
           <w:rFonts w:ascii="Times New Roman" w:hAnsi="Times New Roman" w:cs="Times New Roman"/>
@@ -11906,7 +11911,7 @@
         </w:rPr>
         <w:t>especifico</w:t>
       </w:r>
-      <w:bookmarkEnd w:id="8"/>
+      <w:bookmarkEnd w:id="9"/>
     </w:p>
     <w:p>
       <w:pPr>
@@ -12055,6 +12060,7 @@
           <w:szCs w:val="24"/>
           <w:lang w:val="es-EC"/>
         </w:rPr>
+        <w:lastRenderedPageBreak/>
         <w:t>Diseñar el modelado de dominio, relaciones y procesos de gestión de citas, control médico utilizando herramientas de modelado de software para describir los aspectos y funcionalidades del aplicativo.</w:t>
       </w:r>
     </w:p>
@@ -12102,6 +12108,7 @@
         <w:t xml:space="preserve"> de citas médicas por parte del personal médico de la clínica dental mediante la utilización de tecnologías de software libre.</w:t>
       </w:r>
     </w:p>
+    <w:bookmarkEnd w:id="7"/>
     <w:p>
       <w:pPr>
         <w:spacing w:line="360" w:lineRule="auto"/>
@@ -12156,7 +12163,7 @@
           <w:lang w:val="es-EC"/>
         </w:rPr>
       </w:pPr>
-      <w:bookmarkStart w:id="9" w:name="_Toc33631894"/>
+      <w:bookmarkStart w:id="10" w:name="_Toc33631894"/>
       <w:r>
         <w:rPr>
           <w:rFonts w:ascii="Times New Roman" w:hAnsi="Times New Roman" w:cs="Times New Roman"/>
@@ -12168,7 +12175,7 @@
         <w:lastRenderedPageBreak/>
         <w:t>ACTIVIDADES Y SISTEMA DE TAREAS EN RELACIÓN A LOS OBJETIVOS PLANTEADO</w:t>
       </w:r>
-      <w:bookmarkEnd w:id="9"/>
+      <w:bookmarkEnd w:id="10"/>
       <w:r>
         <w:rPr>
           <w:rFonts w:ascii="Times New Roman" w:hAnsi="Times New Roman" w:cs="Times New Roman"/>
@@ -12192,7 +12199,7 @@
           <w:szCs w:val="24"/>
         </w:rPr>
       </w:pPr>
-      <w:bookmarkStart w:id="10" w:name="_Toc33719294"/>
+      <w:bookmarkStart w:id="11" w:name="_Toc33719294"/>
       <w:r>
         <w:rPr>
           <w:rFonts w:ascii="Times New Roman" w:hAnsi="Times New Roman" w:cs="Times New Roman"/>
@@ -12267,7 +12274,7 @@
         </w:rPr>
         <w:t>Tareas en relación a los objetivos planteados</w:t>
       </w:r>
-      <w:bookmarkEnd w:id="10"/>
+      <w:bookmarkEnd w:id="11"/>
     </w:p>
     <w:tbl>
       <w:tblPr>
@@ -14118,7 +14125,7 @@
           <w:lang w:val="es-EC"/>
         </w:rPr>
       </w:pPr>
-      <w:bookmarkStart w:id="11" w:name="_Toc33631895"/>
+      <w:bookmarkStart w:id="12" w:name="_Toc33631895"/>
       <w:r>
         <w:rPr>
           <w:rFonts w:ascii="Times New Roman" w:hAnsi="Times New Roman" w:cs="Times New Roman"/>
@@ -14129,7 +14136,7 @@
         </w:rPr>
         <w:t>FUNDAMENTACIÓN CIENTÍFICA TÉCNICA</w:t>
       </w:r>
-      <w:bookmarkEnd w:id="11"/>
+      <w:bookmarkEnd w:id="12"/>
       <w:r>
         <w:rPr>
           <w:rFonts w:ascii="Times New Roman" w:hAnsi="Times New Roman" w:cs="Times New Roman"/>
@@ -14158,7 +14165,7 @@
           <w:lang w:val="es-EC"/>
         </w:rPr>
       </w:pPr>
-      <w:bookmarkStart w:id="12" w:name="_Toc33631896"/>
+      <w:bookmarkStart w:id="13" w:name="_Toc33631896"/>
       <w:r>
         <w:rPr>
           <w:rFonts w:ascii="Times New Roman" w:hAnsi="Times New Roman" w:cs="Times New Roman"/>
@@ -14169,7 +14176,7 @@
         </w:rPr>
         <w:t>ANTECEDENTES</w:t>
       </w:r>
-      <w:bookmarkEnd w:id="12"/>
+      <w:bookmarkEnd w:id="13"/>
     </w:p>
     <w:p>
       <w:pPr>
@@ -14430,7 +14437,7 @@
           <w:lang w:val="es-EC"/>
         </w:rPr>
       </w:pPr>
-      <w:bookmarkStart w:id="13" w:name="_Toc33631897"/>
+      <w:bookmarkStart w:id="14" w:name="_Toc33631897"/>
       <w:r>
         <w:rPr>
           <w:rFonts w:ascii="Times New Roman" w:hAnsi="Times New Roman" w:cs="Times New Roman"/>
@@ -14442,7 +14449,7 @@
         </w:rPr>
         <w:t>GESTIÓN DE LA INFORMACIÓN</w:t>
       </w:r>
-      <w:bookmarkEnd w:id="13"/>
+      <w:bookmarkEnd w:id="14"/>
       <w:r>
         <w:rPr>
           <w:rFonts w:ascii="Times New Roman" w:hAnsi="Times New Roman" w:cs="Times New Roman"/>
@@ -15665,7 +15672,7 @@
           <w:lang w:val="es-EC"/>
         </w:rPr>
       </w:pPr>
-      <w:bookmarkStart w:id="14" w:name="_Toc33631898"/>
+      <w:bookmarkStart w:id="15" w:name="_Toc33631898"/>
       <w:r>
         <w:rPr>
           <w:rFonts w:ascii="Times New Roman" w:hAnsi="Times New Roman" w:cs="Times New Roman"/>
@@ -15677,7 +15684,7 @@
         </w:rPr>
         <w:t>HERRAMIENTAS PARA LA GESTIÓN DE INFORMACIÓN</w:t>
       </w:r>
-      <w:bookmarkEnd w:id="14"/>
+      <w:bookmarkEnd w:id="15"/>
     </w:p>
     <w:p>
       <w:pPr>
@@ -16134,7 +16141,7 @@
           <w:lang w:val="es-EC"/>
         </w:rPr>
       </w:pPr>
-      <w:bookmarkStart w:id="15" w:name="_Toc33631899"/>
+      <w:bookmarkStart w:id="16" w:name="_Toc33631899"/>
       <w:r>
         <w:rPr>
           <w:rFonts w:ascii="Times New Roman" w:hAnsi="Times New Roman" w:cs="Times New Roman"/>
@@ -16146,7 +16153,7 @@
         </w:rPr>
         <w:t>GESTIÓN DE RESERVAS</w:t>
       </w:r>
-      <w:bookmarkEnd w:id="15"/>
+      <w:bookmarkEnd w:id="16"/>
     </w:p>
     <w:p>
       <w:pPr>
@@ -16326,27 +16333,7 @@
           <w:highlight w:val="red"/>
           <w:lang w:val="es-EC" w:eastAsia="es-EC"/>
         </w:rPr>
-        <w:t>Es un documento confidencial y obligatorio de carácter técnico y legal, compuesto por un conjunto de formularios básicos y de especialidad, que el personal de la salud utiliza para registrar en forma sistemática los datos obtenidos de las atenciones, diagnóstico, tratamiento, evolución y resultados de salud y enfermedad durante todo el ciclo vital del/</w:t>
-      </w:r>
-      <w:proofErr w:type="gramStart"/>
-      <w:r>
-        <w:rPr>
-          <w:sz w:val="28"/>
-          <w:szCs w:val="28"/>
-          <w:highlight w:val="red"/>
-          <w:lang w:val="es-EC" w:eastAsia="es-EC"/>
-        </w:rPr>
-        <w:t>la usuario</w:t>
-      </w:r>
-      <w:proofErr w:type="gramEnd"/>
-      <w:r>
-        <w:rPr>
-          <w:sz w:val="28"/>
-          <w:szCs w:val="28"/>
-          <w:highlight w:val="red"/>
-          <w:lang w:val="es-EC" w:eastAsia="es-EC"/>
-        </w:rPr>
-        <w:t>/a.</w:t>
+        <w:t>Es un documento confidencial y obligatorio de carácter técnico y legal, compuesto por un conjunto de formularios básicos y de especialidad, que el personal de la salud utiliza para registrar en forma sistemática los datos obtenidos de las atenciones, diagnóstico, tratamiento, evolución y resultados de salud y enfermedad durante todo el ciclo vital del/la usuario/a.</w:t>
       </w:r>
       <w:r>
         <w:rPr>
@@ -16426,7 +16413,7 @@
           <w:lang w:val="es-EC"/>
         </w:rPr>
       </w:pPr>
-      <w:bookmarkStart w:id="16" w:name="_Toc33631900"/>
+      <w:bookmarkStart w:id="17" w:name="_Toc33631900"/>
       <w:r>
         <w:rPr>
           <w:rFonts w:ascii="Times New Roman" w:hAnsi="Times New Roman" w:cs="Times New Roman"/>
@@ -16438,7 +16425,7 @@
         </w:rPr>
         <w:t>EVOLUCIÓN DE LAS APLICACIONES WEB</w:t>
       </w:r>
-      <w:bookmarkEnd w:id="16"/>
+      <w:bookmarkEnd w:id="17"/>
     </w:p>
     <w:p>
       <w:pPr>
@@ -16994,7 +16981,7 @@
           <w:lang w:val="es-EC"/>
         </w:rPr>
       </w:pPr>
-      <w:bookmarkStart w:id="17" w:name="_Toc33631901"/>
+      <w:bookmarkStart w:id="18" w:name="_Toc33631901"/>
       <w:r>
         <w:rPr>
           <w:rFonts w:ascii="Times New Roman" w:hAnsi="Times New Roman" w:cs="Times New Roman"/>
@@ -17006,7 +16993,7 @@
         </w:rPr>
         <w:t>EVOLUCIÓN DE LAS APLICACIONES MÓVILES</w:t>
       </w:r>
-      <w:bookmarkEnd w:id="17"/>
+      <w:bookmarkEnd w:id="18"/>
     </w:p>
     <w:p>
       <w:pPr>
@@ -17573,7 +17560,7 @@
         </w:rPr>
         <w:t xml:space="preserve"> </w:t>
       </w:r>
-      <w:bookmarkStart w:id="18" w:name="_Toc33631902"/>
+      <w:bookmarkStart w:id="19" w:name="_Toc33631902"/>
       <w:r>
         <w:rPr>
           <w:rFonts w:ascii="Times New Roman" w:hAnsi="Times New Roman" w:cs="Times New Roman"/>
@@ -17585,7 +17572,7 @@
         </w:rPr>
         <w:t>MÓDULOS</w:t>
       </w:r>
-      <w:bookmarkEnd w:id="18"/>
+      <w:bookmarkEnd w:id="19"/>
     </w:p>
     <w:p>
       <w:pPr>
@@ -17606,7 +17593,7 @@
           <w:lang w:val="es-EC"/>
         </w:rPr>
       </w:pPr>
-      <w:bookmarkStart w:id="19" w:name="_Toc33631903"/>
+      <w:bookmarkStart w:id="20" w:name="_Toc33631903"/>
       <w:r>
         <w:rPr>
           <w:rFonts w:ascii="Times New Roman" w:hAnsi="Times New Roman" w:cs="Times New Roman"/>
@@ -17618,7 +17605,7 @@
         </w:rPr>
         <w:t>PACIENTES</w:t>
       </w:r>
-      <w:bookmarkEnd w:id="19"/>
+      <w:bookmarkEnd w:id="20"/>
     </w:p>
     <w:p>
       <w:pPr>
@@ -17938,7 +17925,7 @@
           <w:lang w:val="es-EC"/>
         </w:rPr>
       </w:pPr>
-      <w:bookmarkStart w:id="20" w:name="_Toc33631905"/>
+      <w:bookmarkStart w:id="21" w:name="_Toc33631905"/>
       <w:r>
         <w:rPr>
           <w:rFonts w:ascii="Times New Roman" w:hAnsi="Times New Roman" w:cs="Times New Roman"/>
@@ -17950,7 +17937,7 @@
         </w:rPr>
         <w:t>C</w:t>
       </w:r>
-      <w:bookmarkEnd w:id="20"/>
+      <w:bookmarkEnd w:id="21"/>
       <w:r>
         <w:rPr>
           <w:rFonts w:ascii="Times New Roman" w:hAnsi="Times New Roman" w:cs="Times New Roman"/>
@@ -18037,7 +18024,7 @@
           <w:lang w:val="es-EC"/>
         </w:rPr>
       </w:pPr>
-      <w:bookmarkStart w:id="21" w:name="_Toc33631906"/>
+      <w:bookmarkStart w:id="22" w:name="_Toc33631906"/>
       <w:r>
         <w:rPr>
           <w:rFonts w:ascii="Times New Roman" w:hAnsi="Times New Roman" w:cs="Times New Roman"/>
@@ -18049,7 +18036,7 @@
         </w:rPr>
         <w:t>REPORTES</w:t>
       </w:r>
-      <w:bookmarkEnd w:id="21"/>
+      <w:bookmarkEnd w:id="22"/>
     </w:p>
     <w:p>
       <w:pPr>
@@ -18208,7 +18195,7 @@
           <w:lang w:val="es-EC"/>
         </w:rPr>
       </w:pPr>
-      <w:bookmarkStart w:id="22" w:name="_Toc33631907"/>
+      <w:bookmarkStart w:id="23" w:name="_Toc33631907"/>
       <w:r>
         <w:rPr>
           <w:rFonts w:ascii="Times New Roman" w:hAnsi="Times New Roman" w:cs="Times New Roman"/>
@@ -18220,7 +18207,7 @@
         </w:rPr>
         <w:t>PRINCIPALES REFERENTES TEÓRICOS</w:t>
       </w:r>
-      <w:bookmarkEnd w:id="22"/>
+      <w:bookmarkEnd w:id="23"/>
     </w:p>
     <w:p>
       <w:pPr>
@@ -20017,7 +20004,7 @@
           <w:lang w:val="es-EC"/>
         </w:rPr>
       </w:pPr>
-      <w:bookmarkStart w:id="23" w:name="_Toc33631908"/>
+      <w:bookmarkStart w:id="24" w:name="_Toc33631908"/>
       <w:r>
         <w:rPr>
           <w:rFonts w:ascii="Times New Roman" w:hAnsi="Times New Roman" w:cs="Times New Roman"/>
@@ -20029,7 +20016,7 @@
         </w:rPr>
         <w:t>ASPECTOS PEÓRICOS CONCEPTUALES</w:t>
       </w:r>
-      <w:bookmarkEnd w:id="23"/>
+      <w:bookmarkEnd w:id="24"/>
     </w:p>
     <w:p>
       <w:pPr>
@@ -20050,7 +20037,7 @@
           <w:lang w:val="es-EC"/>
         </w:rPr>
       </w:pPr>
-      <w:bookmarkStart w:id="24" w:name="_Toc33631909"/>
+      <w:bookmarkStart w:id="25" w:name="_Toc33631909"/>
       <w:r>
         <w:rPr>
           <w:rFonts w:ascii="Times New Roman" w:hAnsi="Times New Roman" w:cs="Times New Roman"/>
@@ -20062,7 +20049,7 @@
         </w:rPr>
         <w:t>LENGUAJE DE PROGRAMACIÓN</w:t>
       </w:r>
-      <w:bookmarkEnd w:id="24"/>
+      <w:bookmarkEnd w:id="25"/>
     </w:p>
     <w:p>
       <w:pPr>
@@ -20303,7 +20290,7 @@
           <w:lang w:val="es-EC"/>
         </w:rPr>
       </w:pPr>
-      <w:bookmarkStart w:id="25" w:name="_Toc33631910"/>
+      <w:bookmarkStart w:id="26" w:name="_Toc33631910"/>
       <w:r>
         <w:rPr>
           <w:rFonts w:ascii="Times New Roman" w:hAnsi="Times New Roman" w:cs="Times New Roman"/>
@@ -20315,7 +20302,7 @@
         </w:rPr>
         <w:t>BASE DE DATOS</w:t>
       </w:r>
-      <w:bookmarkEnd w:id="25"/>
+      <w:bookmarkEnd w:id="26"/>
     </w:p>
     <w:p>
       <w:pPr>
@@ -21078,7 +21065,7 @@
           <w:lang w:val="es-EC"/>
         </w:rPr>
       </w:pPr>
-      <w:bookmarkStart w:id="26" w:name="_Toc33631911"/>
+      <w:bookmarkStart w:id="27" w:name="_Toc33631911"/>
       <w:r>
         <w:rPr>
           <w:rFonts w:ascii="Times New Roman" w:hAnsi="Times New Roman" w:cs="Times New Roman"/>
@@ -21090,7 +21077,7 @@
         </w:rPr>
         <w:t>HTML</w:t>
       </w:r>
-      <w:bookmarkEnd w:id="26"/>
+      <w:bookmarkEnd w:id="27"/>
     </w:p>
     <w:p>
       <w:pPr>
@@ -21462,7 +21449,7 @@
           <w:lang w:val="es-EC"/>
         </w:rPr>
       </w:pPr>
-      <w:bookmarkStart w:id="27" w:name="_Toc33631912"/>
+      <w:bookmarkStart w:id="28" w:name="_Toc33631912"/>
       <w:r>
         <w:rPr>
           <w:rFonts w:ascii="Times New Roman" w:hAnsi="Times New Roman" w:cs="Times New Roman"/>
@@ -21474,7 +21461,7 @@
         </w:rPr>
         <w:t>LENGUAJE CSS</w:t>
       </w:r>
-      <w:bookmarkEnd w:id="27"/>
+      <w:bookmarkEnd w:id="28"/>
     </w:p>
     <w:p>
       <w:pPr>
@@ -21799,7 +21786,7 @@
           <w:lang w:val="es-EC"/>
         </w:rPr>
       </w:pPr>
-      <w:bookmarkStart w:id="28" w:name="_Toc33631913"/>
+      <w:bookmarkStart w:id="29" w:name="_Toc33631913"/>
       <w:r>
         <w:rPr>
           <w:rFonts w:ascii="Times New Roman" w:hAnsi="Times New Roman" w:cs="Times New Roman"/>
@@ -21811,7 +21798,7 @@
         </w:rPr>
         <w:t>JAVASCRIPT</w:t>
       </w:r>
-      <w:bookmarkEnd w:id="28"/>
+      <w:bookmarkEnd w:id="29"/>
     </w:p>
     <w:p>
       <w:pPr>
@@ -22075,7 +22062,7 @@
           <w:lang w:val="es-EC"/>
         </w:rPr>
       </w:pPr>
-      <w:bookmarkStart w:id="29" w:name="_Toc33631914"/>
+      <w:bookmarkStart w:id="30" w:name="_Toc33631914"/>
       <w:r>
         <w:rPr>
           <w:rFonts w:ascii="Times New Roman" w:hAnsi="Times New Roman" w:cs="Times New Roman"/>
@@ -22087,7 +22074,7 @@
         </w:rPr>
         <w:t>BOOTSTRAP</w:t>
       </w:r>
-      <w:bookmarkEnd w:id="29"/>
+      <w:bookmarkEnd w:id="30"/>
     </w:p>
     <w:p>
       <w:pPr>
@@ -22504,7 +22491,7 @@
           <w:lang w:val="es-EC"/>
         </w:rPr>
       </w:pPr>
-      <w:bookmarkStart w:id="30" w:name="_Toc33631915"/>
+      <w:bookmarkStart w:id="31" w:name="_Toc33631915"/>
       <w:r>
         <w:rPr>
           <w:rFonts w:ascii="Times New Roman" w:hAnsi="Times New Roman" w:cs="Times New Roman"/>
@@ -22516,7 +22503,7 @@
         </w:rPr>
         <w:t>MySQL</w:t>
       </w:r>
-      <w:bookmarkEnd w:id="30"/>
+      <w:bookmarkEnd w:id="31"/>
     </w:p>
     <w:p>
       <w:pPr>
@@ -22796,7 +22783,7 @@
           <w:lang w:val="es-EC"/>
         </w:rPr>
       </w:pPr>
-      <w:bookmarkStart w:id="31" w:name="_Toc33631916"/>
+      <w:bookmarkStart w:id="32" w:name="_Toc33631916"/>
       <w:r>
         <w:rPr>
           <w:rFonts w:ascii="Times New Roman" w:hAnsi="Times New Roman" w:cs="Times New Roman"/>
@@ -22808,7 +22795,7 @@
         </w:rPr>
         <w:t>APACHE</w:t>
       </w:r>
-      <w:bookmarkEnd w:id="31"/>
+      <w:bookmarkEnd w:id="32"/>
     </w:p>
     <w:p>
       <w:pPr>
@@ -23208,7 +23195,7 @@
           <w:lang w:val="es-EC"/>
         </w:rPr>
       </w:pPr>
-      <w:bookmarkStart w:id="32" w:name="_Toc33631917"/>
+      <w:bookmarkStart w:id="33" w:name="_Toc33631917"/>
       <w:r>
         <w:rPr>
           <w:rFonts w:ascii="Times New Roman" w:hAnsi="Times New Roman" w:cs="Times New Roman"/>
@@ -23220,7 +23207,7 @@
         </w:rPr>
         <w:t>ANDROID STUDIO</w:t>
       </w:r>
-      <w:bookmarkEnd w:id="32"/>
+      <w:bookmarkEnd w:id="33"/>
     </w:p>
     <w:p>
       <w:pPr>
@@ -23827,7 +23814,7 @@
           <w:lang w:val="es-EC"/>
         </w:rPr>
       </w:pPr>
-      <w:bookmarkStart w:id="33" w:name="_Toc33631918"/>
+      <w:bookmarkStart w:id="34" w:name="_Toc33631918"/>
       <w:r>
         <w:rPr>
           <w:rFonts w:ascii="Times New Roman" w:hAnsi="Times New Roman" w:cs="Times New Roman"/>
@@ -23839,7 +23826,7 @@
         </w:rPr>
         <w:t>DEFINICION DE LENGUAJE UNIFICADO DE MODELO</w:t>
       </w:r>
-      <w:bookmarkEnd w:id="33"/>
+      <w:bookmarkEnd w:id="34"/>
     </w:p>
     <w:p>
       <w:pPr>
@@ -24363,7 +24350,7 @@
           <w:lang w:val="es-EC"/>
         </w:rPr>
       </w:pPr>
-      <w:bookmarkStart w:id="34" w:name="_Toc33631919"/>
+      <w:bookmarkStart w:id="35" w:name="_Toc33631919"/>
       <w:r>
         <w:rPr>
           <w:rFonts w:ascii="Times New Roman" w:hAnsi="Times New Roman" w:cs="Times New Roman"/>
@@ -24375,7 +24362,7 @@
         </w:rPr>
         <w:t>¿PARAQUE SIRVE UML?</w:t>
       </w:r>
-      <w:bookmarkEnd w:id="34"/>
+      <w:bookmarkEnd w:id="35"/>
     </w:p>
     <w:p>
       <w:pPr>
@@ -24619,7 +24606,7 @@
           <w:lang w:val="es-EC"/>
         </w:rPr>
       </w:pPr>
-      <w:bookmarkStart w:id="35" w:name="_Toc33631920"/>
+      <w:bookmarkStart w:id="36" w:name="_Toc33631920"/>
       <w:r>
         <w:rPr>
           <w:rFonts w:ascii="Times New Roman" w:hAnsi="Times New Roman" w:cs="Times New Roman"/>
@@ -24631,7 +24618,7 @@
         </w:rPr>
         <w:t>TIPOS DE DIAGRAMA UML</w:t>
       </w:r>
-      <w:bookmarkEnd w:id="35"/>
+      <w:bookmarkEnd w:id="36"/>
     </w:p>
     <w:p>
       <w:pPr>
@@ -25018,7 +25005,7 @@
           <w:lang w:val="es-EC"/>
         </w:rPr>
       </w:pPr>
-      <w:bookmarkStart w:id="36" w:name="_Toc33631921"/>
+      <w:bookmarkStart w:id="37" w:name="_Toc33631921"/>
       <w:r>
         <w:rPr>
           <w:rFonts w:ascii="Times New Roman" w:hAnsi="Times New Roman" w:cs="Times New Roman"/>
@@ -25030,7 +25017,7 @@
         </w:rPr>
         <w:t>MODELO INTERACTIVO INCREMENTAL</w:t>
       </w:r>
-      <w:bookmarkEnd w:id="36"/>
+      <w:bookmarkEnd w:id="37"/>
     </w:p>
     <w:p>
       <w:pPr>
@@ -25329,7 +25316,7 @@
           <w:lang w:val="es-EC"/>
         </w:rPr>
       </w:pPr>
-      <w:bookmarkStart w:id="37" w:name="_Toc33631922"/>
+      <w:bookmarkStart w:id="38" w:name="_Toc33631922"/>
       <w:r>
         <w:rPr>
           <w:rFonts w:ascii="Times New Roman" w:hAnsi="Times New Roman" w:cs="Times New Roman"/>
@@ -25341,7 +25328,7 @@
         </w:rPr>
         <w:t>ETAPAS DEL MODELO INTERACTIVO INCREMENTAL</w:t>
       </w:r>
-      <w:bookmarkEnd w:id="37"/>
+      <w:bookmarkEnd w:id="38"/>
     </w:p>
     <w:p>
       <w:pPr>
@@ -25429,7 +25416,7 @@
           <w:lang w:val="es-EC"/>
         </w:rPr>
       </w:pPr>
-      <w:bookmarkStart w:id="38" w:name="_Toc33631923"/>
+      <w:bookmarkStart w:id="39" w:name="_Toc33631923"/>
       <w:r>
         <w:rPr>
           <w:rFonts w:ascii="Times New Roman" w:hAnsi="Times New Roman" w:cs="Times New Roman"/>
@@ -25441,7 +25428,7 @@
         </w:rPr>
         <w:t>FASE DE ANALISIS</w:t>
       </w:r>
-      <w:bookmarkEnd w:id="38"/>
+      <w:bookmarkEnd w:id="39"/>
     </w:p>
     <w:p>
       <w:pPr>
@@ -25928,7 +25915,7 @@
           <w:lang w:val="es-EC"/>
         </w:rPr>
       </w:pPr>
-      <w:bookmarkStart w:id="39" w:name="_Toc33631924"/>
+      <w:bookmarkStart w:id="40" w:name="_Toc33631924"/>
       <w:r>
         <w:rPr>
           <w:rFonts w:ascii="Times New Roman" w:hAnsi="Times New Roman" w:cs="Times New Roman"/>
@@ -25940,7 +25927,7 @@
         </w:rPr>
         <w:t>FASE DE DISEÑO</w:t>
       </w:r>
-      <w:bookmarkEnd w:id="39"/>
+      <w:bookmarkEnd w:id="40"/>
     </w:p>
     <w:p>
       <w:pPr>
@@ -26278,7 +26265,7 @@
           <w:lang w:val="es-EC"/>
         </w:rPr>
       </w:pPr>
-      <w:bookmarkStart w:id="40" w:name="_Toc33631925"/>
+      <w:bookmarkStart w:id="41" w:name="_Toc33631925"/>
       <w:r>
         <w:rPr>
           <w:rFonts w:ascii="Times New Roman" w:hAnsi="Times New Roman" w:cs="Times New Roman"/>
@@ -26290,7 +26277,7 @@
         </w:rPr>
         <w:t>FASE DE IMPLEMENTACIÓN</w:t>
       </w:r>
-      <w:bookmarkEnd w:id="40"/>
+      <w:bookmarkEnd w:id="41"/>
     </w:p>
     <w:p>
       <w:pPr>
@@ -26445,7 +26432,7 @@
           <w:lang w:val="es-EC"/>
         </w:rPr>
       </w:pPr>
-      <w:bookmarkStart w:id="41" w:name="_Toc33631926"/>
+      <w:bookmarkStart w:id="42" w:name="_Toc33631926"/>
       <w:r>
         <w:rPr>
           <w:rFonts w:ascii="Times New Roman" w:hAnsi="Times New Roman" w:cs="Times New Roman"/>
@@ -26457,7 +26444,7 @@
         </w:rPr>
         <w:t>FASE DE PRUEBA</w:t>
       </w:r>
-      <w:bookmarkEnd w:id="41"/>
+      <w:bookmarkEnd w:id="42"/>
       <w:r>
         <w:rPr>
           <w:rFonts w:ascii="Times New Roman" w:hAnsi="Times New Roman" w:cs="Times New Roman"/>
@@ -26632,7 +26619,7 @@
           <w:lang w:val="es-EC"/>
         </w:rPr>
       </w:pPr>
-      <w:bookmarkStart w:id="42" w:name="_Toc33631927"/>
+      <w:bookmarkStart w:id="43" w:name="_Toc33631927"/>
       <w:r>
         <w:rPr>
           <w:rFonts w:ascii="Times New Roman" w:hAnsi="Times New Roman" w:cs="Times New Roman"/>
@@ -26644,7 +26631,7 @@
         </w:rPr>
         <w:t>PREGUNTAS CIENTÍFICAS O HIPÓTESIS</w:t>
       </w:r>
-      <w:bookmarkEnd w:id="42"/>
+      <w:bookmarkEnd w:id="43"/>
     </w:p>
     <w:p>
       <w:pPr>
@@ -26774,7 +26761,7 @@
           <w:lang w:val="es-EC"/>
         </w:rPr>
       </w:pPr>
-      <w:bookmarkStart w:id="43" w:name="_Toc33631928"/>
+      <w:bookmarkStart w:id="44" w:name="_Toc33631928"/>
       <w:r>
         <w:rPr>
           <w:rFonts w:ascii="Times New Roman" w:hAnsi="Times New Roman" w:cs="Times New Roman"/>
@@ -26785,7 +26772,7 @@
         </w:rPr>
         <w:t>METODOLOGÍA</w:t>
       </w:r>
-      <w:bookmarkEnd w:id="43"/>
+      <w:bookmarkEnd w:id="44"/>
     </w:p>
     <w:p>
       <w:pPr>
@@ -26804,7 +26791,7 @@
           <w:lang w:val="es-EC"/>
         </w:rPr>
       </w:pPr>
-      <w:bookmarkStart w:id="44" w:name="_Toc33631929"/>
+      <w:bookmarkStart w:id="45" w:name="_Toc33631929"/>
       <w:r>
         <w:rPr>
           <w:rFonts w:ascii="Times New Roman" w:hAnsi="Times New Roman" w:cs="Times New Roman"/>
@@ -26815,7 +26802,7 @@
         </w:rPr>
         <w:t>TIPO DE INVESTIGACIÓN</w:t>
       </w:r>
-      <w:bookmarkEnd w:id="44"/>
+      <w:bookmarkEnd w:id="45"/>
     </w:p>
     <w:p>
       <w:pPr>
@@ -26834,7 +26821,7 @@
           <w:lang w:val="es-EC"/>
         </w:rPr>
       </w:pPr>
-      <w:bookmarkStart w:id="45" w:name="_Toc33631930"/>
+      <w:bookmarkStart w:id="46" w:name="_Toc33631930"/>
       <w:r>
         <w:rPr>
           <w:rFonts w:ascii="Times New Roman" w:hAnsi="Times New Roman" w:cs="Times New Roman"/>
@@ -26845,7 +26832,7 @@
         </w:rPr>
         <w:t>INVESTIGACIÓN DE CAMPO</w:t>
       </w:r>
-      <w:bookmarkEnd w:id="45"/>
+      <w:bookmarkEnd w:id="46"/>
     </w:p>
     <w:p>
       <w:pPr>
@@ -26993,7 +26980,7 @@
           <w:lang w:val="es-EC"/>
         </w:rPr>
       </w:pPr>
-      <w:bookmarkStart w:id="46" w:name="_Toc33631931"/>
+      <w:bookmarkStart w:id="47" w:name="_Toc33631931"/>
       <w:r>
         <w:rPr>
           <w:rFonts w:ascii="Times New Roman" w:hAnsi="Times New Roman" w:cs="Times New Roman"/>
@@ -27004,7 +26991,7 @@
         </w:rPr>
         <w:t>INVESTIGACIÓN DESCRIPTIVA</w:t>
       </w:r>
-      <w:bookmarkEnd w:id="46"/>
+      <w:bookmarkEnd w:id="47"/>
     </w:p>
     <w:p>
       <w:pPr>
@@ -27082,7 +27069,7 @@
           <w:lang w:val="es-EC"/>
         </w:rPr>
       </w:pPr>
-      <w:bookmarkStart w:id="47" w:name="_Toc33631932"/>
+      <w:bookmarkStart w:id="48" w:name="_Toc33631932"/>
       <w:r>
         <w:rPr>
           <w:rFonts w:ascii="Times New Roman" w:hAnsi="Times New Roman" w:cs="Times New Roman"/>
@@ -27093,7 +27080,7 @@
         </w:rPr>
         <w:t>INVESTIGACIÓN BIBLIOGRAFICA</w:t>
       </w:r>
-      <w:bookmarkEnd w:id="47"/>
+      <w:bookmarkEnd w:id="48"/>
     </w:p>
     <w:p>
       <w:pPr>
@@ -27189,7 +27176,7 @@
           <w:lang w:val="es-EC"/>
         </w:rPr>
       </w:pPr>
-      <w:bookmarkStart w:id="48" w:name="_Toc33631933"/>
+      <w:bookmarkStart w:id="49" w:name="_Toc33631933"/>
       <w:r>
         <w:rPr>
           <w:rFonts w:ascii="Times New Roman" w:hAnsi="Times New Roman" w:cs="Times New Roman"/>
@@ -27201,7 +27188,7 @@
         <w:lastRenderedPageBreak/>
         <w:t>MÉTODOS GENERALES DE LA CIENCIA</w:t>
       </w:r>
-      <w:bookmarkEnd w:id="48"/>
+      <w:bookmarkEnd w:id="49"/>
     </w:p>
     <w:p>
       <w:pPr>
@@ -27221,7 +27208,7 @@
           <w:lang w:val="es-EC"/>
         </w:rPr>
       </w:pPr>
-      <w:bookmarkStart w:id="49" w:name="_Toc33631934"/>
+      <w:bookmarkStart w:id="50" w:name="_Toc33631934"/>
       <w:r>
         <w:rPr>
           <w:rFonts w:ascii="Times New Roman" w:hAnsi="Times New Roman" w:cs="Times New Roman"/>
@@ -27232,7 +27219,7 @@
         </w:rPr>
         <w:t>MÉTODO TEORICOS</w:t>
       </w:r>
-      <w:bookmarkEnd w:id="49"/>
+      <w:bookmarkEnd w:id="50"/>
     </w:p>
     <w:p>
       <w:pPr>
@@ -27252,7 +27239,7 @@
           <w:lang w:val="es-EC"/>
         </w:rPr>
       </w:pPr>
-      <w:bookmarkStart w:id="50" w:name="_Toc33631935"/>
+      <w:bookmarkStart w:id="51" w:name="_Toc33631935"/>
       <w:r>
         <w:rPr>
           <w:rFonts w:ascii="Times New Roman" w:hAnsi="Times New Roman" w:cs="Times New Roman"/>
@@ -27263,7 +27250,7 @@
         </w:rPr>
         <w:t>MÉTODO HIPOTETICO-DEDUCTIVO</w:t>
       </w:r>
-      <w:bookmarkEnd w:id="50"/>
+      <w:bookmarkEnd w:id="51"/>
     </w:p>
     <w:p>
       <w:pPr>
@@ -27410,7 +27397,7 @@
           <w:lang w:val="es-EC"/>
         </w:rPr>
       </w:pPr>
-      <w:bookmarkStart w:id="51" w:name="_Toc33631936"/>
+      <w:bookmarkStart w:id="52" w:name="_Toc33631936"/>
       <w:r>
         <w:rPr>
           <w:rFonts w:ascii="Times New Roman" w:hAnsi="Times New Roman" w:cs="Times New Roman"/>
@@ -27421,7 +27408,7 @@
         </w:rPr>
         <w:t>MÉTODO HISTÓRICO-LÓGICO</w:t>
       </w:r>
-      <w:bookmarkEnd w:id="51"/>
+      <w:bookmarkEnd w:id="52"/>
     </w:p>
     <w:p>
       <w:pPr>
@@ -27472,7 +27459,7 @@
           <w:lang w:val="es-EC"/>
         </w:rPr>
       </w:pPr>
-      <w:bookmarkStart w:id="52" w:name="_Toc33631937"/>
+      <w:bookmarkStart w:id="53" w:name="_Toc33631937"/>
       <w:r>
         <w:rPr>
           <w:rFonts w:ascii="Times New Roman" w:hAnsi="Times New Roman" w:cs="Times New Roman"/>
@@ -27483,7 +27470,7 @@
         </w:rPr>
         <w:t>MÉTODO EMPÍRICO</w:t>
       </w:r>
-      <w:bookmarkEnd w:id="52"/>
+      <w:bookmarkEnd w:id="53"/>
     </w:p>
     <w:p>
       <w:pPr>
@@ -27503,7 +27490,7 @@
           <w:lang w:val="es-EC"/>
         </w:rPr>
       </w:pPr>
-      <w:bookmarkStart w:id="53" w:name="_Toc33631938"/>
+      <w:bookmarkStart w:id="54" w:name="_Toc33631938"/>
       <w:r>
         <w:rPr>
           <w:rFonts w:ascii="Times New Roman" w:hAnsi="Times New Roman" w:cs="Times New Roman"/>
@@ -27514,7 +27501,7 @@
         </w:rPr>
         <w:t>OBSERVACIÓN</w:t>
       </w:r>
-      <w:bookmarkEnd w:id="53"/>
+      <w:bookmarkEnd w:id="54"/>
     </w:p>
     <w:p>
       <w:pPr>
@@ -27605,7 +27592,7 @@
           <w:lang w:val="es-EC"/>
         </w:rPr>
       </w:pPr>
-      <w:bookmarkStart w:id="54" w:name="_Toc33631939"/>
+      <w:bookmarkStart w:id="55" w:name="_Toc33631939"/>
       <w:r>
         <w:rPr>
           <w:rFonts w:ascii="Times New Roman" w:hAnsi="Times New Roman" w:cs="Times New Roman"/>
@@ -27616,7 +27603,7 @@
         </w:rPr>
         <w:t>ENTREVISTA</w:t>
       </w:r>
-      <w:bookmarkEnd w:id="54"/>
+      <w:bookmarkEnd w:id="55"/>
     </w:p>
     <w:p>
       <w:pPr>
@@ -27676,7 +27663,7 @@
           <w:lang w:val="es-EC"/>
         </w:rPr>
       </w:pPr>
-      <w:bookmarkStart w:id="55" w:name="_Toc33631940"/>
+      <w:bookmarkStart w:id="56" w:name="_Toc33631940"/>
       <w:r>
         <w:rPr>
           <w:rFonts w:ascii="Times New Roman" w:hAnsi="Times New Roman" w:cs="Times New Roman"/>
@@ -27687,7 +27674,7 @@
         </w:rPr>
         <w:t>ENCUESTA</w:t>
       </w:r>
-      <w:bookmarkEnd w:id="55"/>
+      <w:bookmarkEnd w:id="56"/>
     </w:p>
     <w:p>
       <w:pPr>
@@ -27785,7 +27772,7 @@
           <w:lang w:val="es-EC"/>
         </w:rPr>
       </w:pPr>
-      <w:bookmarkStart w:id="56" w:name="_Toc33631942"/>
+      <w:bookmarkStart w:id="57" w:name="_Toc33631942"/>
       <w:r>
         <w:rPr>
           <w:rFonts w:ascii="Times New Roman" w:hAnsi="Times New Roman" w:cs="Times New Roman"/>
@@ -27796,7 +27783,7 @@
         </w:rPr>
         <w:t>PRESUPUESTO PARA LA ELABORACIÓN</w:t>
       </w:r>
-      <w:bookmarkEnd w:id="56"/>
+      <w:bookmarkEnd w:id="57"/>
     </w:p>
     <w:p>
       <w:pPr>
@@ -27841,7 +27828,7 @@
           <w:lang w:val="es-EC"/>
         </w:rPr>
       </w:pPr>
-      <w:bookmarkStart w:id="57" w:name="_Toc33719296"/>
+      <w:bookmarkStart w:id="58" w:name="_Toc33719296"/>
       <w:r>
         <w:rPr>
           <w:rFonts w:ascii="Times New Roman" w:hAnsi="Times New Roman" w:cs="Times New Roman"/>
@@ -27914,7 +27901,7 @@
         </w:rPr>
         <w:t xml:space="preserve"> Insumos</w:t>
       </w:r>
-      <w:bookmarkEnd w:id="57"/>
+      <w:bookmarkEnd w:id="58"/>
     </w:p>
     <w:tbl>
       <w:tblPr>
@@ -28766,7 +28753,7 @@
           <w:lang w:val="es-EC"/>
         </w:rPr>
       </w:pPr>
-      <w:bookmarkStart w:id="58" w:name="_Toc33719297"/>
+      <w:bookmarkStart w:id="59" w:name="_Toc33719297"/>
       <w:r>
         <w:rPr>
           <w:rFonts w:ascii="Times New Roman" w:hAnsi="Times New Roman" w:cs="Times New Roman"/>
@@ -28839,7 +28826,7 @@
         </w:rPr>
         <w:t xml:space="preserve"> Gastos Directos</w:t>
       </w:r>
-      <w:bookmarkEnd w:id="58"/>
+      <w:bookmarkEnd w:id="59"/>
     </w:p>
     <w:tbl>
       <w:tblPr>
@@ -29491,7 +29478,7 @@
           <w:lang w:val="es-EC"/>
         </w:rPr>
       </w:pPr>
-      <w:bookmarkStart w:id="59" w:name="_Toc33719298"/>
+      <w:bookmarkStart w:id="60" w:name="_Toc33719298"/>
       <w:r>
         <w:rPr>
           <w:rFonts w:ascii="Times New Roman" w:hAnsi="Times New Roman" w:cs="Times New Roman"/>
@@ -29564,7 +29551,7 @@
         </w:rPr>
         <w:t>Gastos Totales del Proyecto</w:t>
       </w:r>
-      <w:bookmarkEnd w:id="59"/>
+      <w:bookmarkEnd w:id="60"/>
     </w:p>
     <w:tbl>
       <w:tblPr>
@@ -30038,7 +30025,7 @@
           <w:lang w:val="es-EC"/>
         </w:rPr>
       </w:pPr>
-      <w:bookmarkStart w:id="60" w:name="_Toc33631943"/>
+      <w:bookmarkStart w:id="61" w:name="_Toc33631943"/>
       <w:r>
         <w:rPr>
           <w:rFonts w:ascii="Times New Roman" w:hAnsi="Times New Roman" w:cs="Times New Roman"/>
@@ -30050,7 +30037,7 @@
         <w:lastRenderedPageBreak/>
         <w:t>CRONOGRAMA DE ACTIVIDADES</w:t>
       </w:r>
-      <w:bookmarkEnd w:id="60"/>
+      <w:bookmarkEnd w:id="61"/>
     </w:p>
     <w:tbl>
       <w:tblPr>
@@ -37310,7 +37297,7 @@
           <w:lang w:val="es-EC"/>
         </w:rPr>
       </w:pPr>
-      <w:bookmarkStart w:id="61" w:name="_Toc33631944"/>
+      <w:bookmarkStart w:id="62" w:name="_Toc33631944"/>
       <w:r>
         <w:rPr>
           <w:rFonts w:ascii="Times New Roman" w:hAnsi="Times New Roman" w:cs="Times New Roman"/>
@@ -37321,7 +37308,7 @@
         </w:rPr>
         <w:t>BIBLIOGRAFÍA</w:t>
       </w:r>
-      <w:bookmarkEnd w:id="61"/>
+      <w:bookmarkEnd w:id="62"/>
     </w:p>
     <w:p>
       <w:pPr>
@@ -37924,7 +37911,7 @@
           <w:lang w:val="es-EC"/>
         </w:rPr>
       </w:pPr>
-      <w:bookmarkStart w:id="62" w:name="_Toc33631945"/>
+      <w:bookmarkStart w:id="63" w:name="_Toc33631945"/>
       <w:r>
         <w:rPr>
           <w:rFonts w:ascii="Times New Roman" w:hAnsi="Times New Roman" w:cs="Times New Roman"/>
@@ -37935,7 +37922,7 @@
         </w:rPr>
         <w:t>ANEXOS</w:t>
       </w:r>
-      <w:bookmarkEnd w:id="62"/>
+      <w:bookmarkEnd w:id="63"/>
     </w:p>
     <w:p>
       <w:pPr>
@@ -43687,6 +43674,119 @@
     </w:lvl>
   </w:abstractNum>
   <w:abstractNum w:abstractNumId="24" w15:restartNumberingAfterBreak="0">
+    <w:nsid w:val="56FC5423"/>
+    <w:multiLevelType w:val="hybridMultilevel"/>
+    <w:tmpl w:val="015ECCF4"/>
+    <w:lvl w:ilvl="0" w:tplc="300A0001">
+      <w:start w:val="1"/>
+      <w:numFmt w:val="bullet"/>
+      <w:lvlText w:val=""/>
+      <w:lvlJc w:val="left"/>
+      <w:pPr>
+        <w:ind w:left="360" w:hanging="360"/>
+      </w:pPr>
+      <w:rPr>
+        <w:rFonts w:ascii="Symbol" w:hAnsi="Symbol" w:cs="Symbol" w:hint="default"/>
+      </w:rPr>
+    </w:lvl>
+    <w:lvl w:ilvl="1" w:tplc="300A0003" w:tentative="1">
+      <w:start w:val="1"/>
+      <w:numFmt w:val="bullet"/>
+      <w:lvlText w:val="o"/>
+      <w:lvlJc w:val="left"/>
+      <w:pPr>
+        <w:ind w:left="1080" w:hanging="360"/>
+      </w:pPr>
+      <w:rPr>
+        <w:rFonts w:ascii="Courier New" w:hAnsi="Courier New" w:cs="Courier New" w:hint="default"/>
+      </w:rPr>
+    </w:lvl>
+    <w:lvl w:ilvl="2" w:tplc="300A0005" w:tentative="1">
+      <w:start w:val="1"/>
+      <w:numFmt w:val="bullet"/>
+      <w:lvlText w:val=""/>
+      <w:lvlJc w:val="left"/>
+      <w:pPr>
+        <w:ind w:left="1800" w:hanging="360"/>
+      </w:pPr>
+      <w:rPr>
+        <w:rFonts w:ascii="Wingdings" w:hAnsi="Wingdings" w:cs="Wingdings" w:hint="default"/>
+      </w:rPr>
+    </w:lvl>
+    <w:lvl w:ilvl="3" w:tplc="300A0001" w:tentative="1">
+      <w:start w:val="1"/>
+      <w:numFmt w:val="bullet"/>
+      <w:lvlText w:val=""/>
+      <w:lvlJc w:val="left"/>
+      <w:pPr>
+        <w:ind w:left="2520" w:hanging="360"/>
+      </w:pPr>
+      <w:rPr>
+        <w:rFonts w:ascii="Symbol" w:hAnsi="Symbol" w:cs="Symbol" w:hint="default"/>
+      </w:rPr>
+    </w:lvl>
+    <w:lvl w:ilvl="4" w:tplc="300A0003" w:tentative="1">
+      <w:start w:val="1"/>
+      <w:numFmt w:val="bullet"/>
+      <w:lvlText w:val="o"/>
+      <w:lvlJc w:val="left"/>
+      <w:pPr>
+        <w:ind w:left="3240" w:hanging="360"/>
+      </w:pPr>
+      <w:rPr>
+        <w:rFonts w:ascii="Courier New" w:hAnsi="Courier New" w:cs="Courier New" w:hint="default"/>
+      </w:rPr>
+    </w:lvl>
+    <w:lvl w:ilvl="5" w:tplc="300A0005" w:tentative="1">
+      <w:start w:val="1"/>
+      <w:numFmt w:val="bullet"/>
+      <w:lvlText w:val=""/>
+      <w:lvlJc w:val="left"/>
+      <w:pPr>
+        <w:ind w:left="3960" w:hanging="360"/>
+      </w:pPr>
+      <w:rPr>
+        <w:rFonts w:ascii="Wingdings" w:hAnsi="Wingdings" w:cs="Wingdings" w:hint="default"/>
+      </w:rPr>
+    </w:lvl>
+    <w:lvl w:ilvl="6" w:tplc="300A0001" w:tentative="1">
+      <w:start w:val="1"/>
+      <w:numFmt w:val="bullet"/>
+      <w:lvlText w:val=""/>
+      <w:lvlJc w:val="left"/>
+      <w:pPr>
+        <w:ind w:left="4680" w:hanging="360"/>
+      </w:pPr>
+      <w:rPr>
+        <w:rFonts w:ascii="Symbol" w:hAnsi="Symbol" w:cs="Symbol" w:hint="default"/>
+      </w:rPr>
+    </w:lvl>
+    <w:lvl w:ilvl="7" w:tplc="300A0003" w:tentative="1">
+      <w:start w:val="1"/>
+      <w:numFmt w:val="bullet"/>
+      <w:lvlText w:val="o"/>
+      <w:lvlJc w:val="left"/>
+      <w:pPr>
+        <w:ind w:left="5400" w:hanging="360"/>
+      </w:pPr>
+      <w:rPr>
+        <w:rFonts w:ascii="Courier New" w:hAnsi="Courier New" w:cs="Courier New" w:hint="default"/>
+      </w:rPr>
+    </w:lvl>
+    <w:lvl w:ilvl="8" w:tplc="300A0005" w:tentative="1">
+      <w:start w:val="1"/>
+      <w:numFmt w:val="bullet"/>
+      <w:lvlText w:val=""/>
+      <w:lvlJc w:val="left"/>
+      <w:pPr>
+        <w:ind w:left="6120" w:hanging="360"/>
+      </w:pPr>
+      <w:rPr>
+        <w:rFonts w:ascii="Wingdings" w:hAnsi="Wingdings" w:cs="Wingdings" w:hint="default"/>
+      </w:rPr>
+    </w:lvl>
+  </w:abstractNum>
+  <w:abstractNum w:abstractNumId="25" w15:restartNumberingAfterBreak="0">
     <w:nsid w:val="5D1F2EB5"/>
     <w:multiLevelType w:val="hybridMultilevel"/>
     <w:tmpl w:val="56DA4558"/>
@@ -43775,7 +43875,7 @@
       </w:pPr>
     </w:lvl>
   </w:abstractNum>
-  <w:abstractNum w:abstractNumId="25" w15:restartNumberingAfterBreak="0">
+  <w:abstractNum w:abstractNumId="26" w15:restartNumberingAfterBreak="0">
     <w:nsid w:val="62687A06"/>
     <w:multiLevelType w:val="hybridMultilevel"/>
     <w:tmpl w:val="FAC86FD4"/>
@@ -43864,7 +43964,7 @@
       </w:pPr>
     </w:lvl>
   </w:abstractNum>
-  <w:abstractNum w:abstractNumId="26" w15:restartNumberingAfterBreak="0">
+  <w:abstractNum w:abstractNumId="27" w15:restartNumberingAfterBreak="0">
     <w:nsid w:val="63A86512"/>
     <w:multiLevelType w:val="hybridMultilevel"/>
     <w:tmpl w:val="5A6C4DDE"/>
@@ -43977,7 +44077,7 @@
       </w:rPr>
     </w:lvl>
   </w:abstractNum>
-  <w:abstractNum w:abstractNumId="27" w15:restartNumberingAfterBreak="0">
+  <w:abstractNum w:abstractNumId="28" w15:restartNumberingAfterBreak="0">
     <w:nsid w:val="69A10E2F"/>
     <w:multiLevelType w:val="hybridMultilevel"/>
     <w:tmpl w:val="1024B952"/>
@@ -44066,7 +44166,7 @@
       </w:pPr>
     </w:lvl>
   </w:abstractNum>
-  <w:abstractNum w:abstractNumId="28" w15:restartNumberingAfterBreak="0">
+  <w:abstractNum w:abstractNumId="29" w15:restartNumberingAfterBreak="0">
     <w:nsid w:val="6F2E7773"/>
     <w:multiLevelType w:val="multilevel"/>
     <w:tmpl w:val="2034E928"/>
@@ -44196,7 +44296,7 @@
       </w:rPr>
     </w:lvl>
   </w:abstractNum>
-  <w:abstractNum w:abstractNumId="29" w15:restartNumberingAfterBreak="0">
+  <w:abstractNum w:abstractNumId="30" w15:restartNumberingAfterBreak="0">
     <w:nsid w:val="6F586570"/>
     <w:multiLevelType w:val="hybridMultilevel"/>
     <w:tmpl w:val="8B084B72"/>
@@ -44309,7 +44409,7 @@
       </w:rPr>
     </w:lvl>
   </w:abstractNum>
-  <w:abstractNum w:abstractNumId="30" w15:restartNumberingAfterBreak="0">
+  <w:abstractNum w:abstractNumId="31" w15:restartNumberingAfterBreak="0">
     <w:nsid w:val="6FD219B6"/>
     <w:multiLevelType w:val="hybridMultilevel"/>
     <w:tmpl w:val="1EF62286"/>
@@ -44395,7 +44495,7 @@
       </w:pPr>
     </w:lvl>
   </w:abstractNum>
-  <w:abstractNum w:abstractNumId="31" w15:restartNumberingAfterBreak="0">
+  <w:abstractNum w:abstractNumId="32" w15:restartNumberingAfterBreak="0">
     <w:nsid w:val="7E9040D0"/>
     <w:multiLevelType w:val="hybridMultilevel"/>
     <w:tmpl w:val="75802652"/>
@@ -44491,7 +44591,7 @@
     <w:abstractNumId w:val="21"/>
   </w:num>
   <w:num w:numId="3">
-    <w:abstractNumId w:val="27"/>
+    <w:abstractNumId w:val="28"/>
   </w:num>
   <w:num w:numId="4">
     <w:abstractNumId w:val="23"/>
@@ -44509,19 +44609,19 @@
     <w:abstractNumId w:val="22"/>
   </w:num>
   <w:num w:numId="9">
-    <w:abstractNumId w:val="25"/>
+    <w:abstractNumId w:val="26"/>
   </w:num>
   <w:num w:numId="10">
-    <w:abstractNumId w:val="31"/>
+    <w:abstractNumId w:val="32"/>
   </w:num>
   <w:num w:numId="11">
-    <w:abstractNumId w:val="24"/>
+    <w:abstractNumId w:val="25"/>
   </w:num>
   <w:num w:numId="12">
     <w:abstractNumId w:val="20"/>
   </w:num>
   <w:num w:numId="13">
-    <w:abstractNumId w:val="28"/>
+    <w:abstractNumId w:val="29"/>
   </w:num>
   <w:num w:numId="14">
     <w:abstractNumId w:val="16"/>
@@ -44533,13 +44633,13 @@
     <w:abstractNumId w:val="10"/>
   </w:num>
   <w:num w:numId="17">
-    <w:abstractNumId w:val="29"/>
+    <w:abstractNumId w:val="30"/>
   </w:num>
   <w:num w:numId="18">
     <w:abstractNumId w:val="11"/>
   </w:num>
   <w:num w:numId="19">
-    <w:abstractNumId w:val="26"/>
+    <w:abstractNumId w:val="27"/>
   </w:num>
   <w:num w:numId="20">
     <w:abstractNumId w:val="3"/>
@@ -44551,7 +44651,7 @@
     <w:abstractNumId w:val="12"/>
   </w:num>
   <w:num w:numId="23">
-    <w:abstractNumId w:val="30"/>
+    <w:abstractNumId w:val="31"/>
   </w:num>
   <w:num w:numId="24">
     <w:abstractNumId w:val="18"/>
@@ -44579,6 +44679,9 @@
   </w:num>
   <w:num w:numId="32">
     <w:abstractNumId w:val="1"/>
+  </w:num>
+  <w:num w:numId="33">
+    <w:abstractNumId w:val="24"/>
   </w:num>
 </w:numbering>
 </file>
@@ -45014,6 +45117,7 @@
   <w:style w:type="character" w:default="1" w:styleId="Fuentedeprrafopredeter">
     <w:name w:val="Default Paragraph Font"/>
     <w:uiPriority w:val="1"/>
+    <w:semiHidden/>
     <w:unhideWhenUsed/>
   </w:style>
   <w:style w:type="table" w:default="1" w:styleId="Tablanormal">
@@ -46620,7 +46724,7 @@
 </file>
 
 <file path=customXml/itemProps1.xml><?xml version="1.0" encoding="utf-8"?>
-<ds:datastoreItem xmlns:ds="http://schemas.openxmlformats.org/officeDocument/2006/customXml" ds:itemID="{FDC9063B-49CA-49BE-9809-87F018998C54}">
+<ds:datastoreItem xmlns:ds="http://schemas.openxmlformats.org/officeDocument/2006/customXml" ds:itemID="{529DFEE5-8431-4091-A0F6-5C4C3DF47477}">
   <ds:schemaRefs>
     <ds:schemaRef ds:uri="http://schemas.openxmlformats.org/officeDocument/2006/bibliography"/>
   </ds:schemaRefs>

</xml_diff>

<commit_message>
Modificacion marco teorico consulta medica
</commit_message>
<xml_diff>
--- a/anexos titulacion/ANEXO7anteproyecto.docx
+++ b/anexos titulacion/ANEXO7anteproyecto.docx
@@ -1,6 +1,6 @@
 
 <file path=word/document.xml><?xml version="1.0" encoding="utf-8"?>
-<w:document xmlns:wpc="http://schemas.microsoft.com/office/word/2010/wordprocessingCanvas" xmlns:cx="http://schemas.microsoft.com/office/drawing/2014/chartex" xmlns:cx1="http://schemas.microsoft.com/office/drawing/2015/9/8/chartex" xmlns:cx2="http://schemas.microsoft.com/office/drawing/2015/10/21/chartex" xmlns:cx3="http://schemas.microsoft.com/office/drawing/2016/5/9/chartex" xmlns:cx4="http://schemas.microsoft.com/office/drawing/2016/5/10/chartex" xmlns:cx5="http://schemas.microsoft.com/office/drawing/2016/5/11/chartex" xmlns:cx6="http://schemas.microsoft.com/office/drawing/2016/5/12/chartex" xmlns:cx7="http://schemas.microsoft.com/office/drawing/2016/5/13/chartex" xmlns:cx8="http://schemas.microsoft.com/office/drawing/2016/5/14/chartex" xmlns:mc="http://schemas.openxmlformats.org/markup-compatibility/2006" xmlns:aink="http://schemas.microsoft.com/office/drawing/2016/ink" xmlns:am3d="http://schemas.microsoft.com/office/drawing/2017/model3d" xmlns:o="urn:schemas-microsoft-com:office:office" xmlns:r="http://schemas.openxmlformats.org/officeDocument/2006/relationships" xmlns:m="http://schemas.openxmlformats.org/officeDocument/2006/math" xmlns:v="urn:schemas-microsoft-com:vml" xmlns:wp14="http://schemas.microsoft.com/office/word/2010/wordprocessingDrawing" xmlns:wp="http://schemas.openxmlformats.org/drawingml/2006/wordprocessingDrawing" xmlns:w10="urn:schemas-microsoft-com:office:word" xmlns:w="http://schemas.openxmlformats.org/wordprocessingml/2006/main" xmlns:w14="http://schemas.microsoft.com/office/word/2010/wordml" xmlns:w15="http://schemas.microsoft.com/office/word/2012/wordml" xmlns:w16cid="http://schemas.microsoft.com/office/word/2016/wordml/cid" xmlns:w16se="http://schemas.microsoft.com/office/word/2015/wordml/symex" xmlns:wpg="http://schemas.microsoft.com/office/word/2010/wordprocessingGroup" xmlns:wpi="http://schemas.microsoft.com/office/word/2010/wordprocessingInk" xmlns:wne="http://schemas.microsoft.com/office/word/2006/wordml" xmlns:wps="http://schemas.microsoft.com/office/word/2010/wordprocessingShape" mc:Ignorable="w14 w15 w16se w16cid wp14">
+<w:document xmlns:wpc="http://schemas.microsoft.com/office/word/2010/wordprocessingCanvas" xmlns:cx="http://schemas.microsoft.com/office/drawing/2014/chartex" xmlns:cx1="http://schemas.microsoft.com/office/drawing/2015/9/8/chartex" xmlns:cx2="http://schemas.microsoft.com/office/drawing/2015/10/21/chartex" xmlns:cx3="http://schemas.microsoft.com/office/drawing/2016/5/9/chartex" xmlns:cx4="http://schemas.microsoft.com/office/drawing/2016/5/10/chartex" xmlns:cx5="http://schemas.microsoft.com/office/drawing/2016/5/11/chartex" xmlns:cx6="http://schemas.microsoft.com/office/drawing/2016/5/12/chartex" xmlns:cx7="http://schemas.microsoft.com/office/drawing/2016/5/13/chartex" xmlns:cx8="http://schemas.microsoft.com/office/drawing/2016/5/14/chartex" xmlns:mc="http://schemas.openxmlformats.org/markup-compatibility/2006" xmlns:aink="http://schemas.microsoft.com/office/drawing/2016/ink" xmlns:am3d="http://schemas.microsoft.com/office/drawing/2017/model3d" xmlns:o="urn:schemas-microsoft-com:office:office" xmlns:r="http://schemas.openxmlformats.org/officeDocument/2006/relationships" xmlns:m="http://schemas.openxmlformats.org/officeDocument/2006/math" xmlns:v="urn:schemas-microsoft-com:vml" xmlns:wp14="http://schemas.microsoft.com/office/word/2010/wordprocessingDrawing" xmlns:wp="http://schemas.openxmlformats.org/drawingml/2006/wordprocessingDrawing" xmlns:w10="urn:schemas-microsoft-com:office:word" xmlns:w="http://schemas.openxmlformats.org/wordprocessingml/2006/main" xmlns:w14="http://schemas.microsoft.com/office/word/2010/wordml" xmlns:w15="http://schemas.microsoft.com/office/word/2012/wordml" xmlns:w16cex="http://schemas.microsoft.com/office/word/2018/wordml/cex" xmlns:w16cid="http://schemas.microsoft.com/office/word/2016/wordml/cid" xmlns:w16="http://schemas.microsoft.com/office/word/2018/wordml" xmlns:w16se="http://schemas.microsoft.com/office/word/2015/wordml/symex" xmlns:wpg="http://schemas.microsoft.com/office/word/2010/wordprocessingGroup" xmlns:wpi="http://schemas.microsoft.com/office/word/2010/wordprocessingInk" xmlns:wne="http://schemas.microsoft.com/office/word/2006/wordml" xmlns:wps="http://schemas.microsoft.com/office/word/2010/wordprocessingShape" mc:Ignorable="w14 w15 w16se w16cid w16 w16cex wp14">
   <w:body>
     <w:sdt>
       <w:sdtPr>
@@ -60,7 +60,7 @@
           <w:r>
             <w:fldChar w:fldCharType="separate"/>
           </w:r>
-          <w:hyperlink w:anchor="_Toc39052990" w:history="1">
+          <w:hyperlink w:anchor="_Toc39086117" w:history="1">
             <w:r>
               <w:rPr>
                 <w:rStyle w:val="Hipervnculo"/>
@@ -105,7 +105,7 @@
                 <w:noProof/>
                 <w:webHidden/>
               </w:rPr>
-              <w:instrText xml:space="preserve"> PAGEREF _Toc39052990 \h </w:instrText>
+              <w:instrText xml:space="preserve"> PAGEREF _Toc39086117 \h </w:instrText>
             </w:r>
             <w:r>
               <w:rPr>
@@ -148,7 +148,7 @@
               <w:noProof/>
             </w:rPr>
           </w:pPr>
-          <w:hyperlink w:anchor="_Toc39052991" w:history="1">
+          <w:hyperlink w:anchor="_Toc39086118" w:history="1">
             <w:r>
               <w:rPr>
                 <w:rStyle w:val="Hipervnculo"/>
@@ -193,7 +193,7 @@
                 <w:noProof/>
                 <w:webHidden/>
               </w:rPr>
-              <w:instrText xml:space="preserve"> PAGEREF _Toc39052991 \h </w:instrText>
+              <w:instrText xml:space="preserve"> PAGEREF _Toc39086118 \h </w:instrText>
             </w:r>
             <w:r>
               <w:rPr>
@@ -236,7 +236,7 @@
               <w:noProof/>
             </w:rPr>
           </w:pPr>
-          <w:hyperlink w:anchor="_Toc39052992" w:history="1">
+          <w:hyperlink w:anchor="_Toc39086119" w:history="1">
             <w:r>
               <w:rPr>
                 <w:rStyle w:val="Hipervnculo"/>
@@ -281,7 +281,7 @@
                 <w:noProof/>
                 <w:webHidden/>
               </w:rPr>
-              <w:instrText xml:space="preserve"> PAGEREF _Toc39052992 \h </w:instrText>
+              <w:instrText xml:space="preserve"> PAGEREF _Toc39086119 \h </w:instrText>
             </w:r>
             <w:r>
               <w:rPr>
@@ -324,7 +324,7 @@
               <w:noProof/>
             </w:rPr>
           </w:pPr>
-          <w:hyperlink w:anchor="_Toc39052993" w:history="1">
+          <w:hyperlink w:anchor="_Toc39086120" w:history="1">
             <w:r>
               <w:rPr>
                 <w:rStyle w:val="Hipervnculo"/>
@@ -369,7 +369,7 @@
                 <w:noProof/>
                 <w:webHidden/>
               </w:rPr>
-              <w:instrText xml:space="preserve"> PAGEREF _Toc39052993 \h </w:instrText>
+              <w:instrText xml:space="preserve"> PAGEREF _Toc39086120 \h </w:instrText>
             </w:r>
             <w:r>
               <w:rPr>
@@ -412,7 +412,7 @@
               <w:noProof/>
             </w:rPr>
           </w:pPr>
-          <w:hyperlink w:anchor="_Toc39052994" w:history="1">
+          <w:hyperlink w:anchor="_Toc39086121" w:history="1">
             <w:r>
               <w:rPr>
                 <w:rStyle w:val="Hipervnculo"/>
@@ -457,7 +457,7 @@
                 <w:noProof/>
                 <w:webHidden/>
               </w:rPr>
-              <w:instrText xml:space="preserve"> PAGEREF _Toc39052994 \h </w:instrText>
+              <w:instrText xml:space="preserve"> PAGEREF _Toc39086121 \h </w:instrText>
             </w:r>
             <w:r>
               <w:rPr>
@@ -500,7 +500,7 @@
               <w:noProof/>
             </w:rPr>
           </w:pPr>
-          <w:hyperlink w:anchor="_Toc39052995" w:history="1">
+          <w:hyperlink w:anchor="_Toc39086122" w:history="1">
             <w:r>
               <w:rPr>
                 <w:rStyle w:val="Hipervnculo"/>
@@ -545,7 +545,7 @@
                 <w:noProof/>
                 <w:webHidden/>
               </w:rPr>
-              <w:instrText xml:space="preserve"> PAGEREF _Toc39052995 \h </w:instrText>
+              <w:instrText xml:space="preserve"> PAGEREF _Toc39086122 \h </w:instrText>
             </w:r>
             <w:r>
               <w:rPr>
@@ -588,7 +588,7 @@
               <w:noProof/>
             </w:rPr>
           </w:pPr>
-          <w:hyperlink w:anchor="_Toc39052996" w:history="1">
+          <w:hyperlink w:anchor="_Toc39086123" w:history="1">
             <w:r>
               <w:rPr>
                 <w:rStyle w:val="Hipervnculo"/>
@@ -633,7 +633,7 @@
                 <w:noProof/>
                 <w:webHidden/>
               </w:rPr>
-              <w:instrText xml:space="preserve"> PAGEREF _Toc39052996 \h </w:instrText>
+              <w:instrText xml:space="preserve"> PAGEREF _Toc39086123 \h </w:instrText>
             </w:r>
             <w:r>
               <w:rPr>
@@ -676,7 +676,7 @@
               <w:noProof/>
             </w:rPr>
           </w:pPr>
-          <w:hyperlink w:anchor="_Toc39052997" w:history="1">
+          <w:hyperlink w:anchor="_Toc39086124" w:history="1">
             <w:r>
               <w:rPr>
                 <w:rStyle w:val="Hipervnculo"/>
@@ -721,7 +721,7 @@
                 <w:noProof/>
                 <w:webHidden/>
               </w:rPr>
-              <w:instrText xml:space="preserve"> PAGEREF _Toc39052997 \h </w:instrText>
+              <w:instrText xml:space="preserve"> PAGEREF _Toc39086124 \h </w:instrText>
             </w:r>
             <w:r>
               <w:rPr>
@@ -763,7 +763,7 @@
               <w:noProof/>
             </w:rPr>
           </w:pPr>
-          <w:hyperlink w:anchor="_Toc39052998" w:history="1">
+          <w:hyperlink w:anchor="_Toc39086125" w:history="1">
             <w:r>
               <w:rPr>
                 <w:rStyle w:val="Hipervnculo"/>
@@ -800,7 +800,7 @@
                 <w:noProof/>
                 <w:webHidden/>
               </w:rPr>
-              <w:instrText xml:space="preserve"> PAGEREF _Toc39052998 \h </w:instrText>
+              <w:instrText xml:space="preserve"> PAGEREF _Toc39086125 \h </w:instrText>
             </w:r>
             <w:r>
               <w:rPr>
@@ -843,7 +843,7 @@
               <w:noProof/>
             </w:rPr>
           </w:pPr>
-          <w:hyperlink w:anchor="_Toc39052999" w:history="1">
+          <w:hyperlink w:anchor="_Toc39086126" w:history="1">
             <w:r>
               <w:rPr>
                 <w:rStyle w:val="Hipervnculo"/>
@@ -888,7 +888,7 @@
                 <w:noProof/>
                 <w:webHidden/>
               </w:rPr>
-              <w:instrText xml:space="preserve"> PAGEREF _Toc39052999 \h </w:instrText>
+              <w:instrText xml:space="preserve"> PAGEREF _Toc39086126 \h </w:instrText>
             </w:r>
             <w:r>
               <w:rPr>
@@ -931,7 +931,7 @@
               <w:noProof/>
             </w:rPr>
           </w:pPr>
-          <w:hyperlink w:anchor="_Toc39053000" w:history="1">
+          <w:hyperlink w:anchor="_Toc39086127" w:history="1">
             <w:r>
               <w:rPr>
                 <w:rStyle w:val="Hipervnculo"/>
@@ -976,7 +976,7 @@
                 <w:noProof/>
                 <w:webHidden/>
               </w:rPr>
-              <w:instrText xml:space="preserve"> PAGEREF _Toc39053000 \h </w:instrText>
+              <w:instrText xml:space="preserve"> PAGEREF _Toc39086127 \h </w:instrText>
             </w:r>
             <w:r>
               <w:rPr>
@@ -1019,14 +1019,14 @@
               <w:noProof/>
             </w:rPr>
           </w:pPr>
-          <w:hyperlink w:anchor="_Toc39053001" w:history="1">
+          <w:hyperlink w:anchor="_Toc39086128" w:history="1">
             <w:r>
               <w:rPr>
                 <w:rStyle w:val="Hipervnculo"/>
                 <w:rFonts w:ascii="Times New Roman" w:hAnsi="Times New Roman"/>
                 <w:b/>
                 <w:noProof/>
-                <w:highlight w:val="cyan"/>
+                <w:highlight w:val="green"/>
               </w:rPr>
               <w:t>8.1.1.</w:t>
             </w:r>
@@ -1034,7 +1034,6 @@
               <w:rPr>
                 <w:rFonts w:cstheme="minorBidi"/>
                 <w:noProof/>
-                <w:highlight w:val="cyan"/>
               </w:rPr>
               <w:tab/>
             </w:r>
@@ -1044,7 +1043,7 @@
                 <w:rFonts w:ascii="Times New Roman" w:hAnsi="Times New Roman"/>
                 <w:b/>
                 <w:noProof/>
-                <w:highlight w:val="cyan"/>
+                <w:highlight w:val="green"/>
               </w:rPr>
               <w:t>¿QUE ES GESTIÓN?</w:t>
             </w:r>
@@ -1052,7 +1051,6 @@
               <w:rPr>
                 <w:noProof/>
                 <w:webHidden/>
-                <w:highlight w:val="cyan"/>
               </w:rPr>
               <w:tab/>
             </w:r>
@@ -1060,7 +1058,6 @@
               <w:rPr>
                 <w:noProof/>
                 <w:webHidden/>
-                <w:highlight w:val="cyan"/>
               </w:rPr>
               <w:fldChar w:fldCharType="begin"/>
             </w:r>
@@ -1068,22 +1065,19 @@
               <w:rPr>
                 <w:noProof/>
                 <w:webHidden/>
-                <w:highlight w:val="cyan"/>
-              </w:rPr>
-              <w:instrText xml:space="preserve"> PAGEREF _Toc39053001 \h </w:instrText>
+              </w:rPr>
+              <w:instrText xml:space="preserve"> PAGEREF _Toc39086128 \h </w:instrText>
             </w:r>
             <w:r>
               <w:rPr>
                 <w:noProof/>
                 <w:webHidden/>
-                <w:highlight w:val="cyan"/>
               </w:rPr>
             </w:r>
             <w:r>
               <w:rPr>
                 <w:noProof/>
                 <w:webHidden/>
-                <w:highlight w:val="cyan"/>
               </w:rPr>
               <w:fldChar w:fldCharType="separate"/>
             </w:r>
@@ -1091,7 +1085,6 @@
               <w:rPr>
                 <w:noProof/>
                 <w:webHidden/>
-                <w:highlight w:val="cyan"/>
               </w:rPr>
               <w:t>17</w:t>
             </w:r>
@@ -1099,7 +1092,6 @@
               <w:rPr>
                 <w:noProof/>
                 <w:webHidden/>
-                <w:highlight w:val="cyan"/>
               </w:rPr>
               <w:fldChar w:fldCharType="end"/>
             </w:r>
@@ -1117,14 +1109,14 @@
               <w:noProof/>
             </w:rPr>
           </w:pPr>
-          <w:hyperlink w:anchor="_Toc39053002" w:history="1">
+          <w:hyperlink w:anchor="_Toc39086129" w:history="1">
             <w:r>
               <w:rPr>
                 <w:rStyle w:val="Hipervnculo"/>
                 <w:rFonts w:ascii="Times New Roman" w:hAnsi="Times New Roman"/>
                 <w:b/>
                 <w:noProof/>
-                <w:highlight w:val="cyan"/>
+                <w:highlight w:val="green"/>
               </w:rPr>
               <w:t>8.1.2.</w:t>
             </w:r>
@@ -1141,7 +1133,7 @@
                 <w:rFonts w:ascii="Times New Roman" w:hAnsi="Times New Roman"/>
                 <w:b/>
                 <w:noProof/>
-                <w:highlight w:val="cyan"/>
+                <w:highlight w:val="green"/>
               </w:rPr>
               <w:t>GESTIÓN DE LA INFORMACIÓN</w:t>
             </w:r>
@@ -1164,7 +1156,7 @@
                 <w:noProof/>
                 <w:webHidden/>
               </w:rPr>
-              <w:instrText xml:space="preserve"> PAGEREF _Toc39053002 \h </w:instrText>
+              <w:instrText xml:space="preserve"> PAGEREF _Toc39086129 \h </w:instrText>
             </w:r>
             <w:r>
               <w:rPr>
@@ -1207,14 +1199,14 @@
               <w:noProof/>
             </w:rPr>
           </w:pPr>
-          <w:hyperlink w:anchor="_Toc39053003" w:history="1">
+          <w:hyperlink w:anchor="_Toc39086130" w:history="1">
             <w:r>
               <w:rPr>
                 <w:rStyle w:val="Hipervnculo"/>
                 <w:rFonts w:ascii="Times New Roman" w:hAnsi="Times New Roman"/>
                 <w:b/>
                 <w:noProof/>
-                <w:highlight w:val="cyan"/>
+                <w:highlight w:val="green"/>
               </w:rPr>
               <w:t>8.1.3.</w:t>
             </w:r>
@@ -1231,70 +1223,50 @@
                 <w:rFonts w:ascii="Times New Roman" w:hAnsi="Times New Roman"/>
                 <w:b/>
                 <w:noProof/>
-                <w:highlight w:val="cyan"/>
-              </w:rPr>
-              <w:t>¿QUE E</w:t>
-            </w:r>
-            <w:r>
-              <w:rPr>
-                <w:rStyle w:val="Hipervnculo"/>
-                <w:rFonts w:ascii="Times New Roman" w:hAnsi="Times New Roman"/>
-                <w:b/>
-                <w:noProof/>
-                <w:highlight w:val="cyan"/>
+                <w:highlight w:val="green"/>
+              </w:rPr>
+              <w:t>AGENDA</w:t>
+            </w:r>
+            <w:r>
+              <w:rPr>
+                <w:noProof/>
+                <w:webHidden/>
               </w:rPr>
               <w:tab/>
             </w:r>
             <w:r>
               <w:rPr>
-                <w:rStyle w:val="Hipervnculo"/>
-                <w:rFonts w:ascii="Times New Roman" w:hAnsi="Times New Roman"/>
-                <w:b/>
-                <w:noProof/>
-                <w:highlight w:val="cyan"/>
-              </w:rPr>
-              <w:t>S UNA AGENDA?</w:t>
-            </w:r>
-            <w:r>
-              <w:rPr>
                 <w:noProof/>
                 <w:webHidden/>
               </w:rPr>
-              <w:tab/>
+              <w:fldChar w:fldCharType="begin"/>
             </w:r>
             <w:r>
               <w:rPr>
                 <w:noProof/>
                 <w:webHidden/>
               </w:rPr>
-              <w:fldChar w:fldCharType="begin"/>
+              <w:instrText xml:space="preserve"> PAGEREF _Toc39086130 \h </w:instrText>
             </w:r>
             <w:r>
               <w:rPr>
                 <w:noProof/>
                 <w:webHidden/>
               </w:rPr>
-              <w:instrText xml:space="preserve"> PAGEREF _Toc39053003 \h </w:instrText>
             </w:r>
             <w:r>
               <w:rPr>
                 <w:noProof/>
                 <w:webHidden/>
               </w:rPr>
+              <w:fldChar w:fldCharType="separate"/>
             </w:r>
             <w:r>
               <w:rPr>
                 <w:noProof/>
                 <w:webHidden/>
               </w:rPr>
-              <w:fldChar w:fldCharType="separate"/>
-            </w:r>
-            <w:r>
-              <w:rPr>
-                <w:noProof/>
-                <w:webHidden/>
-              </w:rPr>
-              <w:t>19</w:t>
+              <w:t>18</w:t>
             </w:r>
             <w:r>
               <w:rPr>
@@ -1317,14 +1289,14 @@
               <w:noProof/>
             </w:rPr>
           </w:pPr>
-          <w:hyperlink w:anchor="_Toc39053004" w:history="1">
+          <w:hyperlink w:anchor="_Toc39086131" w:history="1">
             <w:r>
               <w:rPr>
                 <w:rStyle w:val="Hipervnculo"/>
                 <w:rFonts w:ascii="Times New Roman" w:hAnsi="Times New Roman"/>
                 <w:b/>
                 <w:noProof/>
-                <w:highlight w:val="cyan"/>
+                <w:highlight w:val="green"/>
               </w:rPr>
               <w:t>8.1.4.</w:t>
             </w:r>
@@ -1341,9 +1313,29 @@
                 <w:rFonts w:ascii="Times New Roman" w:hAnsi="Times New Roman"/>
                 <w:b/>
                 <w:noProof/>
-                <w:highlight w:val="cyan"/>
-              </w:rPr>
-              <w:t>SERVICIO</w:t>
+                <w:highlight w:val="green"/>
+              </w:rPr>
+              <w:t>SERV</w:t>
+            </w:r>
+            <w:r>
+              <w:rPr>
+                <w:rStyle w:val="Hipervnculo"/>
+                <w:rFonts w:ascii="Times New Roman" w:hAnsi="Times New Roman"/>
+                <w:b/>
+                <w:noProof/>
+                <w:highlight w:val="green"/>
+              </w:rPr>
+              <w:t>I</w:t>
+            </w:r>
+            <w:r>
+              <w:rPr>
+                <w:rStyle w:val="Hipervnculo"/>
+                <w:rFonts w:ascii="Times New Roman" w:hAnsi="Times New Roman"/>
+                <w:b/>
+                <w:noProof/>
+                <w:highlight w:val="green"/>
+              </w:rPr>
+              <w:t>CIO</w:t>
             </w:r>
             <w:r>
               <w:rPr>
@@ -1364,7 +1356,7 @@
                 <w:noProof/>
                 <w:webHidden/>
               </w:rPr>
-              <w:instrText xml:space="preserve"> PAGEREF _Toc39053004 \h </w:instrText>
+              <w:instrText xml:space="preserve"> PAGEREF _Toc39086131 \h </w:instrText>
             </w:r>
             <w:r>
               <w:rPr>
@@ -1384,7 +1376,7 @@
                 <w:noProof/>
                 <w:webHidden/>
               </w:rPr>
-              <w:t>20</w:t>
+              <w:t>18</w:t>
             </w:r>
             <w:r>
               <w:rPr>
@@ -1407,7 +1399,7 @@
               <w:noProof/>
             </w:rPr>
           </w:pPr>
-          <w:hyperlink w:anchor="_Toc39053005" w:history="1">
+          <w:hyperlink w:anchor="_Toc39086132" w:history="1">
             <w:r>
               <w:rPr>
                 <w:rStyle w:val="Hipervnculo"/>
@@ -1433,7 +1425,7 @@
                 <w:noProof/>
                 <w:highlight w:val="yellow"/>
               </w:rPr>
-              <w:t>HERRAMIENTAS PARA LA GESTIÓN DE INFORMACIÓN</w:t>
+              <w:t>ATENCIÓN</w:t>
             </w:r>
             <w:r>
               <w:rPr>
@@ -1454,7 +1446,7 @@
                 <w:noProof/>
                 <w:webHidden/>
               </w:rPr>
-              <w:instrText xml:space="preserve"> PAGEREF _Toc39053005 \h </w:instrText>
+              <w:instrText xml:space="preserve"> PAGEREF _Toc39086132 \h </w:instrText>
             </w:r>
             <w:r>
               <w:rPr>
@@ -1474,7 +1466,7 @@
                 <w:noProof/>
                 <w:webHidden/>
               </w:rPr>
-              <w:t>20</w:t>
+              <w:t>19</w:t>
             </w:r>
             <w:r>
               <w:rPr>
@@ -1497,7 +1489,7 @@
               <w:noProof/>
             </w:rPr>
           </w:pPr>
-          <w:hyperlink w:anchor="_Toc39053006" w:history="1">
+          <w:hyperlink w:anchor="_Toc39086133" w:history="1">
             <w:r>
               <w:rPr>
                 <w:rStyle w:val="Hipervnculo"/>
@@ -1523,7 +1515,7 @@
                 <w:noProof/>
                 <w:highlight w:val="yellow"/>
               </w:rPr>
-              <w:t>GESTIÓN DE RESERVAS</w:t>
+              <w:t>HERRAMIENTAS PARA LA GESTIÓN DE INFORMACIÓN</w:t>
             </w:r>
             <w:r>
               <w:rPr>
@@ -1544,7 +1536,7 @@
                 <w:noProof/>
                 <w:webHidden/>
               </w:rPr>
-              <w:instrText xml:space="preserve"> PAGEREF _Toc39053006 \h </w:instrText>
+              <w:instrText xml:space="preserve"> PAGEREF _Toc39086133 \h </w:instrText>
             </w:r>
             <w:r>
               <w:rPr>
@@ -1564,7 +1556,7 @@
                 <w:noProof/>
                 <w:webHidden/>
               </w:rPr>
-              <w:t>21</w:t>
+              <w:t>19</w:t>
             </w:r>
             <w:r>
               <w:rPr>
@@ -1587,7 +1579,7 @@
               <w:noProof/>
             </w:rPr>
           </w:pPr>
-          <w:hyperlink w:anchor="_Toc39053007" w:history="1">
+          <w:hyperlink w:anchor="_Toc39086134" w:history="1">
             <w:r>
               <w:rPr>
                 <w:rStyle w:val="Hipervnculo"/>
@@ -1613,7 +1605,7 @@
                 <w:noProof/>
                 <w:highlight w:val="yellow"/>
               </w:rPr>
-              <w:t>EVOLUCIÓN DE LAS APLICACIONES WEB</w:t>
+              <w:t>GESTIÓN DE RESERVAS</w:t>
             </w:r>
             <w:r>
               <w:rPr>
@@ -1634,7 +1626,7 @@
                 <w:noProof/>
                 <w:webHidden/>
               </w:rPr>
-              <w:instrText xml:space="preserve"> PAGEREF _Toc39053007 \h </w:instrText>
+              <w:instrText xml:space="preserve"> PAGEREF _Toc39086134 \h </w:instrText>
             </w:r>
             <w:r>
               <w:rPr>
@@ -1654,7 +1646,7 @@
                 <w:noProof/>
                 <w:webHidden/>
               </w:rPr>
-              <w:t>22</w:t>
+              <w:t>20</w:t>
             </w:r>
             <w:r>
               <w:rPr>
@@ -1677,7 +1669,7 @@
               <w:noProof/>
             </w:rPr>
           </w:pPr>
-          <w:hyperlink w:anchor="_Toc39053008" w:history="1">
+          <w:hyperlink w:anchor="_Toc39086135" w:history="1">
             <w:r>
               <w:rPr>
                 <w:rStyle w:val="Hipervnculo"/>
@@ -1703,6 +1695,96 @@
                 <w:noProof/>
                 <w:highlight w:val="yellow"/>
               </w:rPr>
+              <w:t>EVOLUCIÓN DE LAS APLICACIONES WEB</w:t>
+            </w:r>
+            <w:r>
+              <w:rPr>
+                <w:noProof/>
+                <w:webHidden/>
+              </w:rPr>
+              <w:tab/>
+            </w:r>
+            <w:r>
+              <w:rPr>
+                <w:noProof/>
+                <w:webHidden/>
+              </w:rPr>
+              <w:fldChar w:fldCharType="begin"/>
+            </w:r>
+            <w:r>
+              <w:rPr>
+                <w:noProof/>
+                <w:webHidden/>
+              </w:rPr>
+              <w:instrText xml:space="preserve"> PAGEREF _Toc39086135 \h </w:instrText>
+            </w:r>
+            <w:r>
+              <w:rPr>
+                <w:noProof/>
+                <w:webHidden/>
+              </w:rPr>
+            </w:r>
+            <w:r>
+              <w:rPr>
+                <w:noProof/>
+                <w:webHidden/>
+              </w:rPr>
+              <w:fldChar w:fldCharType="separate"/>
+            </w:r>
+            <w:r>
+              <w:rPr>
+                <w:noProof/>
+                <w:webHidden/>
+              </w:rPr>
+              <w:t>20</w:t>
+            </w:r>
+            <w:r>
+              <w:rPr>
+                <w:noProof/>
+                <w:webHidden/>
+              </w:rPr>
+              <w:fldChar w:fldCharType="end"/>
+            </w:r>
+          </w:hyperlink>
+        </w:p>
+        <w:p>
+          <w:pPr>
+            <w:pStyle w:val="TDC3"/>
+            <w:tabs>
+              <w:tab w:val="left" w:pos="1320"/>
+              <w:tab w:val="right" w:leader="dot" w:pos="8828"/>
+            </w:tabs>
+            <w:rPr>
+              <w:rFonts w:cstheme="minorBidi"/>
+              <w:noProof/>
+            </w:rPr>
+          </w:pPr>
+          <w:hyperlink w:anchor="_Toc39086136" w:history="1">
+            <w:r>
+              <w:rPr>
+                <w:rStyle w:val="Hipervnculo"/>
+                <w:rFonts w:ascii="Times New Roman" w:hAnsi="Times New Roman"/>
+                <w:b/>
+                <w:noProof/>
+                <w:highlight w:val="yellow"/>
+              </w:rPr>
+              <w:t>8.1.9.</w:t>
+            </w:r>
+            <w:r>
+              <w:rPr>
+                <w:rFonts w:cstheme="minorBidi"/>
+                <w:noProof/>
+              </w:rPr>
+              <w:tab/>
+            </w:r>
+            <w:r>
+              <w:rPr>
+                <w:rStyle w:val="Hipervnculo"/>
+                <w:rFonts w:ascii="Times New Roman" w:hAnsi="Times New Roman"/>
+                <w:b/>
+                <w:noProof/>
+                <w:highlight w:val="yellow"/>
+              </w:rPr>
               <w:t>EVOLUCIÓN DE LAS APLICACIONES MÓVILES</w:t>
             </w:r>
             <w:r>
@@ -1724,7 +1806,7 @@
                 <w:noProof/>
                 <w:webHidden/>
               </w:rPr>
-              <w:instrText xml:space="preserve"> PAGEREF _Toc39053008 \h </w:instrText>
+              <w:instrText xml:space="preserve"> PAGEREF _Toc39086136 \h </w:instrText>
             </w:r>
             <w:r>
               <w:rPr>
@@ -1744,7 +1826,7 @@
                 <w:noProof/>
                 <w:webHidden/>
               </w:rPr>
-              <w:t>23</w:t>
+              <w:t>21</w:t>
             </w:r>
             <w:r>
               <w:rPr>
@@ -1767,7 +1849,7 @@
               <w:noProof/>
             </w:rPr>
           </w:pPr>
-          <w:hyperlink w:anchor="_Toc39053009" w:history="1">
+          <w:hyperlink w:anchor="_Toc39086137" w:history="1">
             <w:r>
               <w:rPr>
                 <w:rStyle w:val="Hipervnculo"/>
@@ -1814,7 +1896,7 @@
                 <w:noProof/>
                 <w:webHidden/>
               </w:rPr>
-              <w:instrText xml:space="preserve"> PAGEREF _Toc39053009 \h </w:instrText>
+              <w:instrText xml:space="preserve"> PAGEREF _Toc39086137 \h </w:instrText>
             </w:r>
             <w:r>
               <w:rPr>
@@ -1834,7 +1916,7 @@
                 <w:noProof/>
                 <w:webHidden/>
               </w:rPr>
-              <w:t>23</w:t>
+              <w:t>22</w:t>
             </w:r>
             <w:r>
               <w:rPr>
@@ -1857,7 +1939,7 @@
               <w:noProof/>
             </w:rPr>
           </w:pPr>
-          <w:hyperlink w:anchor="_Toc39053010" w:history="1">
+          <w:hyperlink w:anchor="_Toc39086138" w:history="1">
             <w:r>
               <w:rPr>
                 <w:rStyle w:val="Hipervnculo"/>
@@ -1904,7 +1986,7 @@
                 <w:noProof/>
                 <w:webHidden/>
               </w:rPr>
-              <w:instrText xml:space="preserve"> PAGEREF _Toc39053010 \h </w:instrText>
+              <w:instrText xml:space="preserve"> PAGEREF _Toc39086138 \h </w:instrText>
             </w:r>
             <w:r>
               <w:rPr>
@@ -1924,7 +2006,7 @@
                 <w:noProof/>
                 <w:webHidden/>
               </w:rPr>
-              <w:t>23</w:t>
+              <w:t>22</w:t>
             </w:r>
             <w:r>
               <w:rPr>
@@ -1947,7 +2029,7 @@
               <w:noProof/>
             </w:rPr>
           </w:pPr>
-          <w:hyperlink w:anchor="_Toc39053011" w:history="1">
+          <w:hyperlink w:anchor="_Toc39086139" w:history="1">
             <w:r>
               <w:rPr>
                 <w:rStyle w:val="Hipervnculo"/>
@@ -1994,7 +2076,7 @@
                 <w:noProof/>
                 <w:webHidden/>
               </w:rPr>
-              <w:instrText xml:space="preserve"> PAGEREF _Toc39053011 \h </w:instrText>
+              <w:instrText xml:space="preserve"> PAGEREF _Toc39086139 \h </w:instrText>
             </w:r>
             <w:r>
               <w:rPr>
@@ -2014,7 +2096,7 @@
                 <w:noProof/>
                 <w:webHidden/>
               </w:rPr>
-              <w:t>24</w:t>
+              <w:t>22</w:t>
             </w:r>
             <w:r>
               <w:rPr>
@@ -2037,7 +2119,7 @@
               <w:noProof/>
             </w:rPr>
           </w:pPr>
-          <w:hyperlink w:anchor="_Toc39053012" w:history="1">
+          <w:hyperlink w:anchor="_Toc39086140" w:history="1">
             <w:r>
               <w:rPr>
                 <w:rStyle w:val="Hipervnculo"/>
@@ -2084,7 +2166,7 @@
                 <w:noProof/>
                 <w:webHidden/>
               </w:rPr>
-              <w:instrText xml:space="preserve"> PAGEREF _Toc39053012 \h </w:instrText>
+              <w:instrText xml:space="preserve"> PAGEREF _Toc39086140 \h </w:instrText>
             </w:r>
             <w:r>
               <w:rPr>
@@ -2104,7 +2186,7 @@
                 <w:noProof/>
                 <w:webHidden/>
               </w:rPr>
-              <w:t>24</w:t>
+              <w:t>22</w:t>
             </w:r>
             <w:r>
               <w:rPr>
@@ -2127,7 +2209,7 @@
               <w:noProof/>
             </w:rPr>
           </w:pPr>
-          <w:hyperlink w:anchor="_Toc39053013" w:history="1">
+          <w:hyperlink w:anchor="_Toc39086141" w:history="1">
             <w:r>
               <w:rPr>
                 <w:rStyle w:val="Hipervnculo"/>
@@ -2174,7 +2256,7 @@
                 <w:noProof/>
                 <w:webHidden/>
               </w:rPr>
-              <w:instrText xml:space="preserve"> PAGEREF _Toc39053013 \h </w:instrText>
+              <w:instrText xml:space="preserve"> PAGEREF _Toc39086141 \h </w:instrText>
             </w:r>
             <w:r>
               <w:rPr>
@@ -2194,7 +2276,7 @@
                 <w:noProof/>
                 <w:webHidden/>
               </w:rPr>
-              <w:t>24</w:t>
+              <w:t>23</w:t>
             </w:r>
             <w:r>
               <w:rPr>
@@ -2217,7 +2299,7 @@
               <w:noProof/>
             </w:rPr>
           </w:pPr>
-          <w:hyperlink w:anchor="_Toc39053014" w:history="1">
+          <w:hyperlink w:anchor="_Toc39086142" w:history="1">
             <w:r>
               <w:rPr>
                 <w:rStyle w:val="Hipervnculo"/>
@@ -2264,7 +2346,7 @@
                 <w:noProof/>
                 <w:webHidden/>
               </w:rPr>
-              <w:instrText xml:space="preserve"> PAGEREF _Toc39053014 \h </w:instrText>
+              <w:instrText xml:space="preserve"> PAGEREF _Toc39086142 \h </w:instrText>
             </w:r>
             <w:r>
               <w:rPr>
@@ -2284,7 +2366,7 @@
                 <w:noProof/>
                 <w:webHidden/>
               </w:rPr>
-              <w:t>24</w:t>
+              <w:t>23</w:t>
             </w:r>
             <w:r>
               <w:rPr>
@@ -2307,7 +2389,7 @@
               <w:noProof/>
             </w:rPr>
           </w:pPr>
-          <w:hyperlink w:anchor="_Toc39053015" w:history="1">
+          <w:hyperlink w:anchor="_Toc39086143" w:history="1">
             <w:r>
               <w:rPr>
                 <w:rStyle w:val="Hipervnculo"/>
@@ -2354,7 +2436,7 @@
                 <w:noProof/>
                 <w:webHidden/>
               </w:rPr>
-              <w:instrText xml:space="preserve"> PAGEREF _Toc39053015 \h </w:instrText>
+              <w:instrText xml:space="preserve"> PAGEREF _Toc39086143 \h </w:instrText>
             </w:r>
             <w:r>
               <w:rPr>
@@ -2374,7 +2456,7 @@
                 <w:noProof/>
                 <w:webHidden/>
               </w:rPr>
-              <w:t>27</w:t>
+              <w:t>26</w:t>
             </w:r>
             <w:r>
               <w:rPr>
@@ -2397,7 +2479,7 @@
               <w:noProof/>
             </w:rPr>
           </w:pPr>
-          <w:hyperlink w:anchor="_Toc39053016" w:history="1">
+          <w:hyperlink w:anchor="_Toc39086144" w:history="1">
             <w:r>
               <w:rPr>
                 <w:rStyle w:val="Hipervnculo"/>
@@ -2444,7 +2526,7 @@
                 <w:noProof/>
                 <w:webHidden/>
               </w:rPr>
-              <w:instrText xml:space="preserve"> PAGEREF _Toc39053016 \h </w:instrText>
+              <w:instrText xml:space="preserve"> PAGEREF _Toc39086144 \h </w:instrText>
             </w:r>
             <w:r>
               <w:rPr>
@@ -2464,7 +2546,7 @@
                 <w:noProof/>
                 <w:webHidden/>
               </w:rPr>
-              <w:t>27</w:t>
+              <w:t>26</w:t>
             </w:r>
             <w:r>
               <w:rPr>
@@ -2487,7 +2569,7 @@
               <w:noProof/>
             </w:rPr>
           </w:pPr>
-          <w:hyperlink w:anchor="_Toc39053017" w:history="1">
+          <w:hyperlink w:anchor="_Toc39086145" w:history="1">
             <w:r>
               <w:rPr>
                 <w:rStyle w:val="Hipervnculo"/>
@@ -2534,7 +2616,7 @@
                 <w:noProof/>
                 <w:webHidden/>
               </w:rPr>
-              <w:instrText xml:space="preserve"> PAGEREF _Toc39053017 \h </w:instrText>
+              <w:instrText xml:space="preserve"> PAGEREF _Toc39086145 \h </w:instrText>
             </w:r>
             <w:r>
               <w:rPr>
@@ -2554,7 +2636,7 @@
                 <w:noProof/>
                 <w:webHidden/>
               </w:rPr>
-              <w:t>28</w:t>
+              <w:t>26</w:t>
             </w:r>
             <w:r>
               <w:rPr>
@@ -2577,7 +2659,7 @@
               <w:noProof/>
             </w:rPr>
           </w:pPr>
-          <w:hyperlink w:anchor="_Toc39053018" w:history="1">
+          <w:hyperlink w:anchor="_Toc39086146" w:history="1">
             <w:r>
               <w:rPr>
                 <w:rStyle w:val="Hipervnculo"/>
@@ -2624,7 +2706,7 @@
                 <w:noProof/>
                 <w:webHidden/>
               </w:rPr>
-              <w:instrText xml:space="preserve"> PAGEREF _Toc39053018 \h </w:instrText>
+              <w:instrText xml:space="preserve"> PAGEREF _Toc39086146 \h </w:instrText>
             </w:r>
             <w:r>
               <w:rPr>
@@ -2644,7 +2726,7 @@
                 <w:noProof/>
                 <w:webHidden/>
               </w:rPr>
-              <w:t>29</w:t>
+              <w:t>28</w:t>
             </w:r>
             <w:r>
               <w:rPr>
@@ -2667,7 +2749,7 @@
               <w:noProof/>
             </w:rPr>
           </w:pPr>
-          <w:hyperlink w:anchor="_Toc39053019" w:history="1">
+          <w:hyperlink w:anchor="_Toc39086147" w:history="1">
             <w:r>
               <w:rPr>
                 <w:rStyle w:val="Hipervnculo"/>
@@ -2714,7 +2796,7 @@
                 <w:noProof/>
                 <w:webHidden/>
               </w:rPr>
-              <w:instrText xml:space="preserve"> PAGEREF _Toc39053019 \h </w:instrText>
+              <w:instrText xml:space="preserve"> PAGEREF _Toc39086147 \h </w:instrText>
             </w:r>
             <w:r>
               <w:rPr>
@@ -2734,7 +2816,7 @@
                 <w:noProof/>
                 <w:webHidden/>
               </w:rPr>
-              <w:t>30</w:t>
+              <w:t>28</w:t>
             </w:r>
             <w:r>
               <w:rPr>
@@ -2757,7 +2839,7 @@
               <w:noProof/>
             </w:rPr>
           </w:pPr>
-          <w:hyperlink w:anchor="_Toc39053020" w:history="1">
+          <w:hyperlink w:anchor="_Toc39086148" w:history="1">
             <w:r>
               <w:rPr>
                 <w:rStyle w:val="Hipervnculo"/>
@@ -2804,7 +2886,7 @@
                 <w:noProof/>
                 <w:webHidden/>
               </w:rPr>
-              <w:instrText xml:space="preserve"> PAGEREF _Toc39053020 \h </w:instrText>
+              <w:instrText xml:space="preserve"> PAGEREF _Toc39086148 \h </w:instrText>
             </w:r>
             <w:r>
               <w:rPr>
@@ -2824,7 +2906,7 @@
                 <w:noProof/>
                 <w:webHidden/>
               </w:rPr>
-              <w:t>30</w:t>
+              <w:t>29</w:t>
             </w:r>
             <w:r>
               <w:rPr>
@@ -2847,7 +2929,7 @@
               <w:noProof/>
             </w:rPr>
           </w:pPr>
-          <w:hyperlink w:anchor="_Toc39053021" w:history="1">
+          <w:hyperlink w:anchor="_Toc39086149" w:history="1">
             <w:r>
               <w:rPr>
                 <w:rStyle w:val="Hipervnculo"/>
@@ -2894,7 +2976,7 @@
                 <w:noProof/>
                 <w:webHidden/>
               </w:rPr>
-              <w:instrText xml:space="preserve"> PAGEREF _Toc39053021 \h </w:instrText>
+              <w:instrText xml:space="preserve"> PAGEREF _Toc39086149 \h </w:instrText>
             </w:r>
             <w:r>
               <w:rPr>
@@ -2914,7 +2996,7 @@
                 <w:noProof/>
                 <w:webHidden/>
               </w:rPr>
-              <w:t>31</w:t>
+              <w:t>29</w:t>
             </w:r>
             <w:r>
               <w:rPr>
@@ -2937,7 +3019,7 @@
               <w:noProof/>
             </w:rPr>
           </w:pPr>
-          <w:hyperlink w:anchor="_Toc39053022" w:history="1">
+          <w:hyperlink w:anchor="_Toc39086150" w:history="1">
             <w:r>
               <w:rPr>
                 <w:rStyle w:val="Hipervnculo"/>
@@ -2984,7 +3066,7 @@
                 <w:noProof/>
                 <w:webHidden/>
               </w:rPr>
-              <w:instrText xml:space="preserve"> PAGEREF _Toc39053022 \h </w:instrText>
+              <w:instrText xml:space="preserve"> PAGEREF _Toc39086150 \h </w:instrText>
             </w:r>
             <w:r>
               <w:rPr>
@@ -3004,7 +3086,7 @@
                 <w:noProof/>
                 <w:webHidden/>
               </w:rPr>
-              <w:t>31</w:t>
+              <w:t>30</w:t>
             </w:r>
             <w:r>
               <w:rPr>
@@ -3027,7 +3109,7 @@
               <w:noProof/>
             </w:rPr>
           </w:pPr>
-          <w:hyperlink w:anchor="_Toc39053023" w:history="1">
+          <w:hyperlink w:anchor="_Toc39086151" w:history="1">
             <w:r>
               <w:rPr>
                 <w:rStyle w:val="Hipervnculo"/>
@@ -3074,7 +3156,7 @@
                 <w:noProof/>
                 <w:webHidden/>
               </w:rPr>
-              <w:instrText xml:space="preserve"> PAGEREF _Toc39053023 \h </w:instrText>
+              <w:instrText xml:space="preserve"> PAGEREF _Toc39086151 \h </w:instrText>
             </w:r>
             <w:r>
               <w:rPr>
@@ -3094,7 +3176,7 @@
                 <w:noProof/>
                 <w:webHidden/>
               </w:rPr>
-              <w:t>32</w:t>
+              <w:t>30</w:t>
             </w:r>
             <w:r>
               <w:rPr>
@@ -3117,7 +3199,7 @@
               <w:noProof/>
             </w:rPr>
           </w:pPr>
-          <w:hyperlink w:anchor="_Toc39053024" w:history="1">
+          <w:hyperlink w:anchor="_Toc39086152" w:history="1">
             <w:r>
               <w:rPr>
                 <w:rStyle w:val="Hipervnculo"/>
@@ -3164,7 +3246,7 @@
                 <w:noProof/>
                 <w:webHidden/>
               </w:rPr>
-              <w:instrText xml:space="preserve"> PAGEREF _Toc39053024 \h </w:instrText>
+              <w:instrText xml:space="preserve"> PAGEREF _Toc39086152 \h </w:instrText>
             </w:r>
             <w:r>
               <w:rPr>
@@ -3184,7 +3266,7 @@
                 <w:noProof/>
                 <w:webHidden/>
               </w:rPr>
-              <w:t>32</w:t>
+              <w:t>31</w:t>
             </w:r>
             <w:r>
               <w:rPr>
@@ -3207,7 +3289,7 @@
               <w:noProof/>
             </w:rPr>
           </w:pPr>
-          <w:hyperlink w:anchor="_Toc39053025" w:history="1">
+          <w:hyperlink w:anchor="_Toc39086153" w:history="1">
             <w:r>
               <w:rPr>
                 <w:rStyle w:val="Hipervnculo"/>
@@ -3254,7 +3336,7 @@
                 <w:noProof/>
                 <w:webHidden/>
               </w:rPr>
-              <w:instrText xml:space="preserve"> PAGEREF _Toc39053025 \h </w:instrText>
+              <w:instrText xml:space="preserve"> PAGEREF _Toc39086153 \h </w:instrText>
             </w:r>
             <w:r>
               <w:rPr>
@@ -3274,7 +3356,7 @@
                 <w:noProof/>
                 <w:webHidden/>
               </w:rPr>
-              <w:t>33</w:t>
+              <w:t>32</w:t>
             </w:r>
             <w:r>
               <w:rPr>
@@ -3297,7 +3379,7 @@
               <w:noProof/>
             </w:rPr>
           </w:pPr>
-          <w:hyperlink w:anchor="_Toc39053026" w:history="1">
+          <w:hyperlink w:anchor="_Toc39086154" w:history="1">
             <w:r>
               <w:rPr>
                 <w:rStyle w:val="Hipervnculo"/>
@@ -3344,7 +3426,7 @@
                 <w:noProof/>
                 <w:webHidden/>
               </w:rPr>
-              <w:instrText xml:space="preserve"> PAGEREF _Toc39053026 \h </w:instrText>
+              <w:instrText xml:space="preserve"> PAGEREF _Toc39086154 \h </w:instrText>
             </w:r>
             <w:r>
               <w:rPr>
@@ -3364,7 +3446,7 @@
                 <w:noProof/>
                 <w:webHidden/>
               </w:rPr>
-              <w:t>34</w:t>
+              <w:t>33</w:t>
             </w:r>
             <w:r>
               <w:rPr>
@@ -3387,7 +3469,7 @@
               <w:noProof/>
             </w:rPr>
           </w:pPr>
-          <w:hyperlink w:anchor="_Toc39053027" w:history="1">
+          <w:hyperlink w:anchor="_Toc39086155" w:history="1">
             <w:r>
               <w:rPr>
                 <w:rStyle w:val="Hipervnculo"/>
@@ -3434,7 +3516,7 @@
                 <w:noProof/>
                 <w:webHidden/>
               </w:rPr>
-              <w:instrText xml:space="preserve"> PAGEREF _Toc39053027 \h </w:instrText>
+              <w:instrText xml:space="preserve"> PAGEREF _Toc39086155 \h </w:instrText>
             </w:r>
             <w:r>
               <w:rPr>
@@ -3454,7 +3536,7 @@
                 <w:noProof/>
                 <w:webHidden/>
               </w:rPr>
-              <w:t>35</w:t>
+              <w:t>33</w:t>
             </w:r>
             <w:r>
               <w:rPr>
@@ -3477,7 +3559,7 @@
               <w:noProof/>
             </w:rPr>
           </w:pPr>
-          <w:hyperlink w:anchor="_Toc39053028" w:history="1">
+          <w:hyperlink w:anchor="_Toc39086156" w:history="1">
             <w:r>
               <w:rPr>
                 <w:rStyle w:val="Hipervnculo"/>
@@ -3524,7 +3606,7 @@
                 <w:noProof/>
                 <w:webHidden/>
               </w:rPr>
-              <w:instrText xml:space="preserve"> PAGEREF _Toc39053028 \h </w:instrText>
+              <w:instrText xml:space="preserve"> PAGEREF _Toc39086156 \h </w:instrText>
             </w:r>
             <w:r>
               <w:rPr>
@@ -3544,7 +3626,7 @@
                 <w:noProof/>
                 <w:webHidden/>
               </w:rPr>
-              <w:t>35</w:t>
+              <w:t>34</w:t>
             </w:r>
             <w:r>
               <w:rPr>
@@ -3567,7 +3649,7 @@
               <w:noProof/>
             </w:rPr>
           </w:pPr>
-          <w:hyperlink w:anchor="_Toc39053029" w:history="1">
+          <w:hyperlink w:anchor="_Toc39086157" w:history="1">
             <w:r>
               <w:rPr>
                 <w:rStyle w:val="Hipervnculo"/>
@@ -3614,7 +3696,7 @@
                 <w:noProof/>
                 <w:webHidden/>
               </w:rPr>
-              <w:instrText xml:space="preserve"> PAGEREF _Toc39053029 \h </w:instrText>
+              <w:instrText xml:space="preserve"> PAGEREF _Toc39086157 \h </w:instrText>
             </w:r>
             <w:r>
               <w:rPr>
@@ -3634,7 +3716,7 @@
                 <w:noProof/>
                 <w:webHidden/>
               </w:rPr>
-              <w:t>36</w:t>
+              <w:t>34</w:t>
             </w:r>
             <w:r>
               <w:rPr>
@@ -3657,7 +3739,7 @@
               <w:noProof/>
             </w:rPr>
           </w:pPr>
-          <w:hyperlink w:anchor="_Toc39053030" w:history="1">
+          <w:hyperlink w:anchor="_Toc39086158" w:history="1">
             <w:r>
               <w:rPr>
                 <w:rStyle w:val="Hipervnculo"/>
@@ -3704,7 +3786,7 @@
                 <w:noProof/>
                 <w:webHidden/>
               </w:rPr>
-              <w:instrText xml:space="preserve"> PAGEREF _Toc39053030 \h </w:instrText>
+              <w:instrText xml:space="preserve"> PAGEREF _Toc39086158 \h </w:instrText>
             </w:r>
             <w:r>
               <w:rPr>
@@ -3724,7 +3806,7 @@
                 <w:noProof/>
                 <w:webHidden/>
               </w:rPr>
-              <w:t>36</w:t>
+              <w:t>35</w:t>
             </w:r>
             <w:r>
               <w:rPr>
@@ -3747,7 +3829,7 @@
               <w:noProof/>
             </w:rPr>
           </w:pPr>
-          <w:hyperlink w:anchor="_Toc39053031" w:history="1">
+          <w:hyperlink w:anchor="_Toc39086159" w:history="1">
             <w:r>
               <w:rPr>
                 <w:rStyle w:val="Hipervnculo"/>
@@ -3794,7 +3876,7 @@
                 <w:noProof/>
                 <w:webHidden/>
               </w:rPr>
-              <w:instrText xml:space="preserve"> PAGEREF _Toc39053031 \h </w:instrText>
+              <w:instrText xml:space="preserve"> PAGEREF _Toc39086159 \h </w:instrText>
             </w:r>
             <w:r>
               <w:rPr>
@@ -3814,7 +3896,7 @@
                 <w:noProof/>
                 <w:webHidden/>
               </w:rPr>
-              <w:t>37</w:t>
+              <w:t>35</w:t>
             </w:r>
             <w:r>
               <w:rPr>
@@ -3837,7 +3919,7 @@
               <w:noProof/>
             </w:rPr>
           </w:pPr>
-          <w:hyperlink w:anchor="_Toc39053032" w:history="1">
+          <w:hyperlink w:anchor="_Toc39086160" w:history="1">
             <w:r>
               <w:rPr>
                 <w:rStyle w:val="Hipervnculo"/>
@@ -3884,7 +3966,7 @@
                 <w:noProof/>
                 <w:webHidden/>
               </w:rPr>
-              <w:instrText xml:space="preserve"> PAGEREF _Toc39053032 \h </w:instrText>
+              <w:instrText xml:space="preserve"> PAGEREF _Toc39086160 \h </w:instrText>
             </w:r>
             <w:r>
               <w:rPr>
@@ -3904,7 +3986,7 @@
                 <w:noProof/>
                 <w:webHidden/>
               </w:rPr>
-              <w:t>37</w:t>
+              <w:t>36</w:t>
             </w:r>
             <w:r>
               <w:rPr>
@@ -3927,7 +4009,7 @@
               <w:noProof/>
             </w:rPr>
           </w:pPr>
-          <w:hyperlink w:anchor="_Toc39053033" w:history="1">
+          <w:hyperlink w:anchor="_Toc39086161" w:history="1">
             <w:r>
               <w:rPr>
                 <w:rStyle w:val="Hipervnculo"/>
@@ -3974,7 +4056,7 @@
                 <w:noProof/>
                 <w:webHidden/>
               </w:rPr>
-              <w:instrText xml:space="preserve"> PAGEREF _Toc39053033 \h </w:instrText>
+              <w:instrText xml:space="preserve"> PAGEREF _Toc39086161 \h </w:instrText>
             </w:r>
             <w:r>
               <w:rPr>
@@ -3994,7 +4076,7 @@
                 <w:noProof/>
                 <w:webHidden/>
               </w:rPr>
-              <w:t>37</w:t>
+              <w:t>36</w:t>
             </w:r>
             <w:r>
               <w:rPr>
@@ -4017,7 +4099,7 @@
               <w:noProof/>
             </w:rPr>
           </w:pPr>
-          <w:hyperlink w:anchor="_Toc39053034" w:history="1">
+          <w:hyperlink w:anchor="_Toc39086162" w:history="1">
             <w:r>
               <w:rPr>
                 <w:rStyle w:val="Hipervnculo"/>
@@ -4064,7 +4146,7 @@
                 <w:noProof/>
                 <w:webHidden/>
               </w:rPr>
-              <w:instrText xml:space="preserve"> PAGEREF _Toc39053034 \h </w:instrText>
+              <w:instrText xml:space="preserve"> PAGEREF _Toc39086162 \h </w:instrText>
             </w:r>
             <w:r>
               <w:rPr>
@@ -4084,7 +4166,7 @@
                 <w:noProof/>
                 <w:webHidden/>
               </w:rPr>
-              <w:t>38</w:t>
+              <w:t>36</w:t>
             </w:r>
             <w:r>
               <w:rPr>
@@ -4107,7 +4189,7 @@
               <w:noProof/>
             </w:rPr>
           </w:pPr>
-          <w:hyperlink w:anchor="_Toc39053035" w:history="1">
+          <w:hyperlink w:anchor="_Toc39086163" w:history="1">
             <w:r>
               <w:rPr>
                 <w:rStyle w:val="Hipervnculo"/>
@@ -4152,7 +4234,7 @@
                 <w:noProof/>
                 <w:webHidden/>
               </w:rPr>
-              <w:instrText xml:space="preserve"> PAGEREF _Toc39053035 \h </w:instrText>
+              <w:instrText xml:space="preserve"> PAGEREF _Toc39086163 \h </w:instrText>
             </w:r>
             <w:r>
               <w:rPr>
@@ -4172,7 +4254,7 @@
                 <w:noProof/>
                 <w:webHidden/>
               </w:rPr>
-              <w:t>38</w:t>
+              <w:t>37</w:t>
             </w:r>
             <w:r>
               <w:rPr>
@@ -4195,7 +4277,7 @@
               <w:noProof/>
             </w:rPr>
           </w:pPr>
-          <w:hyperlink w:anchor="_Toc39053036" w:history="1">
+          <w:hyperlink w:anchor="_Toc39086164" w:history="1">
             <w:r>
               <w:rPr>
                 <w:rStyle w:val="Hipervnculo"/>
@@ -4240,7 +4322,7 @@
                 <w:noProof/>
                 <w:webHidden/>
               </w:rPr>
-              <w:instrText xml:space="preserve"> PAGEREF _Toc39053036 \h </w:instrText>
+              <w:instrText xml:space="preserve"> PAGEREF _Toc39086164 \h </w:instrText>
             </w:r>
             <w:r>
               <w:rPr>
@@ -4260,7 +4342,7 @@
                 <w:noProof/>
                 <w:webHidden/>
               </w:rPr>
-              <w:t>38</w:t>
+              <w:t>37</w:t>
             </w:r>
             <w:r>
               <w:rPr>
@@ -4283,7 +4365,7 @@
               <w:noProof/>
             </w:rPr>
           </w:pPr>
-          <w:hyperlink w:anchor="_Toc39053037" w:history="1">
+          <w:hyperlink w:anchor="_Toc39086165" w:history="1">
             <w:r>
               <w:rPr>
                 <w:rStyle w:val="Hipervnculo"/>
@@ -4328,7 +4410,7 @@
                 <w:noProof/>
                 <w:webHidden/>
               </w:rPr>
-              <w:instrText xml:space="preserve"> PAGEREF _Toc39053037 \h </w:instrText>
+              <w:instrText xml:space="preserve"> PAGEREF _Toc39086165 \h </w:instrText>
             </w:r>
             <w:r>
               <w:rPr>
@@ -4348,7 +4430,7 @@
                 <w:noProof/>
                 <w:webHidden/>
               </w:rPr>
-              <w:t>38</w:t>
+              <w:t>37</w:t>
             </w:r>
             <w:r>
               <w:rPr>
@@ -4371,7 +4453,7 @@
               <w:noProof/>
             </w:rPr>
           </w:pPr>
-          <w:hyperlink w:anchor="_Toc39053038" w:history="1">
+          <w:hyperlink w:anchor="_Toc39086166" w:history="1">
             <w:r>
               <w:rPr>
                 <w:rStyle w:val="Hipervnculo"/>
@@ -4416,7 +4498,7 @@
                 <w:noProof/>
                 <w:webHidden/>
               </w:rPr>
-              <w:instrText xml:space="preserve"> PAGEREF _Toc39053038 \h </w:instrText>
+              <w:instrText xml:space="preserve"> PAGEREF _Toc39086166 \h </w:instrText>
             </w:r>
             <w:r>
               <w:rPr>
@@ -4436,7 +4518,7 @@
                 <w:noProof/>
                 <w:webHidden/>
               </w:rPr>
-              <w:t>38</w:t>
+              <w:t>37</w:t>
             </w:r>
             <w:r>
               <w:rPr>
@@ -4459,7 +4541,7 @@
               <w:noProof/>
             </w:rPr>
           </w:pPr>
-          <w:hyperlink w:anchor="_Toc39053039" w:history="1">
+          <w:hyperlink w:anchor="_Toc39086167" w:history="1">
             <w:r>
               <w:rPr>
                 <w:rStyle w:val="Hipervnculo"/>
@@ -4504,7 +4586,7 @@
                 <w:noProof/>
                 <w:webHidden/>
               </w:rPr>
-              <w:instrText xml:space="preserve"> PAGEREF _Toc39053039 \h </w:instrText>
+              <w:instrText xml:space="preserve"> PAGEREF _Toc39086167 \h </w:instrText>
             </w:r>
             <w:r>
               <w:rPr>
@@ -4524,7 +4606,7 @@
                 <w:noProof/>
                 <w:webHidden/>
               </w:rPr>
-              <w:t>39</w:t>
+              <w:t>37</w:t>
             </w:r>
             <w:r>
               <w:rPr>
@@ -4547,7 +4629,7 @@
               <w:noProof/>
             </w:rPr>
           </w:pPr>
-          <w:hyperlink w:anchor="_Toc39053040" w:history="1">
+          <w:hyperlink w:anchor="_Toc39086168" w:history="1">
             <w:r>
               <w:rPr>
                 <w:rStyle w:val="Hipervnculo"/>
@@ -4592,7 +4674,7 @@
                 <w:noProof/>
                 <w:webHidden/>
               </w:rPr>
-              <w:instrText xml:space="preserve"> PAGEREF _Toc39053040 \h </w:instrText>
+              <w:instrText xml:space="preserve"> PAGEREF _Toc39086168 \h </w:instrText>
             </w:r>
             <w:r>
               <w:rPr>
@@ -4612,7 +4694,7 @@
                 <w:noProof/>
                 <w:webHidden/>
               </w:rPr>
-              <w:t>39</w:t>
+              <w:t>38</w:t>
             </w:r>
             <w:r>
               <w:rPr>
@@ -4635,7 +4717,7 @@
               <w:noProof/>
             </w:rPr>
           </w:pPr>
-          <w:hyperlink w:anchor="_Toc39053041" w:history="1">
+          <w:hyperlink w:anchor="_Toc39086169" w:history="1">
             <w:r>
               <w:rPr>
                 <w:rStyle w:val="Hipervnculo"/>
@@ -4680,7 +4762,7 @@
                 <w:noProof/>
                 <w:webHidden/>
               </w:rPr>
-              <w:instrText xml:space="preserve"> PAGEREF _Toc39053041 \h </w:instrText>
+              <w:instrText xml:space="preserve"> PAGEREF _Toc39086169 \h </w:instrText>
             </w:r>
             <w:r>
               <w:rPr>
@@ -4700,7 +4782,7 @@
                 <w:noProof/>
                 <w:webHidden/>
               </w:rPr>
-              <w:t>39</w:t>
+              <w:t>38</w:t>
             </w:r>
             <w:r>
               <w:rPr>
@@ -4723,7 +4805,7 @@
               <w:noProof/>
             </w:rPr>
           </w:pPr>
-          <w:hyperlink w:anchor="_Toc39053042" w:history="1">
+          <w:hyperlink w:anchor="_Toc39086170" w:history="1">
             <w:r>
               <w:rPr>
                 <w:rStyle w:val="Hipervnculo"/>
@@ -4768,7 +4850,7 @@
                 <w:noProof/>
                 <w:webHidden/>
               </w:rPr>
-              <w:instrText xml:space="preserve"> PAGEREF _Toc39053042 \h </w:instrText>
+              <w:instrText xml:space="preserve"> PAGEREF _Toc39086170 \h </w:instrText>
             </w:r>
             <w:r>
               <w:rPr>
@@ -4788,7 +4870,7 @@
                 <w:noProof/>
                 <w:webHidden/>
               </w:rPr>
-              <w:t>39</w:t>
+              <w:t>38</w:t>
             </w:r>
             <w:r>
               <w:rPr>
@@ -4811,7 +4893,7 @@
               <w:noProof/>
             </w:rPr>
           </w:pPr>
-          <w:hyperlink w:anchor="_Toc39053043" w:history="1">
+          <w:hyperlink w:anchor="_Toc39086171" w:history="1">
             <w:r>
               <w:rPr>
                 <w:rStyle w:val="Hipervnculo"/>
@@ -4856,7 +4938,7 @@
                 <w:noProof/>
                 <w:webHidden/>
               </w:rPr>
-              <w:instrText xml:space="preserve"> PAGEREF _Toc39053043 \h </w:instrText>
+              <w:instrText xml:space="preserve"> PAGEREF _Toc39086171 \h </w:instrText>
             </w:r>
             <w:r>
               <w:rPr>
@@ -4876,7 +4958,7 @@
                 <w:noProof/>
                 <w:webHidden/>
               </w:rPr>
-              <w:t>39</w:t>
+              <w:t>38</w:t>
             </w:r>
             <w:r>
               <w:rPr>
@@ -4899,7 +4981,7 @@
               <w:noProof/>
             </w:rPr>
           </w:pPr>
-          <w:hyperlink w:anchor="_Toc39053044" w:history="1">
+          <w:hyperlink w:anchor="_Toc39086172" w:history="1">
             <w:r>
               <w:rPr>
                 <w:rStyle w:val="Hipervnculo"/>
@@ -4944,7 +5026,7 @@
                 <w:noProof/>
                 <w:webHidden/>
               </w:rPr>
-              <w:instrText xml:space="preserve"> PAGEREF _Toc39053044 \h </w:instrText>
+              <w:instrText xml:space="preserve"> PAGEREF _Toc39086172 \h </w:instrText>
             </w:r>
             <w:r>
               <w:rPr>
@@ -4964,7 +5046,7 @@
                 <w:noProof/>
                 <w:webHidden/>
               </w:rPr>
-              <w:t>39</w:t>
+              <w:t>38</w:t>
             </w:r>
             <w:r>
               <w:rPr>
@@ -4987,7 +5069,7 @@
               <w:noProof/>
             </w:rPr>
           </w:pPr>
-          <w:hyperlink w:anchor="_Toc39053045" w:history="1">
+          <w:hyperlink w:anchor="_Toc39086173" w:history="1">
             <w:r>
               <w:rPr>
                 <w:rStyle w:val="Hipervnculo"/>
@@ -5032,7 +5114,7 @@
                 <w:noProof/>
                 <w:webHidden/>
               </w:rPr>
-              <w:instrText xml:space="preserve"> PAGEREF _Toc39053045 \h </w:instrText>
+              <w:instrText xml:space="preserve"> PAGEREF _Toc39086173 \h </w:instrText>
             </w:r>
             <w:r>
               <w:rPr>
@@ -5052,7 +5134,7 @@
                 <w:noProof/>
                 <w:webHidden/>
               </w:rPr>
-              <w:t>39</w:t>
+              <w:t>38</w:t>
             </w:r>
             <w:r>
               <w:rPr>
@@ -5075,7 +5157,7 @@
               <w:noProof/>
             </w:rPr>
           </w:pPr>
-          <w:hyperlink w:anchor="_Toc39053046" w:history="1">
+          <w:hyperlink w:anchor="_Toc39086174" w:history="1">
             <w:r>
               <w:rPr>
                 <w:rStyle w:val="Hipervnculo"/>
@@ -5120,7 +5202,7 @@
                 <w:noProof/>
                 <w:webHidden/>
               </w:rPr>
-              <w:instrText xml:space="preserve"> PAGEREF _Toc39053046 \h </w:instrText>
+              <w:instrText xml:space="preserve"> PAGEREF _Toc39086174 \h </w:instrText>
             </w:r>
             <w:r>
               <w:rPr>
@@ -5140,7 +5222,7 @@
                 <w:noProof/>
                 <w:webHidden/>
               </w:rPr>
-              <w:t>39</w:t>
+              <w:t>38</w:t>
             </w:r>
             <w:r>
               <w:rPr>
@@ -5163,7 +5245,7 @@
               <w:noProof/>
             </w:rPr>
           </w:pPr>
-          <w:hyperlink w:anchor="_Toc39053047" w:history="1">
+          <w:hyperlink w:anchor="_Toc39086175" w:history="1">
             <w:r>
               <w:rPr>
                 <w:rStyle w:val="Hipervnculo"/>
@@ -5208,7 +5290,7 @@
                 <w:noProof/>
                 <w:webHidden/>
               </w:rPr>
-              <w:instrText xml:space="preserve"> PAGEREF _Toc39053047 \h </w:instrText>
+              <w:instrText xml:space="preserve"> PAGEREF _Toc39086175 \h </w:instrText>
             </w:r>
             <w:r>
               <w:rPr>
@@ -5228,7 +5310,7 @@
                 <w:noProof/>
                 <w:webHidden/>
               </w:rPr>
-              <w:t>40</w:t>
+              <w:t>38</w:t>
             </w:r>
             <w:r>
               <w:rPr>
@@ -5251,7 +5333,7 @@
               <w:noProof/>
             </w:rPr>
           </w:pPr>
-          <w:hyperlink w:anchor="_Toc39053048" w:history="1">
+          <w:hyperlink w:anchor="_Toc39086176" w:history="1">
             <w:r>
               <w:rPr>
                 <w:rStyle w:val="Hipervnculo"/>
@@ -5296,7 +5378,7 @@
                 <w:noProof/>
                 <w:webHidden/>
               </w:rPr>
-              <w:instrText xml:space="preserve"> PAGEREF _Toc39053048 \h </w:instrText>
+              <w:instrText xml:space="preserve"> PAGEREF _Toc39086176 \h </w:instrText>
             </w:r>
             <w:r>
               <w:rPr>
@@ -5316,7 +5398,7 @@
                 <w:noProof/>
                 <w:webHidden/>
               </w:rPr>
-              <w:t>40</w:t>
+              <w:t>38</w:t>
             </w:r>
             <w:r>
               <w:rPr>
@@ -5339,7 +5421,7 @@
               <w:noProof/>
             </w:rPr>
           </w:pPr>
-          <w:hyperlink w:anchor="_Toc39053049" w:history="1">
+          <w:hyperlink w:anchor="_Toc39086177" w:history="1">
             <w:r>
               <w:rPr>
                 <w:rStyle w:val="Hipervnculo"/>
@@ -5384,7 +5466,7 @@
                 <w:noProof/>
                 <w:webHidden/>
               </w:rPr>
-              <w:instrText xml:space="preserve"> PAGEREF _Toc39053049 \h </w:instrText>
+              <w:instrText xml:space="preserve"> PAGEREF _Toc39086177 \h </w:instrText>
             </w:r>
             <w:r>
               <w:rPr>
@@ -5404,7 +5486,7 @@
                 <w:noProof/>
                 <w:webHidden/>
               </w:rPr>
-              <w:t>42</w:t>
+              <w:t>41</w:t>
             </w:r>
             <w:r>
               <w:rPr>
@@ -5427,7 +5509,7 @@
               <w:noProof/>
             </w:rPr>
           </w:pPr>
-          <w:hyperlink w:anchor="_Toc39053050" w:history="1">
+          <w:hyperlink w:anchor="_Toc39086178" w:history="1">
             <w:r>
               <w:rPr>
                 <w:rStyle w:val="Hipervnculo"/>
@@ -5472,7 +5554,7 @@
                 <w:noProof/>
                 <w:webHidden/>
               </w:rPr>
-              <w:instrText xml:space="preserve"> PAGEREF _Toc39053050 \h </w:instrText>
+              <w:instrText xml:space="preserve"> PAGEREF _Toc39086178 \h </w:instrText>
             </w:r>
             <w:r>
               <w:rPr>
@@ -5492,7 +5574,7 @@
                 <w:noProof/>
                 <w:webHidden/>
               </w:rPr>
-              <w:t>43</w:t>
+              <w:t>42</w:t>
             </w:r>
             <w:r>
               <w:rPr>
@@ -5515,7 +5597,7 @@
               <w:noProof/>
             </w:rPr>
           </w:pPr>
-          <w:hyperlink w:anchor="_Toc39053051" w:history="1">
+          <w:hyperlink w:anchor="_Toc39086179" w:history="1">
             <w:r>
               <w:rPr>
                 <w:rStyle w:val="Hipervnculo"/>
@@ -5560,7 +5642,7 @@
                 <w:noProof/>
                 <w:webHidden/>
               </w:rPr>
-              <w:instrText xml:space="preserve"> PAGEREF _Toc39053051 \h </w:instrText>
+              <w:instrText xml:space="preserve"> PAGEREF _Toc39086179 \h </w:instrText>
             </w:r>
             <w:r>
               <w:rPr>
@@ -5580,7 +5662,7 @@
                 <w:noProof/>
                 <w:webHidden/>
               </w:rPr>
-              <w:t>44</w:t>
+              <w:t>43</w:t>
             </w:r>
             <w:r>
               <w:rPr>
@@ -5603,7 +5685,7 @@
               <w:noProof/>
             </w:rPr>
           </w:pPr>
-          <w:hyperlink w:anchor="_Toc39053052" w:history="1">
+          <w:hyperlink w:anchor="_Toc39086180" w:history="1">
             <w:r>
               <w:rPr>
                 <w:rStyle w:val="Hipervnculo"/>
@@ -5648,7 +5730,7 @@
                 <w:noProof/>
                 <w:webHidden/>
               </w:rPr>
-              <w:instrText xml:space="preserve"> PAGEREF _Toc39053052 \h </w:instrText>
+              <w:instrText xml:space="preserve"> PAGEREF _Toc39086180 \h </w:instrText>
             </w:r>
             <w:r>
               <w:rPr>
@@ -5668,7 +5750,7 @@
                 <w:noProof/>
                 <w:webHidden/>
               </w:rPr>
-              <w:t>44</w:t>
+              <w:t>43</w:t>
             </w:r>
             <w:r>
               <w:rPr>
@@ -5691,7 +5773,7 @@
               <w:noProof/>
             </w:rPr>
           </w:pPr>
-          <w:hyperlink w:anchor="_Toc39053053" w:history="1">
+          <w:hyperlink w:anchor="_Toc39086181" w:history="1">
             <w:r>
               <w:rPr>
                 <w:rStyle w:val="Hipervnculo"/>
@@ -5736,7 +5818,7 @@
                 <w:noProof/>
                 <w:webHidden/>
               </w:rPr>
-              <w:instrText xml:space="preserve"> PAGEREF _Toc39053053 \h </w:instrText>
+              <w:instrText xml:space="preserve"> PAGEREF _Toc39086181 \h </w:instrText>
             </w:r>
             <w:r>
               <w:rPr>
@@ -5756,7 +5838,7 @@
                 <w:noProof/>
                 <w:webHidden/>
               </w:rPr>
-              <w:t>45</w:t>
+              <w:t>44</w:t>
             </w:r>
             <w:r>
               <w:rPr>
@@ -6813,7 +6895,7 @@
           <w:lang w:val="es-EC"/>
         </w:rPr>
       </w:pPr>
-      <w:bookmarkStart w:id="0" w:name="_Toc39052990"/>
+      <w:bookmarkStart w:id="0" w:name="_Toc39086117"/>
       <w:r>
         <w:rPr>
           <w:rFonts w:ascii="Times New Roman" w:hAnsi="Times New Roman" w:cs="Times New Roman"/>
@@ -7673,6 +7755,7 @@
           <w:szCs w:val="24"/>
           <w:lang w:val="es-EC"/>
         </w:rPr>
+        <w:lastRenderedPageBreak/>
         <w:t xml:space="preserve">Información y </w:t>
       </w:r>
       <w:r>
@@ -7716,7 +7799,6 @@
           <w:szCs w:val="24"/>
           <w:lang w:val="es-EC"/>
         </w:rPr>
-        <w:lastRenderedPageBreak/>
         <w:t>Línea de investigación:</w:t>
       </w:r>
     </w:p>
@@ -7897,7 +7979,7 @@
           <w:lang w:val="es-EC"/>
         </w:rPr>
       </w:pPr>
-      <w:bookmarkStart w:id="1" w:name="_Toc39052991"/>
+      <w:bookmarkStart w:id="1" w:name="_Toc39086118"/>
       <w:r>
         <w:rPr>
           <w:rFonts w:ascii="Times New Roman" w:hAnsi="Times New Roman" w:cs="Times New Roman"/>
@@ -8509,17 +8591,8 @@
           <w:szCs w:val="24"/>
           <w:lang w:val="es-EC"/>
         </w:rPr>
-        <w:t xml:space="preserve">gráficos se empleará el software de Photoshop. La aplicación móvil se realizar utilizando el </w:t>
-      </w:r>
-      <w:r>
-        <w:rPr>
-          <w:rFonts w:ascii="Times New Roman" w:hAnsi="Times New Roman" w:cs="Times New Roman"/>
-          <w:sz w:val="24"/>
-          <w:szCs w:val="24"/>
-          <w:lang w:val="es-EC"/>
-        </w:rPr>
         <w:lastRenderedPageBreak/>
-        <w:t xml:space="preserve">lenguaje de JAVA en la plataforma Android Studio. El desarrollo del proyecto es importante para </w:t>
+        <w:t xml:space="preserve">gráficos se empleará el software de Photoshop. La aplicación móvil se realizar utilizando el lenguaje de JAVA en la plataforma Android Studio. El desarrollo del proyecto es importante para </w:t>
       </w:r>
       <w:r>
         <w:rPr>
@@ -8564,7 +8637,7 @@
           <w:lang w:val="es-EC"/>
         </w:rPr>
       </w:pPr>
-      <w:bookmarkStart w:id="2" w:name="_Toc39052992"/>
+      <w:bookmarkStart w:id="2" w:name="_Toc39086119"/>
       <w:r>
         <w:rPr>
           <w:rFonts w:ascii="Times New Roman" w:hAnsi="Times New Roman" w:cs="Times New Roman"/>
@@ -10040,7 +10113,7 @@
           <w:lang w:val="es-EC"/>
         </w:rPr>
       </w:pPr>
-      <w:bookmarkStart w:id="4" w:name="_Toc39052993"/>
+      <w:bookmarkStart w:id="4" w:name="_Toc39086120"/>
       <w:r>
         <w:rPr>
           <w:rFonts w:ascii="Times New Roman" w:hAnsi="Times New Roman" w:cs="Times New Roman"/>
@@ -12020,8 +12093,8 @@
           <w:lang w:val="es-EC"/>
         </w:rPr>
       </w:pPr>
-      <w:bookmarkStart w:id="5" w:name="_Toc39052994"/>
-      <w:bookmarkStart w:id="6" w:name="_Hlk38623865"/>
+      <w:bookmarkStart w:id="5" w:name="_Hlk38623865"/>
+      <w:bookmarkStart w:id="6" w:name="_Toc39086121"/>
       <w:r>
         <w:rPr>
           <w:rFonts w:ascii="Times New Roman" w:hAnsi="Times New Roman" w:cs="Times New Roman"/>
@@ -12032,7 +12105,7 @@
         </w:rPr>
         <w:t>OBJETIVOS</w:t>
       </w:r>
-      <w:bookmarkEnd w:id="5"/>
+      <w:bookmarkEnd w:id="6"/>
     </w:p>
     <w:p>
       <w:pPr>
@@ -12051,7 +12124,7 @@
           <w:lang w:val="es-EC"/>
         </w:rPr>
       </w:pPr>
-      <w:bookmarkStart w:id="7" w:name="_Toc39052995"/>
+      <w:bookmarkStart w:id="7" w:name="_Toc39086122"/>
       <w:r>
         <w:rPr>
           <w:rFonts w:ascii="Times New Roman" w:hAnsi="Times New Roman" w:cs="Times New Roman"/>
@@ -12210,7 +12283,7 @@
           <w:lang w:val="es-EC"/>
         </w:rPr>
       </w:pPr>
-      <w:bookmarkStart w:id="8" w:name="_Toc39052996"/>
+      <w:bookmarkStart w:id="8" w:name="_Toc39086123"/>
       <w:r>
         <w:rPr>
           <w:rFonts w:ascii="Times New Roman" w:hAnsi="Times New Roman" w:cs="Times New Roman"/>
@@ -12428,7 +12501,7 @@
         <w:t xml:space="preserve"> de citas médicas por parte del personal médico de la clínica dental mediante la utilización de tecnologías de software libre.</w:t>
       </w:r>
     </w:p>
-    <w:bookmarkEnd w:id="6"/>
+    <w:bookmarkEnd w:id="5"/>
     <w:p>
       <w:pPr>
         <w:spacing w:line="360" w:lineRule="auto"/>
@@ -12483,7 +12556,7 @@
           <w:lang w:val="es-EC"/>
         </w:rPr>
       </w:pPr>
-      <w:bookmarkStart w:id="9" w:name="_Toc39052997"/>
+      <w:bookmarkStart w:id="9" w:name="_Toc39086124"/>
       <w:r>
         <w:rPr>
           <w:rFonts w:ascii="Times New Roman" w:hAnsi="Times New Roman" w:cs="Times New Roman"/>
@@ -12520,7 +12593,7 @@
         </w:rPr>
       </w:pPr>
       <w:bookmarkStart w:id="10" w:name="_Toc33719294"/>
-      <w:bookmarkStart w:id="11" w:name="_Toc39052998"/>
+      <w:bookmarkStart w:id="11" w:name="_Toc39086125"/>
       <w:r>
         <w:rPr>
           <w:rFonts w:ascii="Times New Roman" w:hAnsi="Times New Roman" w:cs="Times New Roman"/>
@@ -14447,7 +14520,7 @@
           <w:lang w:val="es-EC"/>
         </w:rPr>
       </w:pPr>
-      <w:bookmarkStart w:id="12" w:name="_Toc39052999"/>
+      <w:bookmarkStart w:id="12" w:name="_Toc39086126"/>
       <w:r>
         <w:rPr>
           <w:rFonts w:ascii="Times New Roman" w:hAnsi="Times New Roman" w:cs="Times New Roman"/>
@@ -14487,7 +14560,7 @@
           <w:lang w:val="es-EC"/>
         </w:rPr>
       </w:pPr>
-      <w:bookmarkStart w:id="13" w:name="_Toc39053000"/>
+      <w:bookmarkStart w:id="13" w:name="_Toc39086127"/>
       <w:r>
         <w:rPr>
           <w:rFonts w:ascii="Times New Roman" w:hAnsi="Times New Roman" w:cs="Times New Roman"/>
@@ -14849,7 +14922,7 @@
           <w:lang w:val="es-EC"/>
         </w:rPr>
       </w:pPr>
-      <w:bookmarkStart w:id="14" w:name="_Toc39053001"/>
+      <w:bookmarkStart w:id="14" w:name="_Toc39086128"/>
       <w:r>
         <w:rPr>
           <w:rFonts w:ascii="Times New Roman" w:hAnsi="Times New Roman" w:cs="Times New Roman"/>
@@ -15114,7 +15187,7 @@
           <w:lang w:val="es-EC"/>
         </w:rPr>
       </w:pPr>
-      <w:bookmarkStart w:id="15" w:name="_Toc39053002"/>
+      <w:bookmarkStart w:id="15" w:name="_Toc39086129"/>
       <w:r>
         <w:rPr>
           <w:rFonts w:ascii="Times New Roman" w:hAnsi="Times New Roman" w:cs="Times New Roman"/>
@@ -15368,7 +15441,7 @@
           <w:szCs w:val="24"/>
           <w:highlight w:val="green"/>
         </w:rPr>
-        <w:instrText>ADDIN CSL_CITATION {"citationItems":[{"id":"ITEM-1","itemData":{"ISSN":"16310438","author":[{"dropping-particle":"","family":"Terral","given":"Roméo","non-dropping-particle":"","parse-names":false,"suffix":""}],"container-title":"Outre-Mers","id":"ITEM-1","issued":{"date-parts":[["2013"]]},"page":"77-85","title":"Territoires du temps: Les faubourgs dans les villes des Petites Antilles françaises (1848-1946)","type":"article-journal","volume":"378-379"},"uris":["http://www.mendeley.com/documents/?uuid=4ac08b8b-881c-4c13-b8ed-f5d8a038a8f6"]}],"mendeley":{"formattedCitation":"[6]","plainTextFormattedCitation":"[6]","previouslyFormattedCitation":"[6]"},"properties":{"noteIndex":0},"schema":"https://github.com/citation-style-language/schema/raw/master/csl-citation.json"}</w:instrText>
+        <w:instrText>ADDIN CSL_CITATION {"citationItems":[{"id":"ITEM-1","itemData":{"ISSN":"16310438","abstract":"With the modernization of healthcare and management of a Hospital as a bussiness, There is the risk of changing the words “patient” and “doctor” into “client” and “provider”, risking the humanitarian care, thrustworthiness, and doctor-patient relationship. Using first and last names could be an option for communication. (Gac Med Mex. 2016;152:429-30) Corresponding author: Cipatli Ayuzo del Valle, cipatlimd@yahoo.com","author":[{"dropping-particle":"","family":"Terral","given":"Roméo","non-dropping-particle":"","parse-names":false,"suffix":""}],"container-title":"Outre-Mers","id":"ITEM-1","issued":{"date-parts":[["2013","5","15"]]},"page":"77-85","publisher-place":"Monterrey","title":"Territoires du temps: Les faubourgs dans les villes des Petites Antilles françaises (1848-1946)","type":"article-newspaper","volume":"378-379"},"uris":["http://www.mendeley.com/documents/?uuid=4ac08b8b-881c-4c13-b8ed-f5d8a038a8f6"]}],"mendeley":{"formattedCitation":"[6]","plainTextFormattedCitation":"[6]","previouslyFormattedCitation":"[6]"},"properties":{"noteIndex":0},"schema":"https://github.com/citation-style-language/schema/raw/master/csl-citation.json"}</w:instrText>
       </w:r>
       <w:r>
         <w:rPr>
@@ -15504,7 +15577,7 @@
           <w:lang w:val="es-EC"/>
         </w:rPr>
       </w:pPr>
-      <w:bookmarkStart w:id="16" w:name="_Toc39053003"/>
+      <w:bookmarkStart w:id="16" w:name="_Toc39086130"/>
       <w:r>
         <w:rPr>
           <w:rFonts w:ascii="Times New Roman" w:hAnsi="Times New Roman" w:cs="Times New Roman"/>
@@ -15748,7 +15821,7 @@
           <w:lang w:val="es-EC"/>
         </w:rPr>
       </w:pPr>
-      <w:bookmarkStart w:id="17" w:name="_Toc39053004"/>
+      <w:bookmarkStart w:id="17" w:name="_Toc39086131"/>
       <w:r>
         <w:rPr>
           <w:rFonts w:ascii="Times New Roman" w:hAnsi="Times New Roman" w:cs="Times New Roman"/>
@@ -16152,22 +16225,24 @@
           <w:b/>
           <w:sz w:val="24"/>
           <w:szCs w:val="24"/>
-          <w:highlight w:val="yellow"/>
-          <w:lang w:val="es-EC"/>
-        </w:rPr>
-      </w:pPr>
+          <w:highlight w:val="green"/>
+          <w:lang w:val="es-EC"/>
+        </w:rPr>
+      </w:pPr>
+      <w:bookmarkStart w:id="18" w:name="_Toc39086132"/>
       <w:r>
         <w:rPr>
           <w:rFonts w:ascii="Times New Roman" w:hAnsi="Times New Roman" w:cs="Times New Roman"/>
           <w:b/>
           <w:sz w:val="24"/>
           <w:szCs w:val="24"/>
-          <w:highlight w:val="yellow"/>
+          <w:highlight w:val="green"/>
           <w:lang w:val="es-EC"/>
         </w:rPr>
         <w:lastRenderedPageBreak/>
         <w:t>ATENCIÓN</w:t>
       </w:r>
+      <w:bookmarkEnd w:id="18"/>
     </w:p>
     <w:p>
       <w:pPr>
@@ -16177,13 +16252,15 @@
           <w:rFonts w:ascii="Times New Roman" w:hAnsi="Times New Roman" w:cs="Times New Roman"/>
           <w:sz w:val="24"/>
           <w:szCs w:val="24"/>
-        </w:rPr>
-      </w:pPr>
-      <w:r>
-        <w:rPr>
-          <w:rFonts w:ascii="Times New Roman" w:hAnsi="Times New Roman" w:cs="Times New Roman"/>
-          <w:sz w:val="24"/>
-          <w:szCs w:val="24"/>
+          <w:highlight w:val="green"/>
+        </w:rPr>
+      </w:pPr>
+      <w:r>
+        <w:rPr>
+          <w:rFonts w:ascii="Times New Roman" w:hAnsi="Times New Roman" w:cs="Times New Roman"/>
+          <w:sz w:val="24"/>
+          <w:szCs w:val="24"/>
+          <w:highlight w:val="green"/>
         </w:rPr>
         <w:t xml:space="preserve">Según </w:t>
       </w:r>
@@ -16192,6 +16269,7 @@
           <w:rFonts w:ascii="Times New Roman" w:hAnsi="Times New Roman" w:cs="Times New Roman"/>
           <w:sz w:val="24"/>
           <w:szCs w:val="24"/>
+          <w:highlight w:val="green"/>
         </w:rPr>
         <w:fldChar w:fldCharType="begin" w:fldLock="1"/>
       </w:r>
@@ -16200,6 +16278,7 @@
           <w:rFonts w:ascii="Times New Roman" w:hAnsi="Times New Roman" w:cs="Times New Roman"/>
           <w:sz w:val="24"/>
           <w:szCs w:val="24"/>
+          <w:highlight w:val="green"/>
         </w:rPr>
         <w:instrText>ADDIN CSL_CITATION {"citationItems":[{"id":"ITEM-1","itemData":{"author":[{"dropping-particle":"","family":"Torres","given":"Carlos","non-dropping-particle":"","parse-names":false,"suffix":""}],"edition":"1","editor":[{"dropping-particle":"","family":"Editorial","given":"IC","non-dropping-particle":"","parse-names":false,"suffix":""}],"id":"ITEM-1","issued":{"date-parts":[["2018"]]},"number-of-pages":"10","publisher":"2018","publisher-place":"Antequera - Malagá","title":"UF0036:Atención al cliente/consumidor","type":"book"},"uris":["http://www.mendeley.com/documents/?uuid=2ba491c5-a50d-4f7f-87a9-e8bba5594c47"]}],"mendeley":{"formattedCitation":"[10]","plainTextFormattedCitation":"[10]","previouslyFormattedCitation":"[10]"},"properties":{"noteIndex":0},"schema":"https://github.com/citation-style-language/schema/raw/master/csl-citation.json"}</w:instrText>
       </w:r>
@@ -16208,6 +16287,7 @@
           <w:rFonts w:ascii="Times New Roman" w:hAnsi="Times New Roman" w:cs="Times New Roman"/>
           <w:sz w:val="24"/>
           <w:szCs w:val="24"/>
+          <w:highlight w:val="green"/>
         </w:rPr>
         <w:fldChar w:fldCharType="separate"/>
       </w:r>
@@ -16217,6 +16297,7 @@
           <w:noProof/>
           <w:sz w:val="24"/>
           <w:szCs w:val="24"/>
+          <w:highlight w:val="green"/>
         </w:rPr>
         <w:t>[10]</w:t>
       </w:r>
@@ -16225,6 +16306,7 @@
           <w:rFonts w:ascii="Times New Roman" w:hAnsi="Times New Roman" w:cs="Times New Roman"/>
           <w:sz w:val="24"/>
           <w:szCs w:val="24"/>
+          <w:highlight w:val="green"/>
         </w:rPr>
         <w:fldChar w:fldCharType="end"/>
       </w:r>
@@ -16233,6 +16315,7 @@
           <w:rFonts w:ascii="Times New Roman" w:hAnsi="Times New Roman" w:cs="Times New Roman"/>
           <w:sz w:val="24"/>
           <w:szCs w:val="24"/>
+          <w:highlight w:val="green"/>
         </w:rPr>
         <w:t xml:space="preserve"> Define </w:t>
       </w:r>
@@ -16241,6 +16324,7 @@
           <w:rFonts w:ascii="Times New Roman" w:hAnsi="Times New Roman" w:cs="Times New Roman"/>
           <w:sz w:val="24"/>
           <w:szCs w:val="24"/>
+          <w:highlight w:val="green"/>
         </w:rPr>
         <w:t xml:space="preserve">que la atención puede entenderse como el servicio que prestan las empresas que ofrecen servicio y/o comercializan productos a los clientes para la satisfacción de sus necesidades. </w:t>
       </w:r>
@@ -16253,13 +16337,15 @@
           <w:rFonts w:ascii="Times New Roman" w:hAnsi="Times New Roman" w:cs="Times New Roman"/>
           <w:sz w:val="24"/>
           <w:szCs w:val="24"/>
-        </w:rPr>
-      </w:pPr>
-      <w:r>
-        <w:rPr>
-          <w:rFonts w:ascii="Times New Roman" w:hAnsi="Times New Roman" w:cs="Times New Roman"/>
-          <w:sz w:val="24"/>
-          <w:szCs w:val="24"/>
+          <w:highlight w:val="green"/>
+        </w:rPr>
+      </w:pPr>
+      <w:r>
+        <w:rPr>
+          <w:rFonts w:ascii="Times New Roman" w:hAnsi="Times New Roman" w:cs="Times New Roman"/>
+          <w:sz w:val="24"/>
+          <w:szCs w:val="24"/>
+          <w:highlight w:val="green"/>
         </w:rPr>
         <w:t xml:space="preserve">En </w:t>
       </w:r>
@@ -16268,6 +16354,7 @@
           <w:rFonts w:ascii="Times New Roman" w:hAnsi="Times New Roman" w:cs="Times New Roman"/>
           <w:sz w:val="24"/>
           <w:szCs w:val="24"/>
+          <w:highlight w:val="green"/>
         </w:rPr>
         <w:fldChar w:fldCharType="begin" w:fldLock="1"/>
       </w:r>
@@ -16276,14 +16363,16 @@
           <w:rFonts w:ascii="Times New Roman" w:hAnsi="Times New Roman" w:cs="Times New Roman"/>
           <w:sz w:val="24"/>
           <w:szCs w:val="24"/>
-        </w:rPr>
-        <w:instrText>ADDIN CSL_CITATION {"citationItems":[{"id":"ITEM-1","itemData":{"ISBN":"978-84-8408-827-1","author":[{"dropping-particle":"","family":"Profesionalidad","given":"Manuales D E Certificados D E","non-dropping-particle":"","parse-names":false,"suffix":""}],"edition":"1","editor":[{"dropping-particle":"","family":"S.L","given":"Avira Editorial","non-dropping-particle":"","parse-names":false,"suffix":""}],"id":"ITEM-1","issued":{"date-parts":[["2015"]]},"publisher":"2015","publisher-place":"Santiago de Compostella - España","title":"MF0241_2: Información y atención al cliente/consumidor/usuario","type":"book"},"uris":["http://www.mendeley.com/documents/?uuid=2cec7cee-9af1-4c9f-aff2-e527d54977b2"]}],"mendeley":{"formattedCitation":"[11]","plainTextFormattedCitation":"[11]"},"properties":{"noteIndex":0},"schema":"https://github.com/citation-style-language/schema/raw/master/csl-citation.json"}</w:instrText>
-      </w:r>
-      <w:r>
-        <w:rPr>
-          <w:rFonts w:ascii="Times New Roman" w:hAnsi="Times New Roman" w:cs="Times New Roman"/>
-          <w:sz w:val="24"/>
-          <w:szCs w:val="24"/>
+          <w:highlight w:val="green"/>
+        </w:rPr>
+        <w:instrText>ADDIN CSL_CITATION {"citationItems":[{"id":"ITEM-1","itemData":{"ISBN":"978-84-8408-827-1","author":[{"dropping-particle":"","family":"Profesionalidad","given":"Manuales D E Certificados D E","non-dropping-particle":"","parse-names":false,"suffix":""}],"edition":"1","editor":[{"dropping-particle":"","family":"S.L","given":"Avira Editorial","non-dropping-particle":"","parse-names":false,"suffix":""}],"id":"ITEM-1","issued":{"date-parts":[["2015"]]},"publisher":"2015","publisher-place":"Santiago de Compostella - España","title":"MF0241_2: Información y atención al cliente/consumidor/usuario","type":"book"},"uris":["http://www.mendeley.com/documents/?uuid=2cec7cee-9af1-4c9f-aff2-e527d54977b2"]}],"mendeley":{"formattedCitation":"[11]","plainTextFormattedCitation":"[11]","previouslyFormattedCitation":"[11]"},"properties":{"noteIndex":0},"schema":"https://github.com/citation-style-language/schema/raw/master/csl-citation.json"}</w:instrText>
+      </w:r>
+      <w:r>
+        <w:rPr>
+          <w:rFonts w:ascii="Times New Roman" w:hAnsi="Times New Roman" w:cs="Times New Roman"/>
+          <w:sz w:val="24"/>
+          <w:szCs w:val="24"/>
+          <w:highlight w:val="green"/>
         </w:rPr>
         <w:fldChar w:fldCharType="separate"/>
       </w:r>
@@ -16293,6 +16382,7 @@
           <w:noProof/>
           <w:sz w:val="24"/>
           <w:szCs w:val="24"/>
+          <w:highlight w:val="green"/>
         </w:rPr>
         <w:t>[11]</w:t>
       </w:r>
@@ -16301,6 +16391,7 @@
           <w:rFonts w:ascii="Times New Roman" w:hAnsi="Times New Roman" w:cs="Times New Roman"/>
           <w:sz w:val="24"/>
           <w:szCs w:val="24"/>
+          <w:highlight w:val="green"/>
         </w:rPr>
         <w:fldChar w:fldCharType="end"/>
       </w:r>
@@ -16309,6 +16400,7 @@
           <w:rFonts w:ascii="Times New Roman" w:hAnsi="Times New Roman" w:cs="Times New Roman"/>
           <w:sz w:val="24"/>
           <w:szCs w:val="24"/>
+          <w:highlight w:val="green"/>
         </w:rPr>
         <w:t xml:space="preserve"> consideran que los usuarios</w:t>
       </w:r>
@@ -16317,6 +16409,7 @@
           <w:rFonts w:ascii="Times New Roman" w:hAnsi="Times New Roman" w:cs="Times New Roman"/>
           <w:sz w:val="24"/>
           <w:szCs w:val="24"/>
+          <w:highlight w:val="green"/>
         </w:rPr>
         <w:t xml:space="preserve"> </w:t>
       </w:r>
@@ -16325,6 +16418,7 @@
           <w:rFonts w:ascii="Times New Roman" w:hAnsi="Times New Roman" w:cs="Times New Roman"/>
           <w:sz w:val="24"/>
           <w:szCs w:val="24"/>
+          <w:highlight w:val="green"/>
         </w:rPr>
         <w:t>tienen en cuenta algunos factores como el precio o la calidad, pero también la atención prestada por los responsables de venta. Una buena atención puede hacer que el cliente vuelva al negocio y que lo recomiende entre sus conocidos.</w:t>
       </w:r>
@@ -16344,6 +16438,7 @@
           <w:rFonts w:ascii="Times New Roman" w:hAnsi="Times New Roman" w:cs="Times New Roman"/>
           <w:sz w:val="24"/>
           <w:szCs w:val="24"/>
+          <w:highlight w:val="green"/>
         </w:rPr>
         <w:t xml:space="preserve">Según lo analizado en el siguiente concepto la atención también se puede deducir la capacidad de generar, seleccionar, dirigir y mantener un nivel de activación adecuada para procesar información relevante, cabe destacar que también la atención es uno de los procesos que se </w:t>
       </w:r>
@@ -16352,6 +16447,7 @@
           <w:rFonts w:ascii="Times New Roman" w:hAnsi="Times New Roman" w:cs="Times New Roman"/>
           <w:sz w:val="24"/>
           <w:szCs w:val="24"/>
+          <w:highlight w:val="green"/>
         </w:rPr>
         <w:t>le</w:t>
       </w:r>
@@ -16360,8 +16456,37 @@
           <w:rFonts w:ascii="Times New Roman" w:hAnsi="Times New Roman" w:cs="Times New Roman"/>
           <w:sz w:val="24"/>
           <w:szCs w:val="24"/>
-        </w:rPr>
-        <w:t xml:space="preserve"> brinda a un paciente ya que existe una amplitud de información que podemos atender al mismo tiempo y cantidad de tareas que podemos realizar. </w:t>
+          <w:highlight w:val="green"/>
+        </w:rPr>
+        <w:t xml:space="preserve"> brinda a un paciente ya que existe una amplitud de información que podemos atender al mismo tiempo y cantidad de tareas que podemos realizar.</w:t>
+      </w:r>
+      <w:r>
+        <w:rPr>
+          <w:rFonts w:ascii="Times New Roman" w:hAnsi="Times New Roman" w:cs="Times New Roman"/>
+          <w:sz w:val="24"/>
+          <w:szCs w:val="24"/>
+        </w:rPr>
+        <w:t xml:space="preserve"> </w:t>
+      </w:r>
+    </w:p>
+    <w:p>
+      <w:pPr>
+        <w:spacing w:line="360" w:lineRule="auto"/>
+        <w:jc w:val="both"/>
+        <w:rPr>
+          <w:rFonts w:ascii="Times New Roman" w:hAnsi="Times New Roman" w:cs="Times New Roman"/>
+          <w:sz w:val="24"/>
+          <w:szCs w:val="24"/>
+        </w:rPr>
+      </w:pPr>
+      <w:r>
+        <w:rPr>
+          <w:rFonts w:ascii="Times New Roman" w:hAnsi="Times New Roman" w:cs="Times New Roman"/>
+          <w:sz w:val="24"/>
+          <w:szCs w:val="24"/>
+          <w:highlight w:val="green"/>
+        </w:rPr>
+        <w:t>Ante lo mencionado anteriormente es importante tener una definición clara de que es un paciente ya que la finalidad de este proyecto es mejorar la calidad de atención de los pacientes del consultorio médico.</w:t>
       </w:r>
     </w:p>
     <w:p>
@@ -16378,23 +16503,838 @@
           <w:b/>
           <w:sz w:val="24"/>
           <w:szCs w:val="24"/>
-          <w:highlight w:val="yellow"/>
-          <w:lang w:val="es-EC"/>
-        </w:rPr>
-      </w:pPr>
-      <w:bookmarkStart w:id="18" w:name="_Toc39053005"/>
+          <w:highlight w:val="green"/>
+          <w:lang w:val="es-EC"/>
+        </w:rPr>
+      </w:pPr>
       <w:r>
         <w:rPr>
           <w:rFonts w:ascii="Times New Roman" w:hAnsi="Times New Roman" w:cs="Times New Roman"/>
           <w:b/>
           <w:sz w:val="24"/>
           <w:szCs w:val="24"/>
+          <w:highlight w:val="green"/>
+          <w:lang w:val="es-EC"/>
+        </w:rPr>
+        <w:t>PACIENTE</w:t>
+      </w:r>
+    </w:p>
+    <w:p>
+      <w:pPr>
+        <w:spacing w:line="360" w:lineRule="auto"/>
+        <w:jc w:val="both"/>
+        <w:rPr>
+          <w:rFonts w:ascii="Times New Roman" w:hAnsi="Times New Roman" w:cs="Times New Roman"/>
+          <w:sz w:val="24"/>
+          <w:szCs w:val="24"/>
+          <w:highlight w:val="green"/>
+        </w:rPr>
+      </w:pPr>
+      <w:r>
+        <w:rPr>
+          <w:rFonts w:ascii="Times New Roman" w:hAnsi="Times New Roman" w:cs="Times New Roman"/>
+          <w:sz w:val="24"/>
+          <w:szCs w:val="24"/>
+          <w:highlight w:val="green"/>
+        </w:rPr>
+        <w:t xml:space="preserve">En  </w:t>
+      </w:r>
+      <w:r>
+        <w:rPr>
+          <w:rFonts w:ascii="Times New Roman" w:hAnsi="Times New Roman" w:cs="Times New Roman"/>
+          <w:sz w:val="24"/>
+          <w:szCs w:val="24"/>
+          <w:highlight w:val="green"/>
+        </w:rPr>
+        <w:fldChar w:fldCharType="begin" w:fldLock="1"/>
+      </w:r>
+      <w:r>
+        <w:rPr>
+          <w:rFonts w:ascii="Times New Roman" w:hAnsi="Times New Roman" w:cs="Times New Roman"/>
+          <w:sz w:val="24"/>
+          <w:szCs w:val="24"/>
+          <w:highlight w:val="green"/>
+        </w:rPr>
+        <w:instrText>ADDIN CSL_CITATION {"citationItems":[{"id":"ITEM-1","itemData":{"abstract":"With the modernization of healthcare and management of a Hospital as a bussiness, There is the risk of changing the words “patient” and “doctor” into “client” and “provider”, risking the humanitarian care, thrustworthiness, and doctor-patient relationship. Using first and last names could be an option for communication. (Gac Med Mex. 2016;152:429-30)","author":[{"dropping-particle":"","family":"Ayuzo","given":"Cipatli","non-dropping-particle":"","parse-names":false,"suffix":""}],"container-title":"PERMANYER","id":"ITEM-1","issued":{"date-parts":[["2016"]]},"page":"2015-2016","title":"Pacientes, clientes, médicos y proveedores, ¿ Es Solo Cuestión De Terminología ?","type":"article-journal"},"uris":["http://www.mendeley.com/documents/?uuid=d6b215a0-17a3-42d9-8dfa-5cb95e9c4cea"]}],"mendeley":{"formattedCitation":"[12]","plainTextFormattedCitation":"[12]","previouslyFormattedCitation":"[12]"},"properties":{"noteIndex":0},"schema":"https://github.com/citation-style-language/schema/raw/master/csl-citation.json"}</w:instrText>
+      </w:r>
+      <w:r>
+        <w:rPr>
+          <w:rFonts w:ascii="Times New Roman" w:hAnsi="Times New Roman" w:cs="Times New Roman"/>
+          <w:sz w:val="24"/>
+          <w:szCs w:val="24"/>
+          <w:highlight w:val="green"/>
+        </w:rPr>
+        <w:fldChar w:fldCharType="separate"/>
+      </w:r>
+      <w:r>
+        <w:rPr>
+          <w:rFonts w:ascii="Times New Roman" w:hAnsi="Times New Roman" w:cs="Times New Roman"/>
+          <w:noProof/>
+          <w:sz w:val="24"/>
+          <w:szCs w:val="24"/>
+          <w:highlight w:val="green"/>
+        </w:rPr>
+        <w:t>[12]</w:t>
+      </w:r>
+      <w:r>
+        <w:rPr>
+          <w:rFonts w:ascii="Times New Roman" w:hAnsi="Times New Roman" w:cs="Times New Roman"/>
+          <w:sz w:val="24"/>
+          <w:szCs w:val="24"/>
+          <w:highlight w:val="green"/>
+        </w:rPr>
+        <w:fldChar w:fldCharType="end"/>
+      </w:r>
+      <w:r>
+        <w:rPr>
+          <w:rFonts w:ascii="Times New Roman" w:hAnsi="Times New Roman" w:cs="Times New Roman"/>
+          <w:sz w:val="24"/>
+          <w:szCs w:val="24"/>
+          <w:highlight w:val="green"/>
+        </w:rPr>
+        <w:t xml:space="preserve"> </w:t>
+      </w:r>
+      <w:r>
+        <w:rPr>
+          <w:rFonts w:ascii="Times New Roman" w:hAnsi="Times New Roman" w:cs="Times New Roman"/>
+          <w:sz w:val="24"/>
+          <w:szCs w:val="24"/>
+          <w:highlight w:val="green"/>
+        </w:rPr>
+        <w:t>Desde el enfoque empresarial de un hospital, un paciente es un personaje pasivo que solicita un servicio y un cliente, una persona que exige un servicio y participa de forma activa en su tratamiento. Por otra parte, el médico se convierte en un proveedor de salud para el sistema hospitalario</w:t>
+      </w:r>
+      <w:r>
+        <w:rPr>
+          <w:rFonts w:ascii="Times New Roman" w:hAnsi="Times New Roman" w:cs="Times New Roman"/>
+          <w:sz w:val="24"/>
+          <w:szCs w:val="24"/>
+          <w:highlight w:val="green"/>
+        </w:rPr>
+        <w:t>.</w:t>
+      </w:r>
+    </w:p>
+    <w:p>
+      <w:pPr>
+        <w:spacing w:line="360" w:lineRule="auto"/>
+        <w:jc w:val="both"/>
+        <w:rPr>
+          <w:rFonts w:ascii="Times New Roman" w:hAnsi="Times New Roman" w:cs="Times New Roman"/>
+          <w:sz w:val="24"/>
+          <w:szCs w:val="24"/>
+          <w:highlight w:val="green"/>
+        </w:rPr>
+      </w:pPr>
+      <w:r>
+        <w:rPr>
+          <w:rFonts w:ascii="Times New Roman" w:hAnsi="Times New Roman" w:cs="Times New Roman"/>
+          <w:sz w:val="24"/>
+          <w:szCs w:val="24"/>
+          <w:highlight w:val="green"/>
+        </w:rPr>
+        <w:t xml:space="preserve">De acuerdo a lo analizado el </w:t>
+      </w:r>
+      <w:r>
+        <w:rPr>
+          <w:rFonts w:ascii="Times New Roman" w:hAnsi="Times New Roman" w:cs="Times New Roman"/>
+          <w:sz w:val="24"/>
+          <w:szCs w:val="24"/>
+          <w:highlight w:val="green"/>
+        </w:rPr>
+        <w:t>termino</w:t>
+      </w:r>
+      <w:r>
+        <w:rPr>
+          <w:rFonts w:ascii="Times New Roman" w:hAnsi="Times New Roman" w:cs="Times New Roman"/>
+          <w:sz w:val="24"/>
+          <w:szCs w:val="24"/>
+          <w:highlight w:val="green"/>
+        </w:rPr>
+        <w:t xml:space="preserve"> paciente suele utilizarse para nombrar a la persona que padece físicamente de una enfermedad, por lo tanto, el paciente debe acudir a una consulta médica a ver su estado de salud, precisamente esa atención citada se compone de varias </w:t>
+      </w:r>
+      <w:r>
+        <w:rPr>
+          <w:rFonts w:ascii="Times New Roman" w:hAnsi="Times New Roman" w:cs="Times New Roman"/>
+          <w:sz w:val="24"/>
+          <w:szCs w:val="24"/>
+          <w:highlight w:val="green"/>
+        </w:rPr>
+        <w:t>fases</w:t>
+      </w:r>
+      <w:r>
+        <w:rPr>
+          <w:rFonts w:ascii="Times New Roman" w:hAnsi="Times New Roman" w:cs="Times New Roman"/>
+          <w:sz w:val="24"/>
+          <w:szCs w:val="24"/>
+          <w:highlight w:val="green"/>
+        </w:rPr>
+        <w:t xml:space="preserve"> que permite que la persona enferma pueda tratarse de la manera </w:t>
+      </w:r>
+      <w:r>
+        <w:rPr>
+          <w:rFonts w:ascii="Times New Roman" w:hAnsi="Times New Roman" w:cs="Times New Roman"/>
+          <w:sz w:val="24"/>
+          <w:szCs w:val="24"/>
+          <w:highlight w:val="green"/>
+        </w:rPr>
+        <w:t>más</w:t>
+      </w:r>
+      <w:r>
+        <w:rPr>
+          <w:rFonts w:ascii="Times New Roman" w:hAnsi="Times New Roman" w:cs="Times New Roman"/>
+          <w:sz w:val="24"/>
+          <w:szCs w:val="24"/>
+          <w:highlight w:val="green"/>
+        </w:rPr>
+        <w:t xml:space="preserve"> conveniente y solucionar su enfermedad o lesión.</w:t>
+      </w:r>
+    </w:p>
+    <w:p>
+      <w:pPr>
+        <w:spacing w:line="360" w:lineRule="auto"/>
+        <w:jc w:val="both"/>
+        <w:rPr>
+          <w:rFonts w:ascii="Times New Roman" w:hAnsi="Times New Roman" w:cs="Times New Roman"/>
+          <w:sz w:val="24"/>
+          <w:szCs w:val="24"/>
+        </w:rPr>
+      </w:pPr>
+      <w:r>
+        <w:rPr>
+          <w:rFonts w:ascii="Times New Roman" w:hAnsi="Times New Roman" w:cs="Times New Roman"/>
+          <w:sz w:val="24"/>
+          <w:szCs w:val="24"/>
+          <w:highlight w:val="green"/>
+        </w:rPr>
+        <w:t>Ahora se debe comprender a que hace referencia los comprobantes de pago y como es de gran utilidad en nuestro proyecto.</w:t>
+      </w:r>
+      <w:r>
+        <w:rPr>
+          <w:rFonts w:ascii="Times New Roman" w:hAnsi="Times New Roman" w:cs="Times New Roman"/>
+          <w:sz w:val="24"/>
+          <w:szCs w:val="24"/>
+        </w:rPr>
+        <w:t xml:space="preserve"> </w:t>
+      </w:r>
+    </w:p>
+    <w:p>
+      <w:pPr>
+        <w:pStyle w:val="Prrafodelista"/>
+        <w:numPr>
+          <w:ilvl w:val="2"/>
+          <w:numId w:val="1"/>
+        </w:numPr>
+        <w:spacing w:line="360" w:lineRule="auto"/>
+        <w:outlineLvl w:val="2"/>
+        <w:rPr>
+          <w:rFonts w:ascii="Times New Roman" w:hAnsi="Times New Roman" w:cs="Times New Roman"/>
+          <w:b/>
+          <w:sz w:val="24"/>
+          <w:szCs w:val="24"/>
+          <w:highlight w:val="green"/>
+          <w:lang w:val="es-EC"/>
+        </w:rPr>
+      </w:pPr>
+      <w:r>
+        <w:rPr>
+          <w:rFonts w:ascii="Times New Roman" w:hAnsi="Times New Roman" w:cs="Times New Roman"/>
+          <w:b/>
+          <w:sz w:val="24"/>
+          <w:szCs w:val="24"/>
+          <w:highlight w:val="green"/>
+          <w:lang w:val="es-EC"/>
+        </w:rPr>
+        <w:t>NOTA DE VENTA</w:t>
+      </w:r>
+    </w:p>
+    <w:p>
+      <w:pPr>
+        <w:spacing w:line="360" w:lineRule="auto"/>
+        <w:jc w:val="both"/>
+        <w:rPr>
+          <w:rFonts w:ascii="Times New Roman" w:hAnsi="Times New Roman" w:cs="Times New Roman"/>
+          <w:sz w:val="24"/>
+          <w:szCs w:val="24"/>
+          <w:highlight w:val="green"/>
+        </w:rPr>
+      </w:pPr>
+      <w:r>
+        <w:rPr>
+          <w:rFonts w:ascii="Times New Roman" w:hAnsi="Times New Roman" w:cs="Times New Roman"/>
+          <w:sz w:val="24"/>
+          <w:szCs w:val="24"/>
+          <w:highlight w:val="green"/>
+        </w:rPr>
+        <w:t>En</w:t>
+      </w:r>
+      <w:r>
+        <w:rPr>
+          <w:rFonts w:ascii="Times New Roman" w:hAnsi="Times New Roman" w:cs="Times New Roman"/>
+          <w:sz w:val="24"/>
+          <w:szCs w:val="24"/>
+          <w:highlight w:val="green"/>
+        </w:rPr>
+        <w:t xml:space="preserve"> </w:t>
+      </w:r>
+      <w:r>
+        <w:rPr>
+          <w:rFonts w:ascii="Times New Roman" w:hAnsi="Times New Roman" w:cs="Times New Roman"/>
+          <w:sz w:val="24"/>
+          <w:szCs w:val="24"/>
+          <w:highlight w:val="green"/>
+        </w:rPr>
+        <w:fldChar w:fldCharType="begin" w:fldLock="1"/>
+      </w:r>
+      <w:r>
+        <w:rPr>
+          <w:rFonts w:ascii="Times New Roman" w:hAnsi="Times New Roman" w:cs="Times New Roman"/>
+          <w:sz w:val="24"/>
+          <w:szCs w:val="24"/>
+          <w:highlight w:val="green"/>
+        </w:rPr>
+        <w:instrText>ADDIN CSL_CITATION {"citationItems":[{"id":"ITEM-1","itemData":{"ISBN":"9789942792006","author":[{"dropping-particle":"","family":"Anchundia","given":"Silvia Alexandra Medina","non-dropping-particle":"","parse-names":false,"suffix":""},{"dropping-particle":"De","family":"Aguirre","given":"Benita Del Carmen Cañizalez","non-dropping-particle":"","parse-names":false,"suffix":""},{"dropping-particle":"","family":"Avilés","given":"Silvia Adriana Ruata","non-dropping-particle":"","parse-names":false,"suffix":""},{"dropping-particle":"","family":"Linc","given":"Erick Ermory González","non-dropping-particle":"","parse-names":false,"suffix":""}],"edition":"1","editor":[{"dropping-particle":"","family":"CIDEPRO","given":"Centro de Investigación y Desarrollo Profesional","non-dropping-particle":"","parse-names":false,"suffix":""}],"id":"ITEM-1","issued":{"date-parts":[["1395"]]},"number-of-pages":"37-38","publisher-place":"Babahoyo - Ecuador","title":"CONTABILIDAD GENERAL","type":"book"},"uris":["http://www.mendeley.com/documents/?uuid=1a4fa77e-2c3c-4540-9841-6c4644086669"]}],"mendeley":{"formattedCitation":"[13]","plainTextFormattedCitation":"[13]","previouslyFormattedCitation":"[13]"},"properties":{"noteIndex":0},"schema":"https://github.com/citation-style-language/schema/raw/master/csl-citation.json"}</w:instrText>
+      </w:r>
+      <w:r>
+        <w:rPr>
+          <w:rFonts w:ascii="Times New Roman" w:hAnsi="Times New Roman" w:cs="Times New Roman"/>
+          <w:sz w:val="24"/>
+          <w:szCs w:val="24"/>
+          <w:highlight w:val="green"/>
+        </w:rPr>
+        <w:fldChar w:fldCharType="separate"/>
+      </w:r>
+      <w:r>
+        <w:rPr>
+          <w:rFonts w:ascii="Times New Roman" w:hAnsi="Times New Roman" w:cs="Times New Roman"/>
+          <w:noProof/>
+          <w:sz w:val="24"/>
+          <w:szCs w:val="24"/>
+          <w:highlight w:val="green"/>
+        </w:rPr>
+        <w:t>[13]</w:t>
+      </w:r>
+      <w:r>
+        <w:rPr>
+          <w:rFonts w:ascii="Times New Roman" w:hAnsi="Times New Roman" w:cs="Times New Roman"/>
+          <w:sz w:val="24"/>
+          <w:szCs w:val="24"/>
+          <w:highlight w:val="green"/>
+        </w:rPr>
+        <w:fldChar w:fldCharType="end"/>
+      </w:r>
+      <w:r>
+        <w:rPr>
+          <w:rFonts w:ascii="Times New Roman" w:hAnsi="Times New Roman" w:cs="Times New Roman"/>
+          <w:sz w:val="24"/>
+          <w:szCs w:val="24"/>
+          <w:highlight w:val="green"/>
+        </w:rPr>
+        <w:t xml:space="preserve"> </w:t>
+      </w:r>
+      <w:r>
+        <w:rPr>
+          <w:rFonts w:ascii="Times New Roman" w:hAnsi="Times New Roman" w:cs="Times New Roman"/>
+          <w:sz w:val="24"/>
+          <w:szCs w:val="24"/>
+          <w:highlight w:val="green"/>
+        </w:rPr>
+        <w:t xml:space="preserve">nota de venta es el documento por el cual el vendedor detalla las </w:t>
+      </w:r>
+      <w:r>
+        <w:rPr>
+          <w:rFonts w:ascii="Times New Roman" w:hAnsi="Times New Roman" w:cs="Times New Roman"/>
+          <w:sz w:val="24"/>
+          <w:szCs w:val="24"/>
+          <w:highlight w:val="green"/>
+        </w:rPr>
+        <w:t>mercaderías</w:t>
+      </w:r>
+      <w:r>
+        <w:rPr>
+          <w:rFonts w:ascii="Times New Roman" w:hAnsi="Times New Roman" w:cs="Times New Roman"/>
+          <w:sz w:val="24"/>
+          <w:szCs w:val="24"/>
+          <w:highlight w:val="green"/>
+        </w:rPr>
+        <w:t xml:space="preserve"> que ha vendido, </w:t>
+      </w:r>
+      <w:r>
+        <w:rPr>
+          <w:rFonts w:ascii="Times New Roman" w:hAnsi="Times New Roman" w:cs="Times New Roman"/>
+          <w:sz w:val="24"/>
+          <w:szCs w:val="24"/>
+          <w:highlight w:val="green"/>
+        </w:rPr>
+        <w:t>indicando</w:t>
+      </w:r>
+      <w:r>
+        <w:rPr>
+          <w:rFonts w:ascii="Times New Roman" w:hAnsi="Times New Roman" w:cs="Times New Roman"/>
+          <w:sz w:val="24"/>
+          <w:szCs w:val="24"/>
+          <w:highlight w:val="green"/>
+        </w:rPr>
+        <w:t xml:space="preserve"> la cantidad, precio, fecha</w:t>
+      </w:r>
+      <w:r>
+        <w:rPr>
+          <w:rFonts w:ascii="Times New Roman" w:hAnsi="Times New Roman" w:cs="Times New Roman"/>
+          <w:sz w:val="24"/>
+          <w:szCs w:val="24"/>
+          <w:highlight w:val="green"/>
+        </w:rPr>
+        <w:t xml:space="preserve"> </w:t>
+      </w:r>
+      <w:r>
+        <w:rPr>
+          <w:rFonts w:ascii="Times New Roman" w:hAnsi="Times New Roman" w:cs="Times New Roman"/>
+          <w:sz w:val="24"/>
+          <w:szCs w:val="24"/>
+          <w:highlight w:val="green"/>
+        </w:rPr>
+        <w:t xml:space="preserve">de entrega, forma de pago y </w:t>
+      </w:r>
+      <w:r>
+        <w:rPr>
+          <w:rFonts w:ascii="Times New Roman" w:hAnsi="Times New Roman" w:cs="Times New Roman"/>
+          <w:sz w:val="24"/>
+          <w:szCs w:val="24"/>
+          <w:highlight w:val="green"/>
+        </w:rPr>
+        <w:t>demás</w:t>
+      </w:r>
+      <w:r>
+        <w:rPr>
+          <w:rFonts w:ascii="Times New Roman" w:hAnsi="Times New Roman" w:cs="Times New Roman"/>
+          <w:sz w:val="24"/>
+          <w:szCs w:val="24"/>
+          <w:highlight w:val="green"/>
+        </w:rPr>
+        <w:t xml:space="preserve"> condiciones de la operación</w:t>
+      </w:r>
+      <w:r>
+        <w:rPr>
+          <w:rFonts w:ascii="Times New Roman" w:hAnsi="Times New Roman" w:cs="Times New Roman"/>
+          <w:sz w:val="24"/>
+          <w:szCs w:val="24"/>
+          <w:highlight w:val="green"/>
+        </w:rPr>
+        <w:t>.</w:t>
+      </w:r>
+    </w:p>
+    <w:p>
+      <w:pPr>
+        <w:spacing w:line="360" w:lineRule="auto"/>
+        <w:jc w:val="both"/>
+        <w:rPr>
+          <w:rFonts w:ascii="Times New Roman" w:hAnsi="Times New Roman" w:cs="Times New Roman"/>
+          <w:sz w:val="24"/>
+          <w:szCs w:val="24"/>
+          <w:highlight w:val="green"/>
+        </w:rPr>
+      </w:pPr>
+      <w:r>
+        <w:rPr>
+          <w:rFonts w:ascii="Times New Roman" w:hAnsi="Times New Roman" w:cs="Times New Roman"/>
+          <w:sz w:val="24"/>
+          <w:szCs w:val="24"/>
+          <w:highlight w:val="green"/>
+        </w:rPr>
+        <w:lastRenderedPageBreak/>
+        <w:t xml:space="preserve">Según </w:t>
+      </w:r>
+      <w:r>
+        <w:rPr>
+          <w:rFonts w:ascii="Times New Roman" w:hAnsi="Times New Roman" w:cs="Times New Roman"/>
+          <w:sz w:val="24"/>
+          <w:szCs w:val="24"/>
+          <w:highlight w:val="green"/>
+        </w:rPr>
+        <w:fldChar w:fldCharType="begin" w:fldLock="1"/>
+      </w:r>
+      <w:r>
+        <w:rPr>
+          <w:rFonts w:ascii="Times New Roman" w:hAnsi="Times New Roman" w:cs="Times New Roman"/>
+          <w:sz w:val="24"/>
+          <w:szCs w:val="24"/>
+          <w:highlight w:val="green"/>
+        </w:rPr>
+        <w:instrText>ADDIN CSL_CITATION {"citationItems":[{"id":"ITEM-1","itemData":{"author":[{"dropping-particle":"","family":"Pinto","given":"Grace Tatiana Yauli","non-dropping-particle":"","parse-names":false,"suffix":""}],"container-title":"UNIVERSIDAD TECNOLÓGICA INDOAMÉRICA","id":"ITEM-1","issued":{"date-parts":[["2019"]]},"title":"SISTEMA CONTABLE DE LA EMPRESA EXTREME DEDICADA A LA ACTIVIDAD DE COMPRA Y VENTA AL POR MENOR DE ROPA EN LA PROVINCIA DE TUNGURAHUA, CANTÓN AMBATO","type":"article-journal"},"uris":["http://www.mendeley.com/documents/?uuid=b471012c-7720-40ab-8d23-b6a41a420c27"]}],"mendeley":{"formattedCitation":"[14]","plainTextFormattedCitation":"[14]","previouslyFormattedCitation":"[14]"},"properties":{"noteIndex":0},"schema":"https://github.com/citation-style-language/schema/raw/master/csl-citation.json"}</w:instrText>
+      </w:r>
+      <w:r>
+        <w:rPr>
+          <w:rFonts w:ascii="Times New Roman" w:hAnsi="Times New Roman" w:cs="Times New Roman"/>
+          <w:sz w:val="24"/>
+          <w:szCs w:val="24"/>
+          <w:highlight w:val="green"/>
+        </w:rPr>
+        <w:fldChar w:fldCharType="separate"/>
+      </w:r>
+      <w:r>
+        <w:rPr>
+          <w:rFonts w:ascii="Times New Roman" w:hAnsi="Times New Roman" w:cs="Times New Roman"/>
+          <w:noProof/>
+          <w:sz w:val="24"/>
+          <w:szCs w:val="24"/>
+          <w:highlight w:val="green"/>
+        </w:rPr>
+        <w:t>[14]</w:t>
+      </w:r>
+      <w:r>
+        <w:rPr>
+          <w:rFonts w:ascii="Times New Roman" w:hAnsi="Times New Roman" w:cs="Times New Roman"/>
+          <w:sz w:val="24"/>
+          <w:szCs w:val="24"/>
+          <w:highlight w:val="green"/>
+        </w:rPr>
+        <w:fldChar w:fldCharType="end"/>
+      </w:r>
+      <w:r>
+        <w:rPr>
+          <w:rFonts w:ascii="Times New Roman" w:hAnsi="Times New Roman" w:cs="Times New Roman"/>
+          <w:sz w:val="24"/>
+          <w:szCs w:val="24"/>
+          <w:highlight w:val="green"/>
+        </w:rPr>
+        <w:t xml:space="preserve"> </w:t>
+      </w:r>
+      <w:r>
+        <w:rPr>
+          <w:rFonts w:ascii="Times New Roman" w:hAnsi="Times New Roman" w:cs="Times New Roman"/>
+          <w:sz w:val="24"/>
+          <w:szCs w:val="24"/>
+          <w:highlight w:val="green"/>
+        </w:rPr>
+        <w:t xml:space="preserve">Es un documento que envía el vendedor al comprador, en el cual acredita legalmente una operación de compra-venta. En la Nota de Venta se consignan detalladamente los artículos que el proveedor envía al comprador, la cantidad, el precio unitario y el final, la forma de pago, etc. El original es para el comprador y representa la constancia de una compra realizada a plazo o al contado. El duplicado es para el vendedor y representa la constancia de una venta realizada a plazo o al </w:t>
+      </w:r>
+      <w:r>
+        <w:rPr>
+          <w:rFonts w:ascii="Times New Roman" w:hAnsi="Times New Roman" w:cs="Times New Roman"/>
+          <w:sz w:val="24"/>
+          <w:szCs w:val="24"/>
+          <w:highlight w:val="green"/>
+        </w:rPr>
+        <w:t>contado.</w:t>
+      </w:r>
+    </w:p>
+    <w:p>
+      <w:pPr>
+        <w:spacing w:line="360" w:lineRule="auto"/>
+        <w:jc w:val="both"/>
+        <w:rPr>
+          <w:rFonts w:ascii="Times New Roman" w:hAnsi="Times New Roman" w:cs="Times New Roman"/>
+          <w:sz w:val="24"/>
+          <w:szCs w:val="24"/>
+          <w:lang w:val="es-EC"/>
+        </w:rPr>
+      </w:pPr>
+      <w:r>
+        <w:rPr>
+          <w:rFonts w:ascii="Times New Roman" w:hAnsi="Times New Roman" w:cs="Times New Roman"/>
+          <w:sz w:val="24"/>
+          <w:szCs w:val="24"/>
+          <w:highlight w:val="green"/>
+          <w:lang w:val="es-EC"/>
+        </w:rPr>
+        <w:t xml:space="preserve">Entonces se entiende por nota de venta </w:t>
+      </w:r>
+      <w:r>
+        <w:rPr>
+          <w:rFonts w:ascii="Times New Roman" w:hAnsi="Times New Roman" w:cs="Times New Roman"/>
+          <w:sz w:val="24"/>
+          <w:szCs w:val="24"/>
+          <w:highlight w:val="green"/>
+          <w:lang w:val="es-EC"/>
+        </w:rPr>
+        <w:t>a un documento que tiene la finalidad de acreditar una compra de bienes o la prestación de servicios, y a su vez sirve de constancia si existe algún inconveniente tiene la valides de reclamar a la empresa.</w:t>
+      </w:r>
+    </w:p>
+    <w:p>
+      <w:pPr>
+        <w:spacing w:line="360" w:lineRule="auto"/>
+        <w:jc w:val="both"/>
+        <w:rPr>
+          <w:rFonts w:ascii="Times New Roman" w:hAnsi="Times New Roman" w:cs="Times New Roman"/>
+          <w:sz w:val="24"/>
+          <w:szCs w:val="24"/>
+        </w:rPr>
+      </w:pPr>
+      <w:r>
+        <w:rPr>
+          <w:rFonts w:ascii="Times New Roman" w:hAnsi="Times New Roman" w:cs="Times New Roman"/>
+          <w:sz w:val="24"/>
+          <w:szCs w:val="24"/>
+          <w:highlight w:val="green"/>
+        </w:rPr>
+        <w:t>Las notas de venta tienen un nivel muy significativo en el proyecto a desarrollar ya que este documento describe los servicios adquiridos por los pacientes</w:t>
+      </w:r>
+      <w:r>
+        <w:rPr>
+          <w:rFonts w:ascii="Times New Roman" w:hAnsi="Times New Roman" w:cs="Times New Roman"/>
+          <w:sz w:val="24"/>
+          <w:szCs w:val="24"/>
+          <w:highlight w:val="green"/>
+        </w:rPr>
+        <w:t xml:space="preserve"> en cada consulta médica, es por ello que se considera esencial tener una definición clara de consulta médica.</w:t>
+      </w:r>
+    </w:p>
+    <w:p>
+      <w:pPr>
+        <w:pStyle w:val="Prrafodelista"/>
+        <w:numPr>
+          <w:ilvl w:val="2"/>
+          <w:numId w:val="1"/>
+        </w:numPr>
+        <w:spacing w:line="360" w:lineRule="auto"/>
+        <w:outlineLvl w:val="2"/>
+        <w:rPr>
+          <w:rFonts w:ascii="Times New Roman" w:hAnsi="Times New Roman" w:cs="Times New Roman"/>
+          <w:b/>
+          <w:sz w:val="24"/>
+          <w:szCs w:val="24"/>
+          <w:highlight w:val="green"/>
+          <w:lang w:val="es-EC"/>
+        </w:rPr>
+      </w:pPr>
+      <w:r>
+        <w:rPr>
+          <w:rFonts w:ascii="Times New Roman" w:hAnsi="Times New Roman" w:cs="Times New Roman"/>
+          <w:b/>
+          <w:sz w:val="24"/>
+          <w:szCs w:val="24"/>
+          <w:highlight w:val="green"/>
+          <w:lang w:val="es-EC"/>
+        </w:rPr>
+        <w:t>CONSULTA MEDICA</w:t>
+      </w:r>
+    </w:p>
+    <w:p>
+      <w:pPr>
+        <w:spacing w:line="360" w:lineRule="auto"/>
+        <w:jc w:val="both"/>
+        <w:rPr>
+          <w:rFonts w:ascii="Times New Roman" w:hAnsi="Times New Roman" w:cs="Times New Roman"/>
+          <w:sz w:val="24"/>
+          <w:szCs w:val="24"/>
+          <w:highlight w:val="green"/>
+        </w:rPr>
+      </w:pPr>
+      <w:r>
+        <w:rPr>
+          <w:rFonts w:ascii="Times New Roman" w:hAnsi="Times New Roman" w:cs="Times New Roman"/>
+          <w:sz w:val="24"/>
+          <w:szCs w:val="24"/>
+          <w:highlight w:val="green"/>
+        </w:rPr>
+        <w:t xml:space="preserve">En </w:t>
+      </w:r>
+      <w:r>
+        <w:rPr>
+          <w:rFonts w:ascii="Times New Roman" w:hAnsi="Times New Roman" w:cs="Times New Roman"/>
+          <w:sz w:val="24"/>
+          <w:szCs w:val="24"/>
+          <w:highlight w:val="green"/>
+        </w:rPr>
+        <w:fldChar w:fldCharType="begin" w:fldLock="1"/>
+      </w:r>
+      <w:r>
+        <w:rPr>
+          <w:rFonts w:ascii="Times New Roman" w:hAnsi="Times New Roman" w:cs="Times New Roman"/>
+          <w:sz w:val="24"/>
+          <w:szCs w:val="24"/>
+          <w:highlight w:val="green"/>
+        </w:rPr>
+        <w:instrText>ADDIN CSL_CITATION {"citationItems":[{"id":"ITEM-1","itemData":{"author":[{"dropping-particle":"","family":"GERALDINE CAICEDO ORTIZ","given":"","non-dropping-particle":"","parse-names":false,"suffix":""},{"dropping-particle":"","family":"LAURA MILENA LEÓN MÉNDEZ","given":"","non-dropping-particle":"","parse-names":false,"suffix":""}],"container-title":"UNIVERSIDAD INDUSTRIAL DE SANTANDER FACULTAD DE INGENIERÍAS FISICOMECÁNICAS","id":"ITEM-1","issued":{"date-parts":[["2017"]]},"title":"AGENDA PERSONAL MÉDICA PARA DISPOSITIVOS MÓVILES","type":"article-journal"},"uris":["http://www.mendeley.com/documents/?uuid=1e146829-3064-45b0-b31a-1601355a5e45"]}],"mendeley":{"formattedCitation":"[15]","plainTextFormattedCitation":"[15]"},"properties":{"noteIndex":0},"schema":"https://github.com/citation-style-language/schema/raw/master/csl-citation.json"}</w:instrText>
+      </w:r>
+      <w:r>
+        <w:rPr>
+          <w:rFonts w:ascii="Times New Roman" w:hAnsi="Times New Roman" w:cs="Times New Roman"/>
+          <w:sz w:val="24"/>
+          <w:szCs w:val="24"/>
+          <w:highlight w:val="green"/>
+        </w:rPr>
+        <w:fldChar w:fldCharType="separate"/>
+      </w:r>
+      <w:r>
+        <w:rPr>
+          <w:rFonts w:ascii="Times New Roman" w:hAnsi="Times New Roman" w:cs="Times New Roman"/>
+          <w:noProof/>
+          <w:sz w:val="24"/>
+          <w:szCs w:val="24"/>
+          <w:highlight w:val="green"/>
+        </w:rPr>
+        <w:t>[15]</w:t>
+      </w:r>
+      <w:r>
+        <w:rPr>
+          <w:rFonts w:ascii="Times New Roman" w:hAnsi="Times New Roman" w:cs="Times New Roman"/>
+          <w:sz w:val="24"/>
+          <w:szCs w:val="24"/>
+          <w:highlight w:val="green"/>
+        </w:rPr>
+        <w:fldChar w:fldCharType="end"/>
+      </w:r>
+      <w:r>
+        <w:rPr>
+          <w:rFonts w:ascii="Times New Roman" w:hAnsi="Times New Roman" w:cs="Times New Roman"/>
+          <w:sz w:val="24"/>
+          <w:szCs w:val="24"/>
+          <w:highlight w:val="green"/>
+        </w:rPr>
+        <w:t xml:space="preserve"> </w:t>
+      </w:r>
+      <w:r>
+        <w:rPr>
+          <w:rFonts w:ascii="Times New Roman" w:hAnsi="Times New Roman" w:cs="Times New Roman"/>
+          <w:sz w:val="24"/>
+          <w:szCs w:val="24"/>
+          <w:highlight w:val="green"/>
+        </w:rPr>
+        <w:t xml:space="preserve">Es el tiempo que el médico dedica al paciente donde le realizara </w:t>
+      </w:r>
+      <w:r>
+        <w:rPr>
+          <w:rFonts w:ascii="Times New Roman" w:hAnsi="Times New Roman" w:cs="Times New Roman"/>
+          <w:sz w:val="24"/>
+          <w:szCs w:val="24"/>
+          <w:highlight w:val="green"/>
+        </w:rPr>
+        <w:t>exámenes físicos</w:t>
+      </w:r>
+      <w:r>
+        <w:rPr>
+          <w:rFonts w:ascii="Times New Roman" w:hAnsi="Times New Roman" w:cs="Times New Roman"/>
+          <w:sz w:val="24"/>
+          <w:szCs w:val="24"/>
+          <w:highlight w:val="green"/>
+        </w:rPr>
+        <w:t xml:space="preserve"> e interrogara con respecto a sus antecedentes clínicos y los síntomas que presenta, así el médico puede formular una hipótesis que luego buscara confirmar ya sea con diferentes tipos de exámenes para así llegar a una conclusión y buscar el tratamiento adecuado; durante todo este proceso el médico le programara diferentes citas médicas para ver el desarrollo del paciente. </w:t>
+      </w:r>
+    </w:p>
+    <w:p>
+      <w:pPr>
+        <w:spacing w:line="360" w:lineRule="auto"/>
+        <w:jc w:val="both"/>
+        <w:rPr>
+          <w:rFonts w:ascii="Times New Roman" w:hAnsi="Times New Roman" w:cs="Times New Roman"/>
+          <w:sz w:val="24"/>
+          <w:szCs w:val="24"/>
+          <w:lang w:val="es-EC"/>
+        </w:rPr>
+      </w:pPr>
+      <w:r>
+        <w:rPr>
+          <w:rFonts w:ascii="Times New Roman" w:hAnsi="Times New Roman" w:cs="Times New Roman"/>
+          <w:sz w:val="24"/>
+          <w:szCs w:val="24"/>
+          <w:highlight w:val="green"/>
+          <w:lang w:val="es-EC"/>
+        </w:rPr>
+        <w:t xml:space="preserve">Entonces es decir que la consulta médica es el consejo u opinión que </w:t>
+      </w:r>
+      <w:r>
+        <w:rPr>
+          <w:rFonts w:ascii="Times New Roman" w:hAnsi="Times New Roman" w:cs="Times New Roman"/>
+          <w:sz w:val="24"/>
+          <w:szCs w:val="24"/>
+          <w:highlight w:val="green"/>
+          <w:lang w:val="es-EC"/>
+        </w:rPr>
+        <w:t>emite un especialista al tratar con un paciente</w:t>
+      </w:r>
+      <w:r>
+        <w:rPr>
+          <w:rFonts w:ascii="Times New Roman" w:hAnsi="Times New Roman" w:cs="Times New Roman"/>
+          <w:sz w:val="24"/>
+          <w:szCs w:val="24"/>
+          <w:highlight w:val="green"/>
+          <w:lang w:val="es-EC"/>
+        </w:rPr>
+        <w:t xml:space="preserve"> </w:t>
+      </w:r>
+      <w:r>
+        <w:rPr>
+          <w:rFonts w:ascii="Times New Roman" w:hAnsi="Times New Roman" w:cs="Times New Roman"/>
+          <w:sz w:val="24"/>
+          <w:szCs w:val="24"/>
+          <w:highlight w:val="green"/>
+          <w:lang w:val="es-EC"/>
+        </w:rPr>
+        <w:t xml:space="preserve">para ello </w:t>
+      </w:r>
+      <w:r>
+        <w:rPr>
+          <w:rFonts w:ascii="Times New Roman" w:hAnsi="Times New Roman" w:cs="Times New Roman"/>
+          <w:sz w:val="24"/>
+          <w:szCs w:val="24"/>
+          <w:highlight w:val="green"/>
+          <w:lang w:val="es-EC"/>
+        </w:rPr>
+        <w:t>primero tiene que verificar si tiene o no una ficha medica del paciente que requiere ser atendido para poder realizar un diagnóstico correcto y conciso</w:t>
+      </w:r>
+      <w:r>
+        <w:rPr>
+          <w:rFonts w:ascii="Times New Roman" w:hAnsi="Times New Roman" w:cs="Times New Roman"/>
+          <w:sz w:val="24"/>
+          <w:szCs w:val="24"/>
+          <w:highlight w:val="green"/>
+          <w:lang w:val="es-EC"/>
+        </w:rPr>
+        <w:t>, es por ello que se considera importante comprender que es una ficha médica.</w:t>
+      </w:r>
+    </w:p>
+    <w:p>
+      <w:pPr>
+        <w:spacing w:line="360" w:lineRule="auto"/>
+        <w:jc w:val="both"/>
+        <w:rPr>
+          <w:rFonts w:ascii="Times New Roman" w:hAnsi="Times New Roman" w:cs="Times New Roman"/>
+          <w:sz w:val="24"/>
+          <w:szCs w:val="24"/>
+        </w:rPr>
+      </w:pPr>
+    </w:p>
+    <w:p>
+      <w:pPr>
+        <w:spacing w:line="360" w:lineRule="auto"/>
+        <w:jc w:val="both"/>
+        <w:rPr>
+          <w:rFonts w:ascii="Times New Roman" w:hAnsi="Times New Roman" w:cs="Times New Roman"/>
+          <w:sz w:val="24"/>
+          <w:szCs w:val="24"/>
+        </w:rPr>
+      </w:pPr>
+    </w:p>
+    <w:p>
+      <w:pPr>
+        <w:pStyle w:val="Prrafodelista"/>
+        <w:numPr>
+          <w:ilvl w:val="2"/>
+          <w:numId w:val="1"/>
+        </w:numPr>
+        <w:spacing w:line="360" w:lineRule="auto"/>
+        <w:outlineLvl w:val="2"/>
+        <w:rPr>
+          <w:rFonts w:ascii="Times New Roman" w:hAnsi="Times New Roman" w:cs="Times New Roman"/>
+          <w:b/>
+          <w:sz w:val="24"/>
+          <w:szCs w:val="24"/>
+          <w:highlight w:val="yellow"/>
+          <w:lang w:val="es-EC"/>
+        </w:rPr>
+      </w:pPr>
+      <w:bookmarkStart w:id="19" w:name="_Toc39086133"/>
+      <w:r>
+        <w:rPr>
+          <w:rFonts w:ascii="Times New Roman" w:hAnsi="Times New Roman" w:cs="Times New Roman"/>
+          <w:b/>
+          <w:sz w:val="24"/>
+          <w:szCs w:val="24"/>
           <w:highlight w:val="yellow"/>
           <w:lang w:val="es-EC"/>
         </w:rPr>
         <w:t>HERRAMIENTAS PARA LA GESTIÓN DE INFORMACIÓN</w:t>
       </w:r>
-      <w:bookmarkEnd w:id="18"/>
+      <w:bookmarkEnd w:id="19"/>
     </w:p>
     <w:p>
       <w:pPr>
@@ -16587,6 +17527,7 @@
           <w:highlight w:val="yellow"/>
           <w:lang w:val="es-EC"/>
         </w:rPr>
+        <w:lastRenderedPageBreak/>
         <w:t>A continuación, se presentan algunas herramientas utilizadas dentro del proceso de gestión de la información:</w:t>
       </w:r>
     </w:p>
@@ -16799,7 +17740,6 @@
           <w:highlight w:val="yellow"/>
           <w:lang w:val="es-EC"/>
         </w:rPr>
-        <w:lastRenderedPageBreak/>
         <w:t>El consultorio odontológico</w:t>
       </w:r>
       <w:r>
@@ -16841,7 +17781,7 @@
           <w:lang w:val="es-EC"/>
         </w:rPr>
       </w:pPr>
-      <w:bookmarkStart w:id="19" w:name="_Toc39053006"/>
+      <w:bookmarkStart w:id="20" w:name="_Toc39086134"/>
       <w:r>
         <w:rPr>
           <w:rFonts w:ascii="Times New Roman" w:hAnsi="Times New Roman" w:cs="Times New Roman"/>
@@ -16853,7 +17793,7 @@
         </w:rPr>
         <w:t>GESTIÓN DE RESERVAS</w:t>
       </w:r>
-      <w:bookmarkEnd w:id="19"/>
+      <w:bookmarkEnd w:id="20"/>
     </w:p>
     <w:p>
       <w:pPr>
@@ -17024,6 +17964,7 @@
           <w:highlight w:val="red"/>
           <w:lang w:val="es-EC" w:eastAsia="es-EC"/>
         </w:rPr>
+        <w:lastRenderedPageBreak/>
         <w:t xml:space="preserve">Historia Clínica: </w:t>
       </w:r>
       <w:r>
@@ -17113,7 +18054,7 @@
           <w:lang w:val="es-EC"/>
         </w:rPr>
       </w:pPr>
-      <w:bookmarkStart w:id="20" w:name="_Toc39053007"/>
+      <w:bookmarkStart w:id="21" w:name="_Toc39086135"/>
       <w:r>
         <w:rPr>
           <w:rFonts w:ascii="Times New Roman" w:hAnsi="Times New Roman" w:cs="Times New Roman"/>
@@ -17125,7 +18066,7 @@
         </w:rPr>
         <w:t>EVOLUCIÓN DE LAS APLICACIONES WEB</w:t>
       </w:r>
-      <w:bookmarkEnd w:id="20"/>
+      <w:bookmarkEnd w:id="21"/>
     </w:p>
     <w:p>
       <w:pPr>
@@ -17192,18 +18133,7 @@
           <w:highlight w:val="yellow"/>
           <w:lang w:val="es-EC"/>
         </w:rPr>
-        <w:t xml:space="preserve"> nos </w:t>
-      </w:r>
-      <w:r>
-        <w:rPr>
-          <w:rFonts w:ascii="Times New Roman" w:hAnsi="Times New Roman" w:cs="Times New Roman"/>
-          <w:sz w:val="24"/>
-          <w:szCs w:val="24"/>
-          <w:highlight w:val="yellow"/>
-          <w:lang w:val="es-EC"/>
-        </w:rPr>
-        <w:lastRenderedPageBreak/>
-        <w:t>proporciona total libertad a la hora de escoger el lenguaje de programación para desarrollarlo.</w:t>
+        <w:t xml:space="preserve"> nos proporciona total libertad a la hora de escoger el lenguaje de programación para desarrollarlo.</w:t>
       </w:r>
       <w:sdt>
         <w:sdtPr>
@@ -17582,7 +18512,18 @@
           <w:highlight w:val="yellow"/>
           <w:lang w:val="es-EC"/>
         </w:rPr>
-        <w:t>“Las aplicaciones web se están convirtiendo en herramientas de gran valor para pymes y grandes empresas y están ganando popularidad frente a las aplicaciones de gestión de escritorio. El principal motivo es que se utiliza a través de internet, en cualquier momento y lugar sin necesidad de instalación, brindando un cambio dentro de la forma de gestión y control de organizaciones”</w:t>
+        <w:t xml:space="preserve">“Las aplicaciones web se están convirtiendo en herramientas de gran valor para pymes y grandes empresas y están ganando popularidad frente a las aplicaciones de gestión de escritorio. El principal motivo es que se utiliza a través de internet, en cualquier momento </w:t>
+      </w:r>
+      <w:r>
+        <w:rPr>
+          <w:rFonts w:ascii="Times New Roman" w:hAnsi="Times New Roman" w:cs="Times New Roman"/>
+          <w:sz w:val="24"/>
+          <w:szCs w:val="24"/>
+          <w:highlight w:val="yellow"/>
+          <w:lang w:val="es-EC"/>
+        </w:rPr>
+        <w:lastRenderedPageBreak/>
+        <w:t>y lugar sin necesidad de instalación, brindando un cambio dentro de la forma de gestión y control de organizaciones”</w:t>
       </w:r>
       <w:sdt>
         <w:sdtPr>
@@ -17691,7 +18632,7 @@
           <w:lang w:val="es-EC"/>
         </w:rPr>
       </w:pPr>
-      <w:bookmarkStart w:id="21" w:name="_Toc39053008"/>
+      <w:bookmarkStart w:id="22" w:name="_Toc39086136"/>
       <w:r>
         <w:rPr>
           <w:rFonts w:ascii="Times New Roman" w:hAnsi="Times New Roman" w:cs="Times New Roman"/>
@@ -17703,7 +18644,7 @@
         </w:rPr>
         <w:t>EVOLUCIÓN DE LAS APLICACIONES MÓVILES</w:t>
       </w:r>
-      <w:bookmarkEnd w:id="21"/>
+      <w:bookmarkEnd w:id="22"/>
     </w:p>
     <w:p>
       <w:pPr>
@@ -17748,18 +18689,7 @@
           <w:highlight w:val="yellow"/>
           <w:lang w:val="es-EC"/>
         </w:rPr>
-        <w:t xml:space="preserve"> una herramienta indispensable en toda actividad cotidiana. La complejidad, variedad y dinamismo evolutivo de estos </w:t>
-      </w:r>
-      <w:r>
-        <w:rPr>
-          <w:rFonts w:ascii="Times New Roman" w:hAnsi="Times New Roman" w:cs="Times New Roman"/>
-          <w:sz w:val="24"/>
-          <w:szCs w:val="24"/>
-          <w:highlight w:val="yellow"/>
-          <w:lang w:val="es-EC"/>
-        </w:rPr>
-        <w:lastRenderedPageBreak/>
-        <w:t>equipos impiden un sosegado análisis de los efectos en las distintas áreas donde pueda tener impacto su utilización.</w:t>
+        <w:t xml:space="preserve"> una herramienta indispensable en toda actividad cotidiana. La complejidad, variedad y dinamismo evolutivo de estos equipos impiden un sosegado análisis de los efectos en las distintas áreas donde pueda tener impacto su utilización.</w:t>
       </w:r>
       <w:sdt>
         <w:sdtPr>
@@ -18270,7 +19200,7 @@
         </w:rPr>
         <w:t xml:space="preserve"> </w:t>
       </w:r>
-      <w:bookmarkStart w:id="22" w:name="_Toc39053009"/>
+      <w:bookmarkStart w:id="23" w:name="_Toc39086137"/>
       <w:r>
         <w:rPr>
           <w:rFonts w:ascii="Times New Roman" w:hAnsi="Times New Roman" w:cs="Times New Roman"/>
@@ -18282,7 +19212,7 @@
         </w:rPr>
         <w:t>MÓDULOS</w:t>
       </w:r>
-      <w:bookmarkEnd w:id="22"/>
+      <w:bookmarkEnd w:id="23"/>
     </w:p>
     <w:p>
       <w:pPr>
@@ -18303,7 +19233,7 @@
           <w:lang w:val="es-EC"/>
         </w:rPr>
       </w:pPr>
-      <w:bookmarkStart w:id="23" w:name="_Toc39053010"/>
+      <w:bookmarkStart w:id="24" w:name="_Toc39086138"/>
       <w:r>
         <w:rPr>
           <w:rFonts w:ascii="Times New Roman" w:hAnsi="Times New Roman" w:cs="Times New Roman"/>
@@ -18315,7 +19245,7 @@
         </w:rPr>
         <w:t>PACIENTES</w:t>
       </w:r>
-      <w:bookmarkEnd w:id="23"/>
+      <w:bookmarkEnd w:id="24"/>
     </w:p>
     <w:p>
       <w:pPr>
@@ -18338,6 +19268,7 @@
           <w:highlight w:val="yellow"/>
           <w:lang w:val="es-EC"/>
         </w:rPr>
+        <w:lastRenderedPageBreak/>
         <w:t xml:space="preserve">Tendrá que estar registrado en el consultorio </w:t>
       </w:r>
       <w:r>
@@ -18440,7 +19371,7 @@
           <w:lang w:val="es-EC"/>
         </w:rPr>
       </w:pPr>
-      <w:bookmarkStart w:id="24" w:name="_Toc39053011"/>
+      <w:bookmarkStart w:id="25" w:name="_Toc39086139"/>
       <w:r>
         <w:rPr>
           <w:rFonts w:ascii="Times New Roman" w:hAnsi="Times New Roman" w:cs="Times New Roman"/>
@@ -18452,7 +19383,7 @@
         </w:rPr>
         <w:t>CITA</w:t>
       </w:r>
-      <w:bookmarkEnd w:id="24"/>
+      <w:bookmarkEnd w:id="25"/>
     </w:p>
     <w:p>
       <w:pPr>
@@ -18637,7 +19568,7 @@
           <w:lang w:val="es-EC"/>
         </w:rPr>
       </w:pPr>
-      <w:bookmarkStart w:id="25" w:name="_Toc39053012"/>
+      <w:bookmarkStart w:id="26" w:name="_Toc39086140"/>
       <w:r>
         <w:rPr>
           <w:rFonts w:ascii="Times New Roman" w:hAnsi="Times New Roman" w:cs="Times New Roman"/>
@@ -18660,7 +19591,7 @@
         </w:rPr>
         <w:t>ONSULTORIO</w:t>
       </w:r>
-      <w:bookmarkEnd w:id="25"/>
+      <w:bookmarkEnd w:id="26"/>
     </w:p>
     <w:p>
       <w:pPr>
@@ -18735,7 +19666,7 @@
           <w:lang w:val="es-EC"/>
         </w:rPr>
       </w:pPr>
-      <w:bookmarkStart w:id="26" w:name="_Toc39053013"/>
+      <w:bookmarkStart w:id="27" w:name="_Toc39086141"/>
       <w:r>
         <w:rPr>
           <w:rFonts w:ascii="Times New Roman" w:hAnsi="Times New Roman" w:cs="Times New Roman"/>
@@ -18745,10 +19676,9 @@
           <w:highlight w:val="yellow"/>
           <w:lang w:val="es-EC"/>
         </w:rPr>
-        <w:lastRenderedPageBreak/>
         <w:t>REPORTES</w:t>
       </w:r>
-      <w:bookmarkEnd w:id="26"/>
+      <w:bookmarkEnd w:id="27"/>
     </w:p>
     <w:p>
       <w:pPr>
@@ -18907,7 +19837,7 @@
           <w:lang w:val="es-EC"/>
         </w:rPr>
       </w:pPr>
-      <w:bookmarkStart w:id="27" w:name="_Toc39053014"/>
+      <w:bookmarkStart w:id="28" w:name="_Toc39086142"/>
       <w:r>
         <w:rPr>
           <w:rFonts w:ascii="Times New Roman" w:hAnsi="Times New Roman" w:cs="Times New Roman"/>
@@ -18919,7 +19849,7 @@
         </w:rPr>
         <w:t>PRINCIPALES REFERENTES TEÓRICOS</w:t>
       </w:r>
-      <w:bookmarkEnd w:id="27"/>
+      <w:bookmarkEnd w:id="28"/>
     </w:p>
     <w:p>
       <w:pPr>
@@ -19016,7 +19946,18 @@
           <w:highlight w:val="yellow"/>
           <w:lang w:val="es-EC"/>
         </w:rPr>
-        <w:t xml:space="preserve">”. Con el propósito de generar beneficios en esta clínica dental en la agilización de la búsqueda de información, asignación de turnos y la inserción de la información para completar </w:t>
+        <w:t xml:space="preserve">”. Con el propósito de generar beneficios en esta clínica dental en la agilización de la búsqueda de información, asignación de turnos y la inserción </w:t>
+      </w:r>
+      <w:r>
+        <w:rPr>
+          <w:rFonts w:ascii="Times New Roman" w:hAnsi="Times New Roman" w:cs="Times New Roman"/>
+          <w:sz w:val="24"/>
+          <w:szCs w:val="24"/>
+          <w:highlight w:val="yellow"/>
+          <w:lang w:val="es-EC"/>
+        </w:rPr>
+        <w:lastRenderedPageBreak/>
+        <w:t xml:space="preserve">de la información para completar </w:t>
       </w:r>
       <w:proofErr w:type="gramStart"/>
       <w:r>
@@ -19192,7 +20133,6 @@
           <w:highlight w:val="yellow"/>
           <w:lang w:val="es-EC"/>
         </w:rPr>
-        <w:lastRenderedPageBreak/>
         <w:t>En la escuela politécnica del litoral se “implementación de una aplicación web y móvil para el consultorio dental”</w:t>
       </w:r>
       <w:r>
@@ -19571,6 +20511,7 @@
           <w:highlight w:val="yellow"/>
           <w:lang w:val="es-EC"/>
         </w:rPr>
+        <w:lastRenderedPageBreak/>
         <w:t>“METODOLOGÍAS ÁGILES EN LA IMPLEME</w:t>
       </w:r>
       <w:r>
@@ -19753,18 +20694,7 @@
           <w:highlight w:val="yellow"/>
           <w:lang w:val="es-EC"/>
         </w:rPr>
-        <w:t xml:space="preserve"> la necesidad </w:t>
-      </w:r>
-      <w:r>
-        <w:rPr>
-          <w:rFonts w:ascii="Times New Roman" w:hAnsi="Times New Roman" w:cs="Times New Roman"/>
-          <w:sz w:val="24"/>
-          <w:szCs w:val="24"/>
-          <w:highlight w:val="yellow"/>
-          <w:lang w:val="es-EC"/>
-        </w:rPr>
-        <w:lastRenderedPageBreak/>
-        <w:t>de implementar una aplicación móvil como una alternativa eficiente, eficaz e innovadora de manejar la presentación de sus servicios a los pacientes.</w:t>
+        <w:t xml:space="preserve"> la necesidad de implementar una aplicación móvil como una alternativa eficiente, eficaz e innovadora de manejar la presentación de sus servicios a los pacientes.</w:t>
       </w:r>
     </w:p>
     <w:p>
@@ -20394,7 +21324,18 @@
           <w:highlight w:val="yellow"/>
           <w:lang w:val="es-EC"/>
         </w:rPr>
-        <w:t xml:space="preserve">El uso de la tecnología ha ido evolucionando cada día más sus teléfonos móviles Tablet se pueden conectar desde cualquier lugar que se encuentre el cliente siempre y cuando tenga internet en su dispositivo móvil, pueden acceder a servicios información de lo que está buscando el cliente. </w:t>
+        <w:t xml:space="preserve">El uso de la tecnología ha ido evolucionando cada día más sus teléfonos móviles Tablet se pueden conectar desde cualquier lugar que se encuentre el cliente siempre y cuando </w:t>
+      </w:r>
+      <w:r>
+        <w:rPr>
+          <w:rFonts w:ascii="Times New Roman" w:hAnsi="Times New Roman" w:cs="Times New Roman"/>
+          <w:sz w:val="24"/>
+          <w:szCs w:val="24"/>
+          <w:highlight w:val="yellow"/>
+          <w:lang w:val="es-EC"/>
+        </w:rPr>
+        <w:lastRenderedPageBreak/>
+        <w:t xml:space="preserve">tenga internet en su dispositivo móvil, pueden acceder a servicios información de lo que está buscando el cliente. </w:t>
       </w:r>
     </w:p>
     <w:p>
@@ -20461,7 +21402,6 @@
           <w:highlight w:val="yellow"/>
           <w:lang w:val="es-EC"/>
         </w:rPr>
-        <w:lastRenderedPageBreak/>
         <w:t xml:space="preserve">En la universidad católica del ecuador se “desarrollo de una solución web para reservaciones de citas odontológicas e información general, implementado </w:t>
       </w:r>
       <w:r>
@@ -20716,7 +21656,7 @@
           <w:lang w:val="es-EC"/>
         </w:rPr>
       </w:pPr>
-      <w:bookmarkStart w:id="28" w:name="_Toc39053015"/>
+      <w:bookmarkStart w:id="29" w:name="_Toc39086143"/>
       <w:r>
         <w:rPr>
           <w:rFonts w:ascii="Times New Roman" w:hAnsi="Times New Roman" w:cs="Times New Roman"/>
@@ -20728,7 +21668,7 @@
         </w:rPr>
         <w:t>ASPECTOS PEÓRICOS CONCEPTUALES</w:t>
       </w:r>
-      <w:bookmarkEnd w:id="28"/>
+      <w:bookmarkEnd w:id="29"/>
     </w:p>
     <w:p>
       <w:pPr>
@@ -20749,7 +21689,7 @@
           <w:lang w:val="es-EC"/>
         </w:rPr>
       </w:pPr>
-      <w:bookmarkStart w:id="29" w:name="_Toc39053016"/>
+      <w:bookmarkStart w:id="30" w:name="_Toc39086144"/>
       <w:r>
         <w:rPr>
           <w:rFonts w:ascii="Times New Roman" w:hAnsi="Times New Roman" w:cs="Times New Roman"/>
@@ -20761,7 +21701,7 @@
         </w:rPr>
         <w:t>LENGUAJE DE PROGRAMACIÓN</w:t>
       </w:r>
-      <w:bookmarkEnd w:id="29"/>
+      <w:bookmarkEnd w:id="30"/>
     </w:p>
     <w:p>
       <w:pPr>
@@ -20960,6 +21900,7 @@
           <w:highlight w:val="yellow"/>
           <w:lang w:val="es-EC"/>
         </w:rPr>
+        <w:lastRenderedPageBreak/>
         <w:t xml:space="preserve">Un lenguaje de programación es el conjunto de órdenes y comandos que describe el proceso deseado cada lenguaje tiene su propias instrucciones o reglas, los lenguajes de programación no son aplicaciones sino </w:t>
       </w:r>
       <w:r>
@@ -21002,7 +21943,7 @@
           <w:lang w:val="es-EC"/>
         </w:rPr>
       </w:pPr>
-      <w:bookmarkStart w:id="30" w:name="_Toc39053017"/>
+      <w:bookmarkStart w:id="31" w:name="_Toc39086145"/>
       <w:r>
         <w:rPr>
           <w:rFonts w:ascii="Times New Roman" w:hAnsi="Times New Roman" w:cs="Times New Roman"/>
@@ -21014,7 +21955,7 @@
         </w:rPr>
         <w:t>BASE DE DATOS</w:t>
       </w:r>
-      <w:bookmarkEnd w:id="30"/>
+      <w:bookmarkEnd w:id="31"/>
     </w:p>
     <w:p>
       <w:pPr>
@@ -21147,7 +22088,6 @@
           <w:highlight w:val="yellow"/>
           <w:lang w:val="es-EC"/>
         </w:rPr>
-        <w:lastRenderedPageBreak/>
         <w:t>La base de datos es el almacenamiento de datos</w:t>
       </w:r>
       <w:r>
@@ -21602,6 +22542,7 @@
           <w:highlight w:val="yellow"/>
           <w:lang w:val="es-EC"/>
         </w:rPr>
+        <w:lastRenderedPageBreak/>
         <w:t xml:space="preserve">PHP es un lenguaje de programación de páginas web del lado del servidor cuyo servidor surge dentro de código abierto al igual que otras tecnologías similares dentro de código </w:t>
       </w:r>
       <w:r>
@@ -21734,7 +22675,6 @@
           <w:highlight w:val="yellow"/>
           <w:lang w:val="es-EC"/>
         </w:rPr>
-        <w:lastRenderedPageBreak/>
         <w:t>Es un lenguaje multiplataforma trabaja con servidores web para interactuar con diferentes bases de datos y es accesibles para todos los sistemas operativos actuales</w:t>
       </w:r>
       <w:r>
@@ -21777,7 +22717,7 @@
           <w:lang w:val="es-EC"/>
         </w:rPr>
       </w:pPr>
-      <w:bookmarkStart w:id="31" w:name="_Toc39053018"/>
+      <w:bookmarkStart w:id="32" w:name="_Toc39086146"/>
       <w:r>
         <w:rPr>
           <w:rFonts w:ascii="Times New Roman" w:hAnsi="Times New Roman" w:cs="Times New Roman"/>
@@ -21789,7 +22729,7 @@
         </w:rPr>
         <w:t>HTML</w:t>
       </w:r>
-      <w:bookmarkEnd w:id="31"/>
+      <w:bookmarkEnd w:id="32"/>
     </w:p>
     <w:p>
       <w:pPr>
@@ -22097,7 +23037,18 @@
           <w:highlight w:val="yellow"/>
           <w:lang w:val="es-EC"/>
         </w:rPr>
-        <w:t xml:space="preserve">Es un sistema que contiene una cantidad de información casi infinita. Pero esta información debe ser ordenada de algunas formas de manera que sea posible encontrar lo que se busca además HTML es un lenguaje que permite describir hipertextos de forma estructurada y agradable </w:t>
+        <w:t xml:space="preserve">Es un sistema que contiene una cantidad de información casi infinita. Pero esta información debe ser ordenada de algunas formas de manera que sea posible encontrar lo que se busca además HTML es un lenguaje que permite describir hipertextos de forma estructurada y </w:t>
+      </w:r>
+      <w:r>
+        <w:rPr>
+          <w:rFonts w:ascii="Times New Roman" w:hAnsi="Times New Roman" w:cs="Times New Roman"/>
+          <w:sz w:val="24"/>
+          <w:szCs w:val="24"/>
+          <w:highlight w:val="yellow"/>
+          <w:lang w:val="es-EC"/>
+        </w:rPr>
+        <w:lastRenderedPageBreak/>
+        <w:t xml:space="preserve">agradable </w:t>
       </w:r>
       <w:r>
         <w:rPr>
@@ -22161,7 +23112,7 @@
           <w:lang w:val="es-EC"/>
         </w:rPr>
       </w:pPr>
-      <w:bookmarkStart w:id="32" w:name="_Toc39053019"/>
+      <w:bookmarkStart w:id="33" w:name="_Toc39086147"/>
       <w:r>
         <w:rPr>
           <w:rFonts w:ascii="Times New Roman" w:hAnsi="Times New Roman" w:cs="Times New Roman"/>
@@ -22173,7 +23124,7 @@
         </w:rPr>
         <w:t>LENGUAJE CSS</w:t>
       </w:r>
-      <w:bookmarkEnd w:id="32"/>
+      <w:bookmarkEnd w:id="33"/>
     </w:p>
     <w:p>
       <w:pPr>
@@ -22294,7 +23245,6 @@
           <w:highlight w:val="yellow"/>
           <w:lang w:val="es-EC"/>
         </w:rPr>
-        <w:lastRenderedPageBreak/>
         <w:t>Es una tecnología que nos permite crear páginas web de una manera más precisa y homogénea. Gracias a las CSS controlamos más aun los resultados finales de la página, pudiendo hacer muchas cosas que no podían hacer utilizadas solamente HTML, como incluir márgenes, tipos de letra, fondos, colores, etc</w:t>
       </w:r>
       <w:r>
@@ -22498,7 +23448,7 @@
           <w:lang w:val="es-EC"/>
         </w:rPr>
       </w:pPr>
-      <w:bookmarkStart w:id="33" w:name="_Toc39053020"/>
+      <w:bookmarkStart w:id="34" w:name="_Toc39086148"/>
       <w:r>
         <w:rPr>
           <w:rFonts w:ascii="Times New Roman" w:hAnsi="Times New Roman" w:cs="Times New Roman"/>
@@ -22510,7 +23460,7 @@
         </w:rPr>
         <w:t>JAVASCRIPT</w:t>
       </w:r>
-      <w:bookmarkEnd w:id="33"/>
+      <w:bookmarkEnd w:id="34"/>
     </w:p>
     <w:p>
       <w:pPr>
@@ -22732,6 +23682,7 @@
           <w:highlight w:val="yellow"/>
           <w:lang w:val="es-EC"/>
         </w:rPr>
+        <w:lastRenderedPageBreak/>
         <w:t>Es un lenguaje de programación que se utiliza para efectuar efectos a la página web ya sea textos, animaciones al momento de hacer un clic en algún botón o ventana con mensaje de alerta</w:t>
       </w:r>
       <w:r>
@@ -22774,7 +23725,7 @@
           <w:lang w:val="es-EC"/>
         </w:rPr>
       </w:pPr>
-      <w:bookmarkStart w:id="34" w:name="_Toc39053021"/>
+      <w:bookmarkStart w:id="35" w:name="_Toc39086149"/>
       <w:r>
         <w:rPr>
           <w:rFonts w:ascii="Times New Roman" w:hAnsi="Times New Roman" w:cs="Times New Roman"/>
@@ -22786,7 +23737,7 @@
         </w:rPr>
         <w:t>BOOTSTRAP</w:t>
       </w:r>
-      <w:bookmarkEnd w:id="34"/>
+      <w:bookmarkEnd w:id="35"/>
     </w:p>
     <w:p>
       <w:pPr>
@@ -22961,7 +23912,6 @@
           <w:highlight w:val="yellow"/>
           <w:lang w:val="es-EC"/>
         </w:rPr>
-        <w:lastRenderedPageBreak/>
         <w:t xml:space="preserve">Bootstrap es un marco que utiliza HTML, CSS Y </w:t>
       </w:r>
       <w:proofErr w:type="spellStart"/>
@@ -23203,7 +24153,7 @@
           <w:lang w:val="es-EC"/>
         </w:rPr>
       </w:pPr>
-      <w:bookmarkStart w:id="35" w:name="_Toc39053022"/>
+      <w:bookmarkStart w:id="36" w:name="_Toc39086150"/>
       <w:r>
         <w:rPr>
           <w:rFonts w:ascii="Times New Roman" w:hAnsi="Times New Roman" w:cs="Times New Roman"/>
@@ -23215,7 +24165,7 @@
         </w:rPr>
         <w:t>MySQL</w:t>
       </w:r>
-      <w:bookmarkEnd w:id="35"/>
+      <w:bookmarkEnd w:id="36"/>
     </w:p>
     <w:p>
       <w:pPr>
@@ -23389,6 +24339,7 @@
           <w:highlight w:val="yellow"/>
           <w:lang w:val="es-EC"/>
         </w:rPr>
+        <w:lastRenderedPageBreak/>
         <w:t>Es un software libre el más popular del mercado, que puede ser uso del código fuente que tiene MySQL para usarlo libremente o incluso modificarlo sin restricciones.</w:t>
       </w:r>
     </w:p>
@@ -23495,7 +24446,7 @@
           <w:lang w:val="es-EC"/>
         </w:rPr>
       </w:pPr>
-      <w:bookmarkStart w:id="36" w:name="_Toc39053023"/>
+      <w:bookmarkStart w:id="37" w:name="_Toc39086151"/>
       <w:r>
         <w:rPr>
           <w:rFonts w:ascii="Times New Roman" w:hAnsi="Times New Roman" w:cs="Times New Roman"/>
@@ -23507,7 +24458,7 @@
         </w:rPr>
         <w:t>APACHE</w:t>
       </w:r>
-      <w:bookmarkEnd w:id="36"/>
+      <w:bookmarkEnd w:id="37"/>
     </w:p>
     <w:p>
       <w:pPr>
@@ -23529,7 +24480,6 @@
           <w:highlight w:val="yellow"/>
           <w:lang w:val="es-EC"/>
         </w:rPr>
-        <w:lastRenderedPageBreak/>
         <w:t xml:space="preserve">Apache tiene una participación superior al 60% de los servidores en todo el mundo. Apache se caracteriza por ser estable, multiplataforma, modular y altamente configurable, lo cual significa que se puede adaptar para satisfacer diferentes necesidades. Apache registra los diferentes eventos que ocurren cuando está en servicio a través de </w:t>
       </w:r>
       <w:proofErr w:type="gramStart"/>
@@ -23907,7 +24857,7 @@
           <w:lang w:val="es-EC"/>
         </w:rPr>
       </w:pPr>
-      <w:bookmarkStart w:id="37" w:name="_Toc39053024"/>
+      <w:bookmarkStart w:id="38" w:name="_Toc39086152"/>
       <w:r>
         <w:rPr>
           <w:rFonts w:ascii="Times New Roman" w:hAnsi="Times New Roman" w:cs="Times New Roman"/>
@@ -23919,7 +24869,7 @@
         </w:rPr>
         <w:t>ANDROID STUDIO</w:t>
       </w:r>
-      <w:bookmarkEnd w:id="37"/>
+      <w:bookmarkEnd w:id="38"/>
     </w:p>
     <w:p>
       <w:pPr>
@@ -23941,6 +24891,7 @@
           <w:highlight w:val="yellow"/>
           <w:lang w:val="es-EC"/>
         </w:rPr>
+        <w:lastRenderedPageBreak/>
         <w:t>En los últimos años los teléfonos móviles han experimentado una gran evolución, desde los primeros terminales, grandes y pesados solo para hablar por teléfono en cualquier parte, a los últimos modelos, con los que termino se queda bastante pequeños.</w:t>
       </w:r>
       <w:sdt>
@@ -24165,7 +25116,6 @@
           <w:highlight w:val="yellow"/>
           <w:lang w:val="es-EC"/>
         </w:rPr>
-        <w:lastRenderedPageBreak/>
         <w:t xml:space="preserve">Es así como Android </w:t>
       </w:r>
       <w:proofErr w:type="spellStart"/>
@@ -24526,7 +25476,7 @@
           <w:lang w:val="es-EC"/>
         </w:rPr>
       </w:pPr>
-      <w:bookmarkStart w:id="38" w:name="_Toc39053025"/>
+      <w:bookmarkStart w:id="39" w:name="_Toc39086153"/>
       <w:r>
         <w:rPr>
           <w:rFonts w:ascii="Times New Roman" w:hAnsi="Times New Roman" w:cs="Times New Roman"/>
@@ -24538,7 +25488,7 @@
         </w:rPr>
         <w:t>DEFINICION DE LENGUAJE UNIFICADO DE MODELO</w:t>
       </w:r>
-      <w:bookmarkEnd w:id="38"/>
+      <w:bookmarkEnd w:id="39"/>
     </w:p>
     <w:p>
       <w:pPr>
@@ -24582,7 +25532,18 @@
           <w:highlight w:val="yellow"/>
           <w:lang w:val="es-EC"/>
         </w:rPr>
-        <w:t xml:space="preserve"> de desarrollo, etapas de ciclo, dominios de aplicaciones y medios. El lenguaje de modelado pretende unificar la experiencia pasada sobre las técnicas de modelado e incorpora las mejores prácticas de software actuales en una </w:t>
+        <w:t xml:space="preserve"> de desarrollo, etapas de ciclo, dominios de aplicaciones y medios. El lenguaje de modelado pretende unificar la </w:t>
+      </w:r>
+      <w:r>
+        <w:rPr>
+          <w:rFonts w:ascii="Times New Roman" w:hAnsi="Times New Roman" w:cs="Times New Roman"/>
+          <w:sz w:val="24"/>
+          <w:szCs w:val="24"/>
+          <w:highlight w:val="yellow"/>
+          <w:lang w:val="es-EC"/>
+        </w:rPr>
+        <w:lastRenderedPageBreak/>
+        <w:t xml:space="preserve">experiencia pasada sobre las técnicas de modelado e incorpora las mejores prácticas de software actuales en una </w:t>
       </w:r>
       <w:proofErr w:type="gramStart"/>
       <w:r>
@@ -24736,18 +25697,7 @@
           <w:highlight w:val="yellow"/>
           <w:lang w:val="es-EC"/>
         </w:rPr>
-        <w:t xml:space="preserve">Modelo de desarrollo de software: es una representación simplificada del proceso para el desarrollo de software, presentado desde una perspectiva específica. Mientras que la metodología de desarrollo de software: es un enfoque estructurado para el desarrollo de </w:t>
-      </w:r>
-      <w:r>
-        <w:rPr>
-          <w:rFonts w:ascii="Times New Roman" w:hAnsi="Times New Roman" w:cs="Times New Roman"/>
-          <w:sz w:val="24"/>
-          <w:szCs w:val="24"/>
-          <w:highlight w:val="yellow"/>
-          <w:lang w:val="es-EC"/>
-        </w:rPr>
-        <w:lastRenderedPageBreak/>
-        <w:t>software que incluye modelos de sistema, notación, reglas, sugerencias de diseño y guías de proceso.</w:t>
+        <w:t>Modelo de desarrollo de software: es una representación simplificada del proceso para el desarrollo de software, presentado desde una perspectiva específica. Mientras que la metodología de desarrollo de software: es un enfoque estructurado para el desarrollo de software que incluye modelos de sistema, notación, reglas, sugerencias de diseño y guías de proceso.</w:t>
       </w:r>
       <w:sdt>
         <w:sdtPr>
@@ -25062,7 +26012,7 @@
           <w:lang w:val="es-EC"/>
         </w:rPr>
       </w:pPr>
-      <w:bookmarkStart w:id="39" w:name="_Toc39053026"/>
+      <w:bookmarkStart w:id="40" w:name="_Toc39086154"/>
       <w:r>
         <w:rPr>
           <w:rFonts w:ascii="Times New Roman" w:hAnsi="Times New Roman" w:cs="Times New Roman"/>
@@ -25074,7 +26024,7 @@
         </w:rPr>
         <w:t>¿PARAQUE SIRVE UML?</w:t>
       </w:r>
-      <w:bookmarkEnd w:id="39"/>
+      <w:bookmarkEnd w:id="40"/>
     </w:p>
     <w:p>
       <w:pPr>
@@ -25274,6 +26224,7 @@
           <w:highlight w:val="yellow"/>
           <w:lang w:val="es-EC"/>
         </w:rPr>
+        <w:lastRenderedPageBreak/>
         <w:t xml:space="preserve">El </w:t>
       </w:r>
       <w:proofErr w:type="gramStart"/>
@@ -25318,7 +26269,7 @@
           <w:lang w:val="es-EC"/>
         </w:rPr>
       </w:pPr>
-      <w:bookmarkStart w:id="40" w:name="_Toc39053027"/>
+      <w:bookmarkStart w:id="41" w:name="_Toc39086155"/>
       <w:r>
         <w:rPr>
           <w:rFonts w:ascii="Times New Roman" w:hAnsi="Times New Roman" w:cs="Times New Roman"/>
@@ -25330,7 +26281,7 @@
         </w:rPr>
         <w:t>TIPOS DE DIAGRAMA UML</w:t>
       </w:r>
-      <w:bookmarkEnd w:id="40"/>
+      <w:bookmarkEnd w:id="41"/>
     </w:p>
     <w:p>
       <w:pPr>
@@ -25444,18 +26395,7 @@
           <w:highlight w:val="yellow"/>
           <w:lang w:val="es-EC"/>
         </w:rPr>
-        <w:t xml:space="preserve">  se define como una interacción donde se representan los requisitos funcionales, es decir es lo que se debe hacer en un sistema donde se </w:t>
-      </w:r>
-      <w:r>
-        <w:rPr>
-          <w:rFonts w:ascii="Times New Roman" w:hAnsi="Times New Roman" w:cs="Times New Roman"/>
-          <w:sz w:val="24"/>
-          <w:szCs w:val="24"/>
-          <w:highlight w:val="yellow"/>
-          <w:lang w:val="es-EC"/>
-        </w:rPr>
-        <w:lastRenderedPageBreak/>
-        <w:t>muestran los tres actores principales  los clientes, los taquilleros y los jefes de taquilla</w:t>
+        <w:t xml:space="preserve">  se define como una interacción donde se representan los requisitos funcionales, es decir es lo que se debe hacer en un sistema donde se muestran los tres actores principales  los clientes, los taquilleros y los jefes de taquilla</w:t>
       </w:r>
       <w:r>
         <w:rPr>
@@ -25717,7 +26657,7 @@
           <w:lang w:val="es-EC"/>
         </w:rPr>
       </w:pPr>
-      <w:bookmarkStart w:id="41" w:name="_Toc39053028"/>
+      <w:bookmarkStart w:id="42" w:name="_Toc39086156"/>
       <w:r>
         <w:rPr>
           <w:rFonts w:ascii="Times New Roman" w:hAnsi="Times New Roman" w:cs="Times New Roman"/>
@@ -25729,7 +26669,7 @@
         </w:rPr>
         <w:t>MODELO INTERACTIVO INCREMENTAL</w:t>
       </w:r>
-      <w:bookmarkEnd w:id="41"/>
+      <w:bookmarkEnd w:id="42"/>
     </w:p>
     <w:p>
       <w:pPr>
@@ -25842,6 +26782,7 @@
           <w:highlight w:val="yellow"/>
           <w:lang w:val="es-EC"/>
         </w:rPr>
+        <w:lastRenderedPageBreak/>
         <w:t>Los modelos interactivos se basan en dividir el proyecto de desarrollo en varias etapas, llamadas interacciones. Las alteraciones son cortas (</w:t>
       </w:r>
       <w:proofErr w:type="gramStart"/>
@@ -26028,7 +26969,7 @@
           <w:lang w:val="es-EC"/>
         </w:rPr>
       </w:pPr>
-      <w:bookmarkStart w:id="42" w:name="_Toc39053029"/>
+      <w:bookmarkStart w:id="43" w:name="_Toc39086157"/>
       <w:r>
         <w:rPr>
           <w:rFonts w:ascii="Times New Roman" w:hAnsi="Times New Roman" w:cs="Times New Roman"/>
@@ -26040,7 +26981,7 @@
         </w:rPr>
         <w:t>ETAPAS DEL MODELO INTERACTIVO INCREMENTAL</w:t>
       </w:r>
-      <w:bookmarkEnd w:id="42"/>
+      <w:bookmarkEnd w:id="43"/>
     </w:p>
     <w:p>
       <w:pPr>
@@ -26063,7 +27004,6 @@
           <w:highlight w:val="yellow"/>
           <w:lang w:val="es-EC"/>
         </w:rPr>
-        <w:lastRenderedPageBreak/>
         <w:t xml:space="preserve">El proyecto está basado al cliente ya que es el encargado de hacer reuniones e historias de usuario, con sus respectivas descripciones de software a desarrollar, permite las estimaciones de tiempo y el plazo de entrega del producto </w:t>
       </w:r>
       <w:proofErr w:type="gramStart"/>
@@ -26128,7 +27068,7 @@
           <w:lang w:val="es-EC"/>
         </w:rPr>
       </w:pPr>
-      <w:bookmarkStart w:id="43" w:name="_Toc39053030"/>
+      <w:bookmarkStart w:id="44" w:name="_Toc39086158"/>
       <w:r>
         <w:rPr>
           <w:rFonts w:ascii="Times New Roman" w:hAnsi="Times New Roman" w:cs="Times New Roman"/>
@@ -26140,7 +27080,7 @@
         </w:rPr>
         <w:t>FASE DE ANALISIS</w:t>
       </w:r>
-      <w:bookmarkEnd w:id="43"/>
+      <w:bookmarkEnd w:id="44"/>
     </w:p>
     <w:p>
       <w:pPr>
@@ -26474,6 +27414,7 @@
           <w:highlight w:val="yellow"/>
           <w:lang w:val="es-EC"/>
         </w:rPr>
+        <w:lastRenderedPageBreak/>
         <w:t>Especificación.-</w:t>
       </w:r>
       <w:proofErr w:type="gramEnd"/>
@@ -26627,7 +27568,7 @@
           <w:lang w:val="es-EC"/>
         </w:rPr>
       </w:pPr>
-      <w:bookmarkStart w:id="44" w:name="_Toc39053031"/>
+      <w:bookmarkStart w:id="45" w:name="_Toc39086159"/>
       <w:r>
         <w:rPr>
           <w:rFonts w:ascii="Times New Roman" w:hAnsi="Times New Roman" w:cs="Times New Roman"/>
@@ -26639,7 +27580,7 @@
         </w:rPr>
         <w:t>FASE DE DISEÑO</w:t>
       </w:r>
-      <w:bookmarkEnd w:id="44"/>
+      <w:bookmarkEnd w:id="45"/>
     </w:p>
     <w:p>
       <w:pPr>
@@ -26762,7 +27703,6 @@
           <w:highlight w:val="yellow"/>
           <w:lang w:val="es-EC"/>
         </w:rPr>
-        <w:lastRenderedPageBreak/>
         <w:t>Los requisitos del sistema consisten en describir en forma detallada para poder implementar el producto se puede considerar los requisitos funcionales y los no funcionales.</w:t>
       </w:r>
     </w:p>
@@ -26977,7 +27917,7 @@
           <w:lang w:val="es-EC"/>
         </w:rPr>
       </w:pPr>
-      <w:bookmarkStart w:id="45" w:name="_Toc39053032"/>
+      <w:bookmarkStart w:id="46" w:name="_Toc39086160"/>
       <w:r>
         <w:rPr>
           <w:rFonts w:ascii="Times New Roman" w:hAnsi="Times New Roman" w:cs="Times New Roman"/>
@@ -26989,7 +27929,7 @@
         </w:rPr>
         <w:t>FASE DE IMPLEMENTACIÓN</w:t>
       </w:r>
-      <w:bookmarkEnd w:id="45"/>
+      <w:bookmarkEnd w:id="46"/>
     </w:p>
     <w:p>
       <w:pPr>
@@ -27144,7 +28084,7 @@
           <w:lang w:val="es-EC"/>
         </w:rPr>
       </w:pPr>
-      <w:bookmarkStart w:id="46" w:name="_Toc39053033"/>
+      <w:bookmarkStart w:id="47" w:name="_Toc39086161"/>
       <w:r>
         <w:rPr>
           <w:rFonts w:ascii="Times New Roman" w:hAnsi="Times New Roman" w:cs="Times New Roman"/>
@@ -27167,7 +28107,7 @@
         </w:rPr>
         <w:t>S</w:t>
       </w:r>
-      <w:bookmarkEnd w:id="46"/>
+      <w:bookmarkEnd w:id="47"/>
     </w:p>
     <w:p>
       <w:pPr>
@@ -27190,6 +28130,7 @@
           <w:highlight w:val="yellow"/>
           <w:lang w:val="es-EC"/>
         </w:rPr>
+        <w:lastRenderedPageBreak/>
         <w:t xml:space="preserve">Para </w:t>
       </w:r>
       <w:sdt>
@@ -27331,7 +28272,7 @@
           <w:lang w:val="es-EC"/>
         </w:rPr>
       </w:pPr>
-      <w:bookmarkStart w:id="47" w:name="_Toc39053034"/>
+      <w:bookmarkStart w:id="48" w:name="_Toc39086162"/>
       <w:r>
         <w:rPr>
           <w:rFonts w:ascii="Times New Roman" w:hAnsi="Times New Roman" w:cs="Times New Roman"/>
@@ -27343,7 +28284,7 @@
         </w:rPr>
         <w:t>PREGUNTAS CIENTÍFICAS O HIPÓTESIS</w:t>
       </w:r>
-      <w:bookmarkEnd w:id="47"/>
+      <w:bookmarkEnd w:id="48"/>
     </w:p>
     <w:p>
       <w:pPr>
@@ -27366,7 +28307,6 @@
           <w:highlight w:val="yellow"/>
           <w:lang w:val="es-EC"/>
         </w:rPr>
-        <w:lastRenderedPageBreak/>
         <w:t xml:space="preserve">Si se desarrolla una aplicación web y móvil con requerimientos y metodología adecuada se </w:t>
       </w:r>
       <w:r>
@@ -27493,7 +28433,7 @@
           <w:lang w:val="es-EC"/>
         </w:rPr>
       </w:pPr>
-      <w:bookmarkStart w:id="48" w:name="_Toc39053035"/>
+      <w:bookmarkStart w:id="49" w:name="_Toc39086163"/>
       <w:r>
         <w:rPr>
           <w:rFonts w:ascii="Times New Roman" w:hAnsi="Times New Roman" w:cs="Times New Roman"/>
@@ -27504,7 +28444,7 @@
         </w:rPr>
         <w:t>METODOLOGÍA</w:t>
       </w:r>
-      <w:bookmarkEnd w:id="48"/>
+      <w:bookmarkEnd w:id="49"/>
     </w:p>
     <w:p>
       <w:pPr>
@@ -27523,7 +28463,7 @@
           <w:lang w:val="es-EC"/>
         </w:rPr>
       </w:pPr>
-      <w:bookmarkStart w:id="49" w:name="_Toc39053036"/>
+      <w:bookmarkStart w:id="50" w:name="_Toc39086164"/>
       <w:r>
         <w:rPr>
           <w:rFonts w:ascii="Times New Roman" w:hAnsi="Times New Roman" w:cs="Times New Roman"/>
@@ -27534,7 +28474,7 @@
         </w:rPr>
         <w:t>TIPO DE INVESTIGACIÓN</w:t>
       </w:r>
-      <w:bookmarkEnd w:id="49"/>
+      <w:bookmarkEnd w:id="50"/>
     </w:p>
     <w:p>
       <w:pPr>
@@ -27553,7 +28493,7 @@
           <w:lang w:val="es-EC"/>
         </w:rPr>
       </w:pPr>
-      <w:bookmarkStart w:id="50" w:name="_Toc39053037"/>
+      <w:bookmarkStart w:id="51" w:name="_Toc39086165"/>
       <w:r>
         <w:rPr>
           <w:rFonts w:ascii="Times New Roman" w:hAnsi="Times New Roman" w:cs="Times New Roman"/>
@@ -27564,7 +28504,7 @@
         </w:rPr>
         <w:t>INVESTIGACIÓN DE CAMPO</w:t>
       </w:r>
-      <w:bookmarkEnd w:id="50"/>
+      <w:bookmarkEnd w:id="51"/>
     </w:p>
     <w:p>
       <w:pPr>
@@ -27712,7 +28652,7 @@
           <w:lang w:val="es-EC"/>
         </w:rPr>
       </w:pPr>
-      <w:bookmarkStart w:id="51" w:name="_Toc39053038"/>
+      <w:bookmarkStart w:id="52" w:name="_Toc39086166"/>
       <w:r>
         <w:rPr>
           <w:rFonts w:ascii="Times New Roman" w:hAnsi="Times New Roman" w:cs="Times New Roman"/>
@@ -27723,7 +28663,7 @@
         </w:rPr>
         <w:t>INVESTIGACIÓN DESCRIPTIVA</w:t>
       </w:r>
-      <w:bookmarkEnd w:id="51"/>
+      <w:bookmarkEnd w:id="52"/>
     </w:p>
     <w:p>
       <w:pPr>
@@ -27744,6 +28684,7 @@
           <w:szCs w:val="24"/>
           <w:lang w:val="es-EC"/>
         </w:rPr>
+        <w:lastRenderedPageBreak/>
         <w:t xml:space="preserve">Lo utilizaremos ya que el mismo nos permitirá analizar coherentemente las </w:t>
       </w:r>
       <w:r>
@@ -27801,7 +28742,7 @@
           <w:lang w:val="es-EC"/>
         </w:rPr>
       </w:pPr>
-      <w:bookmarkStart w:id="52" w:name="_Toc39053039"/>
+      <w:bookmarkStart w:id="53" w:name="_Toc39086167"/>
       <w:r>
         <w:rPr>
           <w:rFonts w:ascii="Times New Roman" w:hAnsi="Times New Roman" w:cs="Times New Roman"/>
@@ -27812,7 +28753,7 @@
         </w:rPr>
         <w:t>INVESTIGACIÓN BIBLIOGRAFICA</w:t>
       </w:r>
-      <w:bookmarkEnd w:id="52"/>
+      <w:bookmarkEnd w:id="53"/>
     </w:p>
     <w:p>
       <w:pPr>
@@ -27908,7 +28849,7 @@
           <w:lang w:val="es-EC"/>
         </w:rPr>
       </w:pPr>
-      <w:bookmarkStart w:id="53" w:name="_Toc39053040"/>
+      <w:bookmarkStart w:id="54" w:name="_Toc39086168"/>
       <w:r>
         <w:rPr>
           <w:rFonts w:ascii="Times New Roman" w:hAnsi="Times New Roman" w:cs="Times New Roman"/>
@@ -27917,10 +28858,9 @@
           <w:szCs w:val="24"/>
           <w:lang w:val="es-EC"/>
         </w:rPr>
-        <w:lastRenderedPageBreak/>
         <w:t>MÉTODOS GENERALES DE LA CIENCIA</w:t>
       </w:r>
-      <w:bookmarkEnd w:id="53"/>
+      <w:bookmarkEnd w:id="54"/>
     </w:p>
     <w:p>
       <w:pPr>
@@ -27940,7 +28880,7 @@
           <w:lang w:val="es-EC"/>
         </w:rPr>
       </w:pPr>
-      <w:bookmarkStart w:id="54" w:name="_Toc39053041"/>
+      <w:bookmarkStart w:id="55" w:name="_Toc39086169"/>
       <w:r>
         <w:rPr>
           <w:rFonts w:ascii="Times New Roman" w:hAnsi="Times New Roman" w:cs="Times New Roman"/>
@@ -27951,7 +28891,7 @@
         </w:rPr>
         <w:t>MÉTODO TEORICOS</w:t>
       </w:r>
-      <w:bookmarkEnd w:id="54"/>
+      <w:bookmarkEnd w:id="55"/>
     </w:p>
     <w:p>
       <w:pPr>
@@ -27971,7 +28911,7 @@
           <w:lang w:val="es-EC"/>
         </w:rPr>
       </w:pPr>
-      <w:bookmarkStart w:id="55" w:name="_Toc39053042"/>
+      <w:bookmarkStart w:id="56" w:name="_Toc39086170"/>
       <w:r>
         <w:rPr>
           <w:rFonts w:ascii="Times New Roman" w:hAnsi="Times New Roman" w:cs="Times New Roman"/>
@@ -27982,7 +28922,7 @@
         </w:rPr>
         <w:t>MÉTODO HIPOTETICO-DEDUCTIVO</w:t>
       </w:r>
-      <w:bookmarkEnd w:id="55"/>
+      <w:bookmarkEnd w:id="56"/>
     </w:p>
     <w:p>
       <w:pPr>
@@ -28129,7 +29069,7 @@
           <w:lang w:val="es-EC"/>
         </w:rPr>
       </w:pPr>
-      <w:bookmarkStart w:id="56" w:name="_Toc39053043"/>
+      <w:bookmarkStart w:id="57" w:name="_Toc39086171"/>
       <w:r>
         <w:rPr>
           <w:rFonts w:ascii="Times New Roman" w:hAnsi="Times New Roman" w:cs="Times New Roman"/>
@@ -28140,7 +29080,7 @@
         </w:rPr>
         <w:t>MÉTODO HISTÓRICO-LÓGICO</w:t>
       </w:r>
-      <w:bookmarkEnd w:id="56"/>
+      <w:bookmarkEnd w:id="57"/>
     </w:p>
     <w:p>
       <w:pPr>
@@ -28191,7 +29131,7 @@
           <w:lang w:val="es-EC"/>
         </w:rPr>
       </w:pPr>
-      <w:bookmarkStart w:id="57" w:name="_Toc39053044"/>
+      <w:bookmarkStart w:id="58" w:name="_Toc39086172"/>
       <w:r>
         <w:rPr>
           <w:rFonts w:ascii="Times New Roman" w:hAnsi="Times New Roman" w:cs="Times New Roman"/>
@@ -28202,7 +29142,7 @@
         </w:rPr>
         <w:t>MÉTODO EMPÍRICO</w:t>
       </w:r>
-      <w:bookmarkEnd w:id="57"/>
+      <w:bookmarkEnd w:id="58"/>
     </w:p>
     <w:p>
       <w:pPr>
@@ -28222,7 +29162,7 @@
           <w:lang w:val="es-EC"/>
         </w:rPr>
       </w:pPr>
-      <w:bookmarkStart w:id="58" w:name="_Toc39053045"/>
+      <w:bookmarkStart w:id="59" w:name="_Toc39086173"/>
       <w:r>
         <w:rPr>
           <w:rFonts w:ascii="Times New Roman" w:hAnsi="Times New Roman" w:cs="Times New Roman"/>
@@ -28233,7 +29173,7 @@
         </w:rPr>
         <w:t>OBSERVACIÓN</w:t>
       </w:r>
-      <w:bookmarkEnd w:id="58"/>
+      <w:bookmarkEnd w:id="59"/>
     </w:p>
     <w:p>
       <w:pPr>
@@ -28324,7 +29264,7 @@
           <w:lang w:val="es-EC"/>
         </w:rPr>
       </w:pPr>
-      <w:bookmarkStart w:id="59" w:name="_Toc39053046"/>
+      <w:bookmarkStart w:id="60" w:name="_Toc39086174"/>
       <w:r>
         <w:rPr>
           <w:rFonts w:ascii="Times New Roman" w:hAnsi="Times New Roman" w:cs="Times New Roman"/>
@@ -28335,7 +29275,7 @@
         </w:rPr>
         <w:t>ENTREVISTA</w:t>
       </w:r>
-      <w:bookmarkEnd w:id="59"/>
+      <w:bookmarkEnd w:id="60"/>
     </w:p>
     <w:p>
       <w:pPr>
@@ -28356,6 +29296,7 @@
           <w:szCs w:val="24"/>
           <w:lang w:val="es-EC"/>
         </w:rPr>
+        <w:lastRenderedPageBreak/>
         <w:t>Es un método que nos permitirá obtener opiniones, sugerencias, criterios y necesidades que tendrán los clientes en el centro odontológico</w:t>
       </w:r>
       <w:r>
@@ -28395,7 +29336,7 @@
           <w:lang w:val="es-EC"/>
         </w:rPr>
       </w:pPr>
-      <w:bookmarkStart w:id="60" w:name="_Toc39053047"/>
+      <w:bookmarkStart w:id="61" w:name="_Toc39086175"/>
       <w:r>
         <w:rPr>
           <w:rFonts w:ascii="Times New Roman" w:hAnsi="Times New Roman" w:cs="Times New Roman"/>
@@ -28406,7 +29347,7 @@
         </w:rPr>
         <w:t>ENCUESTA</w:t>
       </w:r>
-      <w:bookmarkEnd w:id="60"/>
+      <w:bookmarkEnd w:id="61"/>
     </w:p>
     <w:p>
       <w:pPr>
@@ -28504,7 +29445,7 @@
           <w:lang w:val="es-EC"/>
         </w:rPr>
       </w:pPr>
-      <w:bookmarkStart w:id="61" w:name="_Toc39053048"/>
+      <w:bookmarkStart w:id="62" w:name="_Toc39086176"/>
       <w:r>
         <w:rPr>
           <w:rFonts w:ascii="Times New Roman" w:hAnsi="Times New Roman" w:cs="Times New Roman"/>
@@ -28515,7 +29456,7 @@
         </w:rPr>
         <w:t>PRESUPUESTO PARA LA ELABORACIÓN</w:t>
       </w:r>
-      <w:bookmarkEnd w:id="61"/>
+      <w:bookmarkEnd w:id="62"/>
     </w:p>
     <w:p>
       <w:pPr>
@@ -28536,7 +29477,6 @@
           <w:szCs w:val="24"/>
           <w:lang w:val="es-EC"/>
         </w:rPr>
-        <w:lastRenderedPageBreak/>
         <w:t>Ingreso: $25</w:t>
       </w:r>
       <w:r>
@@ -28560,7 +29500,7 @@
           <w:lang w:val="es-EC"/>
         </w:rPr>
       </w:pPr>
-      <w:bookmarkStart w:id="62" w:name="_Toc33719296"/>
+      <w:bookmarkStart w:id="63" w:name="_Toc33719296"/>
       <w:r>
         <w:rPr>
           <w:rFonts w:ascii="Times New Roman" w:hAnsi="Times New Roman" w:cs="Times New Roman"/>
@@ -28633,7 +29573,7 @@
         </w:rPr>
         <w:t xml:space="preserve"> Insumos</w:t>
       </w:r>
-      <w:bookmarkEnd w:id="62"/>
+      <w:bookmarkEnd w:id="63"/>
     </w:p>
     <w:tbl>
       <w:tblPr>
@@ -29485,7 +30425,7 @@
           <w:lang w:val="es-EC"/>
         </w:rPr>
       </w:pPr>
-      <w:bookmarkStart w:id="63" w:name="_Toc33719297"/>
+      <w:bookmarkStart w:id="64" w:name="_Toc33719297"/>
       <w:r>
         <w:rPr>
           <w:rFonts w:ascii="Times New Roman" w:hAnsi="Times New Roman" w:cs="Times New Roman"/>
@@ -29558,7 +30498,7 @@
         </w:rPr>
         <w:t xml:space="preserve"> Gastos Directos</w:t>
       </w:r>
-      <w:bookmarkEnd w:id="63"/>
+      <w:bookmarkEnd w:id="64"/>
     </w:p>
     <w:tbl>
       <w:tblPr>
@@ -29994,6 +30934,7 @@
                 <w:szCs w:val="24"/>
                 <w:lang w:val="es-EC"/>
               </w:rPr>
+              <w:lastRenderedPageBreak/>
               <w:t>Comunicación</w:t>
             </w:r>
           </w:p>
@@ -30210,7 +31151,7 @@
           <w:lang w:val="es-EC"/>
         </w:rPr>
       </w:pPr>
-      <w:bookmarkStart w:id="64" w:name="_Toc33719298"/>
+      <w:bookmarkStart w:id="65" w:name="_Toc33719298"/>
       <w:r>
         <w:rPr>
           <w:rFonts w:ascii="Times New Roman" w:hAnsi="Times New Roman" w:cs="Times New Roman"/>
@@ -30283,7 +31224,7 @@
         </w:rPr>
         <w:t>Gastos Totales del Proyecto</w:t>
       </w:r>
-      <w:bookmarkEnd w:id="64"/>
+      <w:bookmarkEnd w:id="65"/>
     </w:p>
     <w:tbl>
       <w:tblPr>
@@ -30486,7 +31427,6 @@
                 <w:szCs w:val="24"/>
                 <w:lang w:val="es-EC"/>
               </w:rPr>
-              <w:lastRenderedPageBreak/>
               <w:t>Total, gastos indirectos</w:t>
             </w:r>
           </w:p>
@@ -30757,7 +31697,7 @@
           <w:lang w:val="es-EC"/>
         </w:rPr>
       </w:pPr>
-      <w:bookmarkStart w:id="65" w:name="_Toc39053049"/>
+      <w:bookmarkStart w:id="66" w:name="_Toc39086177"/>
       <w:r>
         <w:rPr>
           <w:rFonts w:ascii="Times New Roman" w:hAnsi="Times New Roman" w:cs="Times New Roman"/>
@@ -30769,7 +31709,7 @@
         <w:lastRenderedPageBreak/>
         <w:t>CRONOGRAMA DE ACTIVIDADES</w:t>
       </w:r>
-      <w:bookmarkEnd w:id="65"/>
+      <w:bookmarkEnd w:id="66"/>
     </w:p>
     <w:tbl>
       <w:tblPr>
@@ -38029,7 +38969,7 @@
           <w:lang w:val="es-EC"/>
         </w:rPr>
       </w:pPr>
-      <w:bookmarkStart w:id="66" w:name="_Toc39053050"/>
+      <w:bookmarkStart w:id="67" w:name="_Toc39086178"/>
       <w:r>
         <w:rPr>
           <w:rFonts w:ascii="Times New Roman" w:hAnsi="Times New Roman" w:cs="Times New Roman"/>
@@ -38040,7 +38980,7 @@
         </w:rPr>
         <w:t>BIBLIOGRAFÍA</w:t>
       </w:r>
-      <w:bookmarkEnd w:id="66"/>
+      <w:bookmarkEnd w:id="67"/>
     </w:p>
     <w:p>
       <w:pPr>
@@ -38124,26 +39064,7 @@
           <w:sz w:val="24"/>
           <w:szCs w:val="24"/>
         </w:rPr>
-        <w:t xml:space="preserve">, 2018. </w:t>
-      </w:r>
-      <w:r>
-        <w:rPr>
-          <w:rFonts w:ascii="Times New Roman" w:hAnsi="Times New Roman" w:cs="Times New Roman"/>
-          <w:noProof/>
-          <w:sz w:val="24"/>
-          <w:szCs w:val="24"/>
-          <w:lang w:val="en-US"/>
-        </w:rPr>
-        <w:t xml:space="preserve">[Online]. Available: https://www.who.int/dg/speeches/2018/artificial-intelligence-summit/es/. </w:t>
-      </w:r>
-      <w:r>
-        <w:rPr>
-          <w:rFonts w:ascii="Times New Roman" w:hAnsi="Times New Roman" w:cs="Times New Roman"/>
-          <w:noProof/>
-          <w:sz w:val="24"/>
-          <w:szCs w:val="24"/>
-        </w:rPr>
-        <w:t>[Accessed: 23-Apr-2020].</w:t>
+        <w:t>, 2018. [Online]. Available: https://www.who.int/dg/speeches/2018/artificial-intelligence-summit/es/. [Accessed: 23-Apr-2020].</w:t>
       </w:r>
     </w:p>
     <w:p>
@@ -38418,7 +39339,7 @@
           <w:sz w:val="24"/>
           <w:szCs w:val="24"/>
         </w:rPr>
-        <w:t>, vol. 378–379, pp. 77–85, 2013.</w:t>
+        <w:t>, vol. 378–379, Monterrey, pp. 77–85, 15-May-2013.</w:t>
       </w:r>
     </w:p>
     <w:p>
@@ -38653,6 +39574,7 @@
           <w:rFonts w:ascii="Times New Roman" w:hAnsi="Times New Roman" w:cs="Times New Roman"/>
           <w:noProof/>
           <w:sz w:val="24"/>
+          <w:szCs w:val="24"/>
         </w:rPr>
       </w:pPr>
       <w:r>
@@ -38693,6 +39615,226 @@
           <w:szCs w:val="24"/>
         </w:rPr>
         <w:t>, 1st ed. Santiago de Compostella - España: 2015, 2015.</w:t>
+      </w:r>
+    </w:p>
+    <w:p>
+      <w:pPr>
+        <w:widowControl w:val="0"/>
+        <w:autoSpaceDE w:val="0"/>
+        <w:autoSpaceDN w:val="0"/>
+        <w:adjustRightInd w:val="0"/>
+        <w:spacing w:line="360" w:lineRule="auto"/>
+        <w:ind w:left="640" w:hanging="640"/>
+        <w:rPr>
+          <w:rFonts w:ascii="Times New Roman" w:hAnsi="Times New Roman" w:cs="Times New Roman"/>
+          <w:noProof/>
+          <w:sz w:val="24"/>
+          <w:szCs w:val="24"/>
+        </w:rPr>
+      </w:pPr>
+      <w:r>
+        <w:rPr>
+          <w:rFonts w:ascii="Times New Roman" w:hAnsi="Times New Roman" w:cs="Times New Roman"/>
+          <w:noProof/>
+          <w:sz w:val="24"/>
+          <w:szCs w:val="24"/>
+        </w:rPr>
+        <w:t>[12]</w:t>
+      </w:r>
+      <w:r>
+        <w:rPr>
+          <w:rFonts w:ascii="Times New Roman" w:hAnsi="Times New Roman" w:cs="Times New Roman"/>
+          <w:noProof/>
+          <w:sz w:val="24"/>
+          <w:szCs w:val="24"/>
+        </w:rPr>
+        <w:tab/>
+        <w:t xml:space="preserve">C. Ayuzo, “Pacientes, clientes, médicos y proveedores, ¿ Es Solo Cuestión De Terminología ?,” </w:t>
+      </w:r>
+      <w:r>
+        <w:rPr>
+          <w:rFonts w:ascii="Times New Roman" w:hAnsi="Times New Roman" w:cs="Times New Roman"/>
+          <w:i/>
+          <w:iCs/>
+          <w:noProof/>
+          <w:sz w:val="24"/>
+          <w:szCs w:val="24"/>
+        </w:rPr>
+        <w:t>PERMANYER</w:t>
+      </w:r>
+      <w:r>
+        <w:rPr>
+          <w:rFonts w:ascii="Times New Roman" w:hAnsi="Times New Roman" w:cs="Times New Roman"/>
+          <w:noProof/>
+          <w:sz w:val="24"/>
+          <w:szCs w:val="24"/>
+        </w:rPr>
+        <w:t>, pp. 2015–2016, 2016.</w:t>
+      </w:r>
+    </w:p>
+    <w:p>
+      <w:pPr>
+        <w:widowControl w:val="0"/>
+        <w:autoSpaceDE w:val="0"/>
+        <w:autoSpaceDN w:val="0"/>
+        <w:adjustRightInd w:val="0"/>
+        <w:spacing w:line="360" w:lineRule="auto"/>
+        <w:ind w:left="640" w:hanging="640"/>
+        <w:rPr>
+          <w:rFonts w:ascii="Times New Roman" w:hAnsi="Times New Roman" w:cs="Times New Roman"/>
+          <w:noProof/>
+          <w:sz w:val="24"/>
+          <w:szCs w:val="24"/>
+        </w:rPr>
+      </w:pPr>
+      <w:r>
+        <w:rPr>
+          <w:rFonts w:ascii="Times New Roman" w:hAnsi="Times New Roman" w:cs="Times New Roman"/>
+          <w:noProof/>
+          <w:sz w:val="24"/>
+          <w:szCs w:val="24"/>
+        </w:rPr>
+        <w:t>[13]</w:t>
+      </w:r>
+      <w:r>
+        <w:rPr>
+          <w:rFonts w:ascii="Times New Roman" w:hAnsi="Times New Roman" w:cs="Times New Roman"/>
+          <w:noProof/>
+          <w:sz w:val="24"/>
+          <w:szCs w:val="24"/>
+        </w:rPr>
+        <w:tab/>
+        <w:t xml:space="preserve">S. A. M. Anchundia, B. D. C. C. De Aguirre, S. A. R. Avilés, and E. E. G. Linc, </w:t>
+      </w:r>
+      <w:r>
+        <w:rPr>
+          <w:rFonts w:ascii="Times New Roman" w:hAnsi="Times New Roman" w:cs="Times New Roman"/>
+          <w:i/>
+          <w:iCs/>
+          <w:noProof/>
+          <w:sz w:val="24"/>
+          <w:szCs w:val="24"/>
+        </w:rPr>
+        <w:lastRenderedPageBreak/>
+        <w:t>CONTABILIDAD GENERAL</w:t>
+      </w:r>
+      <w:r>
+        <w:rPr>
+          <w:rFonts w:ascii="Times New Roman" w:hAnsi="Times New Roman" w:cs="Times New Roman"/>
+          <w:noProof/>
+          <w:sz w:val="24"/>
+          <w:szCs w:val="24"/>
+        </w:rPr>
+        <w:t>, 1st ed. Babahoyo - Ecuador, 1395.</w:t>
+      </w:r>
+    </w:p>
+    <w:p>
+      <w:pPr>
+        <w:widowControl w:val="0"/>
+        <w:autoSpaceDE w:val="0"/>
+        <w:autoSpaceDN w:val="0"/>
+        <w:adjustRightInd w:val="0"/>
+        <w:spacing w:line="360" w:lineRule="auto"/>
+        <w:ind w:left="640" w:hanging="640"/>
+        <w:rPr>
+          <w:rFonts w:ascii="Times New Roman" w:hAnsi="Times New Roman" w:cs="Times New Roman"/>
+          <w:noProof/>
+          <w:sz w:val="24"/>
+          <w:szCs w:val="24"/>
+        </w:rPr>
+      </w:pPr>
+      <w:r>
+        <w:rPr>
+          <w:rFonts w:ascii="Times New Roman" w:hAnsi="Times New Roman" w:cs="Times New Roman"/>
+          <w:noProof/>
+          <w:sz w:val="24"/>
+          <w:szCs w:val="24"/>
+        </w:rPr>
+        <w:t>[14]</w:t>
+      </w:r>
+      <w:r>
+        <w:rPr>
+          <w:rFonts w:ascii="Times New Roman" w:hAnsi="Times New Roman" w:cs="Times New Roman"/>
+          <w:noProof/>
+          <w:sz w:val="24"/>
+          <w:szCs w:val="24"/>
+        </w:rPr>
+        <w:tab/>
+        <w:t xml:space="preserve">G. T. Y. Pinto, “SISTEMA CONTABLE DE LA EMPRESA EXTREME DEDICADA A LA ACTIVIDAD DE COMPRA Y VENTA AL POR MENOR DE ROPA EN LA PROVINCIA DE TUNGURAHUA, CANTÓN AMBATO,” </w:t>
+      </w:r>
+      <w:r>
+        <w:rPr>
+          <w:rFonts w:ascii="Times New Roman" w:hAnsi="Times New Roman" w:cs="Times New Roman"/>
+          <w:i/>
+          <w:iCs/>
+          <w:noProof/>
+          <w:sz w:val="24"/>
+          <w:szCs w:val="24"/>
+        </w:rPr>
+        <w:t>Univ. TECNOLÓGICA INDOAMÉRICA</w:t>
+      </w:r>
+      <w:r>
+        <w:rPr>
+          <w:rFonts w:ascii="Times New Roman" w:hAnsi="Times New Roman" w:cs="Times New Roman"/>
+          <w:noProof/>
+          <w:sz w:val="24"/>
+          <w:szCs w:val="24"/>
+        </w:rPr>
+        <w:t>, 2019.</w:t>
+      </w:r>
+    </w:p>
+    <w:p>
+      <w:pPr>
+        <w:widowControl w:val="0"/>
+        <w:autoSpaceDE w:val="0"/>
+        <w:autoSpaceDN w:val="0"/>
+        <w:adjustRightInd w:val="0"/>
+        <w:spacing w:line="360" w:lineRule="auto"/>
+        <w:ind w:left="640" w:hanging="640"/>
+        <w:rPr>
+          <w:rFonts w:ascii="Times New Roman" w:hAnsi="Times New Roman" w:cs="Times New Roman"/>
+          <w:noProof/>
+          <w:sz w:val="24"/>
+        </w:rPr>
+      </w:pPr>
+      <w:r>
+        <w:rPr>
+          <w:rFonts w:ascii="Times New Roman" w:hAnsi="Times New Roman" w:cs="Times New Roman"/>
+          <w:noProof/>
+          <w:sz w:val="24"/>
+          <w:szCs w:val="24"/>
+        </w:rPr>
+        <w:t>[15]</w:t>
+      </w:r>
+      <w:r>
+        <w:rPr>
+          <w:rFonts w:ascii="Times New Roman" w:hAnsi="Times New Roman" w:cs="Times New Roman"/>
+          <w:noProof/>
+          <w:sz w:val="24"/>
+          <w:szCs w:val="24"/>
+        </w:rPr>
+        <w:tab/>
+        <w:t xml:space="preserve">GERALDINE CAICEDO ORTIZ and LAURA MILENA LEÓN MÉNDEZ, “AGENDA PERSONAL MÉDICA PARA DISPOSITIVOS MÓVILES,” </w:t>
+      </w:r>
+      <w:r>
+        <w:rPr>
+          <w:rFonts w:ascii="Times New Roman" w:hAnsi="Times New Roman" w:cs="Times New Roman"/>
+          <w:i/>
+          <w:iCs/>
+          <w:noProof/>
+          <w:sz w:val="24"/>
+          <w:szCs w:val="24"/>
+        </w:rPr>
+        <w:t>Univ. Ind. SANTANDER Fac. Ing. Fis.</w:t>
+      </w:r>
+      <w:r>
+        <w:rPr>
+          <w:rFonts w:ascii="Times New Roman" w:hAnsi="Times New Roman" w:cs="Times New Roman"/>
+          <w:noProof/>
+          <w:sz w:val="24"/>
+          <w:szCs w:val="24"/>
+        </w:rPr>
+        <w:t>, 2017.</w:t>
       </w:r>
     </w:p>
     <w:p>
@@ -39157,7 +40299,7 @@
           <w:lang w:val="es-EC"/>
         </w:rPr>
       </w:pPr>
-      <w:bookmarkStart w:id="67" w:name="_Toc39053051"/>
+      <w:bookmarkStart w:id="68" w:name="_Toc39086179"/>
       <w:r>
         <w:rPr>
           <w:rFonts w:ascii="Times New Roman" w:hAnsi="Times New Roman" w:cs="Times New Roman"/>
@@ -39168,7 +40310,7 @@
         </w:rPr>
         <w:t>ANEXOS</w:t>
       </w:r>
-      <w:bookmarkEnd w:id="67"/>
+      <w:bookmarkEnd w:id="68"/>
     </w:p>
     <w:p>
       <w:pPr>
@@ -39187,7 +40329,7 @@
           <w:lang w:val="es-EC"/>
         </w:rPr>
       </w:pPr>
-      <w:bookmarkStart w:id="68" w:name="_Toc39053052"/>
+      <w:bookmarkStart w:id="69" w:name="_Toc39086180"/>
       <w:r>
         <w:rPr>
           <w:rFonts w:ascii="Times New Roman" w:hAnsi="Times New Roman" w:cs="Times New Roman"/>
@@ -39218,7 +40360,7 @@
         </w:rPr>
         <w:t xml:space="preserve"> HOJA DE VIDA EQUIPO DE TRABAJO</w:t>
       </w:r>
-      <w:bookmarkEnd w:id="68"/>
+      <w:bookmarkEnd w:id="69"/>
     </w:p>
     <w:p>
       <w:pPr>
@@ -39549,7 +40691,6 @@
           <w:szCs w:val="24"/>
           <w:lang w:val="es-EC"/>
         </w:rPr>
-        <w:lastRenderedPageBreak/>
         <w:t xml:space="preserve">Fecha de Nacimiento:                   </w:t>
       </w:r>
       <w:r>
@@ -40458,6 +41599,7 @@
                 <w:rFonts w:ascii="Times New Roman" w:hAnsi="Times New Roman" w:cs="Times New Roman"/>
                 <w:lang w:val="es-EC"/>
               </w:rPr>
+              <w:lastRenderedPageBreak/>
               <w:t>Universidad Técnica de Cotopaxi</w:t>
             </w:r>
           </w:p>
@@ -40749,7 +41891,7 @@
           <w:lang w:val="es-EC"/>
         </w:rPr>
       </w:pPr>
-      <w:bookmarkStart w:id="69" w:name="_Toc39053053"/>
+      <w:bookmarkStart w:id="70" w:name="_Toc39086181"/>
       <w:r>
         <w:rPr>
           <w:rFonts w:ascii="Times New Roman" w:hAnsi="Times New Roman" w:cs="Times New Roman"/>
@@ -40760,7 +41902,7 @@
         </w:rPr>
         <w:t>ANEXO N.°2 HOJA DE VIDA EQUIPO DE TRABAJO</w:t>
       </w:r>
-      <w:bookmarkEnd w:id="69"/>
+      <w:bookmarkEnd w:id="70"/>
     </w:p>
     <w:p>
       <w:pPr>
@@ -41091,7 +42233,6 @@
           <w:szCs w:val="24"/>
           <w:lang w:val="es-EC"/>
         </w:rPr>
-        <w:lastRenderedPageBreak/>
         <w:t xml:space="preserve">Fecha de Nacimiento:                   </w:t>
       </w:r>
       <w:r>
@@ -41949,6 +43090,7 @@
                 <w:rFonts w:ascii="Times New Roman" w:hAnsi="Times New Roman" w:cs="Times New Roman"/>
                 <w:lang w:val="es-EC"/>
               </w:rPr>
+              <w:lastRenderedPageBreak/>
               <w:t>Universidad Técnica de Cotopaxi</w:t>
             </w:r>
           </w:p>
@@ -42206,7 +43348,7 @@
 </file>
 
 <file path=word/endnotes.xml><?xml version="1.0" encoding="utf-8"?>
-<w:endnotes xmlns:wpc="http://schemas.microsoft.com/office/word/2010/wordprocessingCanvas" xmlns:cx="http://schemas.microsoft.com/office/drawing/2014/chartex" xmlns:cx1="http://schemas.microsoft.com/office/drawing/2015/9/8/chartex" xmlns:cx2="http://schemas.microsoft.com/office/drawing/2015/10/21/chartex" xmlns:cx3="http://schemas.microsoft.com/office/drawing/2016/5/9/chartex" xmlns:cx4="http://schemas.microsoft.com/office/drawing/2016/5/10/chartex" xmlns:cx5="http://schemas.microsoft.com/office/drawing/2016/5/11/chartex" xmlns:cx6="http://schemas.microsoft.com/office/drawing/2016/5/12/chartex" xmlns:cx7="http://schemas.microsoft.com/office/drawing/2016/5/13/chartex" xmlns:cx8="http://schemas.microsoft.com/office/drawing/2016/5/14/chartex" xmlns:mc="http://schemas.openxmlformats.org/markup-compatibility/2006" xmlns:aink="http://schemas.microsoft.com/office/drawing/2016/ink" xmlns:am3d="http://schemas.microsoft.com/office/drawing/2017/model3d" xmlns:o="urn:schemas-microsoft-com:office:office" xmlns:r="http://schemas.openxmlformats.org/officeDocument/2006/relationships" xmlns:m="http://schemas.openxmlformats.org/officeDocument/2006/math" xmlns:v="urn:schemas-microsoft-com:vml" xmlns:wp14="http://schemas.microsoft.com/office/word/2010/wordprocessingDrawing" xmlns:wp="http://schemas.openxmlformats.org/drawingml/2006/wordprocessingDrawing" xmlns:w10="urn:schemas-microsoft-com:office:word" xmlns:w="http://schemas.openxmlformats.org/wordprocessingml/2006/main" xmlns:w14="http://schemas.microsoft.com/office/word/2010/wordml" xmlns:w15="http://schemas.microsoft.com/office/word/2012/wordml" xmlns:w16cid="http://schemas.microsoft.com/office/word/2016/wordml/cid" xmlns:w16se="http://schemas.microsoft.com/office/word/2015/wordml/symex" xmlns:wpg="http://schemas.microsoft.com/office/word/2010/wordprocessingGroup" xmlns:wpi="http://schemas.microsoft.com/office/word/2010/wordprocessingInk" xmlns:wne="http://schemas.microsoft.com/office/word/2006/wordml" xmlns:wps="http://schemas.microsoft.com/office/word/2010/wordprocessingShape" mc:Ignorable="w14 w15 w16se w16cid wp14">
+<w:endnotes xmlns:wpc="http://schemas.microsoft.com/office/word/2010/wordprocessingCanvas" xmlns:cx="http://schemas.microsoft.com/office/drawing/2014/chartex" xmlns:cx1="http://schemas.microsoft.com/office/drawing/2015/9/8/chartex" xmlns:cx2="http://schemas.microsoft.com/office/drawing/2015/10/21/chartex" xmlns:cx3="http://schemas.microsoft.com/office/drawing/2016/5/9/chartex" xmlns:cx4="http://schemas.microsoft.com/office/drawing/2016/5/10/chartex" xmlns:cx5="http://schemas.microsoft.com/office/drawing/2016/5/11/chartex" xmlns:cx6="http://schemas.microsoft.com/office/drawing/2016/5/12/chartex" xmlns:cx7="http://schemas.microsoft.com/office/drawing/2016/5/13/chartex" xmlns:cx8="http://schemas.microsoft.com/office/drawing/2016/5/14/chartex" xmlns:mc="http://schemas.openxmlformats.org/markup-compatibility/2006" xmlns:aink="http://schemas.microsoft.com/office/drawing/2016/ink" xmlns:am3d="http://schemas.microsoft.com/office/drawing/2017/model3d" xmlns:o="urn:schemas-microsoft-com:office:office" xmlns:r="http://schemas.openxmlformats.org/officeDocument/2006/relationships" xmlns:m="http://schemas.openxmlformats.org/officeDocument/2006/math" xmlns:v="urn:schemas-microsoft-com:vml" xmlns:wp14="http://schemas.microsoft.com/office/word/2010/wordprocessingDrawing" xmlns:wp="http://schemas.openxmlformats.org/drawingml/2006/wordprocessingDrawing" xmlns:w10="urn:schemas-microsoft-com:office:word" xmlns:w="http://schemas.openxmlformats.org/wordprocessingml/2006/main" xmlns:w14="http://schemas.microsoft.com/office/word/2010/wordml" xmlns:w15="http://schemas.microsoft.com/office/word/2012/wordml" xmlns:w16cex="http://schemas.microsoft.com/office/word/2018/wordml/cex" xmlns:w16cid="http://schemas.microsoft.com/office/word/2016/wordml/cid" xmlns:w16="http://schemas.microsoft.com/office/word/2018/wordml" xmlns:w16se="http://schemas.microsoft.com/office/word/2015/wordml/symex" xmlns:wpg="http://schemas.microsoft.com/office/word/2010/wordprocessingGroup" xmlns:wpi="http://schemas.microsoft.com/office/word/2010/wordprocessingInk" xmlns:wne="http://schemas.microsoft.com/office/word/2006/wordml" xmlns:wps="http://schemas.microsoft.com/office/word/2010/wordprocessingShape" mc:Ignorable="w14 w15 w16se w16cid w16 w16cex wp14">
   <w:endnote w:type="separator" w:id="-1">
     <w:p>
       <w:r>
@@ -42225,7 +43367,7 @@
 </file>
 
 <file path=word/footer1.xml><?xml version="1.0" encoding="utf-8"?>
-<w:ftr xmlns:wpc="http://schemas.microsoft.com/office/word/2010/wordprocessingCanvas" xmlns:cx="http://schemas.microsoft.com/office/drawing/2014/chartex" xmlns:cx1="http://schemas.microsoft.com/office/drawing/2015/9/8/chartex" xmlns:cx2="http://schemas.microsoft.com/office/drawing/2015/10/21/chartex" xmlns:cx3="http://schemas.microsoft.com/office/drawing/2016/5/9/chartex" xmlns:cx4="http://schemas.microsoft.com/office/drawing/2016/5/10/chartex" xmlns:cx5="http://schemas.microsoft.com/office/drawing/2016/5/11/chartex" xmlns:cx6="http://schemas.microsoft.com/office/drawing/2016/5/12/chartex" xmlns:cx7="http://schemas.microsoft.com/office/drawing/2016/5/13/chartex" xmlns:cx8="http://schemas.microsoft.com/office/drawing/2016/5/14/chartex" xmlns:mc="http://schemas.openxmlformats.org/markup-compatibility/2006" xmlns:aink="http://schemas.microsoft.com/office/drawing/2016/ink" xmlns:am3d="http://schemas.microsoft.com/office/drawing/2017/model3d" xmlns:o="urn:schemas-microsoft-com:office:office" xmlns:r="http://schemas.openxmlformats.org/officeDocument/2006/relationships" xmlns:m="http://schemas.openxmlformats.org/officeDocument/2006/math" xmlns:v="urn:schemas-microsoft-com:vml" xmlns:wp14="http://schemas.microsoft.com/office/word/2010/wordprocessingDrawing" xmlns:wp="http://schemas.openxmlformats.org/drawingml/2006/wordprocessingDrawing" xmlns:w10="urn:schemas-microsoft-com:office:word" xmlns:w="http://schemas.openxmlformats.org/wordprocessingml/2006/main" xmlns:w14="http://schemas.microsoft.com/office/word/2010/wordml" xmlns:w15="http://schemas.microsoft.com/office/word/2012/wordml" xmlns:w16cid="http://schemas.microsoft.com/office/word/2016/wordml/cid" xmlns:w16se="http://schemas.microsoft.com/office/word/2015/wordml/symex" xmlns:wpg="http://schemas.microsoft.com/office/word/2010/wordprocessingGroup" xmlns:wpi="http://schemas.microsoft.com/office/word/2010/wordprocessingInk" xmlns:wne="http://schemas.microsoft.com/office/word/2006/wordml" xmlns:wps="http://schemas.microsoft.com/office/word/2010/wordprocessingShape" mc:Ignorable="w14 w15 w16se w16cid wp14">
+<w:ftr xmlns:wpc="http://schemas.microsoft.com/office/word/2010/wordprocessingCanvas" xmlns:cx="http://schemas.microsoft.com/office/drawing/2014/chartex" xmlns:cx1="http://schemas.microsoft.com/office/drawing/2015/9/8/chartex" xmlns:cx2="http://schemas.microsoft.com/office/drawing/2015/10/21/chartex" xmlns:cx3="http://schemas.microsoft.com/office/drawing/2016/5/9/chartex" xmlns:cx4="http://schemas.microsoft.com/office/drawing/2016/5/10/chartex" xmlns:cx5="http://schemas.microsoft.com/office/drawing/2016/5/11/chartex" xmlns:cx6="http://schemas.microsoft.com/office/drawing/2016/5/12/chartex" xmlns:cx7="http://schemas.microsoft.com/office/drawing/2016/5/13/chartex" xmlns:cx8="http://schemas.microsoft.com/office/drawing/2016/5/14/chartex" xmlns:mc="http://schemas.openxmlformats.org/markup-compatibility/2006" xmlns:aink="http://schemas.microsoft.com/office/drawing/2016/ink" xmlns:am3d="http://schemas.microsoft.com/office/drawing/2017/model3d" xmlns:o="urn:schemas-microsoft-com:office:office" xmlns:r="http://schemas.openxmlformats.org/officeDocument/2006/relationships" xmlns:m="http://schemas.openxmlformats.org/officeDocument/2006/math" xmlns:v="urn:schemas-microsoft-com:vml" xmlns:wp14="http://schemas.microsoft.com/office/word/2010/wordprocessingDrawing" xmlns:wp="http://schemas.openxmlformats.org/drawingml/2006/wordprocessingDrawing" xmlns:w10="urn:schemas-microsoft-com:office:word" xmlns:w="http://schemas.openxmlformats.org/wordprocessingml/2006/main" xmlns:w14="http://schemas.microsoft.com/office/word/2010/wordml" xmlns:w15="http://schemas.microsoft.com/office/word/2012/wordml" xmlns:w16cex="http://schemas.microsoft.com/office/word/2018/wordml/cex" xmlns:w16cid="http://schemas.microsoft.com/office/word/2016/wordml/cid" xmlns:w16="http://schemas.microsoft.com/office/word/2018/wordml" xmlns:w16se="http://schemas.microsoft.com/office/word/2015/wordml/symex" xmlns:wpg="http://schemas.microsoft.com/office/word/2010/wordprocessingGroup" xmlns:wpi="http://schemas.microsoft.com/office/word/2010/wordprocessingInk" xmlns:wne="http://schemas.microsoft.com/office/word/2006/wordml" xmlns:wps="http://schemas.microsoft.com/office/word/2010/wordprocessingShape" mc:Ignorable="w14 w15 w16se w16cid w16 w16cex wp14">
   <w:p>
     <w:pPr>
       <w:pStyle w:val="Piedepgina"/>
@@ -42280,7 +43422,7 @@
 </file>
 
 <file path=word/footnotes.xml><?xml version="1.0" encoding="utf-8"?>
-<w:footnotes xmlns:wpc="http://schemas.microsoft.com/office/word/2010/wordprocessingCanvas" xmlns:cx="http://schemas.microsoft.com/office/drawing/2014/chartex" xmlns:cx1="http://schemas.microsoft.com/office/drawing/2015/9/8/chartex" xmlns:cx2="http://schemas.microsoft.com/office/drawing/2015/10/21/chartex" xmlns:cx3="http://schemas.microsoft.com/office/drawing/2016/5/9/chartex" xmlns:cx4="http://schemas.microsoft.com/office/drawing/2016/5/10/chartex" xmlns:cx5="http://schemas.microsoft.com/office/drawing/2016/5/11/chartex" xmlns:cx6="http://schemas.microsoft.com/office/drawing/2016/5/12/chartex" xmlns:cx7="http://schemas.microsoft.com/office/drawing/2016/5/13/chartex" xmlns:cx8="http://schemas.microsoft.com/office/drawing/2016/5/14/chartex" xmlns:mc="http://schemas.openxmlformats.org/markup-compatibility/2006" xmlns:aink="http://schemas.microsoft.com/office/drawing/2016/ink" xmlns:am3d="http://schemas.microsoft.com/office/drawing/2017/model3d" xmlns:o="urn:schemas-microsoft-com:office:office" xmlns:r="http://schemas.openxmlformats.org/officeDocument/2006/relationships" xmlns:m="http://schemas.openxmlformats.org/officeDocument/2006/math" xmlns:v="urn:schemas-microsoft-com:vml" xmlns:wp14="http://schemas.microsoft.com/office/word/2010/wordprocessingDrawing" xmlns:wp="http://schemas.openxmlformats.org/drawingml/2006/wordprocessingDrawing" xmlns:w10="urn:schemas-microsoft-com:office:word" xmlns:w="http://schemas.openxmlformats.org/wordprocessingml/2006/main" xmlns:w14="http://schemas.microsoft.com/office/word/2010/wordml" xmlns:w15="http://schemas.microsoft.com/office/word/2012/wordml" xmlns:w16cid="http://schemas.microsoft.com/office/word/2016/wordml/cid" xmlns:w16se="http://schemas.microsoft.com/office/word/2015/wordml/symex" xmlns:wpg="http://schemas.microsoft.com/office/word/2010/wordprocessingGroup" xmlns:wpi="http://schemas.microsoft.com/office/word/2010/wordprocessingInk" xmlns:wne="http://schemas.microsoft.com/office/word/2006/wordml" xmlns:wps="http://schemas.microsoft.com/office/word/2010/wordprocessingShape" mc:Ignorable="w14 w15 w16se w16cid wp14">
+<w:footnotes xmlns:wpc="http://schemas.microsoft.com/office/word/2010/wordprocessingCanvas" xmlns:cx="http://schemas.microsoft.com/office/drawing/2014/chartex" xmlns:cx1="http://schemas.microsoft.com/office/drawing/2015/9/8/chartex" xmlns:cx2="http://schemas.microsoft.com/office/drawing/2015/10/21/chartex" xmlns:cx3="http://schemas.microsoft.com/office/drawing/2016/5/9/chartex" xmlns:cx4="http://schemas.microsoft.com/office/drawing/2016/5/10/chartex" xmlns:cx5="http://schemas.microsoft.com/office/drawing/2016/5/11/chartex" xmlns:cx6="http://schemas.microsoft.com/office/drawing/2016/5/12/chartex" xmlns:cx7="http://schemas.microsoft.com/office/drawing/2016/5/13/chartex" xmlns:cx8="http://schemas.microsoft.com/office/drawing/2016/5/14/chartex" xmlns:mc="http://schemas.openxmlformats.org/markup-compatibility/2006" xmlns:aink="http://schemas.microsoft.com/office/drawing/2016/ink" xmlns:am3d="http://schemas.microsoft.com/office/drawing/2017/model3d" xmlns:o="urn:schemas-microsoft-com:office:office" xmlns:r="http://schemas.openxmlformats.org/officeDocument/2006/relationships" xmlns:m="http://schemas.openxmlformats.org/officeDocument/2006/math" xmlns:v="urn:schemas-microsoft-com:vml" xmlns:wp14="http://schemas.microsoft.com/office/word/2010/wordprocessingDrawing" xmlns:wp="http://schemas.openxmlformats.org/drawingml/2006/wordprocessingDrawing" xmlns:w10="urn:schemas-microsoft-com:office:word" xmlns:w="http://schemas.openxmlformats.org/wordprocessingml/2006/main" xmlns:w14="http://schemas.microsoft.com/office/word/2010/wordml" xmlns:w15="http://schemas.microsoft.com/office/word/2012/wordml" xmlns:w16cex="http://schemas.microsoft.com/office/word/2018/wordml/cex" xmlns:w16cid="http://schemas.microsoft.com/office/word/2016/wordml/cid" xmlns:w16="http://schemas.microsoft.com/office/word/2018/wordml" xmlns:w16se="http://schemas.microsoft.com/office/word/2015/wordml/symex" xmlns:wpg="http://schemas.microsoft.com/office/word/2010/wordprocessingGroup" xmlns:wpi="http://schemas.microsoft.com/office/word/2010/wordprocessingInk" xmlns:wne="http://schemas.microsoft.com/office/word/2006/wordml" xmlns:wps="http://schemas.microsoft.com/office/word/2010/wordprocessingShape" mc:Ignorable="w14 w15 w16se w16cid w16 w16cex wp14">
   <w:footnote w:type="separator" w:id="-1">
     <w:p>
       <w:r>
@@ -42299,7 +43441,7 @@
 </file>
 
 <file path=word/header1.xml><?xml version="1.0" encoding="utf-8"?>
-<w:hdr xmlns:wpc="http://schemas.microsoft.com/office/word/2010/wordprocessingCanvas" xmlns:cx="http://schemas.microsoft.com/office/drawing/2014/chartex" xmlns:cx1="http://schemas.microsoft.com/office/drawing/2015/9/8/chartex" xmlns:cx2="http://schemas.microsoft.com/office/drawing/2015/10/21/chartex" xmlns:cx3="http://schemas.microsoft.com/office/drawing/2016/5/9/chartex" xmlns:cx4="http://schemas.microsoft.com/office/drawing/2016/5/10/chartex" xmlns:cx5="http://schemas.microsoft.com/office/drawing/2016/5/11/chartex" xmlns:cx6="http://schemas.microsoft.com/office/drawing/2016/5/12/chartex" xmlns:cx7="http://schemas.microsoft.com/office/drawing/2016/5/13/chartex" xmlns:cx8="http://schemas.microsoft.com/office/drawing/2016/5/14/chartex" xmlns:mc="http://schemas.openxmlformats.org/markup-compatibility/2006" xmlns:aink="http://schemas.microsoft.com/office/drawing/2016/ink" xmlns:am3d="http://schemas.microsoft.com/office/drawing/2017/model3d" xmlns:o="urn:schemas-microsoft-com:office:office" xmlns:r="http://schemas.openxmlformats.org/officeDocument/2006/relationships" xmlns:m="http://schemas.openxmlformats.org/officeDocument/2006/math" xmlns:v="urn:schemas-microsoft-com:vml" xmlns:wp14="http://schemas.microsoft.com/office/word/2010/wordprocessingDrawing" xmlns:wp="http://schemas.openxmlformats.org/drawingml/2006/wordprocessingDrawing" xmlns:w10="urn:schemas-microsoft-com:office:word" xmlns:w="http://schemas.openxmlformats.org/wordprocessingml/2006/main" xmlns:w14="http://schemas.microsoft.com/office/word/2010/wordml" xmlns:w15="http://schemas.microsoft.com/office/word/2012/wordml" xmlns:w16cid="http://schemas.microsoft.com/office/word/2016/wordml/cid" xmlns:w16se="http://schemas.microsoft.com/office/word/2015/wordml/symex" xmlns:wpg="http://schemas.microsoft.com/office/word/2010/wordprocessingGroup" xmlns:wpi="http://schemas.microsoft.com/office/word/2010/wordprocessingInk" xmlns:wne="http://schemas.microsoft.com/office/word/2006/wordml" xmlns:wps="http://schemas.microsoft.com/office/word/2010/wordprocessingShape" mc:Ignorable="w14 w15 w16se w16cid wp14">
+<w:hdr xmlns:wpc="http://schemas.microsoft.com/office/word/2010/wordprocessingCanvas" xmlns:cx="http://schemas.microsoft.com/office/drawing/2014/chartex" xmlns:cx1="http://schemas.microsoft.com/office/drawing/2015/9/8/chartex" xmlns:cx2="http://schemas.microsoft.com/office/drawing/2015/10/21/chartex" xmlns:cx3="http://schemas.microsoft.com/office/drawing/2016/5/9/chartex" xmlns:cx4="http://schemas.microsoft.com/office/drawing/2016/5/10/chartex" xmlns:cx5="http://schemas.microsoft.com/office/drawing/2016/5/11/chartex" xmlns:cx6="http://schemas.microsoft.com/office/drawing/2016/5/12/chartex" xmlns:cx7="http://schemas.microsoft.com/office/drawing/2016/5/13/chartex" xmlns:cx8="http://schemas.microsoft.com/office/drawing/2016/5/14/chartex" xmlns:mc="http://schemas.openxmlformats.org/markup-compatibility/2006" xmlns:aink="http://schemas.microsoft.com/office/drawing/2016/ink" xmlns:am3d="http://schemas.microsoft.com/office/drawing/2017/model3d" xmlns:o="urn:schemas-microsoft-com:office:office" xmlns:r="http://schemas.openxmlformats.org/officeDocument/2006/relationships" xmlns:m="http://schemas.openxmlformats.org/officeDocument/2006/math" xmlns:v="urn:schemas-microsoft-com:vml" xmlns:wp14="http://schemas.microsoft.com/office/word/2010/wordprocessingDrawing" xmlns:wp="http://schemas.openxmlformats.org/drawingml/2006/wordprocessingDrawing" xmlns:w10="urn:schemas-microsoft-com:office:word" xmlns:w="http://schemas.openxmlformats.org/wordprocessingml/2006/main" xmlns:w14="http://schemas.microsoft.com/office/word/2010/wordml" xmlns:w15="http://schemas.microsoft.com/office/word/2012/wordml" xmlns:w16cex="http://schemas.microsoft.com/office/word/2018/wordml/cex" xmlns:w16cid="http://schemas.microsoft.com/office/word/2016/wordml/cid" xmlns:w16="http://schemas.microsoft.com/office/word/2018/wordml" xmlns:w16se="http://schemas.microsoft.com/office/word/2015/wordml/symex" xmlns:wpg="http://schemas.microsoft.com/office/word/2010/wordprocessingGroup" xmlns:wpi="http://schemas.microsoft.com/office/word/2010/wordprocessingInk" xmlns:wne="http://schemas.microsoft.com/office/word/2006/wordml" xmlns:wps="http://schemas.microsoft.com/office/word/2010/wordprocessingShape" mc:Ignorable="w14 w15 w16se w16cid w16 w16cex wp14">
   <w:sdt>
     <w:sdtPr>
       <w:id w:val="1414503898"/>
@@ -42403,7 +43545,7 @@
 </file>
 
 <file path=word/numbering.xml><?xml version="1.0" encoding="utf-8"?>
-<w:numbering xmlns:wpc="http://schemas.microsoft.com/office/word/2010/wordprocessingCanvas" xmlns:cx="http://schemas.microsoft.com/office/drawing/2014/chartex" xmlns:cx1="http://schemas.microsoft.com/office/drawing/2015/9/8/chartex" xmlns:cx2="http://schemas.microsoft.com/office/drawing/2015/10/21/chartex" xmlns:cx3="http://schemas.microsoft.com/office/drawing/2016/5/9/chartex" xmlns:cx4="http://schemas.microsoft.com/office/drawing/2016/5/10/chartex" xmlns:cx5="http://schemas.microsoft.com/office/drawing/2016/5/11/chartex" xmlns:cx6="http://schemas.microsoft.com/office/drawing/2016/5/12/chartex" xmlns:cx7="http://schemas.microsoft.com/office/drawing/2016/5/13/chartex" xmlns:cx8="http://schemas.microsoft.com/office/drawing/2016/5/14/chartex" xmlns:mc="http://schemas.openxmlformats.org/markup-compatibility/2006" xmlns:aink="http://schemas.microsoft.com/office/drawing/2016/ink" xmlns:am3d="http://schemas.microsoft.com/office/drawing/2017/model3d" xmlns:o="urn:schemas-microsoft-com:office:office" xmlns:r="http://schemas.openxmlformats.org/officeDocument/2006/relationships" xmlns:m="http://schemas.openxmlformats.org/officeDocument/2006/math" xmlns:v="urn:schemas-microsoft-com:vml" xmlns:wp14="http://schemas.microsoft.com/office/word/2010/wordprocessingDrawing" xmlns:wp="http://schemas.openxmlformats.org/drawingml/2006/wordprocessingDrawing" xmlns:w10="urn:schemas-microsoft-com:office:word" xmlns:w="http://schemas.openxmlformats.org/wordprocessingml/2006/main" xmlns:w14="http://schemas.microsoft.com/office/word/2010/wordml" xmlns:w15="http://schemas.microsoft.com/office/word/2012/wordml" xmlns:w16cid="http://schemas.microsoft.com/office/word/2016/wordml/cid" xmlns:w16se="http://schemas.microsoft.com/office/word/2015/wordml/symex" xmlns:wpg="http://schemas.microsoft.com/office/word/2010/wordprocessingGroup" xmlns:wpi="http://schemas.microsoft.com/office/word/2010/wordprocessingInk" xmlns:wne="http://schemas.microsoft.com/office/word/2006/wordml" xmlns:wps="http://schemas.microsoft.com/office/word/2010/wordprocessingShape" mc:Ignorable="w14 w15 w16se w16cid wp14">
+<w:numbering xmlns:wpc="http://schemas.microsoft.com/office/word/2010/wordprocessingCanvas" xmlns:cx="http://schemas.microsoft.com/office/drawing/2014/chartex" xmlns:cx1="http://schemas.microsoft.com/office/drawing/2015/9/8/chartex" xmlns:cx2="http://schemas.microsoft.com/office/drawing/2015/10/21/chartex" xmlns:cx3="http://schemas.microsoft.com/office/drawing/2016/5/9/chartex" xmlns:cx4="http://schemas.microsoft.com/office/drawing/2016/5/10/chartex" xmlns:cx5="http://schemas.microsoft.com/office/drawing/2016/5/11/chartex" xmlns:cx6="http://schemas.microsoft.com/office/drawing/2016/5/12/chartex" xmlns:cx7="http://schemas.microsoft.com/office/drawing/2016/5/13/chartex" xmlns:cx8="http://schemas.microsoft.com/office/drawing/2016/5/14/chartex" xmlns:mc="http://schemas.openxmlformats.org/markup-compatibility/2006" xmlns:aink="http://schemas.microsoft.com/office/drawing/2016/ink" xmlns:am3d="http://schemas.microsoft.com/office/drawing/2017/model3d" xmlns:o="urn:schemas-microsoft-com:office:office" xmlns:r="http://schemas.openxmlformats.org/officeDocument/2006/relationships" xmlns:m="http://schemas.openxmlformats.org/officeDocument/2006/math" xmlns:v="urn:schemas-microsoft-com:vml" xmlns:wp14="http://schemas.microsoft.com/office/word/2010/wordprocessingDrawing" xmlns:wp="http://schemas.openxmlformats.org/drawingml/2006/wordprocessingDrawing" xmlns:w10="urn:schemas-microsoft-com:office:word" xmlns:w="http://schemas.openxmlformats.org/wordprocessingml/2006/main" xmlns:w14="http://schemas.microsoft.com/office/word/2010/wordml" xmlns:w15="http://schemas.microsoft.com/office/word/2012/wordml" xmlns:w16cex="http://schemas.microsoft.com/office/word/2018/wordml/cex" xmlns:w16cid="http://schemas.microsoft.com/office/word/2016/wordml/cid" xmlns:w16="http://schemas.microsoft.com/office/word/2018/wordml" xmlns:w16se="http://schemas.microsoft.com/office/word/2015/wordml/symex" xmlns:wpg="http://schemas.microsoft.com/office/word/2010/wordprocessingGroup" xmlns:wpi="http://schemas.microsoft.com/office/word/2010/wordprocessingInk" xmlns:wne="http://schemas.microsoft.com/office/word/2006/wordml" xmlns:wps="http://schemas.microsoft.com/office/word/2010/wordprocessingShape" mc:Ignorable="w14 w15 w16se w16cid w16 w16cex wp14">
   <w:abstractNum w:abstractNumId="0" w15:restartNumberingAfterBreak="0">
     <w:nsid w:val="021D32AA"/>
     <w:multiLevelType w:val="hybridMultilevel"/>
@@ -45937,7 +47079,7 @@
 </file>
 
 <file path=word/styles.xml><?xml version="1.0" encoding="utf-8"?>
-<w:styles xmlns:mc="http://schemas.openxmlformats.org/markup-compatibility/2006" xmlns:r="http://schemas.openxmlformats.org/officeDocument/2006/relationships" xmlns:w="http://schemas.openxmlformats.org/wordprocessingml/2006/main" xmlns:w14="http://schemas.microsoft.com/office/word/2010/wordml" xmlns:w15="http://schemas.microsoft.com/office/word/2012/wordml" xmlns:w16cid="http://schemas.microsoft.com/office/word/2016/wordml/cid" xmlns:w16se="http://schemas.microsoft.com/office/word/2015/wordml/symex" mc:Ignorable="w14 w15 w16se w16cid">
+<w:styles xmlns:mc="http://schemas.openxmlformats.org/markup-compatibility/2006" xmlns:r="http://schemas.openxmlformats.org/officeDocument/2006/relationships" xmlns:w="http://schemas.openxmlformats.org/wordprocessingml/2006/main" xmlns:w14="http://schemas.microsoft.com/office/word/2010/wordml" xmlns:w15="http://schemas.microsoft.com/office/word/2012/wordml" xmlns:w16cex="http://schemas.microsoft.com/office/word/2018/wordml/cex" xmlns:w16cid="http://schemas.microsoft.com/office/word/2016/wordml/cid" xmlns:w16="http://schemas.microsoft.com/office/word/2018/wordml" xmlns:w16se="http://schemas.microsoft.com/office/word/2015/wordml/symex" mc:Ignorable="w14 w15 w16se w16cid w16 w16cex">
   <w:docDefaults>
     <w:rPrDefault>
       <w:rPr>
@@ -46367,7 +47509,6 @@
   <w:style w:type="character" w:default="1" w:styleId="Fuentedeprrafopredeter">
     <w:name w:val="Default Paragraph Font"/>
     <w:uiPriority w:val="1"/>
-    <w:semiHidden/>
     <w:unhideWhenUsed/>
   </w:style>
   <w:style w:type="table" w:default="1" w:styleId="Tablanormal">
@@ -47974,7 +49115,7 @@
 </file>
 
 <file path=customXml/itemProps1.xml><?xml version="1.0" encoding="utf-8"?>
-<ds:datastoreItem xmlns:ds="http://schemas.openxmlformats.org/officeDocument/2006/customXml" ds:itemID="{7DE0ED70-4427-4874-AC94-047BAA362DA2}">
+<ds:datastoreItem xmlns:ds="http://schemas.openxmlformats.org/officeDocument/2006/customXml" ds:itemID="{2E4C1FCE-63AC-451F-9BFE-EDF3C7D27CB7}">
   <ds:schemaRefs>
     <ds:schemaRef ds:uri="http://schemas.openxmlformats.org/officeDocument/2006/bibliography"/>
   </ds:schemaRefs>

</xml_diff>